<commit_message>
Ultime correzioni Children riferimenti
</commit_message>
<xml_diff>
--- a/Relazione WORD.docx
+++ b/Relazione WORD.docx
@@ -621,87 +621,93 @@
         </w:rPr>
         <w:t xml:space="preserve">. </w:t>
       </w:r>
+      <w:r>
+        <w:rPr>
+          <w:lang w:val="en-GB"/>
+        </w:rPr>
+        <w:t xml:space="preserve">Donec </w:t>
+      </w:r>
       <w:proofErr w:type="spellStart"/>
       <w:r>
         <w:rPr>
-          <w:lang w:val="fr-FR"/>
-        </w:rPr>
-        <w:t>Donec</w:t>
+          <w:lang w:val="en-GB"/>
+        </w:rPr>
+        <w:t>eu</w:t>
       </w:r>
       <w:proofErr w:type="spellEnd"/>
       <w:r>
         <w:rPr>
-          <w:lang w:val="fr-FR"/>
-        </w:rPr>
-        <w:t xml:space="preserve"> eu </w:t>
+          <w:lang w:val="en-GB"/>
+        </w:rPr>
+        <w:t xml:space="preserve"> </w:t>
       </w:r>
       <w:proofErr w:type="spellStart"/>
       <w:r>
         <w:rPr>
-          <w:lang w:val="fr-FR"/>
+          <w:lang w:val="en-GB"/>
         </w:rPr>
         <w:t>neque</w:t>
       </w:r>
       <w:proofErr w:type="spellEnd"/>
       <w:r>
         <w:rPr>
-          <w:lang w:val="fr-FR"/>
+          <w:lang w:val="en-GB"/>
         </w:rPr>
         <w:t xml:space="preserve"> magna. </w:t>
       </w:r>
       <w:proofErr w:type="spellStart"/>
       <w:r>
         <w:rPr>
-          <w:lang w:val="fr-FR"/>
+          <w:lang w:val="en-GB"/>
         </w:rPr>
         <w:t>Curabitur</w:t>
       </w:r>
       <w:proofErr w:type="spellEnd"/>
       <w:r>
         <w:rPr>
-          <w:lang w:val="fr-FR"/>
+          <w:lang w:val="en-GB"/>
         </w:rPr>
         <w:t xml:space="preserve"> </w:t>
       </w:r>
       <w:proofErr w:type="spellStart"/>
       <w:r>
         <w:rPr>
-          <w:lang w:val="fr-FR"/>
+          <w:lang w:val="en-GB"/>
         </w:rPr>
         <w:t>eget</w:t>
       </w:r>
       <w:proofErr w:type="spellEnd"/>
       <w:r>
         <w:rPr>
-          <w:lang w:val="fr-FR"/>
+          <w:lang w:val="en-GB"/>
         </w:rPr>
         <w:t xml:space="preserve"> </w:t>
       </w:r>
       <w:proofErr w:type="spellStart"/>
       <w:r>
         <w:rPr>
-          <w:lang w:val="fr-FR"/>
+          <w:lang w:val="en-GB"/>
         </w:rPr>
         <w:t>felis</w:t>
       </w:r>
       <w:proofErr w:type="spellEnd"/>
       <w:r>
         <w:rPr>
-          <w:lang w:val="fr-FR"/>
+          <w:lang w:val="en-GB"/>
         </w:rPr>
         <w:t xml:space="preserve"> </w:t>
       </w:r>
       <w:proofErr w:type="spellStart"/>
       <w:r>
         <w:rPr>
-          <w:lang w:val="fr-FR"/>
+          <w:lang w:val="en-GB"/>
         </w:rPr>
         <w:t>tellus</w:t>
       </w:r>
       <w:proofErr w:type="spellEnd"/>
       <w:r>
         <w:rPr>
-          <w:lang w:val="fr-FR"/>
+          <w:lang w:val="en-GB"/>
         </w:rPr>
         <w:t xml:space="preserve">. </w:t>
       </w:r>
@@ -1174,18 +1180,44 @@
       </w:r>
       <w:proofErr w:type="spellStart"/>
       <w:r>
+        <w:rPr>
+          <w:lang w:val="fr-FR"/>
+        </w:rPr>
         <w:t>Etiam</w:t>
       </w:r>
       <w:proofErr w:type="spellEnd"/>
       <w:r>
-        <w:t xml:space="preserve"> vel </w:t>
+        <w:rPr>
+          <w:lang w:val="fr-FR"/>
+        </w:rPr>
+        <w:t xml:space="preserve"> </w:t>
       </w:r>
       <w:proofErr w:type="spellStart"/>
       <w:r>
+        <w:rPr>
+          <w:lang w:val="fr-FR"/>
+        </w:rPr>
+        <w:t>vel</w:t>
+      </w:r>
+      <w:proofErr w:type="spellEnd"/>
+      <w:r>
+        <w:rPr>
+          <w:lang w:val="fr-FR"/>
+        </w:rPr>
+        <w:t xml:space="preserve"> </w:t>
+      </w:r>
+      <w:proofErr w:type="spellStart"/>
+      <w:r>
+        <w:rPr>
+          <w:lang w:val="fr-FR"/>
+        </w:rPr>
         <w:t>condimentum</w:t>
       </w:r>
       <w:proofErr w:type="spellEnd"/>
       <w:r>
+        <w:rPr>
+          <w:lang w:val="fr-FR"/>
+        </w:rPr>
         <w:t xml:space="preserve"> magna. </w:t>
       </w:r>
       <w:r>
@@ -1611,242 +1643,226 @@
       <w:r>
         <w:t xml:space="preserve"> separato nella rispettiva sottocartella di genere (</w:t>
       </w:r>
+      <w:r>
+        <w:t>Children</w:t>
+      </w:r>
+      <w:r>
+        <w:t xml:space="preserve">, </w:t>
+      </w:r>
+      <w:r>
+        <w:t>Diary</w:t>
+      </w:r>
+      <w:r>
+        <w:t xml:space="preserve">, </w:t>
+      </w:r>
+      <w:r>
+        <w:t>J</w:t>
+      </w:r>
+      <w:r>
+        <w:t xml:space="preserve">ournalism, </w:t>
+      </w:r>
+      <w:r>
+        <w:t>Twitter</w:t>
+      </w:r>
+      <w:r>
+        <w:t xml:space="preserve">, </w:t>
+      </w:r>
+      <w:r>
+        <w:t>YouTube</w:t>
+      </w:r>
+      <w:r>
+        <w:t xml:space="preserve">). Per poter utilizzare il tool Profiling-UD, è stata creata una cartella sorella di </w:t>
+      </w:r>
       <w:proofErr w:type="spellStart"/>
       <w:r>
+        <w:rPr>
+          <w:i/>
+          <w:iCs/>
+        </w:rPr>
+        <w:t>text_from_docs</w:t>
+      </w:r>
+      <w:proofErr w:type="spellEnd"/>
+      <w:r>
+        <w:t xml:space="preserve">, denominata </w:t>
+      </w:r>
+      <w:proofErr w:type="spellStart"/>
+      <w:r>
+        <w:rPr>
+          <w:i/>
+          <w:iCs/>
+        </w:rPr>
+        <w:t>profiling_input</w:t>
+      </w:r>
+      <w:proofErr w:type="spellEnd"/>
+      <w:r>
+        <w:rPr>
+          <w:i/>
+          <w:iCs/>
+        </w:rPr>
+        <w:t>/</w:t>
+      </w:r>
+      <w:r>
+        <w:t>, contenente cinque sottocartelle, una per ciascun genere testuale (</w:t>
+      </w:r>
+      <w:r>
+        <w:t>Children</w:t>
+      </w:r>
+      <w:r>
+        <w:t xml:space="preserve">, </w:t>
+      </w:r>
+      <w:r>
+        <w:t>Diary</w:t>
+      </w:r>
+      <w:r>
+        <w:t xml:space="preserve">, </w:t>
+      </w:r>
+      <w:r>
+        <w:t>J</w:t>
+      </w:r>
+      <w:r>
+        <w:t xml:space="preserve">ournalism, </w:t>
+      </w:r>
+      <w:r>
+        <w:t>Twitter</w:t>
+      </w:r>
+      <w:r>
+        <w:t xml:space="preserve">, </w:t>
+      </w:r>
+      <w:r>
+        <w:t>YouTube</w:t>
+      </w:r>
+      <w:r>
+        <w:t xml:space="preserve">). All’interno di ognuna di esse sono stati copiati sia i testi di training che quelli di </w:t>
+      </w:r>
+      <w:r>
+        <w:lastRenderedPageBreak/>
+        <w:t>test relativi al genere corrispondente, già convertiti in formato .</w:t>
+      </w:r>
+      <w:proofErr w:type="spellStart"/>
+      <w:r>
+        <w:t>txt</w:t>
+      </w:r>
+      <w:proofErr w:type="spellEnd"/>
+      <w:r>
+        <w:t xml:space="preserve">. Profiling-UD ha elaborato correttamente i dati relativi ai generi </w:t>
+      </w:r>
+      <w:r>
+        <w:t>Diary</w:t>
+      </w:r>
+      <w:r>
+        <w:t xml:space="preserve">, journalism e </w:t>
+      </w:r>
+      <w:r>
+        <w:t>Twitter</w:t>
+      </w:r>
+      <w:r>
+        <w:t xml:space="preserve">. Tuttavia, durante l’elaborazione dei dati per i generi </w:t>
+      </w:r>
+      <w:r>
+        <w:t>Children</w:t>
+      </w:r>
+      <w:r>
+        <w:t xml:space="preserve"> e </w:t>
+      </w:r>
+      <w:r>
+        <w:t>YouTube</w:t>
+      </w:r>
+      <w:r>
+        <w:t xml:space="preserve">, si sono manifestati degli errori non specificati (“An </w:t>
+      </w:r>
+      <w:proofErr w:type="spellStart"/>
+      <w:r>
+        <w:t>error</w:t>
+      </w:r>
+      <w:proofErr w:type="spellEnd"/>
+      <w:r>
+        <w:t xml:space="preserve"> </w:t>
+      </w:r>
+      <w:proofErr w:type="spellStart"/>
+      <w:r>
+        <w:t>occurred</w:t>
+      </w:r>
+      <w:proofErr w:type="spellEnd"/>
+      <w:r>
+        <w:t xml:space="preserve">”). Dopo una prima analisi dei log, è emerso che uno dei file di test del genere </w:t>
+      </w:r>
+      <w:r>
+        <w:t>Children</w:t>
+      </w:r>
+      <w:r>
+        <w:t xml:space="preserve"> — in particolare il file con ID 172 — causava un errore sistematico. Per risolvere il problema, questo file è stato eliminato dalla directory </w:t>
+      </w:r>
+      <w:proofErr w:type="spellStart"/>
+      <w:r>
+        <w:t>profiling_input</w:t>
+      </w:r>
+      <w:proofErr w:type="spellEnd"/>
+      <w:r>
+        <w:t>/</w:t>
+      </w:r>
+      <w:proofErr w:type="spellStart"/>
+      <w:r>
         <w:t>children</w:t>
       </w:r>
       <w:proofErr w:type="spellEnd"/>
       <w:r>
+        <w:t xml:space="preserve"> e dal file delle etichette </w:t>
+      </w:r>
+      <w:proofErr w:type="spellStart"/>
+      <w:r>
+        <w:t>gold</w:t>
+      </w:r>
+      <w:proofErr w:type="spellEnd"/>
+      <w:r>
+        <w:t xml:space="preserve"> corrispondente (</w:t>
+      </w:r>
+      <w:proofErr w:type="spellStart"/>
+      <w:r>
+        <w:t>test_CH.gold</w:t>
+      </w:r>
+      <w:proofErr w:type="spellEnd"/>
+      <w:r>
+        <w:t xml:space="preserve">). Un ulteriore tentativo di identificare altri file problematici è stato condotto mediante uno script di debug, che ha segnalato altri documenti potenzialmente corrotti o mal formattati. Tuttavia, anche dopo la loro rimozione, l’errore durante l'elaborazione del genere </w:t>
+      </w:r>
+      <w:r>
+        <w:t>YouTube</w:t>
+      </w:r>
+      <w:r>
+        <w:t xml:space="preserve"> persisteva. Pertanto, si è deciso di escludere il genere </w:t>
+      </w:r>
+      <w:r>
+        <w:t>Y</w:t>
+      </w:r>
+      <w:r>
+        <w:t>ou</w:t>
+      </w:r>
+      <w:r>
+        <w:t>T</w:t>
+      </w:r>
+      <w:r>
+        <w:t xml:space="preserve">ube dal progetto, concentrando l’analisi sui restanti quattro generi: </w:t>
+      </w:r>
+      <w:r>
+        <w:t>Children</w:t>
+      </w:r>
+      <w:r>
         <w:t xml:space="preserve">, </w:t>
       </w:r>
-      <w:proofErr w:type="spellStart"/>
-      <w:r>
-        <w:t>diary</w:t>
-      </w:r>
-      <w:proofErr w:type="spellEnd"/>
-      <w:r>
-        <w:t xml:space="preserve">, journalism, </w:t>
-      </w:r>
-      <w:proofErr w:type="spellStart"/>
-      <w:r>
-        <w:t>twitter</w:t>
-      </w:r>
-      <w:proofErr w:type="spellEnd"/>
+      <w:r>
+        <w:t>Diary</w:t>
+      </w:r>
       <w:r>
         <w:t xml:space="preserve">, </w:t>
       </w:r>
-      <w:proofErr w:type="spellStart"/>
-      <w:r>
-        <w:t>youtube</w:t>
-      </w:r>
-      <w:proofErr w:type="spellEnd"/>
-      <w:r>
-        <w:t xml:space="preserve">). Per poter utilizzare il tool Profiling-UD, è stata creata una cartella sorella di </w:t>
-      </w:r>
-      <w:proofErr w:type="spellStart"/>
-      <w:r>
-        <w:rPr>
-          <w:i/>
-          <w:iCs/>
-        </w:rPr>
-        <w:t>text_from_docs</w:t>
-      </w:r>
-      <w:proofErr w:type="spellEnd"/>
-      <w:r>
-        <w:t xml:space="preserve">, denominata </w:t>
-      </w:r>
-      <w:proofErr w:type="spellStart"/>
-      <w:r>
-        <w:rPr>
-          <w:i/>
-          <w:iCs/>
-        </w:rPr>
-        <w:t>profiling_input</w:t>
-      </w:r>
-      <w:proofErr w:type="spellEnd"/>
-      <w:r>
-        <w:rPr>
-          <w:i/>
-          <w:iCs/>
-        </w:rPr>
-        <w:t>/</w:t>
-      </w:r>
-      <w:r>
-        <w:t>, contenente cinque sottocartelle, una per ciascun genere testuale (</w:t>
-      </w:r>
-      <w:proofErr w:type="spellStart"/>
-      <w:r>
-        <w:t>children</w:t>
-      </w:r>
-      <w:proofErr w:type="spellEnd"/>
-      <w:r>
-        <w:t xml:space="preserve">, </w:t>
-      </w:r>
-      <w:proofErr w:type="spellStart"/>
-      <w:r>
-        <w:t>diary</w:t>
-      </w:r>
-      <w:proofErr w:type="spellEnd"/>
-      <w:r>
-        <w:t xml:space="preserve">, journalism, </w:t>
-      </w:r>
-      <w:proofErr w:type="spellStart"/>
-      <w:r>
-        <w:t>twitter</w:t>
-      </w:r>
-      <w:proofErr w:type="spellEnd"/>
-      <w:r>
-        <w:t xml:space="preserve">, </w:t>
-      </w:r>
-      <w:proofErr w:type="spellStart"/>
-      <w:r>
-        <w:t>youtube</w:t>
-      </w:r>
-      <w:proofErr w:type="spellEnd"/>
-      <w:r>
-        <w:t xml:space="preserve">). All’interno di ognuna di esse sono stati copiati sia i testi di training che quelli di test </w:t>
-      </w:r>
-      <w:r>
-        <w:lastRenderedPageBreak/>
-        <w:t>relativi al genere corrispondente, già convertiti in formato .</w:t>
-      </w:r>
-      <w:proofErr w:type="spellStart"/>
-      <w:r>
-        <w:t>txt</w:t>
-      </w:r>
-      <w:proofErr w:type="spellEnd"/>
-      <w:r>
-        <w:t xml:space="preserve">. Profiling-UD ha elaborato correttamente i dati relativi ai generi </w:t>
-      </w:r>
-      <w:proofErr w:type="spellStart"/>
-      <w:r>
-        <w:t>diary</w:t>
-      </w:r>
-      <w:proofErr w:type="spellEnd"/>
-      <w:r>
-        <w:t xml:space="preserve">, journalism e </w:t>
-      </w:r>
-      <w:proofErr w:type="spellStart"/>
-      <w:r>
-        <w:t>twitter</w:t>
-      </w:r>
-      <w:proofErr w:type="spellEnd"/>
-      <w:r>
-        <w:t xml:space="preserve">. Tuttavia, durante l’elaborazione dei dati per i generi </w:t>
-      </w:r>
-      <w:proofErr w:type="spellStart"/>
-      <w:r>
-        <w:t>children</w:t>
-      </w:r>
-      <w:proofErr w:type="spellEnd"/>
-      <w:r>
-        <w:t xml:space="preserve"> e </w:t>
-      </w:r>
-      <w:proofErr w:type="spellStart"/>
-      <w:r>
-        <w:t>youtube</w:t>
-      </w:r>
-      <w:proofErr w:type="spellEnd"/>
-      <w:r>
-        <w:t xml:space="preserve">, si sono manifestati degli errori non specificati (“An </w:t>
-      </w:r>
-      <w:proofErr w:type="spellStart"/>
-      <w:r>
-        <w:t>error</w:t>
-      </w:r>
-      <w:proofErr w:type="spellEnd"/>
-      <w:r>
-        <w:t xml:space="preserve"> </w:t>
-      </w:r>
-      <w:proofErr w:type="spellStart"/>
-      <w:r>
-        <w:t>occurred</w:t>
-      </w:r>
-      <w:proofErr w:type="spellEnd"/>
-      <w:r>
-        <w:t xml:space="preserve">”). Dopo una prima analisi dei log, è emerso che uno dei file di test del genere </w:t>
-      </w:r>
-      <w:proofErr w:type="spellStart"/>
-      <w:r>
-        <w:t>children</w:t>
-      </w:r>
-      <w:proofErr w:type="spellEnd"/>
-      <w:r>
-        <w:t xml:space="preserve"> — in particolare il file con ID 172 — causava un errore sistematico. Per risolvere il problema, questo file è stato eliminato dalla directory </w:t>
-      </w:r>
-      <w:proofErr w:type="spellStart"/>
-      <w:r>
-        <w:t>profiling_input</w:t>
-      </w:r>
-      <w:proofErr w:type="spellEnd"/>
-      <w:r>
-        <w:t>/</w:t>
-      </w:r>
-      <w:proofErr w:type="spellStart"/>
-      <w:r>
-        <w:t>children</w:t>
-      </w:r>
-      <w:proofErr w:type="spellEnd"/>
-      <w:r>
-        <w:t xml:space="preserve"> e dal file delle etichette </w:t>
-      </w:r>
-      <w:proofErr w:type="spellStart"/>
-      <w:r>
-        <w:t>gold</w:t>
-      </w:r>
-      <w:proofErr w:type="spellEnd"/>
-      <w:r>
-        <w:t xml:space="preserve"> corrispondente (</w:t>
-      </w:r>
-      <w:proofErr w:type="spellStart"/>
-      <w:r>
-        <w:t>test_CH.gold</w:t>
-      </w:r>
-      <w:proofErr w:type="spellEnd"/>
-      <w:r>
-        <w:t xml:space="preserve">). Un ulteriore tentativo di identificare altri file problematici è stato condotto mediante uno script di debug, che ha segnalato altri documenti potenzialmente corrotti o mal formattati. Tuttavia, anche dopo la loro rimozione, l’errore durante l'elaborazione del genere </w:t>
-      </w:r>
-      <w:proofErr w:type="spellStart"/>
-      <w:r>
-        <w:t>youtube</w:t>
-      </w:r>
-      <w:proofErr w:type="spellEnd"/>
-      <w:r>
-        <w:t xml:space="preserve"> persisteva. Pertanto, si è deciso di escludere il genere </w:t>
-      </w:r>
-      <w:r>
-        <w:t>Y</w:t>
-      </w:r>
-      <w:r>
-        <w:t>ou</w:t>
-      </w:r>
-      <w:r>
-        <w:t>T</w:t>
-      </w:r>
-      <w:r>
-        <w:t xml:space="preserve">ube dal progetto, concentrando l’analisi sui restanti quattro generi: </w:t>
-      </w:r>
-      <w:proofErr w:type="spellStart"/>
-      <w:r>
-        <w:t>children</w:t>
-      </w:r>
-      <w:proofErr w:type="spellEnd"/>
-      <w:r>
-        <w:t xml:space="preserve">, </w:t>
-      </w:r>
-      <w:proofErr w:type="spellStart"/>
-      <w:r>
-        <w:t>diary</w:t>
-      </w:r>
-      <w:proofErr w:type="spellEnd"/>
-      <w:r>
-        <w:t xml:space="preserve">, journalism e </w:t>
-      </w:r>
-      <w:proofErr w:type="spellStart"/>
-      <w:r>
-        <w:t>twitter</w:t>
-      </w:r>
-      <w:proofErr w:type="spellEnd"/>
+      <w:r>
+        <w:t>J</w:t>
+      </w:r>
+      <w:r>
+        <w:t xml:space="preserve">ournalism e </w:t>
+      </w:r>
+      <w:r>
+        <w:t>Twitter</w:t>
+      </w:r>
       <w:r>
         <w:t>. Nel caso del genere Twitter, il file di test fornito (</w:t>
       </w:r>
@@ -2084,6 +2100,7 @@
           <w:iCs/>
           <w:lang w:eastAsia="it-IT"/>
         </w:rPr>
+        <w:instrText xml:space="preserve"> \* MERGEFORMAT </w:instrText>
       </w:r>
       <w:r>
         <w:rPr>
@@ -2091,7 +2108,6 @@
           <w:iCs/>
           <w:lang w:eastAsia="it-IT"/>
         </w:rPr>
-        <w:instrText xml:space="preserve"> \* MERGEFORMAT </w:instrText>
       </w:r>
       <w:r>
         <w:rPr>
@@ -2856,7 +2872,7 @@
       <w:bookmarkStart w:id="2" w:name="_Ref198713389"/>
       <w:bookmarkStart w:id="3" w:name="_Ref198713379"/>
       <w:bookmarkStart w:id="4" w:name="_Toc198713878"/>
-      <w:bookmarkStart w:id="5" w:name="_Toc198832484"/>
+      <w:bookmarkStart w:id="5" w:name="_Toc198850711"/>
       <w:r>
         <w:t>Tabella</w:t>
       </w:r>
@@ -2936,6 +2952,7 @@
           <w:iCs/>
           <w:lang w:eastAsia="it-IT"/>
         </w:rPr>
+        <w:instrText xml:space="preserve"> \* MERGEFORMAT </w:instrText>
       </w:r>
       <w:r>
         <w:rPr>
@@ -2943,7 +2960,6 @@
           <w:iCs/>
           <w:lang w:eastAsia="it-IT"/>
         </w:rPr>
-        <w:instrText xml:space="preserve"> \* MERGEFORMAT </w:instrText>
       </w:r>
       <w:r>
         <w:rPr>
@@ -3270,7 +3286,7 @@
         <w:pStyle w:val="Didascalia"/>
       </w:pPr>
       <w:bookmarkStart w:id="6" w:name="_Ref198830553"/>
-      <w:bookmarkStart w:id="7" w:name="_Toc198832475"/>
+      <w:bookmarkStart w:id="7" w:name="_Toc198850702"/>
       <w:r>
         <w:t xml:space="preserve">Figura </w:t>
       </w:r>
@@ -3320,14 +3336,12 @@
         <w:lastRenderedPageBreak/>
         <w:t xml:space="preserve">limitata nel caso specifico del genere </w:t>
       </w:r>
-      <w:proofErr w:type="spellStart"/>
       <w:r>
         <w:rPr>
           <w:lang w:eastAsia="it-IT"/>
         </w:rPr>
-        <w:t>children</w:t>
-      </w:r>
-      <w:proofErr w:type="spellEnd"/>
+        <w:t>Children</w:t>
+      </w:r>
       <w:r>
         <w:rPr>
           <w:lang w:eastAsia="it-IT"/>
@@ -4539,7 +4553,7 @@
         <w:framePr w:hSpace="142" w:wrap="around" w:vAnchor="text" w:hAnchor="page" w:x="1447" w:y="103"/>
       </w:pPr>
       <w:bookmarkStart w:id="10" w:name="_Ref198830329"/>
-      <w:bookmarkStart w:id="11" w:name="_Toc198832485"/>
+      <w:bookmarkStart w:id="11" w:name="_Toc198850712"/>
       <w:bookmarkEnd w:id="8"/>
       <w:bookmarkEnd w:id="9"/>
       <w:r>
@@ -4571,6 +4585,30 @@
         <w:t>Report finale sul test set di SVM ProfilingUD</w:t>
       </w:r>
       <w:bookmarkEnd w:id="11"/>
+    </w:p>
+    <w:p>
+      <w:pPr>
+        <w:rPr>
+          <w:color w:val="EE0000"/>
+        </w:rPr>
+      </w:pPr>
+      <w:r>
+        <w:rPr>
+          <w:b/>
+          <w:bCs/>
+          <w:color w:val="EE0000"/>
+          <w:highlight w:val="yellow"/>
+        </w:rPr>
+        <w:t>Diary.</w:t>
+      </w:r>
+      <w:r>
+        <w:rPr>
+          <w:b/>
+          <w:bCs/>
+          <w:color w:val="EE0000"/>
+        </w:rPr>
+        <w:t xml:space="preserve"> </w:t>
+      </w:r>
     </w:p>
     <w:p>
       <w:pPr>
@@ -5695,7 +5733,7 @@
         <w:pStyle w:val="Didascalia"/>
       </w:pPr>
       <w:bookmarkStart w:id="13" w:name="_Ref198715750"/>
-      <w:bookmarkStart w:id="14" w:name="_Toc198832486"/>
+      <w:bookmarkStart w:id="14" w:name="_Toc198850713"/>
       <w:bookmarkEnd w:id="12"/>
       <w:r>
         <w:t xml:space="preserve">Tabella </w:t>
@@ -5726,11 +5764,9 @@
       <w:r>
         <w:t xml:space="preserve">Risultati del fine-tuning di BERT sul genere </w:t>
       </w:r>
-      <w:proofErr w:type="spellStart"/>
-      <w:r>
-        <w:t>children</w:t>
-      </w:r>
-      <w:proofErr w:type="spellEnd"/>
+      <w:r>
+        <w:t>Children</w:t>
+      </w:r>
       <w:r>
         <w:t xml:space="preserve"> per 5 epoche</w:t>
       </w:r>
@@ -5817,8 +5853,8 @@
                                   <w:noProof/>
                                 </w:rPr>
                               </w:pPr>
-                              <w:bookmarkStart w:id="16" w:name="_Toc198832476"/>
-                              <w:bookmarkStart w:id="17" w:name="_Ref198715118"/>
+                              <w:bookmarkStart w:id="16" w:name="_Ref198715118"/>
+                              <w:bookmarkStart w:id="17" w:name="_Toc198850703"/>
                               <w:r>
                                 <w:t xml:space="preserve">Figura </w:t>
                               </w:r>
@@ -5840,22 +5876,20 @@
                               <w:r>
                                 <w:fldChar w:fldCharType="end"/>
                               </w:r>
-                              <w:bookmarkEnd w:id="17"/>
+                              <w:bookmarkEnd w:id="16"/>
                               <w:r>
                                 <w:t xml:space="preserve">: </w:t>
                               </w:r>
                               <w:r>
                                 <w:t xml:space="preserve">Curve di loss di training e validation durante il fine-tuning di BERT sul genere </w:t>
                               </w:r>
-                              <w:proofErr w:type="spellStart"/>
                               <w:r>
-                                <w:t>children</w:t>
+                                <w:t>Children</w:t>
                               </w:r>
-                              <w:proofErr w:type="spellEnd"/>
                               <w:r>
                                 <w:t xml:space="preserve"> in 5 epoche</w:t>
                               </w:r>
-                              <w:bookmarkEnd w:id="16"/>
+                              <w:bookmarkEnd w:id="17"/>
                             </w:p>
                           </w:txbxContent>
                         </wps:txbx>
@@ -5911,8 +5945,8 @@
                             <w:noProof/>
                           </w:rPr>
                         </w:pPr>
-                        <w:bookmarkStart w:id="18" w:name="_Toc198832476"/>
-                        <w:bookmarkStart w:id="19" w:name="_Ref198715118"/>
+                        <w:bookmarkStart w:id="18" w:name="_Ref198715118"/>
+                        <w:bookmarkStart w:id="19" w:name="_Toc198850703"/>
                         <w:r>
                           <w:t xml:space="preserve">Figura </w:t>
                         </w:r>
@@ -5934,22 +5968,20 @@
                         <w:r>
                           <w:fldChar w:fldCharType="end"/>
                         </w:r>
-                        <w:bookmarkEnd w:id="19"/>
+                        <w:bookmarkEnd w:id="18"/>
                         <w:r>
                           <w:t xml:space="preserve">: </w:t>
                         </w:r>
                         <w:r>
                           <w:t xml:space="preserve">Curve di loss di training e validation durante il fine-tuning di BERT sul genere </w:t>
                         </w:r>
-                        <w:proofErr w:type="spellStart"/>
                         <w:r>
-                          <w:t>children</w:t>
+                          <w:t>Children</w:t>
                         </w:r>
-                        <w:proofErr w:type="spellEnd"/>
                         <w:r>
                           <w:t xml:space="preserve"> in 5 epoche</w:t>
                         </w:r>
-                        <w:bookmarkEnd w:id="18"/>
+                        <w:bookmarkEnd w:id="19"/>
                       </w:p>
                     </w:txbxContent>
                   </v:textbox>
@@ -5982,7 +6014,7 @@
           <w:i/>
           <w:iCs/>
         </w:rPr>
-        <w:instrText xml:space="preserve"> REF _Ref198716411 \h </w:instrText>
+        <w:instrText xml:space="preserve"> REF _Ref198850668 \h </w:instrText>
       </w:r>
       <w:r>
         <w:rPr>
@@ -6018,50 +6050,6 @@
           <w:noProof/>
         </w:rPr>
         <w:t>3</w:t>
-      </w:r>
-      <w:r>
-        <w:rPr>
-          <w:i/>
-          <w:iCs/>
-        </w:rPr>
-        <w:fldChar w:fldCharType="end"/>
-      </w:r>
-      <w:r>
-        <w:rPr>
-          <w:i/>
-          <w:iCs/>
-        </w:rPr>
-        <w:fldChar w:fldCharType="begin"/>
-      </w:r>
-      <w:r>
-        <w:rPr>
-          <w:i/>
-          <w:iCs/>
-        </w:rPr>
-        <w:instrText xml:space="preserve"> REF _Ref198716077 \h </w:instrText>
-      </w:r>
-      <w:r>
-        <w:rPr>
-          <w:i/>
-          <w:iCs/>
-        </w:rPr>
-        <w:instrText xml:space="preserve"> \* MERGEFORMAT </w:instrText>
-      </w:r>
-      <w:r>
-        <w:rPr>
-          <w:i/>
-          <w:iCs/>
-        </w:rPr>
-        <w:fldChar w:fldCharType="separate"/>
-      </w:r>
-      <w:r>
-        <w:rPr>
-          <w:b/>
-          <w:bCs/>
-          <w:i/>
-          <w:iCs/>
-        </w:rPr>
-        <w:t>Errore. L'origine riferimento non è stata trovata.</w:t>
       </w:r>
       <w:r>
         <w:rPr>
@@ -6134,8 +6122,8 @@
       <w:pPr>
         <w:pStyle w:val="Didascalia"/>
       </w:pPr>
-      <w:bookmarkStart w:id="20" w:name="_Ref198716411"/>
-      <w:bookmarkStart w:id="21" w:name="_Toc198832477"/>
+      <w:bookmarkStart w:id="20" w:name="_Ref198850668"/>
+      <w:bookmarkStart w:id="21" w:name="_Toc198850704"/>
       <w:r>
         <w:t xml:space="preserve">Figura </w:t>
       </w:r>
@@ -6159,7 +6147,10 @@
       </w:r>
       <w:bookmarkEnd w:id="20"/>
       <w:r>
-        <w:t>: Confusion matrix delle performance di BERT sul genere Children</w:t>
+        <w:t xml:space="preserve">: </w:t>
+      </w:r>
+      <w:r>
+        <w:t>Confusion matrix delle performance di BERT sul genere Diary</w:t>
       </w:r>
       <w:bookmarkEnd w:id="21"/>
     </w:p>
@@ -6274,13 +6265,13 @@
           <w:i/>
           <w:iCs/>
         </w:rPr>
-      </w:r>
-      <w:r>
-        <w:rPr>
-          <w:i/>
-          <w:iCs/>
-        </w:rPr>
         <w:instrText xml:space="preserve"> \* MERGEFORMAT </w:instrText>
+      </w:r>
+      <w:r>
+        <w:rPr>
+          <w:i/>
+          <w:iCs/>
+        </w:rPr>
       </w:r>
       <w:r>
         <w:rPr>
@@ -7120,7 +7111,7 @@
         <w:pStyle w:val="Didascalia"/>
       </w:pPr>
       <w:bookmarkStart w:id="22" w:name="_Ref198715530"/>
-      <w:bookmarkStart w:id="23" w:name="_Toc198832487"/>
+      <w:bookmarkStart w:id="23" w:name="_Toc198850714"/>
       <w:r>
         <w:t xml:space="preserve">Tabella </w:t>
       </w:r>
@@ -7147,10 +7138,10 @@
         <w:t xml:space="preserve">: Risultati del fine-tuning di BERT sul genere </w:t>
       </w:r>
       <w:r>
-        <w:t>C</w:t>
-      </w:r>
-      <w:r>
-        <w:t>hildren per 5 epoche</w:t>
+        <w:t>Diary</w:t>
+      </w:r>
+      <w:r>
+        <w:t xml:space="preserve"> per 5 epoche</w:t>
       </w:r>
       <w:bookmarkEnd w:id="23"/>
     </w:p>
@@ -7249,8 +7240,8 @@
                                 <w:noProof/>
                               </w:rPr>
                             </w:pPr>
-                            <w:bookmarkStart w:id="24" w:name="_Toc198832478"/>
-                            <w:bookmarkStart w:id="25" w:name="_Ref198716530"/>
+                            <w:bookmarkStart w:id="24" w:name="_Ref198716530"/>
+                            <w:bookmarkStart w:id="25" w:name="_Toc198850705"/>
                             <w:r>
                               <w:t xml:space="preserve">Figura </w:t>
                             </w:r>
@@ -7272,11 +7263,17 @@
                             <w:r>
                               <w:fldChar w:fldCharType="end"/>
                             </w:r>
+                            <w:bookmarkEnd w:id="24"/>
+                            <w:r>
+                              <w:t xml:space="preserve">: Curve di loss del training e della validation di BERT sul genere </w:t>
+                            </w:r>
+                            <w:r>
+                              <w:t>Diary</w:t>
+                            </w:r>
+                            <w:r>
+                              <w:t xml:space="preserve"> nelle 5 epoche</w:t>
+                            </w:r>
                             <w:bookmarkEnd w:id="25"/>
-                            <w:r>
-                              <w:t>: Curve di loss del training e della validation di BERT sul genere Children nelle 5 epoche</w:t>
-                            </w:r>
-                            <w:bookmarkEnd w:id="24"/>
                           </w:p>
                         </w:txbxContent>
                       </wps:txbx>
@@ -7304,8 +7301,8 @@
                           <w:noProof/>
                         </w:rPr>
                       </w:pPr>
-                      <w:bookmarkStart w:id="26" w:name="_Toc198832478"/>
-                      <w:bookmarkStart w:id="27" w:name="_Ref198716530"/>
+                      <w:bookmarkStart w:id="26" w:name="_Ref198716530"/>
+                      <w:bookmarkStart w:id="27" w:name="_Toc198850705"/>
                       <w:r>
                         <w:t xml:space="preserve">Figura </w:t>
                       </w:r>
@@ -7327,11 +7324,17 @@
                       <w:r>
                         <w:fldChar w:fldCharType="end"/>
                       </w:r>
+                      <w:bookmarkEnd w:id="26"/>
+                      <w:r>
+                        <w:t xml:space="preserve">: Curve di loss del training e della validation di BERT sul genere </w:t>
+                      </w:r>
+                      <w:r>
+                        <w:t>Diary</w:t>
+                      </w:r>
+                      <w:r>
+                        <w:t xml:space="preserve"> nelle 5 epoche</w:t>
+                      </w:r>
                       <w:bookmarkEnd w:id="27"/>
-                      <w:r>
-                        <w:t>: Curve di loss del training e della validation di BERT sul genere Children nelle 5 epoche</w:t>
-                      </w:r>
-                      <w:bookmarkEnd w:id="26"/>
                     </w:p>
                   </w:txbxContent>
                 </v:textbox>
@@ -7461,7 +7464,7 @@
         <w:pStyle w:val="Didascalia"/>
       </w:pPr>
       <w:bookmarkStart w:id="28" w:name="_Ref198716646"/>
-      <w:bookmarkStart w:id="29" w:name="_Toc198832479"/>
+      <w:bookmarkStart w:id="29" w:name="_Toc198850706"/>
       <w:r>
         <w:t xml:space="preserve">Figura </w:t>
       </w:r>
@@ -8460,7 +8463,7 @@
         <w:pStyle w:val="Didascalia"/>
       </w:pPr>
       <w:bookmarkStart w:id="31" w:name="_Ref198716803"/>
-      <w:bookmarkStart w:id="32" w:name="_Toc198832488"/>
+      <w:bookmarkStart w:id="32" w:name="_Toc198850715"/>
       <w:bookmarkEnd w:id="30"/>
       <w:r>
         <w:t xml:space="preserve">Tabella </w:t>
@@ -8566,9 +8569,9 @@
                                       <w:noProof/>
                                     </w:rPr>
                                   </w:pPr>
-                                  <w:bookmarkStart w:id="33" w:name="_Ref198716881"/>
-                                  <w:bookmarkStart w:id="34" w:name="_Toc198832480"/>
-                                  <w:bookmarkStart w:id="35" w:name="_Ref198716907"/>
+                                  <w:bookmarkStart w:id="33" w:name="_Ref198716907"/>
+                                  <w:bookmarkStart w:id="34" w:name="_Ref198716881"/>
+                                  <w:bookmarkStart w:id="35" w:name="_Toc198850707"/>
                                   <w:r>
                                     <w:t xml:space="preserve">Figura </w:t>
                                   </w:r>
@@ -8590,7 +8593,7 @@
                                   <w:r>
                                     <w:fldChar w:fldCharType="end"/>
                                   </w:r>
-                                  <w:bookmarkEnd w:id="35"/>
+                                  <w:bookmarkEnd w:id="33"/>
                                   <w:r>
                                     <w:t xml:space="preserve">: </w:t>
                                   </w:r>
@@ -8598,8 +8601,8 @@
                                   <w:r>
                                     <w:t>Curve di loss di training e validation durante il fine-tuning di BERT sul genere journal in 5 epoche</w:t>
                                   </w:r>
-                                  <w:bookmarkEnd w:id="33"/>
                                   <w:bookmarkEnd w:id="34"/>
+                                  <w:bookmarkEnd w:id="35"/>
                                   <w:bookmarkEnd w:id="36"/>
                                 </w:p>
                               </w:txbxContent>
@@ -8628,9 +8631,9 @@
                                 <w:noProof/>
                               </w:rPr>
                             </w:pPr>
-                            <w:bookmarkStart w:id="37" w:name="_Ref198716881"/>
-                            <w:bookmarkStart w:id="38" w:name="_Toc198832480"/>
-                            <w:bookmarkStart w:id="39" w:name="_Ref198716907"/>
+                            <w:bookmarkStart w:id="37" w:name="_Ref198716907"/>
+                            <w:bookmarkStart w:id="38" w:name="_Ref198716881"/>
+                            <w:bookmarkStart w:id="39" w:name="_Toc198850707"/>
                             <w:r>
                               <w:t xml:space="preserve">Figura </w:t>
                             </w:r>
@@ -8652,7 +8655,7 @@
                             <w:r>
                               <w:fldChar w:fldCharType="end"/>
                             </w:r>
-                            <w:bookmarkEnd w:id="39"/>
+                            <w:bookmarkEnd w:id="37"/>
                             <w:r>
                               <w:t xml:space="preserve">: </w:t>
                             </w:r>
@@ -8660,8 +8663,8 @@
                             <w:r>
                               <w:t>Curve di loss di training e validation durante il fine-tuning di BERT sul genere journal in 5 epoche</w:t>
                             </w:r>
-                            <w:bookmarkEnd w:id="37"/>
                             <w:bookmarkEnd w:id="38"/>
+                            <w:bookmarkEnd w:id="39"/>
                             <w:bookmarkEnd w:id="40"/>
                           </w:p>
                         </w:txbxContent>
@@ -8845,7 +8848,7 @@
       </w:pPr>
       <w:bookmarkStart w:id="41" w:name="_Ref198716977"/>
       <w:bookmarkStart w:id="42" w:name="_Ref198717113"/>
-      <w:bookmarkStart w:id="43" w:name="_Toc198832481"/>
+      <w:bookmarkStart w:id="43" w:name="_Toc198850708"/>
       <w:r>
         <w:t xml:space="preserve">Figura </w:t>
       </w:r>
@@ -9002,56 +9005,6 @@
           <w:noProof/>
         </w:rPr>
         <w:t>8</w:t>
-      </w:r>
-      <w:r>
-        <w:rPr>
-          <w:i/>
-          <w:iCs/>
-        </w:rPr>
-        <w:fldChar w:fldCharType="end"/>
-      </w:r>
-      <w:r>
-        <w:rPr>
-          <w:i/>
-          <w:iCs/>
-        </w:rPr>
-        <w:fldChar w:fldCharType="begin"/>
-      </w:r>
-      <w:r>
-        <w:rPr>
-          <w:i/>
-          <w:iCs/>
-        </w:rPr>
-        <w:instrText xml:space="preserve"> REF _Ref198716977 \h </w:instrText>
-      </w:r>
-      <w:r>
-        <w:rPr>
-          <w:i/>
-          <w:iCs/>
-        </w:rPr>
-        <w:instrText xml:space="preserve"> \* MERGEFORMAT </w:instrText>
-      </w:r>
-      <w:r>
-        <w:rPr>
-          <w:i/>
-          <w:iCs/>
-        </w:rPr>
-      </w:r>
-      <w:r>
-        <w:rPr>
-          <w:i/>
-          <w:iCs/>
-        </w:rPr>
-        <w:fldChar w:fldCharType="separate"/>
-      </w:r>
-      <w:r>
-        <w:t xml:space="preserve">Figura </w:t>
-      </w:r>
-      <w:r>
-        <w:rPr>
-          <w:noProof/>
-        </w:rPr>
-        <w:t>7</w:t>
       </w:r>
       <w:r>
         <w:rPr>
@@ -9845,7 +9798,7 @@
         <w:pStyle w:val="Didascalia"/>
       </w:pPr>
       <w:bookmarkStart w:id="44" w:name="_Ref198717050"/>
-      <w:bookmarkStart w:id="45" w:name="_Toc198832489"/>
+      <w:bookmarkStart w:id="45" w:name="_Toc198850716"/>
       <w:r>
         <w:rPr>
           <w:noProof/>
@@ -9894,8 +9847,8 @@
                                 <w:noProof/>
                               </w:rPr>
                             </w:pPr>
-                            <w:bookmarkStart w:id="46" w:name="_Toc198832482"/>
-                            <w:bookmarkStart w:id="47" w:name="_Ref198717144"/>
+                            <w:bookmarkStart w:id="46" w:name="_Ref198717144"/>
+                            <w:bookmarkStart w:id="47" w:name="_Toc198850709"/>
                             <w:r>
                               <w:t xml:space="preserve">Figura </w:t>
                             </w:r>
@@ -9917,22 +9870,20 @@
                             <w:r>
                               <w:fldChar w:fldCharType="end"/>
                             </w:r>
-                            <w:bookmarkEnd w:id="47"/>
+                            <w:bookmarkEnd w:id="46"/>
                             <w:r>
                               <w:t xml:space="preserve">: </w:t>
                             </w:r>
                             <w:r>
                               <w:t xml:space="preserve">Curve di loss di training e validation durante il fine-tuning di BERT sul genere </w:t>
                             </w:r>
-                            <w:proofErr w:type="spellStart"/>
                             <w:r>
-                              <w:t>twitter</w:t>
+                              <w:t>Twitter</w:t>
                             </w:r>
-                            <w:proofErr w:type="spellEnd"/>
                             <w:r>
                               <w:t xml:space="preserve"> in 5 epoche</w:t>
                             </w:r>
-                            <w:bookmarkEnd w:id="46"/>
+                            <w:bookmarkEnd w:id="47"/>
                           </w:p>
                         </w:txbxContent>
                       </wps:txbx>
@@ -9960,8 +9911,8 @@
                           <w:noProof/>
                         </w:rPr>
                       </w:pPr>
-                      <w:bookmarkStart w:id="48" w:name="_Toc198832482"/>
-                      <w:bookmarkStart w:id="49" w:name="_Ref198717144"/>
+                      <w:bookmarkStart w:id="48" w:name="_Ref198717144"/>
+                      <w:bookmarkStart w:id="49" w:name="_Toc198850709"/>
                       <w:r>
                         <w:t xml:space="preserve">Figura </w:t>
                       </w:r>
@@ -9983,22 +9934,20 @@
                       <w:r>
                         <w:fldChar w:fldCharType="end"/>
                       </w:r>
-                      <w:bookmarkEnd w:id="49"/>
+                      <w:bookmarkEnd w:id="48"/>
                       <w:r>
                         <w:t xml:space="preserve">: </w:t>
                       </w:r>
                       <w:r>
                         <w:t xml:space="preserve">Curve di loss di training e validation durante il fine-tuning di BERT sul genere </w:t>
                       </w:r>
-                      <w:proofErr w:type="spellStart"/>
                       <w:r>
-                        <w:t>twitter</w:t>
+                        <w:t>Twitter</w:t>
                       </w:r>
-                      <w:proofErr w:type="spellEnd"/>
                       <w:r>
                         <w:t xml:space="preserve"> in 5 epoche</w:t>
                       </w:r>
-                      <w:bookmarkEnd w:id="48"/>
+                      <w:bookmarkEnd w:id="49"/>
                     </w:p>
                   </w:txbxContent>
                 </v:textbox>
@@ -10098,10 +10047,10 @@
     </w:p>
     <w:p>
       <w:r>
-        <w:t xml:space="preserve">Nonostante ciò, i valori di F1-score durante la validazione rimangono relativamente stabili tra 0.74 </w:t>
-      </w:r>
-      <w:r>
-        <w:t>e 0.75 dalla seconda alla quinta epoca. Questo apparente paradosso è spiegabile con l’iniziale presenza di segnali utili appresi dal training, che si mantengono validi in fase di validazione interna, ma che non si traducono in una reale generalizzazione sul test set ufficiale</w:t>
+        <w:t>Nonostante ciò, i valori di F1-score durante la validazione rimangono relativamente stabili tra 0.74 e 0.75 dalla seconda alla quinta epoca. Questo ap</w:t>
+      </w:r>
+      <w:r>
+        <w:t>parente paradosso è spiegabile con l’iniziale presenza di segnali utili appresi dal training, che si mantengono validi in fase di validazione interna, ma che non si traducono in una reale generalizzazione sul test set ufficiale</w:t>
       </w:r>
       <w:r>
         <w:t xml:space="preserve"> (</w:t>
@@ -11253,7 +11202,7 @@
       </w:pPr>
       <w:bookmarkStart w:id="50" w:name="_Ref198717222"/>
       <w:bookmarkStart w:id="51" w:name="_Ref198717217"/>
-      <w:bookmarkStart w:id="52" w:name="_Toc198832490"/>
+      <w:bookmarkStart w:id="52" w:name="_Toc198850717"/>
       <w:r>
         <w:t xml:space="preserve">Tabella </w:t>
       </w:r>
@@ -11468,9 +11417,9 @@
                                 <w:noProof/>
                               </w:rPr>
                             </w:pPr>
-                            <w:bookmarkStart w:id="53" w:name="_Ref198717368"/>
-                            <w:bookmarkStart w:id="54" w:name="_Toc198832483"/>
-                            <w:bookmarkStart w:id="55" w:name="_Ref198717372"/>
+                            <w:bookmarkStart w:id="53" w:name="_Ref198717372"/>
+                            <w:bookmarkStart w:id="54" w:name="_Ref198717368"/>
+                            <w:bookmarkStart w:id="55" w:name="_Toc198850710"/>
                             <w:r>
                               <w:t xml:space="preserve">Figura </w:t>
                             </w:r>
@@ -11492,20 +11441,18 @@
                             <w:r>
                               <w:fldChar w:fldCharType="end"/>
                             </w:r>
-                            <w:bookmarkEnd w:id="55"/>
+                            <w:bookmarkEnd w:id="53"/>
                             <w:r>
                               <w:t xml:space="preserve">: </w:t>
                             </w:r>
                             <w:r>
                               <w:t xml:space="preserve">Confusion matrix delle performance di BERT sul genere </w:t>
                             </w:r>
-                            <w:bookmarkEnd w:id="53"/>
-                            <w:proofErr w:type="spellStart"/>
+                            <w:bookmarkEnd w:id="54"/>
                             <w:r>
-                              <w:t>twitter</w:t>
+                              <w:t>Twitter</w:t>
                             </w:r>
-                            <w:bookmarkEnd w:id="54"/>
-                            <w:proofErr w:type="spellEnd"/>
+                            <w:bookmarkEnd w:id="55"/>
                           </w:p>
                         </w:txbxContent>
                       </wps:txbx>
@@ -11533,9 +11480,9 @@
                           <w:noProof/>
                         </w:rPr>
                       </w:pPr>
-                      <w:bookmarkStart w:id="56" w:name="_Ref198717368"/>
-                      <w:bookmarkStart w:id="57" w:name="_Toc198832483"/>
-                      <w:bookmarkStart w:id="58" w:name="_Ref198717372"/>
+                      <w:bookmarkStart w:id="56" w:name="_Ref198717372"/>
+                      <w:bookmarkStart w:id="57" w:name="_Ref198717368"/>
+                      <w:bookmarkStart w:id="58" w:name="_Toc198850710"/>
                       <w:r>
                         <w:t xml:space="preserve">Figura </w:t>
                       </w:r>
@@ -11557,20 +11504,18 @@
                       <w:r>
                         <w:fldChar w:fldCharType="end"/>
                       </w:r>
-                      <w:bookmarkEnd w:id="58"/>
+                      <w:bookmarkEnd w:id="56"/>
                       <w:r>
                         <w:t xml:space="preserve">: </w:t>
                       </w:r>
                       <w:r>
                         <w:t xml:space="preserve">Confusion matrix delle performance di BERT sul genere </w:t>
                       </w:r>
-                      <w:bookmarkEnd w:id="56"/>
-                      <w:proofErr w:type="spellStart"/>
+                      <w:bookmarkEnd w:id="57"/>
                       <w:r>
-                        <w:t>twitter</w:t>
+                        <w:t>Twitter</w:t>
                       </w:r>
-                      <w:bookmarkEnd w:id="57"/>
-                      <w:proofErr w:type="spellEnd"/>
+                      <w:bookmarkEnd w:id="58"/>
                     </w:p>
                   </w:txbxContent>
                 </v:textbox>
@@ -11675,9 +11620,6 @@
     <w:p>
       <w:pPr>
         <w:pStyle w:val="EACLReferencetext"/>
-        <w:rPr>
-          <w:lang w:val="en-GB"/>
-        </w:rPr>
       </w:pPr>
       <w:r>
         <w:rPr>
@@ -11691,14 +11633,12 @@
           <w:i/>
           <w:iCs/>
           <w:color w:val="EE0000"/>
-          <w:lang w:val="en-GB"/>
         </w:rPr>
         <w:t>Computing Reviews</w:t>
       </w:r>
       <w:r>
         <w:rPr>
           <w:color w:val="EE0000"/>
-          <w:lang w:val="en-GB"/>
         </w:rPr>
         <w:t>, 24(11):503–512.</w:t>
       </w:r>
@@ -11706,14 +11646,10 @@
     <w:p>
       <w:pPr>
         <w:pStyle w:val="EACLReferencetext"/>
-        <w:rPr>
-          <w:lang w:val="en-GB"/>
-        </w:rPr>
       </w:pPr>
       <w:r>
         <w:rPr>
           <w:color w:val="EE0000"/>
-          <w:lang w:val="en-GB"/>
         </w:rPr>
         <w:t xml:space="preserve">Margherita Hack. 2011. </w:t>
       </w:r>
@@ -11723,12 +11659,19 @@
         </w:rPr>
         <w:t xml:space="preserve">Libera scienza in libero Stato. </w:t>
       </w:r>
+      <w:proofErr w:type="spellStart"/>
       <w:r>
         <w:rPr>
           <w:color w:val="EE0000"/>
-          <w:lang w:val="en-GB"/>
-        </w:rPr>
-        <w:t>Bur.</w:t>
+        </w:rPr>
+        <w:t>Bur</w:t>
+      </w:r>
+      <w:proofErr w:type="spellEnd"/>
+      <w:r>
+        <w:rPr>
+          <w:color w:val="EE0000"/>
+        </w:rPr>
+        <w:t>.</w:t>
       </w:r>
     </w:p>
     <w:p>
@@ -11823,7 +11766,7 @@
         </w:rPr>
         <w:fldChar w:fldCharType="separate"/>
       </w:r>
-      <w:hyperlink w:anchor="_Toc198832475" w:history="1">
+      <w:hyperlink w:anchor="_Toc198850702" w:history="1">
         <w:r>
           <w:rPr>
             <w:rStyle w:val="Collegamentoipertestuale"/>
@@ -11850,7 +11793,7 @@
             <w:noProof/>
             <w:webHidden/>
           </w:rPr>
-          <w:instrText xml:space="preserve"> PAGEREF _Toc198832475 \h </w:instrText>
+          <w:instrText xml:space="preserve"> PAGEREF _Toc198850702 \h </w:instrText>
         </w:r>
         <w:r>
           <w:rPr>
@@ -11897,13 +11840,13 @@
           <w14:ligatures w14:val="standardContextual"/>
         </w:rPr>
       </w:pPr>
-      <w:hyperlink w:anchor="_Toc198832476" w:history="1">
+      <w:hyperlink w:anchor="_Toc198850703" w:history="1">
         <w:r>
           <w:rPr>
             <w:rStyle w:val="Collegamentoipertestuale"/>
             <w:noProof/>
           </w:rPr>
-          <w:t>Figura 2: Curve di loss di training e validation durante il fine-tuning di BERT sul genere children in 5 epoche</w:t>
+          <w:t>Figura 2: Curve di loss di training e validation durante il fine-tuning di BERT sul genere Children in 5 epoche</w:t>
         </w:r>
         <w:r>
           <w:rPr>
@@ -11924,7 +11867,7 @@
             <w:noProof/>
             <w:webHidden/>
           </w:rPr>
-          <w:instrText xml:space="preserve"> PAGEREF _Toc198832476 \h </w:instrText>
+          <w:instrText xml:space="preserve"> PAGEREF _Toc198850703 \h </w:instrText>
         </w:r>
         <w:r>
           <w:rPr>
@@ -11971,13 +11914,13 @@
           <w14:ligatures w14:val="standardContextual"/>
         </w:rPr>
       </w:pPr>
-      <w:hyperlink w:anchor="_Toc198832477" w:history="1">
+      <w:hyperlink w:anchor="_Toc198850704" w:history="1">
         <w:r>
           <w:rPr>
             <w:rStyle w:val="Collegamentoipertestuale"/>
             <w:noProof/>
           </w:rPr>
-          <w:t>Figura 3: Confusion matrix delle performance di BERT sul genere Children</w:t>
+          <w:t>Figura 3: Confusion matrix delle performance di BERT sul genere Diary</w:t>
         </w:r>
         <w:r>
           <w:rPr>
@@ -11998,7 +11941,7 @@
             <w:noProof/>
             <w:webHidden/>
           </w:rPr>
-          <w:instrText xml:space="preserve"> PAGEREF _Toc198832477 \h </w:instrText>
+          <w:instrText xml:space="preserve"> PAGEREF _Toc198850704 \h </w:instrText>
         </w:r>
         <w:r>
           <w:rPr>
@@ -12045,13 +11988,13 @@
           <w14:ligatures w14:val="standardContextual"/>
         </w:rPr>
       </w:pPr>
-      <w:hyperlink w:anchor="_Toc198832478" w:history="1">
+      <w:hyperlink w:anchor="_Toc198850705" w:history="1">
         <w:r>
           <w:rPr>
             <w:rStyle w:val="Collegamentoipertestuale"/>
             <w:noProof/>
           </w:rPr>
-          <w:t>Figura 4: Curve di loss del training e della validation di BERT sul genere Children nelle 5 epoche</w:t>
+          <w:t>Figura 4: Curve di loss del training e della validation di BERT sul genere Diary nelle 5 epoche</w:t>
         </w:r>
         <w:r>
           <w:rPr>
@@ -12072,7 +12015,7 @@
             <w:noProof/>
             <w:webHidden/>
           </w:rPr>
-          <w:instrText xml:space="preserve"> PAGEREF _Toc198832478 \h </w:instrText>
+          <w:instrText xml:space="preserve"> PAGEREF _Toc198850705 \h </w:instrText>
         </w:r>
         <w:r>
           <w:rPr>
@@ -12119,7 +12062,7 @@
           <w14:ligatures w14:val="standardContextual"/>
         </w:rPr>
       </w:pPr>
-      <w:hyperlink w:anchor="_Toc198832479" w:history="1">
+      <w:hyperlink w:anchor="_Toc198850706" w:history="1">
         <w:r>
           <w:rPr>
             <w:rStyle w:val="Collegamentoipertestuale"/>
@@ -12146,7 +12089,7 @@
             <w:noProof/>
             <w:webHidden/>
           </w:rPr>
-          <w:instrText xml:space="preserve"> PAGEREF _Toc198832479 \h </w:instrText>
+          <w:instrText xml:space="preserve"> PAGEREF _Toc198850706 \h </w:instrText>
         </w:r>
         <w:r>
           <w:rPr>
@@ -12193,7 +12136,7 @@
           <w14:ligatures w14:val="standardContextual"/>
         </w:rPr>
       </w:pPr>
-      <w:hyperlink w:anchor="_Toc198832480" w:history="1">
+      <w:hyperlink w:anchor="_Toc198850707" w:history="1">
         <w:r>
           <w:rPr>
             <w:rStyle w:val="Collegamentoipertestuale"/>
@@ -12220,7 +12163,7 @@
             <w:noProof/>
             <w:webHidden/>
           </w:rPr>
-          <w:instrText xml:space="preserve"> PAGEREF _Toc198832480 \h </w:instrText>
+          <w:instrText xml:space="preserve"> PAGEREF _Toc198850707 \h </w:instrText>
         </w:r>
         <w:r>
           <w:rPr>
@@ -12267,7 +12210,7 @@
           <w14:ligatures w14:val="standardContextual"/>
         </w:rPr>
       </w:pPr>
-      <w:hyperlink w:anchor="_Toc198832481" w:history="1">
+      <w:hyperlink w:anchor="_Toc198850708" w:history="1">
         <w:r>
           <w:rPr>
             <w:rStyle w:val="Collegamentoipertestuale"/>
@@ -12294,7 +12237,7 @@
             <w:noProof/>
             <w:webHidden/>
           </w:rPr>
-          <w:instrText xml:space="preserve"> PAGEREF _Toc198832481 \h </w:instrText>
+          <w:instrText xml:space="preserve"> PAGEREF _Toc198850708 \h </w:instrText>
         </w:r>
         <w:r>
           <w:rPr>
@@ -12341,13 +12284,13 @@
           <w14:ligatures w14:val="standardContextual"/>
         </w:rPr>
       </w:pPr>
-      <w:hyperlink w:anchor="_Toc198832482" w:history="1">
+      <w:hyperlink w:anchor="_Toc198850709" w:history="1">
         <w:r>
           <w:rPr>
             <w:rStyle w:val="Collegamentoipertestuale"/>
             <w:noProof/>
           </w:rPr>
-          <w:t>Figura 8: Curve di loss di training e validation durante il fine-tuning di BERT sul genere twitter in 5 epoche</w:t>
+          <w:t>Figura 8: Curve di loss di training e validation durante il fine-tuning di BERT sul genere Twitter in 5 epoche</w:t>
         </w:r>
         <w:r>
           <w:rPr>
@@ -12368,7 +12311,7 @@
             <w:noProof/>
             <w:webHidden/>
           </w:rPr>
-          <w:instrText xml:space="preserve"> PAGEREF _Toc198832482 \h </w:instrText>
+          <w:instrText xml:space="preserve"> PAGEREF _Toc198850709 \h </w:instrText>
         </w:r>
         <w:r>
           <w:rPr>
@@ -12415,13 +12358,13 @@
           <w14:ligatures w14:val="standardContextual"/>
         </w:rPr>
       </w:pPr>
-      <w:hyperlink w:anchor="_Toc198832483" w:history="1">
+      <w:hyperlink w:anchor="_Toc198850710" w:history="1">
         <w:r>
           <w:rPr>
             <w:rStyle w:val="Collegamentoipertestuale"/>
             <w:noProof/>
           </w:rPr>
-          <w:t>Figura 9: Confusion matrix delle performance di BERT sul genere twitter</w:t>
+          <w:t>Figura 9: Confusion matrix delle performance di BERT sul genere Twitter</w:t>
         </w:r>
         <w:r>
           <w:rPr>
@@ -12442,7 +12385,7 @@
             <w:noProof/>
             <w:webHidden/>
           </w:rPr>
-          <w:instrText xml:space="preserve"> PAGEREF _Toc198832483 \h </w:instrText>
+          <w:instrText xml:space="preserve"> PAGEREF _Toc198850710 \h </w:instrText>
         </w:r>
         <w:r>
           <w:rPr>
@@ -12529,7 +12472,7 @@
         </w:rPr>
         <w:fldChar w:fldCharType="separate"/>
       </w:r>
-      <w:hyperlink w:anchor="_Toc198832484" w:history="1">
+      <w:hyperlink w:anchor="_Toc198850711" w:history="1">
         <w:r>
           <w:rPr>
             <w:rStyle w:val="Collegamentoipertestuale"/>
@@ -12556,7 +12499,7 @@
             <w:noProof/>
             <w:webHidden/>
           </w:rPr>
-          <w:instrText xml:space="preserve"> PAGEREF _Toc198832484 \h </w:instrText>
+          <w:instrText xml:space="preserve"> PAGEREF _Toc198850711 \h </w:instrText>
         </w:r>
         <w:r>
           <w:rPr>
@@ -12603,7 +12546,7 @@
           <w14:ligatures w14:val="standardContextual"/>
         </w:rPr>
       </w:pPr>
-      <w:hyperlink w:anchor="_Toc198832485" w:history="1">
+      <w:hyperlink w:anchor="_Toc198850712" w:history="1">
         <w:r>
           <w:rPr>
             <w:rStyle w:val="Collegamentoipertestuale"/>
@@ -12630,7 +12573,7 @@
             <w:noProof/>
             <w:webHidden/>
           </w:rPr>
-          <w:instrText xml:space="preserve"> PAGEREF _Toc198832485 \h </w:instrText>
+          <w:instrText xml:space="preserve"> PAGEREF _Toc198850712 \h </w:instrText>
         </w:r>
         <w:r>
           <w:rPr>
@@ -12677,13 +12620,13 @@
           <w14:ligatures w14:val="standardContextual"/>
         </w:rPr>
       </w:pPr>
-      <w:hyperlink w:anchor="_Toc198832486" w:history="1">
+      <w:hyperlink w:anchor="_Toc198850713" w:history="1">
         <w:r>
           <w:rPr>
             <w:rStyle w:val="Collegamentoipertestuale"/>
             <w:noProof/>
           </w:rPr>
-          <w:t>Tabella 3: Risultati del fine-tuning di BERT sul genere children per 5 epoche</w:t>
+          <w:t>Tabella 3: Risultati del fine-tuning di BERT sul genere Children per 5 epoche</w:t>
         </w:r>
         <w:r>
           <w:rPr>
@@ -12704,7 +12647,7 @@
             <w:noProof/>
             <w:webHidden/>
           </w:rPr>
-          <w:instrText xml:space="preserve"> PAGEREF _Toc198832486 \h </w:instrText>
+          <w:instrText xml:space="preserve"> PAGEREF _Toc198850713 \h </w:instrText>
         </w:r>
         <w:r>
           <w:rPr>
@@ -12751,13 +12694,13 @@
           <w14:ligatures w14:val="standardContextual"/>
         </w:rPr>
       </w:pPr>
-      <w:hyperlink w:anchor="_Toc198832487" w:history="1">
+      <w:hyperlink w:anchor="_Toc198850714" w:history="1">
         <w:r>
           <w:rPr>
             <w:rStyle w:val="Collegamentoipertestuale"/>
             <w:noProof/>
           </w:rPr>
-          <w:t>Tabella 4: Risultati del fine-tuning di BERT sul genere Children per 5 epoche</w:t>
+          <w:t>Tabella 4: Risultati del fine-tuning di BERT sul genere Diary per 5 epoche</w:t>
         </w:r>
         <w:r>
           <w:rPr>
@@ -12778,7 +12721,7 @@
             <w:noProof/>
             <w:webHidden/>
           </w:rPr>
-          <w:instrText xml:space="preserve"> PAGEREF _Toc198832487 \h </w:instrText>
+          <w:instrText xml:space="preserve"> PAGEREF _Toc198850714 \h </w:instrText>
         </w:r>
         <w:r>
           <w:rPr>
@@ -12825,7 +12768,7 @@
           <w14:ligatures w14:val="standardContextual"/>
         </w:rPr>
       </w:pPr>
-      <w:hyperlink w:anchor="_Toc198832488" w:history="1">
+      <w:hyperlink w:anchor="_Toc198850715" w:history="1">
         <w:r>
           <w:rPr>
             <w:rStyle w:val="Collegamentoipertestuale"/>
@@ -12852,7 +12795,7 @@
             <w:noProof/>
             <w:webHidden/>
           </w:rPr>
-          <w:instrText xml:space="preserve"> PAGEREF _Toc198832488 \h </w:instrText>
+          <w:instrText xml:space="preserve"> PAGEREF _Toc198850715 \h </w:instrText>
         </w:r>
         <w:r>
           <w:rPr>
@@ -12899,7 +12842,7 @@
           <w14:ligatures w14:val="standardContextual"/>
         </w:rPr>
       </w:pPr>
-      <w:hyperlink w:anchor="_Toc198832489" w:history="1">
+      <w:hyperlink w:anchor="_Toc198850716" w:history="1">
         <w:r>
           <w:rPr>
             <w:rStyle w:val="Collegamentoipertestuale"/>
@@ -12926,7 +12869,7 @@
             <w:noProof/>
             <w:webHidden/>
           </w:rPr>
-          <w:instrText xml:space="preserve"> PAGEREF _Toc198832489 \h </w:instrText>
+          <w:instrText xml:space="preserve"> PAGEREF _Toc198850716 \h </w:instrText>
         </w:r>
         <w:r>
           <w:rPr>
@@ -12973,7 +12916,7 @@
           <w14:ligatures w14:val="standardContextual"/>
         </w:rPr>
       </w:pPr>
-      <w:hyperlink w:anchor="_Toc198832490" w:history="1">
+      <w:hyperlink w:anchor="_Toc198850717" w:history="1">
         <w:r>
           <w:rPr>
             <w:rStyle w:val="Collegamentoipertestuale"/>
@@ -13000,7 +12943,7 @@
             <w:noProof/>
             <w:webHidden/>
           </w:rPr>
-          <w:instrText xml:space="preserve"> PAGEREF _Toc198832490 \h </w:instrText>
+          <w:instrText xml:space="preserve"> PAGEREF _Toc198850717 \h </w:instrText>
         </w:r>
         <w:r>
           <w:rPr>

</xml_diff>

<commit_message>
SVM profiling ud twitter
</commit_message>
<xml_diff>
--- a/Relazione WORD.docx
+++ b/Relazione WORD.docx
@@ -1381,10 +1381,10 @@
       <w:pPr>
         <w:pStyle w:val="Didascalia"/>
       </w:pPr>
-      <w:bookmarkStart w:id="2" w:name="_Ref198713379"/>
-      <w:bookmarkStart w:id="3" w:name="_Toc198713878"/>
-      <w:bookmarkStart w:id="4" w:name="_Toc199169586"/>
-      <w:bookmarkStart w:id="5" w:name="_Ref198713389"/>
+      <w:bookmarkStart w:id="2" w:name="_Ref198713389"/>
+      <w:bookmarkStart w:id="3" w:name="_Ref198713379"/>
+      <w:bookmarkStart w:id="4" w:name="_Toc198713878"/>
+      <w:bookmarkStart w:id="5" w:name="_Toc199169586"/>
       <w:r>
         <w:t>Tabella</w:t>
       </w:r>
@@ -1409,16 +1409,16 @@
       <w:r>
         <w:fldChar w:fldCharType="end"/>
       </w:r>
-      <w:bookmarkEnd w:id="5"/>
+      <w:bookmarkEnd w:id="2"/>
       <w:r>
         <w:t xml:space="preserve">: </w:t>
       </w:r>
       <w:r>
         <w:t>Accuracy per fold dell’SVM rispetto alla baseline dummy su Children (5-fold cross validation)</w:t>
       </w:r>
-      <w:bookmarkEnd w:id="2"/>
       <w:bookmarkEnd w:id="3"/>
       <w:bookmarkEnd w:id="4"/>
+      <w:bookmarkEnd w:id="5"/>
     </w:p>
     <w:p>
       <w:pPr>
@@ -2634,8 +2634,8 @@
           <w:lang w:eastAsia="it-IT"/>
         </w:rPr>
       </w:pPr>
-      <w:bookmarkStart w:id="8" w:name="_Toc199169587"/>
-      <w:bookmarkStart w:id="9" w:name="_Ref199166643"/>
+      <w:bookmarkStart w:id="8" w:name="_Ref199166643"/>
+      <w:bookmarkStart w:id="9" w:name="_Toc199169587"/>
       <w:r>
         <w:t xml:space="preserve">Tabella </w:t>
       </w:r>
@@ -2657,20 +2657,20 @@
       <w:r>
         <w:fldChar w:fldCharType="end"/>
       </w:r>
+      <w:bookmarkEnd w:id="8"/>
+      <w:r>
+        <w:t xml:space="preserve">: </w:t>
+      </w:r>
+      <w:r>
+        <w:t xml:space="preserve">Accuracy per fold dell’SVM rispetto alla baseline dummy su </w:t>
+      </w:r>
+      <w:r>
+        <w:t>Diary</w:t>
+      </w:r>
+      <w:r>
+        <w:t xml:space="preserve"> (5-fold cross validation)</w:t>
+      </w:r>
       <w:bookmarkEnd w:id="9"/>
-      <w:r>
-        <w:t xml:space="preserve">: </w:t>
-      </w:r>
-      <w:r>
-        <w:t xml:space="preserve">Accuracy per fold dell’SVM rispetto alla baseline dummy su </w:t>
-      </w:r>
-      <w:r>
-        <w:t>Diary</w:t>
-      </w:r>
-      <w:r>
-        <w:t xml:space="preserve"> (5-fold cross validation)</w:t>
-      </w:r>
-      <w:bookmarkEnd w:id="8"/>
     </w:p>
     <w:p>
       <w:pPr>
@@ -2951,7 +2951,6 @@
     <w:p>
       <w:pPr>
         <w:pStyle w:val="Didascalia"/>
-        <w:jc w:val="both"/>
       </w:pPr>
       <w:bookmarkStart w:id="10" w:name="_Toc199169576"/>
       <w:r>
@@ -3082,14 +3081,14 @@
           <w:iCs/>
           <w:lang w:eastAsia="it-IT"/>
         </w:rPr>
-      </w:r>
-      <w:r>
-        <w:rPr>
-          <w:i/>
-          <w:iCs/>
-          <w:lang w:eastAsia="it-IT"/>
-        </w:rPr>
         <w:instrText xml:space="preserve"> \* MERGEFORMAT </w:instrText>
+      </w:r>
+      <w:r>
+        <w:rPr>
+          <w:i/>
+          <w:iCs/>
+          <w:lang w:eastAsia="it-IT"/>
+        </w:rPr>
       </w:r>
       <w:r>
         <w:rPr>
@@ -3182,6 +3181,7 @@
                 <w:lang w:eastAsia="it-IT"/>
               </w:rPr>
             </w:pPr>
+            <w:bookmarkStart w:id="11" w:name="_Hlk199172774"/>
             <w:r>
               <w:rPr>
                 <w:b/>
@@ -3803,8 +3803,9 @@
           <w:lang w:eastAsia="it-IT"/>
         </w:rPr>
       </w:pPr>
-      <w:bookmarkStart w:id="11" w:name="_Toc199169588"/>
       <w:bookmarkStart w:id="12" w:name="_Ref199168835"/>
+      <w:bookmarkStart w:id="13" w:name="_Toc199169588"/>
+      <w:bookmarkEnd w:id="11"/>
       <w:r>
         <w:t xml:space="preserve">Tabella </w:t>
       </w:r>
@@ -3839,7 +3840,7 @@
       <w:r>
         <w:t xml:space="preserve"> (5-fold cross validation)</w:t>
       </w:r>
-      <w:bookmarkEnd w:id="11"/>
+      <w:bookmarkEnd w:id="13"/>
     </w:p>
     <w:p>
       <w:pPr>
@@ -3851,7 +3852,7 @@
         <w:rPr>
           <w:lang w:eastAsia="it-IT"/>
         </w:rPr>
-        <w:t>Quando valutato sul test set ufficiale (</w:t>
+        <w:t>Quando valutato sul test set (</w:t>
       </w:r>
       <w:r>
         <w:rPr>
@@ -3875,13 +3876,6 @@
           <w:iCs/>
           <w:lang w:eastAsia="it-IT"/>
         </w:rPr>
-      </w:r>
-      <w:r>
-        <w:rPr>
-          <w:i/>
-          <w:iCs/>
-          <w:lang w:eastAsia="it-IT"/>
-        </w:rPr>
         <w:instrText xml:space="preserve"> \* MERGEFORMAT </w:instrText>
       </w:r>
       <w:r>
@@ -3890,6 +3884,13 @@
           <w:iCs/>
           <w:lang w:eastAsia="it-IT"/>
         </w:rPr>
+      </w:r>
+      <w:r>
+        <w:rPr>
+          <w:i/>
+          <w:iCs/>
+          <w:lang w:eastAsia="it-IT"/>
+        </w:rPr>
         <w:fldChar w:fldCharType="separate"/>
       </w:r>
       <w:r>
@@ -3931,13 +3932,19 @@
         <w:rPr>
           <w:lang w:eastAsia="it-IT"/>
         </w:rPr>
-        <w:t xml:space="preserve">un’accuracy di 0.57 e un F1-score macro di 0.57, con una leggera flessione rispetto alla validazione incrociata. La confusion matrix </w:t>
+        <w:t xml:space="preserve">un’accuracy di 0.57 e un F1-score macro di </w:t>
       </w:r>
       <w:r>
         <w:rPr>
           <w:lang w:eastAsia="it-IT"/>
         </w:rPr>
         <w:lastRenderedPageBreak/>
+        <w:t xml:space="preserve">0.57, con una leggera flessione rispetto alla validazione incrociata. La confusion matrix </w:t>
+      </w:r>
+      <w:r>
+        <w:rPr>
+          <w:lang w:eastAsia="it-IT"/>
+        </w:rPr>
         <w:t>(</w:t>
       </w:r>
       <w:r>
@@ -3962,13 +3969,6 @@
           <w:iCs/>
           <w:lang w:eastAsia="it-IT"/>
         </w:rPr>
-      </w:r>
-      <w:r>
-        <w:rPr>
-          <w:i/>
-          <w:iCs/>
-          <w:lang w:eastAsia="it-IT"/>
-        </w:rPr>
         <w:instrText xml:space="preserve"> \* MERGEFORMAT </w:instrText>
       </w:r>
       <w:r>
@@ -3977,6 +3977,13 @@
           <w:iCs/>
           <w:lang w:eastAsia="it-IT"/>
         </w:rPr>
+      </w:r>
+      <w:r>
+        <w:rPr>
+          <w:i/>
+          <w:iCs/>
+          <w:lang w:eastAsia="it-IT"/>
+        </w:rPr>
         <w:fldChar w:fldCharType="separate"/>
       </w:r>
       <w:r>
@@ -4042,14 +4049,14 @@
           <w:iCs/>
           <w:lang w:eastAsia="it-IT"/>
         </w:rPr>
-      </w:r>
-      <w:r>
-        <w:rPr>
-          <w:i/>
-          <w:iCs/>
-          <w:lang w:eastAsia="it-IT"/>
-        </w:rPr>
         <w:instrText xml:space="preserve"> \* MERGEFORMAT </w:instrText>
+      </w:r>
+      <w:r>
+        <w:rPr>
+          <w:i/>
+          <w:iCs/>
+          <w:lang w:eastAsia="it-IT"/>
+        </w:rPr>
       </w:r>
       <w:r>
         <w:rPr>
@@ -4198,8 +4205,8 @@
           <w:lang w:eastAsia="it-IT"/>
         </w:rPr>
       </w:pPr>
-      <w:bookmarkStart w:id="13" w:name="_Ref199169567"/>
-      <w:bookmarkStart w:id="14" w:name="_Toc199169577"/>
+      <w:bookmarkStart w:id="14" w:name="_Ref199169567"/>
+      <w:bookmarkStart w:id="15" w:name="_Toc199169577"/>
       <w:r>
         <w:t xml:space="preserve">Figura </w:t>
       </w:r>
@@ -4221,11 +4228,11 @@
       <w:r>
         <w:fldChar w:fldCharType="end"/>
       </w:r>
-      <w:bookmarkEnd w:id="13"/>
+      <w:bookmarkEnd w:id="14"/>
       <w:r>
         <w:t>: Classifica delle 15 feature più rilevanti per il modello SVM sul genere Journalism</w:t>
       </w:r>
-      <w:bookmarkEnd w:id="14"/>
+      <w:bookmarkEnd w:id="15"/>
     </w:p>
     <w:p>
       <w:pPr>
@@ -4291,14 +4298,14 @@
           <w:iCs/>
           <w:lang w:eastAsia="it-IT"/>
         </w:rPr>
-      </w:r>
-      <w:r>
-        <w:rPr>
-          <w:i/>
-          <w:iCs/>
-          <w:lang w:eastAsia="it-IT"/>
-        </w:rPr>
         <w:instrText xml:space="preserve"> \* MERGEFORMAT </w:instrText>
+      </w:r>
+      <w:r>
+        <w:rPr>
+          <w:i/>
+          <w:iCs/>
+          <w:lang w:eastAsia="it-IT"/>
+        </w:rPr>
       </w:r>
       <w:r>
         <w:rPr>
@@ -4357,6 +4364,1117 @@
           <w:lang w:eastAsia="it-IT"/>
         </w:rPr>
       </w:pPr>
+      <w:r>
+        <w:rPr>
+          <w:b/>
+          <w:bCs/>
+          <w:lang w:eastAsia="it-IT"/>
+        </w:rPr>
+        <w:t>Twitter.</w:t>
+      </w:r>
+      <w:r>
+        <w:rPr>
+          <w:lang w:eastAsia="it-IT"/>
+        </w:rPr>
+        <w:t xml:space="preserve"> </w:t>
+      </w:r>
+      <w:r>
+        <w:rPr>
+          <w:lang w:eastAsia="it-IT"/>
+        </w:rPr>
+        <w:t>I dati utilizzati includono 6000 documenti per il training e 152 per il test</w:t>
+      </w:r>
+      <w:r>
+        <w:rPr>
+          <w:lang w:eastAsia="it-IT"/>
+        </w:rPr>
+        <w:t>. Questi sono in numero sensibilmente inferiore</w:t>
+      </w:r>
+      <w:r>
+        <w:rPr>
+          <w:lang w:eastAsia="it-IT"/>
+        </w:rPr>
+        <w:t xml:space="preserve"> rispetto ai dati di training a causa </w:t>
+      </w:r>
+      <w:r>
+        <w:rPr>
+          <w:lang w:eastAsia="it-IT"/>
+        </w:rPr>
+        <w:t>del fatto che, per Twitter, solo una parte dei documenti del test set aveva un corrispondente nel file</w:t>
+      </w:r>
+      <w:r>
+        <w:rPr>
+          <w:lang w:eastAsia="it-IT"/>
+        </w:rPr>
+        <w:t xml:space="preserve"> </w:t>
+      </w:r>
+      <w:r>
+        <w:rPr>
+          <w:lang w:eastAsia="it-IT"/>
+        </w:rPr>
+        <w:t>.gold</w:t>
+      </w:r>
+      <w:r>
+        <w:rPr>
+          <w:lang w:eastAsia="it-IT"/>
+        </w:rPr>
+        <w:t>. C</w:t>
+      </w:r>
+      <w:r>
+        <w:rPr>
+          <w:lang w:eastAsia="it-IT"/>
+        </w:rPr>
+        <w:t xml:space="preserve">iascun fold della cross-validation </w:t>
+      </w:r>
+      <w:r>
+        <w:rPr>
+          <w:lang w:eastAsia="it-IT"/>
+        </w:rPr>
+        <w:t xml:space="preserve">è </w:t>
+      </w:r>
+      <w:r>
+        <w:rPr>
+          <w:lang w:eastAsia="it-IT"/>
+        </w:rPr>
+        <w:t>composto da 4800 esempi di training e 1200 di validazione. Come mostrato nella</w:t>
+      </w:r>
+      <w:r>
+        <w:rPr>
+          <w:lang w:eastAsia="it-IT"/>
+        </w:rPr>
+        <w:t xml:space="preserve"> </w:t>
+      </w:r>
+      <w:r>
+        <w:rPr>
+          <w:i/>
+          <w:iCs/>
+          <w:lang w:eastAsia="it-IT"/>
+        </w:rPr>
+        <w:fldChar w:fldCharType="begin"/>
+      </w:r>
+      <w:r>
+        <w:rPr>
+          <w:i/>
+          <w:iCs/>
+          <w:lang w:eastAsia="it-IT"/>
+        </w:rPr>
+        <w:instrText xml:space="preserve"> REF _Ref198830329 \h </w:instrText>
+      </w:r>
+      <w:r>
+        <w:rPr>
+          <w:i/>
+          <w:iCs/>
+          <w:lang w:eastAsia="it-IT"/>
+        </w:rPr>
+      </w:r>
+      <w:r>
+        <w:rPr>
+          <w:i/>
+          <w:iCs/>
+          <w:lang w:eastAsia="it-IT"/>
+        </w:rPr>
+        <w:instrText xml:space="preserve"> \* MERGEFORMAT </w:instrText>
+      </w:r>
+      <w:r>
+        <w:rPr>
+          <w:i/>
+          <w:iCs/>
+          <w:lang w:eastAsia="it-IT"/>
+        </w:rPr>
+        <w:fldChar w:fldCharType="separate"/>
+      </w:r>
+      <w:r>
+        <w:rPr>
+          <w:i/>
+          <w:iCs/>
+        </w:rPr>
+        <w:t xml:space="preserve">Tabella </w:t>
+      </w:r>
+      <w:r>
+        <w:rPr>
+          <w:i/>
+          <w:iCs/>
+          <w:noProof/>
+        </w:rPr>
+        <w:t>5</w:t>
+      </w:r>
+      <w:r>
+        <w:rPr>
+          <w:i/>
+          <w:iCs/>
+          <w:lang w:eastAsia="it-IT"/>
+        </w:rPr>
+        <w:fldChar w:fldCharType="end"/>
+      </w:r>
+      <w:r>
+        <w:rPr>
+          <w:lang w:eastAsia="it-IT"/>
+        </w:rPr>
+        <w:t xml:space="preserve">, le performance del modello SVM risultano relativamente stabili tra i fold, con accuracy comprese tra 0.611 e 0.649, mentre le baseline dummy oscillano tra 0.474 e 0.497. In ogni fold, il modello supera la baseline, confermando </w:t>
+      </w:r>
+      <w:r>
+        <w:rPr>
+          <w:lang w:eastAsia="it-IT"/>
+        </w:rPr>
+        <w:t>una buona capacità di catturare segnali discriminanti anche in un dominio caratterizzato da testi molto brevi e informali.</w:t>
+      </w:r>
+    </w:p>
+    <w:p/>
+    <w:tbl>
+      <w:tblPr>
+        <w:tblW w:w="4355" w:type="dxa"/>
+        <w:tblCellMar>
+          <w:left w:w="10" w:type="dxa"/>
+          <w:right w:w="10" w:type="dxa"/>
+        </w:tblCellMar>
+        <w:tblLook w:val="04A0" w:firstRow="1" w:lastRow="0" w:firstColumn="1" w:lastColumn="0" w:noHBand="0" w:noVBand="1"/>
+      </w:tblPr>
+      <w:tblGrid>
+        <w:gridCol w:w="568"/>
+        <w:gridCol w:w="1695"/>
+        <w:gridCol w:w="2092"/>
+      </w:tblGrid>
+      <w:tr>
+        <w:trPr>
+          <w:trHeight w:val="285"/>
+        </w:trPr>
+        <w:tc>
+          <w:tcPr>
+            <w:tcW w:w="4355" w:type="dxa"/>
+            <w:gridSpan w:val="3"/>
+            <w:tcBorders>
+              <w:top w:val="single" w:sz="4" w:space="0" w:color="000000"/>
+              <w:left w:val="single" w:sz="4" w:space="0" w:color="000000"/>
+              <w:bottom w:val="single" w:sz="4" w:space="0" w:color="000000"/>
+              <w:right w:val="single" w:sz="4" w:space="0" w:color="000000"/>
+            </w:tcBorders>
+            <w:shd w:val="clear" w:color="auto" w:fill="auto"/>
+            <w:noWrap/>
+            <w:tcMar>
+              <w:top w:w="0" w:type="dxa"/>
+              <w:left w:w="108" w:type="dxa"/>
+              <w:bottom w:w="0" w:type="dxa"/>
+              <w:right w:w="108" w:type="dxa"/>
+            </w:tcMar>
+          </w:tcPr>
+          <w:p>
+            <w:pPr>
+              <w:jc w:val="center"/>
+              <w:rPr>
+                <w:b/>
+                <w:bCs/>
+                <w:lang w:eastAsia="it-IT"/>
+              </w:rPr>
+            </w:pPr>
+            <w:r>
+              <w:rPr>
+                <w:b/>
+                <w:bCs/>
+                <w:lang w:eastAsia="it-IT"/>
+              </w:rPr>
+              <w:t xml:space="preserve">SVM ProfilingUD </w:t>
+            </w:r>
+            <w:r>
+              <w:rPr>
+                <w:b/>
+                <w:bCs/>
+                <w:lang w:eastAsia="it-IT"/>
+              </w:rPr>
+              <w:t>Twitter</w:t>
+            </w:r>
+          </w:p>
+        </w:tc>
+      </w:tr>
+      <w:tr>
+        <w:trPr>
+          <w:trHeight w:val="285"/>
+        </w:trPr>
+        <w:tc>
+          <w:tcPr>
+            <w:tcW w:w="568" w:type="dxa"/>
+            <w:tcBorders>
+              <w:top w:val="single" w:sz="4" w:space="0" w:color="000000"/>
+              <w:left w:val="single" w:sz="4" w:space="0" w:color="000000"/>
+              <w:bottom w:val="single" w:sz="4" w:space="0" w:color="000000"/>
+              <w:right w:val="single" w:sz="4" w:space="0" w:color="000000"/>
+            </w:tcBorders>
+            <w:shd w:val="clear" w:color="auto" w:fill="auto"/>
+            <w:noWrap/>
+            <w:tcMar>
+              <w:top w:w="0" w:type="dxa"/>
+              <w:left w:w="108" w:type="dxa"/>
+              <w:bottom w:w="0" w:type="dxa"/>
+              <w:right w:w="108" w:type="dxa"/>
+            </w:tcMar>
+          </w:tcPr>
+          <w:p>
+            <w:pPr>
+              <w:jc w:val="center"/>
+              <w:rPr>
+                <w:i/>
+                <w:iCs/>
+                <w:lang w:eastAsia="it-IT"/>
+              </w:rPr>
+            </w:pPr>
+            <w:r>
+              <w:rPr>
+                <w:i/>
+                <w:iCs/>
+                <w:lang w:eastAsia="it-IT"/>
+              </w:rPr>
+              <w:t>fold</w:t>
+            </w:r>
+          </w:p>
+        </w:tc>
+        <w:tc>
+          <w:tcPr>
+            <w:tcW w:w="1695" w:type="dxa"/>
+            <w:tcBorders>
+              <w:top w:val="single" w:sz="4" w:space="0" w:color="000000"/>
+              <w:left w:val="single" w:sz="4" w:space="0" w:color="000000"/>
+              <w:bottom w:val="single" w:sz="4" w:space="0" w:color="000000"/>
+              <w:right w:val="single" w:sz="4" w:space="0" w:color="000000"/>
+            </w:tcBorders>
+            <w:shd w:val="clear" w:color="auto" w:fill="auto"/>
+            <w:noWrap/>
+            <w:tcMar>
+              <w:top w:w="0" w:type="dxa"/>
+              <w:left w:w="108" w:type="dxa"/>
+              <w:bottom w:w="0" w:type="dxa"/>
+              <w:right w:w="108" w:type="dxa"/>
+            </w:tcMar>
+          </w:tcPr>
+          <w:p>
+            <w:pPr>
+              <w:jc w:val="center"/>
+              <w:rPr>
+                <w:i/>
+                <w:iCs/>
+                <w:lang w:eastAsia="it-IT"/>
+              </w:rPr>
+            </w:pPr>
+            <w:r>
+              <w:rPr>
+                <w:i/>
+                <w:iCs/>
+                <w:lang w:eastAsia="it-IT"/>
+              </w:rPr>
+              <w:t>accuracy</w:t>
+            </w:r>
+          </w:p>
+        </w:tc>
+        <w:tc>
+          <w:tcPr>
+            <w:tcW w:w="2092" w:type="dxa"/>
+            <w:tcBorders>
+              <w:top w:val="single" w:sz="4" w:space="0" w:color="000000"/>
+              <w:left w:val="single" w:sz="4" w:space="0" w:color="000000"/>
+              <w:bottom w:val="single" w:sz="4" w:space="0" w:color="000000"/>
+              <w:right w:val="single" w:sz="4" w:space="0" w:color="000000"/>
+            </w:tcBorders>
+            <w:shd w:val="clear" w:color="auto" w:fill="auto"/>
+            <w:noWrap/>
+            <w:tcMar>
+              <w:top w:w="0" w:type="dxa"/>
+              <w:left w:w="108" w:type="dxa"/>
+              <w:bottom w:w="0" w:type="dxa"/>
+              <w:right w:w="108" w:type="dxa"/>
+            </w:tcMar>
+          </w:tcPr>
+          <w:p>
+            <w:pPr>
+              <w:jc w:val="center"/>
+              <w:rPr>
+                <w:i/>
+                <w:iCs/>
+                <w:lang w:eastAsia="it-IT"/>
+              </w:rPr>
+            </w:pPr>
+            <w:r>
+              <w:rPr>
+                <w:i/>
+                <w:iCs/>
+                <w:lang w:eastAsia="it-IT"/>
+              </w:rPr>
+              <w:t>Dummy classifier</w:t>
+            </w:r>
+          </w:p>
+        </w:tc>
+      </w:tr>
+      <w:tr>
+        <w:trPr>
+          <w:trHeight w:val="285"/>
+        </w:trPr>
+        <w:tc>
+          <w:tcPr>
+            <w:tcW w:w="568" w:type="dxa"/>
+            <w:tcBorders>
+              <w:top w:val="single" w:sz="4" w:space="0" w:color="000000"/>
+              <w:left w:val="single" w:sz="4" w:space="0" w:color="000000"/>
+              <w:bottom w:val="single" w:sz="4" w:space="0" w:color="000000"/>
+              <w:right w:val="single" w:sz="4" w:space="0" w:color="000000"/>
+            </w:tcBorders>
+            <w:shd w:val="clear" w:color="auto" w:fill="auto"/>
+            <w:noWrap/>
+            <w:tcMar>
+              <w:top w:w="0" w:type="dxa"/>
+              <w:left w:w="108" w:type="dxa"/>
+              <w:bottom w:w="0" w:type="dxa"/>
+              <w:right w:w="108" w:type="dxa"/>
+            </w:tcMar>
+          </w:tcPr>
+          <w:p>
+            <w:pPr>
+              <w:jc w:val="center"/>
+              <w:rPr>
+                <w:lang w:eastAsia="it-IT"/>
+              </w:rPr>
+            </w:pPr>
+            <w:r>
+              <w:t>1</w:t>
+            </w:r>
+          </w:p>
+        </w:tc>
+        <w:tc>
+          <w:tcPr>
+            <w:tcW w:w="1695" w:type="dxa"/>
+            <w:tcBorders>
+              <w:top w:val="single" w:sz="4" w:space="0" w:color="000000"/>
+              <w:left w:val="single" w:sz="4" w:space="0" w:color="000000"/>
+              <w:bottom w:val="single" w:sz="4" w:space="0" w:color="000000"/>
+              <w:right w:val="single" w:sz="4" w:space="0" w:color="000000"/>
+            </w:tcBorders>
+            <w:shd w:val="clear" w:color="auto" w:fill="auto"/>
+            <w:noWrap/>
+            <w:tcMar>
+              <w:top w:w="0" w:type="dxa"/>
+              <w:left w:w="108" w:type="dxa"/>
+              <w:bottom w:w="0" w:type="dxa"/>
+              <w:right w:w="108" w:type="dxa"/>
+            </w:tcMar>
+          </w:tcPr>
+          <w:p>
+            <w:pPr>
+              <w:jc w:val="center"/>
+              <w:rPr>
+                <w:lang w:eastAsia="it-IT"/>
+              </w:rPr>
+            </w:pPr>
+            <w:r>
+              <w:t>0.632</w:t>
+            </w:r>
+          </w:p>
+        </w:tc>
+        <w:tc>
+          <w:tcPr>
+            <w:tcW w:w="2092" w:type="dxa"/>
+            <w:tcBorders>
+              <w:top w:val="single" w:sz="4" w:space="0" w:color="000000"/>
+              <w:left w:val="single" w:sz="4" w:space="0" w:color="000000"/>
+              <w:bottom w:val="single" w:sz="4" w:space="0" w:color="000000"/>
+              <w:right w:val="single" w:sz="4" w:space="0" w:color="000000"/>
+            </w:tcBorders>
+            <w:shd w:val="clear" w:color="auto" w:fill="auto"/>
+            <w:noWrap/>
+            <w:tcMar>
+              <w:top w:w="0" w:type="dxa"/>
+              <w:left w:w="108" w:type="dxa"/>
+              <w:bottom w:w="0" w:type="dxa"/>
+              <w:right w:w="108" w:type="dxa"/>
+            </w:tcMar>
+          </w:tcPr>
+          <w:p>
+            <w:pPr>
+              <w:jc w:val="center"/>
+              <w:rPr>
+                <w:lang w:eastAsia="it-IT"/>
+              </w:rPr>
+            </w:pPr>
+            <w:r>
+              <w:t>0.491</w:t>
+            </w:r>
+          </w:p>
+        </w:tc>
+      </w:tr>
+      <w:tr>
+        <w:trPr>
+          <w:trHeight w:val="285"/>
+        </w:trPr>
+        <w:tc>
+          <w:tcPr>
+            <w:tcW w:w="568" w:type="dxa"/>
+            <w:tcBorders>
+              <w:top w:val="single" w:sz="4" w:space="0" w:color="000000"/>
+              <w:left w:val="single" w:sz="4" w:space="0" w:color="000000"/>
+              <w:bottom w:val="single" w:sz="4" w:space="0" w:color="000000"/>
+              <w:right w:val="single" w:sz="4" w:space="0" w:color="000000"/>
+            </w:tcBorders>
+            <w:shd w:val="clear" w:color="auto" w:fill="auto"/>
+            <w:noWrap/>
+            <w:tcMar>
+              <w:top w:w="0" w:type="dxa"/>
+              <w:left w:w="108" w:type="dxa"/>
+              <w:bottom w:w="0" w:type="dxa"/>
+              <w:right w:w="108" w:type="dxa"/>
+            </w:tcMar>
+          </w:tcPr>
+          <w:p>
+            <w:pPr>
+              <w:jc w:val="center"/>
+              <w:rPr>
+                <w:lang w:eastAsia="it-IT"/>
+              </w:rPr>
+            </w:pPr>
+            <w:r>
+              <w:t>2</w:t>
+            </w:r>
+          </w:p>
+        </w:tc>
+        <w:tc>
+          <w:tcPr>
+            <w:tcW w:w="1695" w:type="dxa"/>
+            <w:tcBorders>
+              <w:top w:val="single" w:sz="4" w:space="0" w:color="000000"/>
+              <w:left w:val="single" w:sz="4" w:space="0" w:color="000000"/>
+              <w:bottom w:val="single" w:sz="4" w:space="0" w:color="000000"/>
+              <w:right w:val="single" w:sz="4" w:space="0" w:color="000000"/>
+            </w:tcBorders>
+            <w:shd w:val="clear" w:color="auto" w:fill="auto"/>
+            <w:noWrap/>
+            <w:tcMar>
+              <w:top w:w="0" w:type="dxa"/>
+              <w:left w:w="108" w:type="dxa"/>
+              <w:bottom w:w="0" w:type="dxa"/>
+              <w:right w:w="108" w:type="dxa"/>
+            </w:tcMar>
+          </w:tcPr>
+          <w:p>
+            <w:pPr>
+              <w:jc w:val="center"/>
+              <w:rPr>
+                <w:lang w:eastAsia="it-IT"/>
+              </w:rPr>
+            </w:pPr>
+            <w:r>
+              <w:t>0.649</w:t>
+            </w:r>
+          </w:p>
+        </w:tc>
+        <w:tc>
+          <w:tcPr>
+            <w:tcW w:w="2092" w:type="dxa"/>
+            <w:tcBorders>
+              <w:top w:val="single" w:sz="4" w:space="0" w:color="000000"/>
+              <w:left w:val="single" w:sz="4" w:space="0" w:color="000000"/>
+              <w:bottom w:val="single" w:sz="4" w:space="0" w:color="000000"/>
+              <w:right w:val="single" w:sz="4" w:space="0" w:color="000000"/>
+            </w:tcBorders>
+            <w:shd w:val="clear" w:color="auto" w:fill="auto"/>
+            <w:noWrap/>
+            <w:tcMar>
+              <w:top w:w="0" w:type="dxa"/>
+              <w:left w:w="108" w:type="dxa"/>
+              <w:bottom w:w="0" w:type="dxa"/>
+              <w:right w:w="108" w:type="dxa"/>
+            </w:tcMar>
+          </w:tcPr>
+          <w:p>
+            <w:pPr>
+              <w:jc w:val="center"/>
+              <w:rPr>
+                <w:lang w:eastAsia="it-IT"/>
+              </w:rPr>
+            </w:pPr>
+            <w:r>
+              <w:t>0.497</w:t>
+            </w:r>
+          </w:p>
+        </w:tc>
+      </w:tr>
+      <w:tr>
+        <w:trPr>
+          <w:trHeight w:val="285"/>
+        </w:trPr>
+        <w:tc>
+          <w:tcPr>
+            <w:tcW w:w="568" w:type="dxa"/>
+            <w:tcBorders>
+              <w:top w:val="single" w:sz="4" w:space="0" w:color="000000"/>
+              <w:left w:val="single" w:sz="4" w:space="0" w:color="000000"/>
+              <w:bottom w:val="single" w:sz="4" w:space="0" w:color="000000"/>
+              <w:right w:val="single" w:sz="4" w:space="0" w:color="000000"/>
+            </w:tcBorders>
+            <w:shd w:val="clear" w:color="auto" w:fill="auto"/>
+            <w:noWrap/>
+            <w:tcMar>
+              <w:top w:w="0" w:type="dxa"/>
+              <w:left w:w="108" w:type="dxa"/>
+              <w:bottom w:w="0" w:type="dxa"/>
+              <w:right w:w="108" w:type="dxa"/>
+            </w:tcMar>
+          </w:tcPr>
+          <w:p>
+            <w:pPr>
+              <w:jc w:val="center"/>
+              <w:rPr>
+                <w:lang w:eastAsia="it-IT"/>
+              </w:rPr>
+            </w:pPr>
+            <w:r>
+              <w:t>3</w:t>
+            </w:r>
+          </w:p>
+        </w:tc>
+        <w:tc>
+          <w:tcPr>
+            <w:tcW w:w="1695" w:type="dxa"/>
+            <w:tcBorders>
+              <w:top w:val="single" w:sz="4" w:space="0" w:color="000000"/>
+              <w:left w:val="single" w:sz="4" w:space="0" w:color="000000"/>
+              <w:bottom w:val="single" w:sz="4" w:space="0" w:color="000000"/>
+              <w:right w:val="single" w:sz="4" w:space="0" w:color="000000"/>
+            </w:tcBorders>
+            <w:shd w:val="clear" w:color="auto" w:fill="auto"/>
+            <w:noWrap/>
+            <w:tcMar>
+              <w:top w:w="0" w:type="dxa"/>
+              <w:left w:w="108" w:type="dxa"/>
+              <w:bottom w:w="0" w:type="dxa"/>
+              <w:right w:w="108" w:type="dxa"/>
+            </w:tcMar>
+          </w:tcPr>
+          <w:p>
+            <w:pPr>
+              <w:jc w:val="center"/>
+              <w:rPr>
+                <w:lang w:eastAsia="it-IT"/>
+              </w:rPr>
+            </w:pPr>
+            <w:r>
+              <w:t>0.612</w:t>
+            </w:r>
+          </w:p>
+        </w:tc>
+        <w:tc>
+          <w:tcPr>
+            <w:tcW w:w="2092" w:type="dxa"/>
+            <w:tcBorders>
+              <w:top w:val="single" w:sz="4" w:space="0" w:color="000000"/>
+              <w:left w:val="single" w:sz="4" w:space="0" w:color="000000"/>
+              <w:bottom w:val="single" w:sz="4" w:space="0" w:color="000000"/>
+              <w:right w:val="single" w:sz="4" w:space="0" w:color="000000"/>
+            </w:tcBorders>
+            <w:shd w:val="clear" w:color="auto" w:fill="auto"/>
+            <w:noWrap/>
+            <w:tcMar>
+              <w:top w:w="0" w:type="dxa"/>
+              <w:left w:w="108" w:type="dxa"/>
+              <w:bottom w:w="0" w:type="dxa"/>
+              <w:right w:w="108" w:type="dxa"/>
+            </w:tcMar>
+          </w:tcPr>
+          <w:p>
+            <w:pPr>
+              <w:jc w:val="center"/>
+              <w:rPr>
+                <w:lang w:eastAsia="it-IT"/>
+              </w:rPr>
+            </w:pPr>
+            <w:r>
+              <w:t>0.478</w:t>
+            </w:r>
+          </w:p>
+        </w:tc>
+      </w:tr>
+      <w:tr>
+        <w:trPr>
+          <w:trHeight w:val="285"/>
+        </w:trPr>
+        <w:tc>
+          <w:tcPr>
+            <w:tcW w:w="568" w:type="dxa"/>
+            <w:tcBorders>
+              <w:top w:val="single" w:sz="4" w:space="0" w:color="000000"/>
+              <w:left w:val="single" w:sz="4" w:space="0" w:color="000000"/>
+              <w:bottom w:val="single" w:sz="4" w:space="0" w:color="000000"/>
+              <w:right w:val="single" w:sz="4" w:space="0" w:color="000000"/>
+            </w:tcBorders>
+            <w:shd w:val="clear" w:color="auto" w:fill="auto"/>
+            <w:noWrap/>
+            <w:tcMar>
+              <w:top w:w="0" w:type="dxa"/>
+              <w:left w:w="108" w:type="dxa"/>
+              <w:bottom w:w="0" w:type="dxa"/>
+              <w:right w:w="108" w:type="dxa"/>
+            </w:tcMar>
+          </w:tcPr>
+          <w:p>
+            <w:pPr>
+              <w:jc w:val="center"/>
+              <w:rPr>
+                <w:lang w:eastAsia="it-IT"/>
+              </w:rPr>
+            </w:pPr>
+            <w:r>
+              <w:t>4</w:t>
+            </w:r>
+          </w:p>
+        </w:tc>
+        <w:tc>
+          <w:tcPr>
+            <w:tcW w:w="1695" w:type="dxa"/>
+            <w:tcBorders>
+              <w:top w:val="single" w:sz="4" w:space="0" w:color="000000"/>
+              <w:left w:val="single" w:sz="4" w:space="0" w:color="000000"/>
+              <w:bottom w:val="single" w:sz="4" w:space="0" w:color="000000"/>
+              <w:right w:val="single" w:sz="4" w:space="0" w:color="000000"/>
+            </w:tcBorders>
+            <w:shd w:val="clear" w:color="auto" w:fill="auto"/>
+            <w:noWrap/>
+            <w:tcMar>
+              <w:top w:w="0" w:type="dxa"/>
+              <w:left w:w="108" w:type="dxa"/>
+              <w:bottom w:w="0" w:type="dxa"/>
+              <w:right w:w="108" w:type="dxa"/>
+            </w:tcMar>
+          </w:tcPr>
+          <w:p>
+            <w:pPr>
+              <w:jc w:val="center"/>
+              <w:rPr>
+                <w:lang w:eastAsia="it-IT"/>
+              </w:rPr>
+            </w:pPr>
+            <w:r>
+              <w:t>0.615</w:t>
+            </w:r>
+          </w:p>
+        </w:tc>
+        <w:tc>
+          <w:tcPr>
+            <w:tcW w:w="2092" w:type="dxa"/>
+            <w:tcBorders>
+              <w:top w:val="single" w:sz="4" w:space="0" w:color="000000"/>
+              <w:left w:val="single" w:sz="4" w:space="0" w:color="000000"/>
+              <w:bottom w:val="single" w:sz="4" w:space="0" w:color="000000"/>
+              <w:right w:val="single" w:sz="4" w:space="0" w:color="000000"/>
+            </w:tcBorders>
+            <w:shd w:val="clear" w:color="auto" w:fill="auto"/>
+            <w:noWrap/>
+            <w:tcMar>
+              <w:top w:w="0" w:type="dxa"/>
+              <w:left w:w="108" w:type="dxa"/>
+              <w:bottom w:w="0" w:type="dxa"/>
+              <w:right w:w="108" w:type="dxa"/>
+            </w:tcMar>
+          </w:tcPr>
+          <w:p>
+            <w:pPr>
+              <w:jc w:val="center"/>
+              <w:rPr>
+                <w:lang w:eastAsia="it-IT"/>
+              </w:rPr>
+            </w:pPr>
+            <w:r>
+              <w:t>0.498</w:t>
+            </w:r>
+          </w:p>
+        </w:tc>
+      </w:tr>
+      <w:tr>
+        <w:trPr>
+          <w:trHeight w:val="285"/>
+        </w:trPr>
+        <w:tc>
+          <w:tcPr>
+            <w:tcW w:w="568" w:type="dxa"/>
+            <w:tcBorders>
+              <w:top w:val="single" w:sz="4" w:space="0" w:color="000000"/>
+              <w:left w:val="single" w:sz="4" w:space="0" w:color="000000"/>
+              <w:bottom w:val="single" w:sz="4" w:space="0" w:color="000000"/>
+              <w:right w:val="single" w:sz="4" w:space="0" w:color="000000"/>
+            </w:tcBorders>
+            <w:shd w:val="clear" w:color="auto" w:fill="auto"/>
+            <w:noWrap/>
+            <w:tcMar>
+              <w:top w:w="0" w:type="dxa"/>
+              <w:left w:w="108" w:type="dxa"/>
+              <w:bottom w:w="0" w:type="dxa"/>
+              <w:right w:w="108" w:type="dxa"/>
+            </w:tcMar>
+          </w:tcPr>
+          <w:p>
+            <w:pPr>
+              <w:jc w:val="center"/>
+              <w:rPr>
+                <w:lang w:eastAsia="it-IT"/>
+              </w:rPr>
+            </w:pPr>
+            <w:r>
+              <w:t>5</w:t>
+            </w:r>
+          </w:p>
+        </w:tc>
+        <w:tc>
+          <w:tcPr>
+            <w:tcW w:w="1695" w:type="dxa"/>
+            <w:tcBorders>
+              <w:top w:val="single" w:sz="4" w:space="0" w:color="000000"/>
+              <w:left w:val="single" w:sz="4" w:space="0" w:color="000000"/>
+              <w:bottom w:val="single" w:sz="4" w:space="0" w:color="000000"/>
+              <w:right w:val="single" w:sz="4" w:space="0" w:color="000000"/>
+            </w:tcBorders>
+            <w:shd w:val="clear" w:color="auto" w:fill="auto"/>
+            <w:noWrap/>
+            <w:tcMar>
+              <w:top w:w="0" w:type="dxa"/>
+              <w:left w:w="108" w:type="dxa"/>
+              <w:bottom w:w="0" w:type="dxa"/>
+              <w:right w:w="108" w:type="dxa"/>
+            </w:tcMar>
+          </w:tcPr>
+          <w:p>
+            <w:pPr>
+              <w:jc w:val="center"/>
+              <w:rPr>
+                <w:lang w:eastAsia="it-IT"/>
+              </w:rPr>
+            </w:pPr>
+            <w:r>
+              <w:t>0.622</w:t>
+            </w:r>
+          </w:p>
+        </w:tc>
+        <w:tc>
+          <w:tcPr>
+            <w:tcW w:w="2092" w:type="dxa"/>
+            <w:tcBorders>
+              <w:top w:val="single" w:sz="4" w:space="0" w:color="000000"/>
+              <w:left w:val="single" w:sz="4" w:space="0" w:color="000000"/>
+              <w:bottom w:val="single" w:sz="4" w:space="0" w:color="000000"/>
+              <w:right w:val="single" w:sz="4" w:space="0" w:color="000000"/>
+            </w:tcBorders>
+            <w:shd w:val="clear" w:color="auto" w:fill="auto"/>
+            <w:noWrap/>
+            <w:tcMar>
+              <w:top w:w="0" w:type="dxa"/>
+              <w:left w:w="108" w:type="dxa"/>
+              <w:bottom w:w="0" w:type="dxa"/>
+              <w:right w:w="108" w:type="dxa"/>
+            </w:tcMar>
+          </w:tcPr>
+          <w:p>
+            <w:pPr>
+              <w:keepNext/>
+              <w:jc w:val="center"/>
+              <w:rPr>
+                <w:lang w:eastAsia="it-IT"/>
+              </w:rPr>
+            </w:pPr>
+            <w:r>
+              <w:t>0.474</w:t>
+            </w:r>
+          </w:p>
+        </w:tc>
+      </w:tr>
+    </w:tbl>
+    <w:p>
+      <w:pPr>
+        <w:pStyle w:val="Didascalia"/>
+      </w:pPr>
+      <w:r>
+        <w:t xml:space="preserve">Tabella </w:t>
+      </w:r>
+      <w:r>
+        <w:fldChar w:fldCharType="begin"/>
+      </w:r>
+      <w:r>
+        <w:instrText xml:space="preserve"> SEQ Tabella \* ARABIC </w:instrText>
+      </w:r>
+      <w:r>
+        <w:fldChar w:fldCharType="separate"/>
+      </w:r>
+      <w:r>
+        <w:rPr>
+          <w:noProof/>
+        </w:rPr>
+        <w:t>4</w:t>
+      </w:r>
+      <w:r>
+        <w:fldChar w:fldCharType="end"/>
+      </w:r>
+      <w:r>
+        <w:t xml:space="preserve">: </w:t>
+      </w:r>
+      <w:r>
+        <w:t>Accuracy per fold dell'SVM rispetto alla baseline dummy su Twitter (5-fold cross validation)</w:t>
+      </w:r>
+    </w:p>
+    <w:p>
+      <w:r>
+        <w:t>Quando valutato sul test set ufficiale (</w:t>
+      </w:r>
+      <w:r>
+        <w:rPr>
+          <w:i/>
+          <w:iCs/>
+        </w:rPr>
+        <w:fldChar w:fldCharType="begin"/>
+      </w:r>
+      <w:r>
+        <w:rPr>
+          <w:i/>
+          <w:iCs/>
+        </w:rPr>
+        <w:instrText xml:space="preserve"> REF _Ref198830329 \h </w:instrText>
+      </w:r>
+      <w:r>
+        <w:rPr>
+          <w:i/>
+          <w:iCs/>
+        </w:rPr>
+      </w:r>
+      <w:r>
+        <w:rPr>
+          <w:i/>
+          <w:iCs/>
+        </w:rPr>
+        <w:instrText xml:space="preserve"> \* MERGEFORMAT </w:instrText>
+      </w:r>
+      <w:r>
+        <w:rPr>
+          <w:i/>
+          <w:iCs/>
+        </w:rPr>
+        <w:fldChar w:fldCharType="separate"/>
+      </w:r>
+      <w:r>
+        <w:rPr>
+          <w:i/>
+          <w:iCs/>
+        </w:rPr>
+        <w:t xml:space="preserve">Tabella </w:t>
+      </w:r>
+      <w:r>
+        <w:rPr>
+          <w:i/>
+          <w:iCs/>
+          <w:noProof/>
+        </w:rPr>
+        <w:t>5</w:t>
+      </w:r>
+      <w:r>
+        <w:rPr>
+          <w:i/>
+          <w:iCs/>
+        </w:rPr>
+        <w:fldChar w:fldCharType="end"/>
+      </w:r>
+      <w:r>
+        <w:t xml:space="preserve">), il modello mostra una flessione significativa delle performance: l’accuracy scende a 0.47 e l’F1-score macro a 0.45, avvicinandosi alla baseline dummy (0.43). La confusion matrix </w:t>
+      </w:r>
+      <w:r>
+        <w:t>(</w:t>
+      </w:r>
+      <w:r>
+        <w:rPr>
+          <w:i/>
+          <w:iCs/>
+        </w:rPr>
+        <w:fldChar w:fldCharType="begin"/>
+      </w:r>
+      <w:r>
+        <w:rPr>
+          <w:i/>
+          <w:iCs/>
+        </w:rPr>
+        <w:instrText xml:space="preserve"> REF _Ref198830329 \h </w:instrText>
+      </w:r>
+      <w:r>
+        <w:rPr>
+          <w:i/>
+          <w:iCs/>
+        </w:rPr>
+      </w:r>
+      <w:r>
+        <w:rPr>
+          <w:i/>
+          <w:iCs/>
+        </w:rPr>
+        <w:instrText xml:space="preserve"> \* MERGEFORMAT </w:instrText>
+      </w:r>
+      <w:r>
+        <w:rPr>
+          <w:i/>
+          <w:iCs/>
+        </w:rPr>
+        <w:fldChar w:fldCharType="separate"/>
+      </w:r>
+      <w:r>
+        <w:rPr>
+          <w:i/>
+          <w:iCs/>
+        </w:rPr>
+        <w:t xml:space="preserve">Tabella </w:t>
+      </w:r>
+      <w:r>
+        <w:rPr>
+          <w:i/>
+          <w:iCs/>
+          <w:noProof/>
+        </w:rPr>
+        <w:t>5</w:t>
+      </w:r>
+      <w:r>
+        <w:rPr>
+          <w:i/>
+          <w:iCs/>
+        </w:rPr>
+        <w:fldChar w:fldCharType="end"/>
+      </w:r>
+      <w:r>
+        <w:t xml:space="preserve">) </w:t>
+      </w:r>
+      <w:r>
+        <w:t>evidenzia una forte asimmetria: il modello riconosce correttamente 51 F su 65 (recall F = 0.78), ma solo 21 M su 87 (recall M = 0.24), confondendo 66 esempi maschili con la classe femminile. Questo comportamento indica una tendenza a sovra-classificare i testi come F quando si passa dal training set ampio a un test set più ridotto e probabilmente meno rappresentativo.</w:t>
+      </w:r>
+      <w:r>
+        <w:t xml:space="preserve"> </w:t>
+      </w:r>
+      <w:r>
+        <w:t>L’analisi delle feature più rilevanti () mostra che il modello si affida a variabili legate sia alla struttura sintattica che alla densità lessicale e morfosintattica. Tra le feature principali compaiono:</w:t>
+      </w:r>
+      <w:r>
+        <w:t xml:space="preserve"> </w:t>
+      </w:r>
+      <w:r>
+        <w:rPr>
+          <w:i/>
+          <w:iCs/>
+        </w:rPr>
+        <w:t>dep_dist_flat:name, lexical_density, char_per_tok,</w:t>
+      </w:r>
+      <w:r>
+        <w:t xml:space="preserve"> e </w:t>
+      </w:r>
+      <w:r>
+        <w:rPr>
+          <w:i/>
+          <w:iCs/>
+        </w:rPr>
+        <w:t>dep_dist_aux</w:t>
+      </w:r>
+      <w:r>
+        <w:t>.</w:t>
+      </w:r>
+    </w:p>
+    <w:p/>
+    <w:p>
+      <w:pPr>
+        <w:keepNext/>
+      </w:pPr>
+      <w:r>
+        <w:rPr>
+          <w:noProof/>
+        </w:rPr>
+        <w:drawing>
+          <wp:inline distT="0" distB="0" distL="0" distR="0" wp14:anchorId="0747D949" wp14:editId="1AB860BF">
+            <wp:extent cx="2651125" cy="1315085"/>
+            <wp:effectExtent l="0" t="0" r="0" b="0"/>
+            <wp:docPr id="977634861" name="Immagine 6" descr="Immagine che contiene testo, schermata, Carattere, numero&#10;&#10;Il contenuto generato dall'IA potrebbe non essere corretto."/>
+            <wp:cNvGraphicFramePr>
+              <a:graphicFrameLocks xmlns:a="http://schemas.openxmlformats.org/drawingml/2006/main" noChangeAspect="1"/>
+            </wp:cNvGraphicFramePr>
+            <a:graphic xmlns:a="http://schemas.openxmlformats.org/drawingml/2006/main">
+              <a:graphicData uri="http://schemas.openxmlformats.org/drawingml/2006/picture">
+                <pic:pic xmlns:pic="http://schemas.openxmlformats.org/drawingml/2006/picture">
+                  <pic:nvPicPr>
+                    <pic:cNvPr id="977634861" name="Immagine 6" descr="Immagine che contiene testo, schermata, Carattere, numero&#10;&#10;Il contenuto generato dall'IA potrebbe non essere corretto."/>
+                    <pic:cNvPicPr>
+                      <a:picLocks noChangeAspect="1" noChangeArrowheads="1"/>
+                    </pic:cNvPicPr>
+                  </pic:nvPicPr>
+                  <pic:blipFill>
+                    <a:blip r:embed="rId11" cstate="print">
+                      <a:extLst>
+                        <a:ext uri="{28A0092B-C50C-407E-A947-70E740481C1C}">
+                          <a14:useLocalDpi xmlns:a14="http://schemas.microsoft.com/office/drawing/2010/main" val="0"/>
+                        </a:ext>
+                      </a:extLst>
+                    </a:blip>
+                    <a:srcRect/>
+                    <a:stretch>
+                      <a:fillRect/>
+                    </a:stretch>
+                  </pic:blipFill>
+                  <pic:spPr bwMode="auto">
+                    <a:xfrm>
+                      <a:off x="0" y="0"/>
+                      <a:ext cx="2651125" cy="1315085"/>
+                    </a:xfrm>
+                    <a:prstGeom prst="rect">
+                      <a:avLst/>
+                    </a:prstGeom>
+                    <a:noFill/>
+                    <a:ln>
+                      <a:noFill/>
+                    </a:ln>
+                  </pic:spPr>
+                </pic:pic>
+              </a:graphicData>
+            </a:graphic>
+          </wp:inline>
+        </w:drawing>
+      </w:r>
+    </w:p>
+    <w:p>
+      <w:pPr>
+        <w:pStyle w:val="Didascalia"/>
+      </w:pPr>
+      <w:r>
+        <w:t xml:space="preserve">Figura </w:t>
+      </w:r>
+      <w:r>
+        <w:fldChar w:fldCharType="begin"/>
+      </w:r>
+      <w:r>
+        <w:instrText xml:space="preserve"> SEQ Figura \* ARABIC </w:instrText>
+      </w:r>
+      <w:r>
+        <w:fldChar w:fldCharType="separate"/>
+      </w:r>
+      <w:r>
+        <w:rPr>
+          <w:noProof/>
+        </w:rPr>
+        <w:t>4</w:t>
+      </w:r>
+      <w:r>
+        <w:fldChar w:fldCharType="end"/>
+      </w:r>
+      <w:r>
+        <w:t>: Classifica delle 15 feature più rilevanti per il modello SVM sul genere Twitter</w:t>
+      </w:r>
+    </w:p>
+    <w:p>
+      <w:pPr>
+        <w:rPr>
+          <w:lang w:eastAsia="it-IT"/>
+        </w:rPr>
+      </w:pPr>
+      <w:r>
+        <w:rPr>
+          <w:lang w:eastAsia="it-IT"/>
+        </w:rPr>
+        <w:t xml:space="preserve">Questi risultati indicano che, anche in presenza di testi brevi e molto eterogenei come quelli di Twitter, l’SVM è in grado di sfruttare differenze stilistiche, seppur meno stabili rispetto ad altri generi. Tuttavia, la netta diminuzione delle performance sul test set suggerisce che il modello soffre la variabilità tipica del linguaggio social e fatica a generalizzare su dati meno rappresentativi. L’asimmetria osservata nella confusion matrix sottolinea </w:t>
+      </w:r>
+      <w:r>
+        <w:rPr>
+          <w:lang w:eastAsia="it-IT"/>
+        </w:rPr>
+        <w:lastRenderedPageBreak/>
+        <w:t>la difficoltà del classificatore nel riconoscere i testi maschili in questo dominio.</w:t>
+      </w:r>
     </w:p>
     <w:p>
       <w:pPr>
@@ -4421,8 +5539,8 @@
                 <w:lang w:eastAsia="it-IT"/>
               </w:rPr>
             </w:pPr>
-            <w:bookmarkStart w:id="15" w:name="_Toc198713879"/>
-            <w:bookmarkStart w:id="16" w:name="_Ref198713941"/>
+            <w:bookmarkStart w:id="16" w:name="_Toc198713879"/>
+            <w:bookmarkStart w:id="17" w:name="_Ref198713941"/>
             <w:r>
               <w:rPr>
                 <w:rFonts w:eastAsia="Times New Roman"/>
@@ -5362,8 +6480,6 @@
               <w:textAlignment w:val="auto"/>
               <w:rPr>
                 <w:rFonts w:eastAsia="Times New Roman"/>
-                <w:b/>
-                <w:bCs/>
                 <w:color w:val="000000"/>
                 <w:sz w:val="20"/>
                 <w:szCs w:val="20"/>
@@ -5382,66 +6498,7 @@
               </w:rPr>
               <w:t> </w:t>
             </w:r>
-          </w:p>
-        </w:tc>
-        <w:tc>
-          <w:tcPr>
-            <w:tcW w:w="1134" w:type="dxa"/>
-            <w:shd w:val="clear" w:color="auto" w:fill="auto"/>
-            <w:noWrap/>
-            <w:tcMar>
-              <w:top w:w="0" w:type="dxa"/>
-              <w:left w:w="70" w:type="dxa"/>
-              <w:bottom w:w="0" w:type="dxa"/>
-              <w:right w:w="70" w:type="dxa"/>
-            </w:tcMar>
-            <w:vAlign w:val="center"/>
-          </w:tcPr>
-          <w:p>
-            <w:pPr>
-              <w:jc w:val="center"/>
-              <w:textAlignment w:val="auto"/>
-              <w:rPr>
-                <w:rFonts w:eastAsia="Times New Roman"/>
-                <w:b/>
-                <w:bCs/>
-                <w:color w:val="000000"/>
-                <w:sz w:val="20"/>
-                <w:szCs w:val="20"/>
-                <w:lang w:eastAsia="it-IT"/>
-              </w:rPr>
-            </w:pPr>
-            <w:r>
-              <w:rPr>
-                <w:rFonts w:eastAsia="Times New Roman"/>
-                <w:b/>
-                <w:bCs/>
-                <w:color w:val="000000"/>
-                <w:sz w:val="20"/>
-                <w:szCs w:val="20"/>
-                <w:lang w:eastAsia="it-IT"/>
-              </w:rPr>
-              <w:t> </w:t>
-            </w:r>
-          </w:p>
-        </w:tc>
-        <w:tc>
-          <w:tcPr>
-            <w:tcW w:w="850" w:type="dxa"/>
-            <w:shd w:val="clear" w:color="auto" w:fill="auto"/>
-            <w:noWrap/>
-            <w:tcMar>
-              <w:top w:w="0" w:type="dxa"/>
-              <w:left w:w="70" w:type="dxa"/>
-              <w:bottom w:w="0" w:type="dxa"/>
-              <w:right w:w="70" w:type="dxa"/>
-            </w:tcMar>
-            <w:vAlign w:val="center"/>
-          </w:tcPr>
-          <w:p>
-            <w:pPr>
-              <w:jc w:val="center"/>
-              <w:textAlignment w:val="auto"/>
+            <w:r>
               <w:rPr>
                 <w:rFonts w:eastAsia="Times New Roman"/>
                 <w:color w:val="000000"/>
@@ -5449,8 +6506,27 @@
                 <w:szCs w:val="20"/>
                 <w:lang w:eastAsia="it-IT"/>
               </w:rPr>
-            </w:pPr>
-            <w:r>
+              <w:t>0.47</w:t>
+            </w:r>
+          </w:p>
+        </w:tc>
+        <w:tc>
+          <w:tcPr>
+            <w:tcW w:w="1134" w:type="dxa"/>
+            <w:shd w:val="clear" w:color="auto" w:fill="auto"/>
+            <w:noWrap/>
+            <w:tcMar>
+              <w:top w:w="0" w:type="dxa"/>
+              <w:left w:w="70" w:type="dxa"/>
+              <w:bottom w:w="0" w:type="dxa"/>
+              <w:right w:w="70" w:type="dxa"/>
+            </w:tcMar>
+            <w:vAlign w:val="center"/>
+          </w:tcPr>
+          <w:p>
+            <w:pPr>
+              <w:jc w:val="center"/>
+              <w:textAlignment w:val="auto"/>
               <w:rPr>
                 <w:rFonts w:eastAsia="Times New Roman"/>
                 <w:color w:val="000000"/>
@@ -5458,28 +6534,8 @@
                 <w:szCs w:val="20"/>
                 <w:lang w:eastAsia="it-IT"/>
               </w:rPr>
-              <w:t> </w:t>
-            </w:r>
-          </w:p>
-        </w:tc>
-        <w:tc>
-          <w:tcPr>
-            <w:tcW w:w="993" w:type="dxa"/>
-            <w:shd w:val="clear" w:color="auto" w:fill="auto"/>
-            <w:noWrap/>
-            <w:tcMar>
-              <w:top w:w="0" w:type="dxa"/>
-              <w:left w:w="70" w:type="dxa"/>
-              <w:bottom w:w="0" w:type="dxa"/>
-              <w:right w:w="70" w:type="dxa"/>
-            </w:tcMar>
-            <w:vAlign w:val="center"/>
-          </w:tcPr>
-          <w:p>
-            <w:pPr>
-              <w:keepNext/>
-              <w:jc w:val="center"/>
-              <w:textAlignment w:val="auto"/>
+            </w:pPr>
+            <w:r>
               <w:rPr>
                 <w:rFonts w:eastAsia="Times New Roman"/>
                 <w:color w:val="000000"/>
@@ -5487,7 +6543,8 @@
                 <w:szCs w:val="20"/>
                 <w:lang w:eastAsia="it-IT"/>
               </w:rPr>
-            </w:pPr>
+              <w:t>0.45</w:t>
+            </w:r>
             <w:r>
               <w:rPr>
                 <w:rFonts w:eastAsia="Times New Roman"/>
@@ -5497,6 +6554,101 @@
                 <w:lang w:eastAsia="it-IT"/>
               </w:rPr>
               <w:t> </w:t>
+            </w:r>
+          </w:p>
+        </w:tc>
+        <w:tc>
+          <w:tcPr>
+            <w:tcW w:w="850" w:type="dxa"/>
+            <w:shd w:val="clear" w:color="auto" w:fill="auto"/>
+            <w:noWrap/>
+            <w:tcMar>
+              <w:top w:w="0" w:type="dxa"/>
+              <w:left w:w="70" w:type="dxa"/>
+              <w:bottom w:w="0" w:type="dxa"/>
+              <w:right w:w="70" w:type="dxa"/>
+            </w:tcMar>
+            <w:vAlign w:val="center"/>
+          </w:tcPr>
+          <w:p>
+            <w:pPr>
+              <w:jc w:val="center"/>
+              <w:textAlignment w:val="auto"/>
+              <w:rPr>
+                <w:rFonts w:eastAsia="Times New Roman"/>
+                <w:color w:val="000000"/>
+                <w:sz w:val="20"/>
+                <w:szCs w:val="20"/>
+                <w:lang w:eastAsia="it-IT"/>
+              </w:rPr>
+            </w:pPr>
+            <w:r>
+              <w:rPr>
+                <w:rFonts w:eastAsia="Times New Roman"/>
+                <w:color w:val="000000"/>
+                <w:sz w:val="20"/>
+                <w:szCs w:val="20"/>
+                <w:lang w:eastAsia="it-IT"/>
+              </w:rPr>
+              <w:t> </w:t>
+            </w:r>
+            <w:r>
+              <w:rPr>
+                <w:rFonts w:eastAsia="Times New Roman"/>
+                <w:color w:val="000000"/>
+                <w:sz w:val="20"/>
+                <w:szCs w:val="20"/>
+                <w:lang w:eastAsia="it-IT"/>
+              </w:rPr>
+              <w:t>152</w:t>
+            </w:r>
+          </w:p>
+        </w:tc>
+        <w:tc>
+          <w:tcPr>
+            <w:tcW w:w="993" w:type="dxa"/>
+            <w:shd w:val="clear" w:color="auto" w:fill="auto"/>
+            <w:noWrap/>
+            <w:tcMar>
+              <w:top w:w="0" w:type="dxa"/>
+              <w:left w:w="70" w:type="dxa"/>
+              <w:bottom w:w="0" w:type="dxa"/>
+              <w:right w:w="70" w:type="dxa"/>
+            </w:tcMar>
+            <w:vAlign w:val="center"/>
+          </w:tcPr>
+          <w:p>
+            <w:pPr>
+              <w:keepNext/>
+              <w:jc w:val="center"/>
+              <w:textAlignment w:val="auto"/>
+              <w:rPr>
+                <w:rFonts w:eastAsia="Times New Roman"/>
+                <w:color w:val="000000"/>
+                <w:sz w:val="20"/>
+                <w:szCs w:val="20"/>
+                <w:lang w:eastAsia="it-IT"/>
+              </w:rPr>
+            </w:pPr>
+            <w:r>
+              <w:rPr>
+                <w:rFonts w:eastAsia="Times New Roman"/>
+                <w:color w:val="000000"/>
+                <w:sz w:val="20"/>
+                <w:szCs w:val="20"/>
+                <w:lang w:eastAsia="it-IT"/>
+              </w:rPr>
+              <w:t> </w:t>
+            </w:r>
+            <w:r>
+              <w:rPr>
+                <w:rFonts w:eastAsia="Times New Roman"/>
+                <w:color w:val="000000"/>
+                <w:sz w:val="20"/>
+                <w:szCs w:val="20"/>
+                <w:lang w:eastAsia="it-IT"/>
+              </w:rPr>
+              <w:t>[[51, 14], [66, 21]]</w:t>
             </w:r>
           </w:p>
         </w:tc>
@@ -5509,10 +6661,10 @@
         <w:keepLines/>
         <w:framePr w:hSpace="142" w:wrap="around" w:vAnchor="text" w:hAnchor="page" w:x="6125" w:y="60"/>
       </w:pPr>
-      <w:bookmarkStart w:id="17" w:name="_Ref198830329"/>
-      <w:bookmarkStart w:id="18" w:name="_Toc199169589"/>
-      <w:bookmarkEnd w:id="15"/>
+      <w:bookmarkStart w:id="18" w:name="_Ref198830329"/>
+      <w:bookmarkStart w:id="19" w:name="_Toc199169589"/>
       <w:bookmarkEnd w:id="16"/>
+      <w:bookmarkEnd w:id="17"/>
       <w:r>
         <w:t xml:space="preserve">Tabella </w:t>
       </w:r>
@@ -5529,19 +6681,19 @@
         <w:rPr>
           <w:noProof/>
         </w:rPr>
-        <w:t>4</w:t>
+        <w:t>5</w:t>
       </w:r>
       <w:r>
         <w:fldChar w:fldCharType="end"/>
       </w:r>
-      <w:bookmarkEnd w:id="17"/>
+      <w:bookmarkEnd w:id="18"/>
       <w:r>
         <w:t xml:space="preserve">: </w:t>
       </w:r>
       <w:r>
         <w:t>Report finale sul test set di SVM ProfilingUD</w:t>
       </w:r>
-      <w:bookmarkEnd w:id="18"/>
+      <w:bookmarkEnd w:id="19"/>
     </w:p>
     <w:p>
       <w:pPr>
@@ -5864,7 +7016,7 @@
                 <w:bCs/>
               </w:rPr>
             </w:pPr>
-            <w:bookmarkStart w:id="19" w:name="_Hlk198481550"/>
+            <w:bookmarkStart w:id="20" w:name="_Hlk198481550"/>
             <w:r>
               <w:rPr>
                 <w:b/>
@@ -6615,9 +7767,9 @@
       <w:pPr>
         <w:pStyle w:val="Didascalia"/>
       </w:pPr>
-      <w:bookmarkStart w:id="20" w:name="_Ref198715750"/>
-      <w:bookmarkStart w:id="21" w:name="_Toc199169590"/>
-      <w:bookmarkEnd w:id="19"/>
+      <w:bookmarkStart w:id="21" w:name="_Ref198715750"/>
+      <w:bookmarkStart w:id="22" w:name="_Toc199169590"/>
+      <w:bookmarkEnd w:id="20"/>
       <w:r>
         <w:t xml:space="preserve">Tabella </w:t>
       </w:r>
@@ -6634,13 +7786,13 @@
         <w:rPr>
           <w:noProof/>
         </w:rPr>
-        <w:t>5</w:t>
+        <w:t>6</w:t>
       </w:r>
       <w:r>
         <w:fldChar w:fldCharType="end"/>
       </w:r>
-      <w:bookmarkStart w:id="22" w:name="_Ref198715038"/>
-      <w:bookmarkEnd w:id="20"/>
+      <w:bookmarkStart w:id="23" w:name="_Ref198715038"/>
+      <w:bookmarkEnd w:id="21"/>
       <w:r>
         <w:t xml:space="preserve">: </w:t>
       </w:r>
@@ -6653,7 +7805,7 @@
       <w:r>
         <w:t xml:space="preserve"> per 5 epoche</w:t>
       </w:r>
-      <w:bookmarkEnd w:id="21"/>
+      <w:bookmarkEnd w:id="22"/>
     </w:p>
     <w:p>
       <w:pPr>
@@ -6689,7 +7841,7 @@
                           <pic:cNvPicPr/>
                         </pic:nvPicPr>
                         <pic:blipFill>
-                          <a:blip r:embed="rId11"/>
+                          <a:blip r:embed="rId12"/>
                           <a:stretch>
                             <a:fillRect/>
                           </a:stretch>
@@ -6736,7 +7888,7 @@
                                   <w:noProof/>
                                 </w:rPr>
                               </w:pPr>
-                              <w:bookmarkStart w:id="23" w:name="_Toc199169578"/>
+                              <w:bookmarkStart w:id="24" w:name="_Toc199169578"/>
                               <w:r>
                                 <w:t xml:space="preserve">Figura </w:t>
                               </w:r>
@@ -6753,7 +7905,7 @@
                                 <w:rPr>
                                   <w:noProof/>
                                 </w:rPr>
-                                <w:t>4</w:t>
+                                <w:t>5</w:t>
                               </w:r>
                               <w:r>
                                 <w:fldChar w:fldCharType="end"/>
@@ -6770,7 +7922,7 @@
                               <w:r>
                                 <w:t xml:space="preserve"> in 5 epoche</w:t>
                               </w:r>
-                              <w:bookmarkEnd w:id="23"/>
+                              <w:bookmarkEnd w:id="24"/>
                             </w:p>
                           </w:txbxContent>
                         </wps:txbx>
@@ -6810,7 +7962,7 @@
                   <o:lock v:ext="edit" aspectratio="t"/>
                 </v:shapetype>
                 <v:shape id="Immagine 1" o:spid="_x0000_s1027" type="#_x0000_t75" alt="Immagine che contiene testo, linea, Diagramma, diagramma&#10;&#10;Il contenuto generato dall'IA potrebbe non essere corretto." style="position:absolute;width:26511;height:19602;visibility:visible;mso-wrap-style:square" o:gfxdata="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">
-                  <v:imagedata r:id="rId12" o:title="Immagine che contiene testo, linea, Diagramma, diagramma&#10;&#10;Il contenuto generato dall'IA potrebbe non essere corretto"/>
+                  <v:imagedata r:id="rId13" o:title="Immagine che contiene testo, linea, Diagramma, diagramma&#10;&#10;Il contenuto generato dall'IA potrebbe non essere corretto"/>
                 </v:shape>
                 <v:shapetype id="_x0000_t202" coordsize="21600,21600" o:spt="202" path="m,l,21600r21600,l21600,xe">
                   <v:stroke joinstyle="miter"/>
@@ -6826,7 +7978,7 @@
                             <w:noProof/>
                           </w:rPr>
                         </w:pPr>
-                        <w:bookmarkStart w:id="24" w:name="_Toc199169578"/>
+                        <w:bookmarkStart w:id="25" w:name="_Toc199169578"/>
                         <w:r>
                           <w:t xml:space="preserve">Figura </w:t>
                         </w:r>
@@ -6843,7 +7995,7 @@
                           <w:rPr>
                             <w:noProof/>
                           </w:rPr>
-                          <w:t>4</w:t>
+                          <w:t>5</w:t>
                         </w:r>
                         <w:r>
                           <w:fldChar w:fldCharType="end"/>
@@ -6860,7 +8012,7 @@
                         <w:r>
                           <w:t xml:space="preserve"> in 5 epoche</w:t>
                         </w:r>
-                        <w:bookmarkEnd w:id="24"/>
+                        <w:bookmarkEnd w:id="25"/>
                       </w:p>
                     </w:txbxContent>
                   </v:textbox>
@@ -6872,7 +8024,7 @@
         </mc:AlternateContent>
       </w:r>
     </w:p>
-    <w:bookmarkEnd w:id="22"/>
+    <w:bookmarkEnd w:id="23"/>
     <w:p>
       <w:pPr>
         <w:pStyle w:val="Didascalia"/>
@@ -6971,7 +8123,7 @@
                     <pic:cNvPicPr/>
                   </pic:nvPicPr>
                   <pic:blipFill>
-                    <a:blip r:embed="rId13"/>
+                    <a:blip r:embed="rId14"/>
                     <a:srcRect/>
                     <a:stretch>
                       <a:fillRect/>
@@ -7002,8 +8154,8 @@
       <w:pPr>
         <w:pStyle w:val="Didascalia"/>
       </w:pPr>
-      <w:bookmarkStart w:id="25" w:name="_Ref198850668"/>
-      <w:bookmarkStart w:id="26" w:name="_Toc199169579"/>
+      <w:bookmarkStart w:id="26" w:name="_Ref198850668"/>
+      <w:bookmarkStart w:id="27" w:name="_Toc199169579"/>
       <w:r>
         <w:t xml:space="preserve">Figura </w:t>
       </w:r>
@@ -7020,19 +8172,19 @@
         <w:rPr>
           <w:noProof/>
         </w:rPr>
-        <w:t>5</w:t>
+        <w:t>6</w:t>
       </w:r>
       <w:r>
         <w:fldChar w:fldCharType="end"/>
       </w:r>
-      <w:bookmarkEnd w:id="25"/>
+      <w:bookmarkEnd w:id="26"/>
       <w:r>
         <w:t xml:space="preserve">: </w:t>
       </w:r>
       <w:r>
         <w:t>Confusion matrix delle performance di BERT sul genere Diary</w:t>
       </w:r>
-      <w:bookmarkEnd w:id="26"/>
+      <w:bookmarkEnd w:id="27"/>
     </w:p>
     <w:p>
       <w:pPr>
@@ -7988,8 +9140,8 @@
       <w:pPr>
         <w:pStyle w:val="Didascalia"/>
       </w:pPr>
-      <w:bookmarkStart w:id="27" w:name="_Toc199169591"/>
       <w:bookmarkStart w:id="28" w:name="_Ref198715530"/>
+      <w:bookmarkStart w:id="29" w:name="_Toc199169591"/>
       <w:r>
         <w:t xml:space="preserve">Tabella </w:t>
       </w:r>
@@ -8006,7 +9158,7 @@
         <w:rPr>
           <w:noProof/>
         </w:rPr>
-        <w:t>6</w:t>
+        <w:t>7</w:t>
       </w:r>
       <w:r>
         <w:fldChar w:fldCharType="end"/>
@@ -8021,7 +9173,7 @@
       <w:r>
         <w:t xml:space="preserve"> per 5 epoche</w:t>
       </w:r>
-      <w:bookmarkEnd w:id="27"/>
+      <w:bookmarkEnd w:id="29"/>
     </w:p>
     <w:p>
       <w:pPr>
@@ -8045,7 +9197,7 @@
                     <pic:cNvPicPr/>
                   </pic:nvPicPr>
                   <pic:blipFill>
-                    <a:blip r:embed="rId14">
+                    <a:blip r:embed="rId15">
                       <a:extLst>
                         <a:ext uri="{28A0092B-C50C-407E-A947-70E740481C1C}">
                           <a14:useLocalDpi xmlns:a14="http://schemas.microsoft.com/office/drawing/2010/main" val="0"/>
@@ -8118,8 +9270,8 @@
                                 <w:noProof/>
                               </w:rPr>
                             </w:pPr>
-                            <w:bookmarkStart w:id="29" w:name="_Ref198716530"/>
-                            <w:bookmarkStart w:id="30" w:name="_Toc199169580"/>
+                            <w:bookmarkStart w:id="30" w:name="_Ref198716530"/>
+                            <w:bookmarkStart w:id="31" w:name="_Toc199169580"/>
                             <w:r>
                               <w:t xml:space="preserve">Figura </w:t>
                             </w:r>
@@ -8136,12 +9288,12 @@
                               <w:rPr>
                                 <w:noProof/>
                               </w:rPr>
-                              <w:t>6</w:t>
+                              <w:t>7</w:t>
                             </w:r>
                             <w:r>
                               <w:fldChar w:fldCharType="end"/>
                             </w:r>
-                            <w:bookmarkEnd w:id="29"/>
+                            <w:bookmarkEnd w:id="30"/>
                             <w:r>
                               <w:t xml:space="preserve">: Curve di loss del training e della validation di BERT sul genere </w:t>
                             </w:r>
@@ -8151,7 +9303,7 @@
                             <w:r>
                               <w:t xml:space="preserve"> nelle 5 epoche</w:t>
                             </w:r>
-                            <w:bookmarkEnd w:id="30"/>
+                            <w:bookmarkEnd w:id="31"/>
                           </w:p>
                         </w:txbxContent>
                       </wps:txbx>
@@ -8179,8 +9331,8 @@
                           <w:noProof/>
                         </w:rPr>
                       </w:pPr>
-                      <w:bookmarkStart w:id="31" w:name="_Ref198716530"/>
-                      <w:bookmarkStart w:id="32" w:name="_Toc199169580"/>
+                      <w:bookmarkStart w:id="32" w:name="_Ref198716530"/>
+                      <w:bookmarkStart w:id="33" w:name="_Toc199169580"/>
                       <w:r>
                         <w:t xml:space="preserve">Figura </w:t>
                       </w:r>
@@ -8197,12 +9349,12 @@
                         <w:rPr>
                           <w:noProof/>
                         </w:rPr>
-                        <w:t>6</w:t>
+                        <w:t>7</w:t>
                       </w:r>
                       <w:r>
                         <w:fldChar w:fldCharType="end"/>
                       </w:r>
-                      <w:bookmarkEnd w:id="31"/>
+                      <w:bookmarkEnd w:id="32"/>
                       <w:r>
                         <w:t xml:space="preserve">: Curve di loss del training e della validation di BERT sul genere </w:t>
                       </w:r>
@@ -8212,7 +9364,7 @@
                       <w:r>
                         <w:t xml:space="preserve"> nelle 5 epoche</w:t>
                       </w:r>
-                      <w:bookmarkEnd w:id="32"/>
+                      <w:bookmarkEnd w:id="33"/>
                     </w:p>
                   </w:txbxContent>
                 </v:textbox>
@@ -8310,7 +9462,7 @@
                     <pic:cNvPicPr/>
                   </pic:nvPicPr>
                   <pic:blipFill>
-                    <a:blip r:embed="rId15"/>
+                    <a:blip r:embed="rId16"/>
                     <a:srcRect/>
                     <a:stretch>
                       <a:fillRect/>
@@ -8341,8 +9493,8 @@
       <w:pPr>
         <w:pStyle w:val="Didascalia"/>
       </w:pPr>
-      <w:bookmarkStart w:id="33" w:name="_Ref198716646"/>
-      <w:bookmarkStart w:id="34" w:name="_Toc199169581"/>
+      <w:bookmarkStart w:id="34" w:name="_Ref198716646"/>
+      <w:bookmarkStart w:id="35" w:name="_Toc199169581"/>
       <w:r>
         <w:t xml:space="preserve">Figura </w:t>
       </w:r>
@@ -8359,12 +9511,12 @@
         <w:rPr>
           <w:noProof/>
         </w:rPr>
-        <w:t>7</w:t>
+        <w:t>8</w:t>
       </w:r>
       <w:r>
         <w:fldChar w:fldCharType="end"/>
       </w:r>
-      <w:bookmarkEnd w:id="33"/>
+      <w:bookmarkEnd w:id="34"/>
       <w:r>
         <w:t xml:space="preserve">: </w:t>
       </w:r>
@@ -8377,7 +9529,7 @@
       <w:r>
         <w:t>iary</w:t>
       </w:r>
-      <w:bookmarkEnd w:id="34"/>
+      <w:bookmarkEnd w:id="35"/>
     </w:p>
     <w:p>
       <w:pPr>
@@ -8572,7 +9724,7 @@
             <w:vAlign w:val="center"/>
           </w:tcPr>
           <w:p>
-            <w:bookmarkStart w:id="35" w:name="_Hlk198488772"/>
+            <w:bookmarkStart w:id="36" w:name="_Hlk198488772"/>
           </w:p>
         </w:tc>
       </w:tr>
@@ -9345,9 +10497,9 @@
       <w:pPr>
         <w:pStyle w:val="Didascalia"/>
       </w:pPr>
-      <w:bookmarkStart w:id="36" w:name="_Toc199169592"/>
       <w:bookmarkStart w:id="37" w:name="_Ref198716803"/>
-      <w:bookmarkEnd w:id="35"/>
+      <w:bookmarkStart w:id="38" w:name="_Toc199169592"/>
+      <w:bookmarkEnd w:id="36"/>
       <w:r>
         <w:t xml:space="preserve">Tabella </w:t>
       </w:r>
@@ -9364,7 +10516,7 @@
         <w:rPr>
           <w:noProof/>
         </w:rPr>
-        <w:t>7</w:t>
+        <w:t>8</w:t>
       </w:r>
       <w:r>
         <w:fldChar w:fldCharType="end"/>
@@ -9382,7 +10534,7 @@
       <w:r>
         <w:t xml:space="preserve"> per 5 epoche</w:t>
       </w:r>
-      <w:bookmarkEnd w:id="36"/>
+      <w:bookmarkEnd w:id="38"/>
     </w:p>
     <w:p/>
     <w:tbl>
@@ -9458,9 +10610,9 @@
                                       <w:noProof/>
                                     </w:rPr>
                                   </w:pPr>
-                                  <w:bookmarkStart w:id="38" w:name="_Ref198716907"/>
-                                  <w:bookmarkStart w:id="39" w:name="_Ref198716881"/>
-                                  <w:bookmarkStart w:id="40" w:name="_Toc199169582"/>
+                                  <w:bookmarkStart w:id="39" w:name="_Ref198716907"/>
+                                  <w:bookmarkStart w:id="40" w:name="_Ref198716881"/>
+                                  <w:bookmarkStart w:id="41" w:name="_Toc199169582"/>
                                   <w:r>
                                     <w:t xml:space="preserve">Figura </w:t>
                                   </w:r>
@@ -9477,16 +10629,16 @@
                                     <w:rPr>
                                       <w:noProof/>
                                     </w:rPr>
-                                    <w:t>8</w:t>
+                                    <w:t>9</w:t>
                                   </w:r>
                                   <w:r>
                                     <w:fldChar w:fldCharType="end"/>
                                   </w:r>
-                                  <w:bookmarkEnd w:id="38"/>
+                                  <w:bookmarkEnd w:id="39"/>
                                   <w:r>
                                     <w:t xml:space="preserve">: </w:t>
                                   </w:r>
-                                  <w:bookmarkStart w:id="41" w:name="_Ref198716886"/>
+                                  <w:bookmarkStart w:id="42" w:name="_Ref198716886"/>
                                   <w:r>
                                     <w:t xml:space="preserve">Curve di loss di training e validation durante il fine-tuning di BERT sul genere </w:t>
                                   </w:r>
@@ -9502,9 +10654,9 @@
                                   <w:r>
                                     <w:t xml:space="preserve"> in 5 epoche</w:t>
                                   </w:r>
-                                  <w:bookmarkEnd w:id="39"/>
                                   <w:bookmarkEnd w:id="40"/>
                                   <w:bookmarkEnd w:id="41"/>
+                                  <w:bookmarkEnd w:id="42"/>
                                 </w:p>
                               </w:txbxContent>
                             </wps:txbx>
@@ -9532,9 +10684,9 @@
                                 <w:noProof/>
                               </w:rPr>
                             </w:pPr>
-                            <w:bookmarkStart w:id="42" w:name="_Ref198716907"/>
-                            <w:bookmarkStart w:id="43" w:name="_Ref198716881"/>
-                            <w:bookmarkStart w:id="44" w:name="_Toc199169582"/>
+                            <w:bookmarkStart w:id="43" w:name="_Ref198716907"/>
+                            <w:bookmarkStart w:id="44" w:name="_Ref198716881"/>
+                            <w:bookmarkStart w:id="45" w:name="_Toc199169582"/>
                             <w:r>
                               <w:t xml:space="preserve">Figura </w:t>
                             </w:r>
@@ -9551,16 +10703,16 @@
                               <w:rPr>
                                 <w:noProof/>
                               </w:rPr>
-                              <w:t>8</w:t>
+                              <w:t>9</w:t>
                             </w:r>
                             <w:r>
                               <w:fldChar w:fldCharType="end"/>
                             </w:r>
-                            <w:bookmarkEnd w:id="42"/>
+                            <w:bookmarkEnd w:id="43"/>
                             <w:r>
                               <w:t xml:space="preserve">: </w:t>
                             </w:r>
-                            <w:bookmarkStart w:id="45" w:name="_Ref198716886"/>
+                            <w:bookmarkStart w:id="46" w:name="_Ref198716886"/>
                             <w:r>
                               <w:t xml:space="preserve">Curve di loss di training e validation durante il fine-tuning di BERT sul genere </w:t>
                             </w:r>
@@ -9576,9 +10728,9 @@
                             <w:r>
                               <w:t xml:space="preserve"> in 5 epoche</w:t>
                             </w:r>
-                            <w:bookmarkEnd w:id="43"/>
                             <w:bookmarkEnd w:id="44"/>
                             <w:bookmarkEnd w:id="45"/>
+                            <w:bookmarkEnd w:id="46"/>
                           </w:p>
                         </w:txbxContent>
                       </v:textbox>
@@ -9606,7 +10758,7 @@
                           <pic:cNvPicPr/>
                         </pic:nvPicPr>
                         <pic:blipFill>
-                          <a:blip r:embed="rId16">
+                          <a:blip r:embed="rId17">
                             <a:extLst>
                               <a:ext uri="{28A0092B-C50C-407E-A947-70E740481C1C}">
                                 <a14:useLocalDpi xmlns:a14="http://schemas.microsoft.com/office/drawing/2010/main" val="0"/>
@@ -9728,7 +10880,7 @@
                     <pic:cNvPicPr/>
                   </pic:nvPicPr>
                   <pic:blipFill>
-                    <a:blip r:embed="rId17"/>
+                    <a:blip r:embed="rId18"/>
                     <a:srcRect/>
                     <a:stretch>
                       <a:fillRect/>
@@ -9759,9 +10911,9 @@
       <w:pPr>
         <w:pStyle w:val="Didascalia"/>
       </w:pPr>
-      <w:bookmarkStart w:id="46" w:name="_Ref198716977"/>
-      <w:bookmarkStart w:id="47" w:name="_Ref198717113"/>
-      <w:bookmarkStart w:id="48" w:name="_Toc199169583"/>
+      <w:bookmarkStart w:id="47" w:name="_Ref198716977"/>
+      <w:bookmarkStart w:id="48" w:name="_Ref198717113"/>
+      <w:bookmarkStart w:id="49" w:name="_Toc199169583"/>
       <w:r>
         <w:t xml:space="preserve">Figura </w:t>
       </w:r>
@@ -9778,23 +10930,23 @@
         <w:rPr>
           <w:noProof/>
         </w:rPr>
-        <w:t>9</w:t>
+        <w:t>10</w:t>
       </w:r>
       <w:r>
         <w:fldChar w:fldCharType="end"/>
       </w:r>
-      <w:bookmarkEnd w:id="46"/>
+      <w:bookmarkEnd w:id="47"/>
       <w:r>
         <w:t xml:space="preserve">: </w:t>
       </w:r>
       <w:r>
         <w:t>Confusion matrix delle performance di BERT sul genere journal</w:t>
       </w:r>
-      <w:bookmarkEnd w:id="47"/>
+      <w:bookmarkEnd w:id="48"/>
       <w:r>
         <w:t>ism</w:t>
       </w:r>
-      <w:bookmarkEnd w:id="48"/>
+      <w:bookmarkEnd w:id="49"/>
     </w:p>
     <w:p>
       <w:r>
@@ -10711,8 +11863,8 @@
       <w:pPr>
         <w:pStyle w:val="Didascalia"/>
       </w:pPr>
-      <w:bookmarkStart w:id="49" w:name="_Toc199169593"/>
       <w:bookmarkStart w:id="50" w:name="_Ref198717050"/>
+      <w:bookmarkStart w:id="51" w:name="_Toc199169593"/>
       <w:r>
         <w:rPr>
           <w:noProof/>
@@ -10761,8 +11913,8 @@
                                 <w:noProof/>
                               </w:rPr>
                             </w:pPr>
-                            <w:bookmarkStart w:id="51" w:name="_Ref198717144"/>
-                            <w:bookmarkStart w:id="52" w:name="_Toc199169584"/>
+                            <w:bookmarkStart w:id="52" w:name="_Ref198717144"/>
+                            <w:bookmarkStart w:id="53" w:name="_Toc199169584"/>
                             <w:r>
                               <w:t xml:space="preserve">Figura </w:t>
                             </w:r>
@@ -10779,12 +11931,12 @@
                               <w:rPr>
                                 <w:noProof/>
                               </w:rPr>
-                              <w:t>10</w:t>
+                              <w:t>11</w:t>
                             </w:r>
                             <w:r>
                               <w:fldChar w:fldCharType="end"/>
                             </w:r>
-                            <w:bookmarkEnd w:id="51"/>
+                            <w:bookmarkEnd w:id="52"/>
                             <w:r>
                               <w:t xml:space="preserve">: </w:t>
                             </w:r>
@@ -10797,7 +11949,7 @@
                             <w:r>
                               <w:t xml:space="preserve"> in 5 epoche</w:t>
                             </w:r>
-                            <w:bookmarkEnd w:id="52"/>
+                            <w:bookmarkEnd w:id="53"/>
                           </w:p>
                         </w:txbxContent>
                       </wps:txbx>
@@ -10825,8 +11977,8 @@
                           <w:noProof/>
                         </w:rPr>
                       </w:pPr>
-                      <w:bookmarkStart w:id="53" w:name="_Ref198717144"/>
-                      <w:bookmarkStart w:id="54" w:name="_Toc199169584"/>
+                      <w:bookmarkStart w:id="54" w:name="_Ref198717144"/>
+                      <w:bookmarkStart w:id="55" w:name="_Toc199169584"/>
                       <w:r>
                         <w:t xml:space="preserve">Figura </w:t>
                       </w:r>
@@ -10843,12 +11995,12 @@
                         <w:rPr>
                           <w:noProof/>
                         </w:rPr>
-                        <w:t>10</w:t>
+                        <w:t>11</w:t>
                       </w:r>
                       <w:r>
                         <w:fldChar w:fldCharType="end"/>
                       </w:r>
-                      <w:bookmarkEnd w:id="53"/>
+                      <w:bookmarkEnd w:id="54"/>
                       <w:r>
                         <w:t xml:space="preserve">: </w:t>
                       </w:r>
@@ -10861,7 +12013,7 @@
                       <w:r>
                         <w:t xml:space="preserve"> in 5 epoche</w:t>
                       </w:r>
-                      <w:bookmarkEnd w:id="54"/>
+                      <w:bookmarkEnd w:id="55"/>
                     </w:p>
                   </w:txbxContent>
                 </v:textbox>
@@ -10887,7 +12039,7 @@
         <w:rPr>
           <w:noProof/>
         </w:rPr>
-        <w:t>8</w:t>
+        <w:t>9</w:t>
       </w:r>
       <w:r>
         <w:fldChar w:fldCharType="end"/>
@@ -10899,7 +12051,7 @@
       <w:r>
         <w:t>Risultati del fine-tuning di BERT sul genere Twitter per 5 epoche</w:t>
       </w:r>
-      <w:bookmarkEnd w:id="49"/>
+      <w:bookmarkEnd w:id="51"/>
     </w:p>
     <w:p>
       <w:pPr>
@@ -10927,7 +12079,7 @@
                     </pic:cNvPicPr>
                   </pic:nvPicPr>
                   <pic:blipFill>
-                    <a:blip r:embed="rId18">
+                    <a:blip r:embed="rId19">
                       <a:extLst>
                         <a:ext uri="{28A0092B-C50C-407E-A947-70E740481C1C}">
                           <a14:useLocalDpi xmlns:a14="http://schemas.microsoft.com/office/drawing/2010/main" val="0"/>
@@ -12114,9 +13266,9 @@
       <w:pPr>
         <w:pStyle w:val="Didascalia"/>
       </w:pPr>
-      <w:bookmarkStart w:id="55" w:name="_Ref198717217"/>
-      <w:bookmarkStart w:id="56" w:name="_Toc199169594"/>
-      <w:bookmarkStart w:id="57" w:name="_Ref198717222"/>
+      <w:bookmarkStart w:id="56" w:name="_Ref198717222"/>
+      <w:bookmarkStart w:id="57" w:name="_Ref198717217"/>
+      <w:bookmarkStart w:id="58" w:name="_Toc199169594"/>
       <w:r>
         <w:t xml:space="preserve">Tabella </w:t>
       </w:r>
@@ -12133,20 +13285,20 @@
         <w:rPr>
           <w:noProof/>
         </w:rPr>
-        <w:t>9</w:t>
+        <w:t>10</w:t>
       </w:r>
       <w:r>
         <w:fldChar w:fldCharType="end"/>
       </w:r>
+      <w:bookmarkEnd w:id="56"/>
+      <w:r>
+        <w:t xml:space="preserve">: </w:t>
+      </w:r>
+      <w:r>
+        <w:t>Metriche di valutazione del modello BERT sui dati di test suddivisi per genere</w:t>
+      </w:r>
       <w:bookmarkEnd w:id="57"/>
-      <w:r>
-        <w:t xml:space="preserve">: </w:t>
-      </w:r>
-      <w:r>
-        <w:t>Metriche di valutazione del modello BERT sui dati di test suddivisi per genere</w:t>
-      </w:r>
-      <w:bookmarkEnd w:id="55"/>
-      <w:bookmarkEnd w:id="56"/>
+      <w:bookmarkEnd w:id="58"/>
     </w:p>
     <w:p>
       <w:r>
@@ -12258,7 +13410,7 @@
                     </pic:cNvPicPr>
                   </pic:nvPicPr>
                   <pic:blipFill>
-                    <a:blip r:embed="rId19">
+                    <a:blip r:embed="rId20">
                       <a:extLst>
                         <a:ext uri="{28A0092B-C50C-407E-A947-70E740481C1C}">
                           <a14:useLocalDpi xmlns:a14="http://schemas.microsoft.com/office/drawing/2010/main" val="0"/>
@@ -12330,9 +13482,9 @@
                                 <w:noProof/>
                               </w:rPr>
                             </w:pPr>
-                            <w:bookmarkStart w:id="58" w:name="_Ref198717372"/>
-                            <w:bookmarkStart w:id="59" w:name="_Ref198717368"/>
-                            <w:bookmarkStart w:id="60" w:name="_Toc199169585"/>
+                            <w:bookmarkStart w:id="59" w:name="_Ref198717372"/>
+                            <w:bookmarkStart w:id="60" w:name="_Ref198717368"/>
+                            <w:bookmarkStart w:id="61" w:name="_Toc199169585"/>
                             <w:r>
                               <w:t xml:space="preserve">Figura </w:t>
                             </w:r>
@@ -12349,23 +13501,23 @@
                               <w:rPr>
                                 <w:noProof/>
                               </w:rPr>
-                              <w:t>11</w:t>
+                              <w:t>12</w:t>
                             </w:r>
                             <w:r>
                               <w:fldChar w:fldCharType="end"/>
                             </w:r>
-                            <w:bookmarkEnd w:id="58"/>
+                            <w:bookmarkEnd w:id="59"/>
                             <w:r>
                               <w:t xml:space="preserve">: </w:t>
                             </w:r>
                             <w:r>
                               <w:t xml:space="preserve">Confusion matrix delle performance di BERT sul genere </w:t>
                             </w:r>
-                            <w:bookmarkEnd w:id="59"/>
+                            <w:bookmarkEnd w:id="60"/>
                             <w:r>
                               <w:t>Twitter</w:t>
                             </w:r>
-                            <w:bookmarkEnd w:id="60"/>
+                            <w:bookmarkEnd w:id="61"/>
                           </w:p>
                         </w:txbxContent>
                       </wps:txbx>
@@ -12393,9 +13545,9 @@
                           <w:noProof/>
                         </w:rPr>
                       </w:pPr>
-                      <w:bookmarkStart w:id="61" w:name="_Ref198717372"/>
-                      <w:bookmarkStart w:id="62" w:name="_Ref198717368"/>
-                      <w:bookmarkStart w:id="63" w:name="_Toc199169585"/>
+                      <w:bookmarkStart w:id="62" w:name="_Ref198717372"/>
+                      <w:bookmarkStart w:id="63" w:name="_Ref198717368"/>
+                      <w:bookmarkStart w:id="64" w:name="_Toc199169585"/>
                       <w:r>
                         <w:t xml:space="preserve">Figura </w:t>
                       </w:r>
@@ -12412,23 +13564,23 @@
                         <w:rPr>
                           <w:noProof/>
                         </w:rPr>
-                        <w:t>11</w:t>
+                        <w:t>12</w:t>
                       </w:r>
                       <w:r>
                         <w:fldChar w:fldCharType="end"/>
                       </w:r>
-                      <w:bookmarkEnd w:id="61"/>
+                      <w:bookmarkEnd w:id="62"/>
                       <w:r>
                         <w:t xml:space="preserve">: </w:t>
                       </w:r>
                       <w:r>
                         <w:t xml:space="preserve">Confusion matrix delle performance di BERT sul genere </w:t>
                       </w:r>
-                      <w:bookmarkEnd w:id="62"/>
+                      <w:bookmarkEnd w:id="63"/>
                       <w:r>
                         <w:t>Twitter</w:t>
                       </w:r>
-                      <w:bookmarkEnd w:id="63"/>
+                      <w:bookmarkEnd w:id="64"/>
                     </w:p>
                   </w:txbxContent>
                 </v:textbox>
@@ -13488,7 +14640,7 @@
         </w:rPr>
         <w:fldChar w:fldCharType="end"/>
       </w:r>
-      <w:bookmarkStart w:id="64" w:name="_Ref198715118"/>
+      <w:bookmarkStart w:id="65" w:name="_Ref198715118"/>
     </w:p>
     <w:p>
       <w:pPr>
@@ -14195,7 +15347,7 @@
         </w:rPr>
         <w:fldChar w:fldCharType="end"/>
       </w:r>
-      <w:bookmarkEnd w:id="64"/>
+      <w:bookmarkEnd w:id="65"/>
     </w:p>
     <w:sectPr>
       <w:type w:val="continuous"/>
@@ -15519,7 +16671,7 @@
   <w:style w:type="paragraph" w:default="1" w:styleId="Normale">
     <w:name w:val="Normal"/>
     <w:qFormat/>
-    <w:rsid w:val="00D8058E"/>
+    <w:rsid w:val="00402792"/>
     <w:pPr>
       <w:jc w:val="both"/>
     </w:pPr>
@@ -15581,6 +16733,7 @@
   <w:style w:type="character" w:default="1" w:styleId="Carpredefinitoparagrafo">
     <w:name w:val="Default Paragraph Font"/>
     <w:uiPriority w:val="1"/>
+    <w:semiHidden/>
     <w:unhideWhenUsed/>
   </w:style>
   <w:style w:type="table" w:default="1" w:styleId="Tabellanormale">

</xml_diff>

<commit_message>
Valutazione complessiva SVM ProfilingUD
</commit_message>
<xml_diff>
--- a/Relazione WORD.docx
+++ b/Relazione WORD.docx
@@ -4466,14 +4466,14 @@
           <w:iCs/>
           <w:lang w:eastAsia="it-IT"/>
         </w:rPr>
-      </w:r>
-      <w:r>
-        <w:rPr>
-          <w:i/>
-          <w:iCs/>
-          <w:lang w:eastAsia="it-IT"/>
-        </w:rPr>
         <w:instrText xml:space="preserve"> \* MERGEFORMAT </w:instrText>
+      </w:r>
+      <w:r>
+        <w:rPr>
+          <w:i/>
+          <w:iCs/>
+          <w:lang w:eastAsia="it-IT"/>
+        </w:rPr>
       </w:r>
       <w:r>
         <w:rPr>
@@ -5233,12 +5233,6 @@
           <w:i/>
           <w:iCs/>
         </w:rPr>
-      </w:r>
-      <w:r>
-        <w:rPr>
-          <w:i/>
-          <w:iCs/>
-        </w:rPr>
         <w:instrText xml:space="preserve"> \* MERGEFORMAT </w:instrText>
       </w:r>
       <w:r>
@@ -5246,6 +5240,12 @@
           <w:i/>
           <w:iCs/>
         </w:rPr>
+      </w:r>
+      <w:r>
+        <w:rPr>
+          <w:i/>
+          <w:iCs/>
+        </w:rPr>
         <w:fldChar w:fldCharType="separate"/>
       </w:r>
       <w:r>
@@ -5295,13 +5295,13 @@
           <w:i/>
           <w:iCs/>
         </w:rPr>
-      </w:r>
-      <w:r>
-        <w:rPr>
-          <w:i/>
-          <w:iCs/>
-        </w:rPr>
         <w:instrText xml:space="preserve"> \* MERGEFORMAT </w:instrText>
+      </w:r>
+      <w:r>
+        <w:rPr>
+          <w:i/>
+          <w:iCs/>
+        </w:rPr>
       </w:r>
       <w:r>
         <w:rPr>
@@ -6694,6 +6694,34 @@
         <w:t>Report finale sul test set di SVM ProfilingUD</w:t>
       </w:r>
       <w:bookmarkEnd w:id="19"/>
+    </w:p>
+    <w:p/>
+    <w:p>
+      <w:r>
+        <w:rPr>
+          <w:b/>
+          <w:bCs/>
+        </w:rPr>
+        <w:t>Valutazione complessiva dell’SVM con Profiling-UD</w:t>
+      </w:r>
+      <w:r>
+        <w:t xml:space="preserve">. </w:t>
+      </w:r>
+      <w:r>
+        <w:t>Nel complesso, le performance del modello SVM basato su feature linguistiche non lessicali di Profiling-UD risultano piuttosto modeste e soggette a notevoli fluttuazioni a seconda del genere testuale. Sebbene il modello mostri una lieve superiorità rispetto alla baseline casuale su tutti i generi, i valori di accuracy e F1-score si mantengono costantemente bassi, raramente superando la soglia del 0.57, e in alcuni casi (come per Twitter) scendendo a livelli inferiori (F1 = 0.45, accuracy = 0.47).</w:t>
+      </w:r>
+      <w:r>
+        <w:t xml:space="preserve"> </w:t>
+      </w:r>
+      <w:r>
+        <w:t>L’analisi delle confusion matrix conferma che la capacità di discriminazione tra i generi rimane limitata in ogni dominio: nei casi Journalism e Children, l’apparente bilanciamento tra le classi è dovuto più all’incapacità del modello di cogliere segnali realmente distintivi che a una vera robustezza predittiva. Nei generi Diary e soprattutto Twitter, emergono difficoltà ancora maggiori, con tendenze marcate alla classificazione errata (in particolare, una forte sovra-predizione della classe femminile su Twitter).</w:t>
+      </w:r>
+      <w:r>
+        <w:t xml:space="preserve"> </w:t>
+      </w:r>
+      <w:r>
+        <w:t>Questi risultati suggeriscono che la strategia di affidarsi esclusivamente a feature morfosintattiche non lessicali – pur interessante dal punto di vista linguistico – non è sufficiente per una classificazione efficace del genere in testi di diversa tipologia. La scarsa generalizzazione, unita alla vulnerabilità a dati rumorosi o poco informativi (come i testi brevi di Twitter), evidenzia la fragilità del modello in assenza di segnali più marcati o di informazioni contestuali aggiuntive. Nel complesso, l’SVM con Profiling-UD appare adatto solo a una distinzione grossolana in domini relativamente strutturati, mentre risulta poco affidabile quando la variabilità stilistica o la brevità dei testi aumenta.</w:t>
+      </w:r>
     </w:p>
     <w:p>
       <w:pPr>
@@ -16733,7 +16761,6 @@
   <w:style w:type="character" w:default="1" w:styleId="Carpredefinitoparagrafo">
     <w:name w:val="Default Paragraph Font"/>
     <w:uiPriority w:val="1"/>
-    <w:semiHidden/>
     <w:unhideWhenUsed/>
   </w:style>
   <w:style w:type="table" w:default="1" w:styleId="Tabellanormale">
@@ -17023,6 +17050,7 @@
   <w:style w:type="paragraph" w:styleId="NormaleWeb">
     <w:name w:val="Normal (Web)"/>
     <w:basedOn w:val="Normale"/>
+    <w:uiPriority w:val="99"/>
     <w:pPr>
       <w:spacing w:before="100" w:after="100"/>
       <w:textAlignment w:val="auto"/>
@@ -17411,6 +17439,8 @@
   <w:style w:type="character" w:styleId="Enfasigrassetto">
     <w:name w:val="Strong"/>
     <w:basedOn w:val="Carpredefinitoparagrafo"/>
+    <w:uiPriority w:val="22"/>
+    <w:qFormat/>
     <w:rPr>
       <w:b/>
       <w:bCs/>

</xml_diff>

<commit_message>
Creazione del file SVM embeddings CH, adattamento al genere CH, download degli embeddings
</commit_message>
<xml_diff>
--- a/Relazione WORD.docx
+++ b/Relazione WORD.docx
@@ -1418,21 +1418,7 @@
         <w:rPr>
           <w:lang w:val="en-GB"/>
         </w:rPr>
-        <w:t xml:space="preserve"> Start all pages directly under the top margin. See the guidelines later regarding formatting the first page. The manuscript should be printed single-</w:t>
-      </w:r>
-      <w:proofErr w:type="gramStart"/>
-      <w:r>
-        <w:rPr>
-          <w:lang w:val="en-GB"/>
-        </w:rPr>
-        <w:t>sided</w:t>
-      </w:r>
-      <w:proofErr w:type="gramEnd"/>
-      <w:r>
-        <w:rPr>
-          <w:lang w:val="en-GB"/>
-        </w:rPr>
-        <w:t xml:space="preserve"> and its length should not exceed the maximum page limit described in Section 3. </w:t>
+        <w:t xml:space="preserve"> Start all pages directly under the top margin. See the guidelines later regarding formatting the first page. The manuscript should be printed single-sided and its length should not exceed the maximum page limit described in Section 3. </w:t>
       </w:r>
       <w:r>
         <w:rPr>
@@ -1556,33 +1542,11 @@
           <w:lang w:val="en-GB"/>
         </w:rPr>
       </w:pPr>
-      <w:proofErr w:type="gramStart"/>
       <w:r>
         <w:rPr>
           <w:lang w:val="en-GB"/>
         </w:rPr>
-        <w:t>For the production of</w:t>
-      </w:r>
-      <w:proofErr w:type="gramEnd"/>
-      <w:r>
-        <w:rPr>
-          <w:lang w:val="en-GB"/>
-        </w:rPr>
-        <w:t xml:space="preserve"> the electronic </w:t>
-      </w:r>
-      <w:proofErr w:type="gramStart"/>
-      <w:r>
-        <w:rPr>
-          <w:lang w:val="en-GB"/>
-        </w:rPr>
-        <w:t>manuscript</w:t>
-      </w:r>
-      <w:proofErr w:type="gramEnd"/>
-      <w:r>
-        <w:rPr>
-          <w:lang w:val="en-GB"/>
-        </w:rPr>
-        <w:t xml:space="preserve"> you must use Adobe’s Portable Document Format (PDF).</w:t>
+        <w:t>For the production of the electronic manuscript you must use Adobe’s Portable Document Format (PDF).</w:t>
       </w:r>
     </w:p>
     <w:p>
@@ -1632,18 +1596,9 @@
           <w:i/>
           <w:iCs/>
         </w:rPr>
-        <w:t>extract_text_from_</w:t>
-      </w:r>
-      <w:proofErr w:type="gramStart"/>
-      <w:r>
-        <w:rPr>
-          <w:i/>
-          <w:iCs/>
-        </w:rPr>
-        <w:t>doc.ipynb</w:t>
+        <w:t>extract_text_from_doc.ipynb</w:t>
       </w:r>
       <w:proofErr w:type="spellEnd"/>
-      <w:proofErr w:type="gramEnd"/>
       <w:r>
         <w:t>, sono stati estratti i testi contenuti nei file originali in formato .</w:t>
       </w:r>
@@ -1922,18 +1877,9 @@
           <w:i/>
           <w:iCs/>
         </w:rPr>
-        <w:t>test_</w:t>
-      </w:r>
-      <w:proofErr w:type="gramStart"/>
-      <w:r>
-        <w:rPr>
-          <w:i/>
-          <w:iCs/>
-        </w:rPr>
-        <w:t>twitter.gold</w:t>
+        <w:t>test_twitter.gold</w:t>
       </w:r>
       <w:proofErr w:type="spellEnd"/>
-      <w:proofErr w:type="gramEnd"/>
       <w:r>
         <w:t xml:space="preserve">, da cui sono stati estratti gli identificativi testuali dei documenti annotati. Questi identificativi sono stati utilizzati per creare una sottocartella dedicata, </w:t>
       </w:r>
@@ -1977,11 +1923,7 @@
         <w:t xml:space="preserve">/, </w:t>
       </w:r>
       <w:r>
-        <w:t xml:space="preserve">contenente esclusivamente i </w:t>
-      </w:r>
-      <w:proofErr w:type="gramStart"/>
-      <w:r>
-        <w:t xml:space="preserve">file </w:t>
+        <w:t xml:space="preserve">contenente esclusivamente i file </w:t>
       </w:r>
       <w:r>
         <w:rPr>
@@ -1999,7 +1941,6 @@
         <w:t>conllu</w:t>
       </w:r>
       <w:proofErr w:type="spellEnd"/>
-      <w:proofErr w:type="gramEnd"/>
       <w:r>
         <w:rPr>
           <w:i/>
@@ -2034,18 +1975,9 @@
           <w:i/>
           <w:iCs/>
         </w:rPr>
-        <w:t>NLM_InGenre-</w:t>
-      </w:r>
-      <w:proofErr w:type="gramStart"/>
-      <w:r>
-        <w:rPr>
-          <w:i/>
-          <w:iCs/>
-        </w:rPr>
-        <w:t>TW.ipynb</w:t>
+        <w:t>NLM_InGenre-TW.ipynb</w:t>
       </w:r>
       <w:proofErr w:type="spellEnd"/>
-      <w:proofErr w:type="gramEnd"/>
     </w:p>
     <w:p>
       <w:pPr>
@@ -2911,9 +2843,9 @@
       <w:pPr>
         <w:pStyle w:val="Didascalia"/>
       </w:pPr>
-      <w:bookmarkStart w:id="2" w:name="_Ref198713379"/>
-      <w:bookmarkStart w:id="3" w:name="_Toc198713878"/>
-      <w:bookmarkStart w:id="4" w:name="_Ref198713389"/>
+      <w:bookmarkStart w:id="2" w:name="_Ref198713389"/>
+      <w:bookmarkStart w:id="3" w:name="_Ref198713379"/>
+      <w:bookmarkStart w:id="4" w:name="_Toc198713878"/>
       <w:bookmarkStart w:id="5" w:name="_Toc199174711"/>
       <w:r>
         <w:t>Tabella</w:t>
@@ -2939,15 +2871,15 @@
       <w:r>
         <w:fldChar w:fldCharType="end"/>
       </w:r>
+      <w:bookmarkEnd w:id="2"/>
+      <w:r>
+        <w:t xml:space="preserve">: </w:t>
+      </w:r>
+      <w:r>
+        <w:t>Accuracy per fold dell’SVM rispetto alla baseline dummy su Children (5-fold cross validation)</w:t>
+      </w:r>
+      <w:bookmarkEnd w:id="3"/>
       <w:bookmarkEnd w:id="4"/>
-      <w:r>
-        <w:t xml:space="preserve">: </w:t>
-      </w:r>
-      <w:r>
-        <w:t>Accuracy per fold dell’SVM rispetto alla baseline dummy su Children (5-fold cross validation)</w:t>
-      </w:r>
-      <w:bookmarkEnd w:id="2"/>
-      <w:bookmarkEnd w:id="3"/>
       <w:bookmarkEnd w:id="5"/>
     </w:p>
     <w:p>
@@ -2994,13 +2926,6 @@
           <w:iCs/>
           <w:lang w:eastAsia="it-IT"/>
         </w:rPr>
-      </w:r>
-      <w:r>
-        <w:rPr>
-          <w:i/>
-          <w:iCs/>
-          <w:lang w:eastAsia="it-IT"/>
-        </w:rPr>
         <w:instrText xml:space="preserve"> \* MERGEFORMAT </w:instrText>
       </w:r>
       <w:r>
@@ -3009,6 +2934,13 @@
           <w:iCs/>
           <w:lang w:eastAsia="it-IT"/>
         </w:rPr>
+      </w:r>
+      <w:r>
+        <w:rPr>
+          <w:i/>
+          <w:iCs/>
+          <w:lang w:eastAsia="it-IT"/>
+        </w:rPr>
         <w:fldChar w:fldCharType="separate"/>
       </w:r>
       <w:r>
@@ -3078,6 +3010,7 @@
           <w:color w:val="auto"/>
           <w:lang w:eastAsia="it-IT"/>
         </w:rPr>
+        <w:instrText xml:space="preserve"> \* MERGEFORMAT </w:instrText>
       </w:r>
       <w:r>
         <w:rPr>
@@ -3086,7 +3019,6 @@
           <w:color w:val="auto"/>
           <w:lang w:eastAsia="it-IT"/>
         </w:rPr>
-        <w:instrText xml:space="preserve"> \* MERGEFORMAT </w:instrText>
       </w:r>
       <w:r>
         <w:rPr>
@@ -4292,13 +4224,6 @@
           <w:iCs/>
           <w:lang w:eastAsia="it-IT"/>
         </w:rPr>
-      </w:r>
-      <w:r>
-        <w:rPr>
-          <w:i/>
-          <w:iCs/>
-          <w:lang w:eastAsia="it-IT"/>
-        </w:rPr>
         <w:instrText xml:space="preserve"> \* MERGEFORMAT </w:instrText>
       </w:r>
       <w:r>
@@ -4307,6 +4232,13 @@
           <w:iCs/>
           <w:lang w:eastAsia="it-IT"/>
         </w:rPr>
+      </w:r>
+      <w:r>
+        <w:rPr>
+          <w:i/>
+          <w:iCs/>
+          <w:lang w:eastAsia="it-IT"/>
+        </w:rPr>
         <w:fldChar w:fldCharType="separate"/>
       </w:r>
       <w:r>
@@ -4354,6 +4286,13 @@
           <w:iCs/>
           <w:lang w:eastAsia="it-IT"/>
         </w:rPr>
+      </w:r>
+      <w:r>
+        <w:rPr>
+          <w:i/>
+          <w:iCs/>
+          <w:lang w:eastAsia="it-IT"/>
+        </w:rPr>
         <w:fldChar w:fldCharType="separate"/>
       </w:r>
       <w:r>
@@ -4418,13 +4357,6 @@
           <w:iCs/>
           <w:lang w:eastAsia="it-IT"/>
         </w:rPr>
-      </w:r>
-      <w:r>
-        <w:rPr>
-          <w:i/>
-          <w:iCs/>
-          <w:lang w:eastAsia="it-IT"/>
-        </w:rPr>
         <w:instrText xml:space="preserve"> \* MERGEFORMAT </w:instrText>
       </w:r>
       <w:r>
@@ -4433,6 +4365,13 @@
           <w:iCs/>
           <w:lang w:eastAsia="it-IT"/>
         </w:rPr>
+      </w:r>
+      <w:r>
+        <w:rPr>
+          <w:i/>
+          <w:iCs/>
+          <w:lang w:eastAsia="it-IT"/>
+        </w:rPr>
         <w:fldChar w:fldCharType="separate"/>
       </w:r>
       <w:r>
@@ -4481,6 +4420,13 @@
           <w:lang w:eastAsia="it-IT"/>
         </w:rPr>
         <w:instrText xml:space="preserve"> \* MERGEFORMAT </w:instrText>
+      </w:r>
+      <w:r>
+        <w:rPr>
+          <w:i/>
+          <w:iCs/>
+          <w:lang w:eastAsia="it-IT"/>
+        </w:rPr>
       </w:r>
       <w:r>
         <w:rPr>
@@ -5582,22 +5528,14 @@
           <w:iCs/>
           <w:lang w:eastAsia="it-IT"/>
         </w:rPr>
-        <w:instrText xml:space="preserve"> REF _Ref199174763 \h </w:instrText>
-      </w:r>
-      <w:r>
-        <w:rPr>
-          <w:i/>
-          <w:iCs/>
-          <w:lang w:eastAsia="it-IT"/>
-        </w:rPr>
-      </w:r>
-      <w:r>
-        <w:rPr>
-          <w:i/>
-          <w:iCs/>
-          <w:lang w:eastAsia="it-IT"/>
-        </w:rPr>
-        <w:instrText xml:space="preserve"> \* MERGEFORMAT </w:instrText>
+        <w:instrText xml:space="preserve"> REF _Ref199174763 \h  \* MERGEFORMAT </w:instrText>
+      </w:r>
+      <w:r>
+        <w:rPr>
+          <w:i/>
+          <w:iCs/>
+          <w:lang w:eastAsia="it-IT"/>
+        </w:rPr>
       </w:r>
       <w:r>
         <w:rPr>
@@ -5675,22 +5613,14 @@
           <w:iCs/>
           <w:lang w:eastAsia="it-IT"/>
         </w:rPr>
-        <w:instrText xml:space="preserve"> REF _Ref199174763 \h </w:instrText>
-      </w:r>
-      <w:r>
-        <w:rPr>
-          <w:i/>
-          <w:iCs/>
-          <w:lang w:eastAsia="it-IT"/>
-        </w:rPr>
-      </w:r>
-      <w:r>
-        <w:rPr>
-          <w:i/>
-          <w:iCs/>
-          <w:lang w:eastAsia="it-IT"/>
-        </w:rPr>
-        <w:instrText xml:space="preserve"> \* MERGEFORMAT </w:instrText>
+        <w:instrText xml:space="preserve"> REF _Ref199174763 \h  \* MERGEFORMAT </w:instrText>
+      </w:r>
+      <w:r>
+        <w:rPr>
+          <w:i/>
+          <w:iCs/>
+          <w:lang w:eastAsia="it-IT"/>
+        </w:rPr>
       </w:r>
       <w:r>
         <w:rPr>
@@ -6058,22 +5988,14 @@
           <w:iCs/>
           <w:lang w:eastAsia="it-IT"/>
         </w:rPr>
-        <w:instrText xml:space="preserve"> REF _Ref199174763 \h </w:instrText>
-      </w:r>
-      <w:r>
-        <w:rPr>
-          <w:i/>
-          <w:iCs/>
-          <w:lang w:eastAsia="it-IT"/>
-        </w:rPr>
-      </w:r>
-      <w:r>
-        <w:rPr>
-          <w:i/>
-          <w:iCs/>
-          <w:lang w:eastAsia="it-IT"/>
-        </w:rPr>
-        <w:instrText xml:space="preserve"> \* MERGEFORMAT </w:instrText>
+        <w:instrText xml:space="preserve"> REF _Ref199174763 \h  \* MERGEFORMAT </w:instrText>
+      </w:r>
+      <w:r>
+        <w:rPr>
+          <w:i/>
+          <w:iCs/>
+          <w:lang w:eastAsia="it-IT"/>
+        </w:rPr>
       </w:r>
       <w:r>
         <w:rPr>
@@ -6168,14 +6090,7 @@
         <w:rPr>
           <w:lang w:eastAsia="it-IT"/>
         </w:rPr>
-        <w:t xml:space="preserve">del fatto che, per Twitter, solo una parte dei documenti del test set aveva un corrispondente nel </w:t>
-      </w:r>
-      <w:proofErr w:type="gramStart"/>
-      <w:r>
-        <w:rPr>
-          <w:lang w:eastAsia="it-IT"/>
-        </w:rPr>
-        <w:t>file</w:t>
+        <w:t>del fatto che, per Twitter, solo una parte dei documenti del test set aveva un corrispondente nel file</w:t>
       </w:r>
       <w:r>
         <w:rPr>
@@ -6197,7 +6112,6 @@
         <w:t>gold</w:t>
       </w:r>
       <w:proofErr w:type="spellEnd"/>
-      <w:proofErr w:type="gramEnd"/>
       <w:r>
         <w:rPr>
           <w:lang w:eastAsia="it-IT"/>
@@ -6250,13 +6164,6 @@
           <w:iCs/>
           <w:lang w:eastAsia="it-IT"/>
         </w:rPr>
-      </w:r>
-      <w:r>
-        <w:rPr>
-          <w:i/>
-          <w:iCs/>
-          <w:lang w:eastAsia="it-IT"/>
-        </w:rPr>
         <w:instrText xml:space="preserve"> \* MERGEFORMAT </w:instrText>
       </w:r>
       <w:r>
@@ -6265,6 +6172,13 @@
           <w:iCs/>
           <w:lang w:eastAsia="it-IT"/>
         </w:rPr>
+      </w:r>
+      <w:r>
+        <w:rPr>
+          <w:i/>
+          <w:iCs/>
+          <w:lang w:eastAsia="it-IT"/>
+        </w:rPr>
         <w:fldChar w:fldCharType="separate"/>
       </w:r>
       <w:r>
@@ -6313,6 +6227,13 @@
           <w:lang w:eastAsia="it-IT"/>
         </w:rPr>
         <w:instrText xml:space="preserve"> \* MERGEFORMAT </w:instrText>
+      </w:r>
+      <w:r>
+        <w:rPr>
+          <w:i/>
+          <w:iCs/>
+          <w:lang w:eastAsia="it-IT"/>
+        </w:rPr>
       </w:r>
       <w:r>
         <w:rPr>
@@ -7062,6 +6983,61 @@
           <w:i/>
           <w:iCs/>
         </w:rPr>
+        <w:instrText xml:space="preserve"> REF _Ref199174763 \h  \* MERGEFORMAT </w:instrText>
+      </w:r>
+      <w:r>
+        <w:rPr>
+          <w:i/>
+          <w:iCs/>
+        </w:rPr>
+      </w:r>
+      <w:r>
+        <w:rPr>
+          <w:i/>
+          <w:iCs/>
+        </w:rPr>
+        <w:fldChar w:fldCharType="separate"/>
+      </w:r>
+      <w:r>
+        <w:rPr>
+          <w:i/>
+          <w:iCs/>
+        </w:rPr>
+        <w:t xml:space="preserve">Tabella </w:t>
+      </w:r>
+      <w:r>
+        <w:rPr>
+          <w:i/>
+          <w:iCs/>
+          <w:noProof/>
+        </w:rPr>
+        <w:t>5</w:t>
+      </w:r>
+      <w:r>
+        <w:rPr>
+          <w:i/>
+          <w:iCs/>
+        </w:rPr>
+        <w:fldChar w:fldCharType="end"/>
+      </w:r>
+      <w:r>
+        <w:t xml:space="preserve">), il modello mostra una flessione significativa delle performance: l’accuracy scende a 0.47 e l’F1-score macro a 0.45, avvicinandosi alla baseline dummy (0.43). La confusion matrix </w:t>
+      </w:r>
+      <w:r>
+        <w:t>(</w:t>
+      </w:r>
+      <w:r>
+        <w:rPr>
+          <w:i/>
+          <w:iCs/>
+        </w:rPr>
+        <w:fldChar w:fldCharType="begin"/>
+      </w:r>
+      <w:r>
+        <w:rPr>
+          <w:i/>
+          <w:iCs/>
+        </w:rPr>
         <w:instrText xml:space="preserve"> REF _Ref199174763 \h </w:instrText>
       </w:r>
       <w:r>
@@ -7069,12 +7045,6 @@
           <w:i/>
           <w:iCs/>
         </w:rPr>
-      </w:r>
-      <w:r>
-        <w:rPr>
-          <w:i/>
-          <w:iCs/>
-        </w:rPr>
         <w:instrText xml:space="preserve"> \* MERGEFORMAT </w:instrText>
       </w:r>
       <w:r>
@@ -7082,62 +7052,6 @@
           <w:i/>
           <w:iCs/>
         </w:rPr>
-        <w:fldChar w:fldCharType="separate"/>
-      </w:r>
-      <w:r>
-        <w:rPr>
-          <w:i/>
-          <w:iCs/>
-        </w:rPr>
-        <w:t xml:space="preserve">Tabella </w:t>
-      </w:r>
-      <w:r>
-        <w:rPr>
-          <w:i/>
-          <w:iCs/>
-          <w:noProof/>
-        </w:rPr>
-        <w:t>5</w:t>
-      </w:r>
-      <w:r>
-        <w:rPr>
-          <w:i/>
-          <w:iCs/>
-        </w:rPr>
-        <w:fldChar w:fldCharType="end"/>
-      </w:r>
-      <w:r>
-        <w:t xml:space="preserve">), il modello mostra una flessione significativa delle performance: l’accuracy scende a 0.47 e l’F1-score macro a 0.45, avvicinandosi alla baseline dummy (0.43). La confusion matrix </w:t>
-      </w:r>
-      <w:r>
-        <w:t>(</w:t>
-      </w:r>
-      <w:r>
-        <w:rPr>
-          <w:i/>
-          <w:iCs/>
-        </w:rPr>
-        <w:fldChar w:fldCharType="begin"/>
-      </w:r>
-      <w:r>
-        <w:rPr>
-          <w:i/>
-          <w:iCs/>
-        </w:rPr>
-        <w:instrText xml:space="preserve"> REF _Ref199174763 \h </w:instrText>
-      </w:r>
-      <w:r>
-        <w:rPr>
-          <w:i/>
-          <w:iCs/>
-        </w:rPr>
-      </w:r>
-      <w:r>
-        <w:rPr>
-          <w:i/>
-          <w:iCs/>
-        </w:rPr>
-        <w:instrText xml:space="preserve"> \* MERGEFORMAT </w:instrText>
       </w:r>
       <w:r>
         <w:rPr>
@@ -8539,8 +8453,8 @@
       <w:pPr>
         <w:pStyle w:val="Didascalia"/>
       </w:pPr>
-      <w:bookmarkStart w:id="20" w:name="_Toc199174715"/>
-      <w:bookmarkStart w:id="21" w:name="_Ref199174763"/>
+      <w:bookmarkStart w:id="20" w:name="_Ref199174763"/>
+      <w:bookmarkStart w:id="21" w:name="_Toc199174715"/>
       <w:bookmarkEnd w:id="18"/>
       <w:bookmarkEnd w:id="19"/>
       <w:r>
@@ -8564,14 +8478,14 @@
       <w:r>
         <w:fldChar w:fldCharType="end"/>
       </w:r>
+      <w:bookmarkEnd w:id="20"/>
+      <w:r>
+        <w:t xml:space="preserve">: </w:t>
+      </w:r>
+      <w:r>
+        <w:t>Report finale sul test set di SVM ProfilingUD</w:t>
+      </w:r>
       <w:bookmarkEnd w:id="21"/>
-      <w:r>
-        <w:t xml:space="preserve">: </w:t>
-      </w:r>
-      <w:r>
-        <w:t>Report finale sul test set di SVM ProfilingUD</w:t>
-      </w:r>
-      <w:bookmarkEnd w:id="20"/>
     </w:p>
     <w:p>
       <w:r>
@@ -8612,6 +8526,11 @@
         <w:t>embeddings</w:t>
       </w:r>
       <w:proofErr w:type="spellEnd"/>
+    </w:p>
+    <w:p>
+      <w:r>
+        <w:t>…</w:t>
+      </w:r>
     </w:p>
     <w:bookmarkEnd w:id="1"/>
     <w:p>
@@ -12847,7 +12766,7 @@
         <w:tblLook w:val="04A0" w:firstRow="1" w:lastRow="0" w:firstColumn="1" w:lastColumn="0" w:noHBand="0" w:noVBand="1"/>
       </w:tblPr>
       <w:tblGrid>
-        <w:gridCol w:w="4366"/>
+        <w:gridCol w:w="4391"/>
       </w:tblGrid>
       <w:tr>
         <w:tc>
@@ -12955,8 +12874,8 @@
                                     <w:t xml:space="preserve"> in 5 epoche</w:t>
                                   </w:r>
                                   <w:bookmarkEnd w:id="42"/>
+                                  <w:bookmarkEnd w:id="43"/>
                                   <w:bookmarkEnd w:id="44"/>
-                                  <w:bookmarkEnd w:id="43"/>
                                 </w:p>
                               </w:txbxContent>
                             </wps:txbx>
@@ -13029,8 +12948,8 @@
                               <w:t xml:space="preserve"> in 5 epoche</w:t>
                             </w:r>
                             <w:bookmarkEnd w:id="46"/>
+                            <w:bookmarkEnd w:id="47"/>
                             <w:bookmarkEnd w:id="48"/>
-                            <w:bookmarkEnd w:id="47"/>
                           </w:p>
                         </w:txbxContent>
                       </v:textbox>
@@ -15568,8 +15487,8 @@
       <w:pPr>
         <w:pStyle w:val="Didascalia"/>
       </w:pPr>
-      <w:bookmarkStart w:id="58" w:name="_Ref198717217"/>
-      <w:bookmarkStart w:id="59" w:name="_Ref198717222"/>
+      <w:bookmarkStart w:id="58" w:name="_Ref198717222"/>
+      <w:bookmarkStart w:id="59" w:name="_Ref198717217"/>
       <w:bookmarkStart w:id="60" w:name="_Toc199174720"/>
       <w:r>
         <w:t xml:space="preserve">Tabella </w:t>
@@ -15592,14 +15511,14 @@
       <w:r>
         <w:fldChar w:fldCharType="end"/>
       </w:r>
+      <w:bookmarkEnd w:id="58"/>
+      <w:r>
+        <w:t xml:space="preserve">: </w:t>
+      </w:r>
+      <w:r>
+        <w:t>Metriche di valutazione del modello BERT sui dati di test suddivisi per genere</w:t>
+      </w:r>
       <w:bookmarkEnd w:id="59"/>
-      <w:r>
-        <w:t xml:space="preserve">: </w:t>
-      </w:r>
-      <w:r>
-        <w:t>Metriche di valutazione del modello BERT sui dati di test suddivisi per genere</w:t>
-      </w:r>
-      <w:bookmarkEnd w:id="58"/>
       <w:bookmarkEnd w:id="60"/>
     </w:p>
     <w:p>

</xml_diff>

<commit_message>
SVM word embeddings, modifiche ai codici, creazione di CH e DI e scrittura relazione children
</commit_message>
<xml_diff>
--- a/Relazione WORD.docx
+++ b/Relazione WORD.docx
@@ -101,21 +101,7 @@
         <w:rPr>
           <w:lang w:val="en-GB"/>
         </w:rPr>
-        <w:t xml:space="preserve"> </w:t>
-      </w:r>
-      <w:proofErr w:type="gramStart"/>
-      <w:r>
-        <w:rPr>
-          <w:lang w:val="en-GB"/>
-        </w:rPr>
-        <w:t>sit</w:t>
-      </w:r>
-      <w:proofErr w:type="gramEnd"/>
-      <w:r>
-        <w:rPr>
-          <w:lang w:val="en-GB"/>
-        </w:rPr>
-        <w:t xml:space="preserve"> </w:t>
+        <w:t xml:space="preserve"> sit </w:t>
       </w:r>
       <w:proofErr w:type="spellStart"/>
       <w:r>
@@ -1998,7 +1984,6 @@
     </w:p>
     <w:p>
       <w:pPr>
-        <w:jc w:val="left"/>
         <w:rPr>
           <w:lang w:eastAsia="it-IT"/>
         </w:rPr>
@@ -8529,7 +8514,1817 @@
     </w:p>
     <w:p>
       <w:r>
-        <w:t>…</w:t>
+        <w:t xml:space="preserve">In questa </w:t>
+      </w:r>
+      <w:r>
+        <w:t xml:space="preserve">sezione </w:t>
+      </w:r>
+      <w:r>
+        <w:t xml:space="preserve">è stato sviluppato un classificatore SVM </w:t>
+      </w:r>
+      <w:r>
+        <w:t xml:space="preserve">lineare </w:t>
+      </w:r>
+      <w:r>
+        <w:t xml:space="preserve">che prende in input una rappresentazione del testo costruita attraverso word </w:t>
+      </w:r>
+      <w:proofErr w:type="spellStart"/>
+      <w:r>
+        <w:t>embeddings</w:t>
+      </w:r>
+      <w:proofErr w:type="spellEnd"/>
+      <w:r>
+        <w:t>. L’obiettivo è analizzare l’impatto di diverse strategie di rappresentazione</w:t>
+      </w:r>
+      <w:r>
+        <w:t xml:space="preserve"> </w:t>
+      </w:r>
+      <w:r>
+        <w:t>dei testi.</w:t>
+      </w:r>
+      <w:r>
+        <w:t xml:space="preserve"> </w:t>
+      </w:r>
+      <w:r>
+        <w:t xml:space="preserve">A tal fine sono state testate tutte le combinazioni tra: </w:t>
+      </w:r>
+    </w:p>
+    <w:p>
+      <w:pPr>
+        <w:pStyle w:val="Paragrafoelenco"/>
+        <w:numPr>
+          <w:ilvl w:val="0"/>
+          <w:numId w:val="14"/>
+        </w:numPr>
+        <w:ind w:left="567" w:hanging="283"/>
+      </w:pPr>
+      <w:r>
+        <w:t xml:space="preserve">Due metodi di aggregazione: </w:t>
+      </w:r>
+      <w:proofErr w:type="spellStart"/>
+      <w:r>
+        <w:rPr>
+          <w:i/>
+          <w:iCs/>
+        </w:rPr>
+        <w:t>mean</w:t>
+      </w:r>
+      <w:proofErr w:type="spellEnd"/>
+      <w:r>
+        <w:t xml:space="preserve"> e </w:t>
+      </w:r>
+      <w:r>
+        <w:rPr>
+          <w:i/>
+          <w:iCs/>
+        </w:rPr>
+        <w:t>max</w:t>
+      </w:r>
+    </w:p>
+    <w:p>
+      <w:pPr>
+        <w:pStyle w:val="Paragrafoelenco"/>
+        <w:numPr>
+          <w:ilvl w:val="0"/>
+          <w:numId w:val="14"/>
+        </w:numPr>
+        <w:ind w:left="567" w:hanging="283"/>
+      </w:pPr>
+      <w:r>
+        <w:t>Tre filtri lessicali:</w:t>
+      </w:r>
+      <w:r>
+        <w:t xml:space="preserve"> </w:t>
+      </w:r>
+      <w:proofErr w:type="spellStart"/>
+      <w:r>
+        <w:rPr>
+          <w:i/>
+          <w:iCs/>
+        </w:rPr>
+        <w:t>all</w:t>
+      </w:r>
+      <w:proofErr w:type="spellEnd"/>
+      <w:r>
+        <w:rPr>
+          <w:i/>
+          <w:iCs/>
+        </w:rPr>
+        <w:t xml:space="preserve">, </w:t>
+      </w:r>
+      <w:proofErr w:type="spellStart"/>
+      <w:r>
+        <w:rPr>
+          <w:i/>
+          <w:iCs/>
+        </w:rPr>
+        <w:t>verb</w:t>
+      </w:r>
+      <w:proofErr w:type="spellEnd"/>
+      <w:r>
+        <w:t xml:space="preserve"> e </w:t>
+      </w:r>
+      <w:proofErr w:type="spellStart"/>
+      <w:r>
+        <w:rPr>
+          <w:i/>
+          <w:iCs/>
+        </w:rPr>
+        <w:t>noun_adj</w:t>
+      </w:r>
+      <w:proofErr w:type="spellEnd"/>
+    </w:p>
+    <w:p>
+      <w:r>
+        <w:t>Le sei strategie risultanti sono:</w:t>
+      </w:r>
+    </w:p>
+    <w:p>
+      <w:pPr>
+        <w:pStyle w:val="Paragrafoelenco"/>
+        <w:numPr>
+          <w:ilvl w:val="0"/>
+          <w:numId w:val="15"/>
+        </w:numPr>
+        <w:rPr>
+          <w:i/>
+          <w:iCs/>
+          <w:lang w:val="en-GB"/>
+        </w:rPr>
+      </w:pPr>
+      <w:proofErr w:type="spellStart"/>
+      <w:r>
+        <w:rPr>
+          <w:i/>
+          <w:iCs/>
+          <w:lang w:val="en-GB"/>
+        </w:rPr>
+        <w:t>mean_all</w:t>
+      </w:r>
+      <w:proofErr w:type="spellEnd"/>
+    </w:p>
+    <w:p>
+      <w:pPr>
+        <w:pStyle w:val="Paragrafoelenco"/>
+        <w:numPr>
+          <w:ilvl w:val="0"/>
+          <w:numId w:val="15"/>
+        </w:numPr>
+        <w:rPr>
+          <w:i/>
+          <w:iCs/>
+          <w:lang w:val="en-GB"/>
+        </w:rPr>
+      </w:pPr>
+      <w:proofErr w:type="spellStart"/>
+      <w:r>
+        <w:rPr>
+          <w:i/>
+          <w:iCs/>
+          <w:lang w:val="en-GB"/>
+        </w:rPr>
+        <w:t>mean_verb</w:t>
+      </w:r>
+      <w:proofErr w:type="spellEnd"/>
+    </w:p>
+    <w:p>
+      <w:pPr>
+        <w:pStyle w:val="Paragrafoelenco"/>
+        <w:numPr>
+          <w:ilvl w:val="0"/>
+          <w:numId w:val="15"/>
+        </w:numPr>
+        <w:rPr>
+          <w:i/>
+          <w:iCs/>
+          <w:lang w:val="en-GB"/>
+        </w:rPr>
+      </w:pPr>
+      <w:proofErr w:type="spellStart"/>
+      <w:r>
+        <w:rPr>
+          <w:i/>
+          <w:iCs/>
+          <w:lang w:val="en-GB"/>
+        </w:rPr>
+        <w:t>mean_noun_adj</w:t>
+      </w:r>
+      <w:proofErr w:type="spellEnd"/>
+    </w:p>
+    <w:p>
+      <w:pPr>
+        <w:pStyle w:val="Paragrafoelenco"/>
+        <w:numPr>
+          <w:ilvl w:val="0"/>
+          <w:numId w:val="15"/>
+        </w:numPr>
+        <w:rPr>
+          <w:i/>
+          <w:iCs/>
+          <w:lang w:val="en-GB"/>
+        </w:rPr>
+      </w:pPr>
+      <w:proofErr w:type="spellStart"/>
+      <w:r>
+        <w:rPr>
+          <w:i/>
+          <w:iCs/>
+          <w:lang w:val="en-GB"/>
+        </w:rPr>
+        <w:t>max_all</w:t>
+      </w:r>
+      <w:proofErr w:type="spellEnd"/>
+    </w:p>
+    <w:p>
+      <w:pPr>
+        <w:pStyle w:val="Paragrafoelenco"/>
+        <w:numPr>
+          <w:ilvl w:val="0"/>
+          <w:numId w:val="15"/>
+        </w:numPr>
+        <w:rPr>
+          <w:i/>
+          <w:iCs/>
+          <w:lang w:val="fr-FR"/>
+        </w:rPr>
+      </w:pPr>
+      <w:proofErr w:type="spellStart"/>
+      <w:r>
+        <w:rPr>
+          <w:i/>
+          <w:iCs/>
+          <w:lang w:val="fr-FR"/>
+        </w:rPr>
+        <w:t>max_verb</w:t>
+      </w:r>
+      <w:proofErr w:type="spellEnd"/>
+      <w:r>
+        <w:rPr>
+          <w:i/>
+          <w:iCs/>
+          <w:lang w:val="fr-FR"/>
+        </w:rPr>
+        <w:t xml:space="preserve">, </w:t>
+      </w:r>
+      <w:proofErr w:type="spellStart"/>
+      <w:r>
+        <w:rPr>
+          <w:i/>
+          <w:iCs/>
+          <w:lang w:val="fr-FR"/>
+        </w:rPr>
+        <w:t>max_noun_adj</w:t>
+      </w:r>
+      <w:proofErr w:type="spellEnd"/>
+      <w:r>
+        <w:rPr>
+          <w:i/>
+          <w:iCs/>
+          <w:lang w:val="fr-FR"/>
+        </w:rPr>
+        <w:t>.</w:t>
+      </w:r>
+    </w:p>
+    <w:p>
+      <w:r>
+        <w:t>Ciascuna strategia è stata valutata tramite 5-fold cross-validation sul training set.</w:t>
+      </w:r>
+      <w:r>
+        <w:t xml:space="preserve"> </w:t>
+      </w:r>
+    </w:p>
+    <w:p/>
+    <w:p>
+      <w:r>
+        <w:rPr>
+          <w:b/>
+          <w:bCs/>
+        </w:rPr>
+        <w:t xml:space="preserve">Children. </w:t>
+      </w:r>
+      <w:r>
+        <w:t xml:space="preserve">Come visibile nella </w:t>
+      </w:r>
+      <w:r>
+        <w:rPr>
+          <w:i/>
+          <w:iCs/>
+        </w:rPr>
+        <w:fldChar w:fldCharType="begin"/>
+      </w:r>
+      <w:r>
+        <w:rPr>
+          <w:i/>
+          <w:iCs/>
+        </w:rPr>
+        <w:instrText xml:space="preserve"> REF _Ref199197570 \h </w:instrText>
+      </w:r>
+      <w:r>
+        <w:rPr>
+          <w:i/>
+          <w:iCs/>
+        </w:rPr>
+      </w:r>
+      <w:r>
+        <w:rPr>
+          <w:i/>
+          <w:iCs/>
+        </w:rPr>
+        <w:instrText xml:space="preserve"> \* MERGEFORMAT </w:instrText>
+      </w:r>
+      <w:r>
+        <w:rPr>
+          <w:i/>
+          <w:iCs/>
+        </w:rPr>
+        <w:fldChar w:fldCharType="separate"/>
+      </w:r>
+      <w:r>
+        <w:rPr>
+          <w:i/>
+          <w:iCs/>
+        </w:rPr>
+        <w:t xml:space="preserve">Tabella </w:t>
+      </w:r>
+      <w:r>
+        <w:rPr>
+          <w:i/>
+          <w:iCs/>
+          <w:noProof/>
+        </w:rPr>
+        <w:t>6</w:t>
+      </w:r>
+      <w:r>
+        <w:rPr>
+          <w:i/>
+          <w:iCs/>
+        </w:rPr>
+        <w:fldChar w:fldCharType="end"/>
+      </w:r>
+      <w:r>
+        <w:rPr>
+          <w:i/>
+          <w:iCs/>
+        </w:rPr>
+        <w:t>,</w:t>
+      </w:r>
+      <w:r>
+        <w:t xml:space="preserve"> l</w:t>
+      </w:r>
+      <w:r>
+        <w:t xml:space="preserve">a strategia </w:t>
+      </w:r>
+      <w:proofErr w:type="spellStart"/>
+      <w:r>
+        <w:rPr>
+          <w:i/>
+          <w:iCs/>
+        </w:rPr>
+        <w:t>mean_noun_adj</w:t>
+      </w:r>
+      <w:proofErr w:type="spellEnd"/>
+      <w:r>
+        <w:t xml:space="preserve"> si è distinta come la più efficace in validazione, con una accuracy</w:t>
+      </w:r>
+      <w:r>
+        <w:t xml:space="preserve"> media di 0.705</w:t>
+      </w:r>
+      <w:r>
+        <w:t xml:space="preserve">, mostrando buona robustezza anche tra i fold. Al contrario, </w:t>
+      </w:r>
+      <w:proofErr w:type="spellStart"/>
+      <w:r>
+        <w:rPr>
+          <w:i/>
+          <w:iCs/>
+        </w:rPr>
+        <w:t>max</w:t>
+      </w:r>
+      <w:r>
+        <w:rPr>
+          <w:i/>
+          <w:iCs/>
+        </w:rPr>
+        <w:t>_verb</w:t>
+      </w:r>
+      <w:proofErr w:type="spellEnd"/>
+      <w:r>
+        <w:t xml:space="preserve"> si è rivelata la meno efficace, con performance instabili e inferiori alla media.</w:t>
+      </w:r>
+    </w:p>
+    <w:p/>
+    <w:tbl>
+      <w:tblPr>
+        <w:tblStyle w:val="Grigliatabella"/>
+        <w:tblW w:w="0" w:type="auto"/>
+        <w:tblLook w:val="04A0" w:firstRow="1" w:lastRow="0" w:firstColumn="1" w:lastColumn="0" w:noHBand="0" w:noVBand="1"/>
+      </w:tblPr>
+      <w:tblGrid>
+        <w:gridCol w:w="2082"/>
+        <w:gridCol w:w="2083"/>
+      </w:tblGrid>
+      <w:tr>
+        <w:tc>
+          <w:tcPr>
+            <w:tcW w:w="4165" w:type="dxa"/>
+            <w:gridSpan w:val="2"/>
+            <w:vAlign w:val="center"/>
+          </w:tcPr>
+          <w:p>
+            <w:pPr>
+              <w:jc w:val="center"/>
+              <w:rPr>
+                <w:b/>
+                <w:bCs/>
+              </w:rPr>
+            </w:pPr>
+            <w:r>
+              <w:rPr>
+                <w:b/>
+                <w:bCs/>
+              </w:rPr>
+              <w:t xml:space="preserve">SVM word </w:t>
+            </w:r>
+            <w:proofErr w:type="spellStart"/>
+            <w:r>
+              <w:rPr>
+                <w:b/>
+                <w:bCs/>
+              </w:rPr>
+              <w:t>embeddings</w:t>
+            </w:r>
+            <w:proofErr w:type="spellEnd"/>
+            <w:r>
+              <w:rPr>
+                <w:b/>
+                <w:bCs/>
+              </w:rPr>
+              <w:t xml:space="preserve"> Children</w:t>
+            </w:r>
+          </w:p>
+        </w:tc>
+      </w:tr>
+      <w:tr>
+        <w:tc>
+          <w:tcPr>
+            <w:tcW w:w="2082" w:type="dxa"/>
+            <w:vAlign w:val="center"/>
+          </w:tcPr>
+          <w:p>
+            <w:pPr>
+              <w:jc w:val="center"/>
+              <w:rPr>
+                <w:i/>
+                <w:iCs/>
+              </w:rPr>
+            </w:pPr>
+            <w:r>
+              <w:rPr>
+                <w:i/>
+                <w:iCs/>
+              </w:rPr>
+              <w:t>s</w:t>
+            </w:r>
+            <w:r>
+              <w:rPr>
+                <w:i/>
+                <w:iCs/>
+              </w:rPr>
+              <w:t>trategia</w:t>
+            </w:r>
+          </w:p>
+        </w:tc>
+        <w:tc>
+          <w:tcPr>
+            <w:tcW w:w="2083" w:type="dxa"/>
+            <w:vAlign w:val="center"/>
+          </w:tcPr>
+          <w:p>
+            <w:pPr>
+              <w:jc w:val="center"/>
+              <w:rPr>
+                <w:i/>
+                <w:iCs/>
+              </w:rPr>
+            </w:pPr>
+            <w:proofErr w:type="spellStart"/>
+            <w:r>
+              <w:rPr>
+                <w:i/>
+                <w:iCs/>
+              </w:rPr>
+              <w:t>m</w:t>
+            </w:r>
+            <w:r>
+              <w:rPr>
+                <w:i/>
+                <w:iCs/>
+              </w:rPr>
+              <w:t>ean</w:t>
+            </w:r>
+            <w:proofErr w:type="spellEnd"/>
+            <w:r>
+              <w:rPr>
+                <w:i/>
+                <w:iCs/>
+              </w:rPr>
+              <w:t xml:space="preserve"> </w:t>
+            </w:r>
+            <w:r>
+              <w:rPr>
+                <w:i/>
+                <w:iCs/>
+              </w:rPr>
+              <w:t>a</w:t>
+            </w:r>
+            <w:r>
+              <w:rPr>
+                <w:i/>
+                <w:iCs/>
+              </w:rPr>
+              <w:t>ccuracy</w:t>
+            </w:r>
+          </w:p>
+        </w:tc>
+      </w:tr>
+      <w:tr>
+        <w:tc>
+          <w:tcPr>
+            <w:tcW w:w="2082" w:type="dxa"/>
+          </w:tcPr>
+          <w:p>
+            <w:pPr>
+              <w:jc w:val="center"/>
+            </w:pPr>
+            <w:proofErr w:type="spellStart"/>
+            <w:r>
+              <w:t>mean_all</w:t>
+            </w:r>
+            <w:proofErr w:type="spellEnd"/>
+          </w:p>
+        </w:tc>
+        <w:tc>
+          <w:tcPr>
+            <w:tcW w:w="2083" w:type="dxa"/>
+          </w:tcPr>
+          <w:p>
+            <w:pPr>
+              <w:jc w:val="center"/>
+            </w:pPr>
+            <w:r>
+              <w:t>0.675</w:t>
+            </w:r>
+          </w:p>
+        </w:tc>
+      </w:tr>
+      <w:tr>
+        <w:tc>
+          <w:tcPr>
+            <w:tcW w:w="2082" w:type="dxa"/>
+          </w:tcPr>
+          <w:p>
+            <w:pPr>
+              <w:jc w:val="center"/>
+            </w:pPr>
+            <w:proofErr w:type="spellStart"/>
+            <w:r>
+              <w:t>mean_verb</w:t>
+            </w:r>
+            <w:proofErr w:type="spellEnd"/>
+          </w:p>
+        </w:tc>
+        <w:tc>
+          <w:tcPr>
+            <w:tcW w:w="2083" w:type="dxa"/>
+          </w:tcPr>
+          <w:p>
+            <w:pPr>
+              <w:jc w:val="center"/>
+            </w:pPr>
+            <w:r>
+              <w:t>0.610</w:t>
+            </w:r>
+          </w:p>
+        </w:tc>
+      </w:tr>
+      <w:tr>
+        <w:tc>
+          <w:tcPr>
+            <w:tcW w:w="2082" w:type="dxa"/>
+          </w:tcPr>
+          <w:p>
+            <w:pPr>
+              <w:jc w:val="center"/>
+              <w:rPr>
+                <w:b/>
+                <w:bCs/>
+              </w:rPr>
+            </w:pPr>
+            <w:proofErr w:type="spellStart"/>
+            <w:r>
+              <w:rPr>
+                <w:b/>
+                <w:bCs/>
+              </w:rPr>
+              <w:t>mean_noun_adj</w:t>
+            </w:r>
+            <w:proofErr w:type="spellEnd"/>
+          </w:p>
+        </w:tc>
+        <w:tc>
+          <w:tcPr>
+            <w:tcW w:w="2083" w:type="dxa"/>
+          </w:tcPr>
+          <w:p>
+            <w:pPr>
+              <w:jc w:val="center"/>
+              <w:rPr>
+                <w:b/>
+                <w:bCs/>
+              </w:rPr>
+            </w:pPr>
+            <w:r>
+              <w:rPr>
+                <w:b/>
+                <w:bCs/>
+              </w:rPr>
+              <w:t>0.705</w:t>
+            </w:r>
+          </w:p>
+        </w:tc>
+      </w:tr>
+      <w:tr>
+        <w:tc>
+          <w:tcPr>
+            <w:tcW w:w="2082" w:type="dxa"/>
+          </w:tcPr>
+          <w:p>
+            <w:pPr>
+              <w:jc w:val="center"/>
+            </w:pPr>
+            <w:proofErr w:type="spellStart"/>
+            <w:r>
+              <w:t>max_verb</w:t>
+            </w:r>
+            <w:proofErr w:type="spellEnd"/>
+          </w:p>
+        </w:tc>
+        <w:tc>
+          <w:tcPr>
+            <w:tcW w:w="2083" w:type="dxa"/>
+          </w:tcPr>
+          <w:p>
+            <w:pPr>
+              <w:jc w:val="center"/>
+            </w:pPr>
+            <w:r>
+              <w:t>0.545</w:t>
+            </w:r>
+          </w:p>
+        </w:tc>
+      </w:tr>
+      <w:tr>
+        <w:tc>
+          <w:tcPr>
+            <w:tcW w:w="2082" w:type="dxa"/>
+          </w:tcPr>
+          <w:p>
+            <w:pPr>
+              <w:jc w:val="center"/>
+            </w:pPr>
+            <w:proofErr w:type="spellStart"/>
+            <w:r>
+              <w:t>max_all</w:t>
+            </w:r>
+            <w:proofErr w:type="spellEnd"/>
+          </w:p>
+        </w:tc>
+        <w:tc>
+          <w:tcPr>
+            <w:tcW w:w="2083" w:type="dxa"/>
+          </w:tcPr>
+          <w:p>
+            <w:pPr>
+              <w:jc w:val="center"/>
+            </w:pPr>
+            <w:r>
+              <w:t>0.655</w:t>
+            </w:r>
+          </w:p>
+        </w:tc>
+      </w:tr>
+      <w:tr>
+        <w:tc>
+          <w:tcPr>
+            <w:tcW w:w="2082" w:type="dxa"/>
+          </w:tcPr>
+          <w:p>
+            <w:pPr>
+              <w:jc w:val="center"/>
+            </w:pPr>
+            <w:proofErr w:type="spellStart"/>
+            <w:r>
+              <w:t>max_noun_adj</w:t>
+            </w:r>
+            <w:proofErr w:type="spellEnd"/>
+          </w:p>
+        </w:tc>
+        <w:tc>
+          <w:tcPr>
+            <w:tcW w:w="2083" w:type="dxa"/>
+          </w:tcPr>
+          <w:p>
+            <w:pPr>
+              <w:keepNext/>
+              <w:jc w:val="center"/>
+            </w:pPr>
+            <w:r>
+              <w:t>0.585</w:t>
+            </w:r>
+          </w:p>
+        </w:tc>
+      </w:tr>
+    </w:tbl>
+    <w:p>
+      <w:pPr>
+        <w:pStyle w:val="Didascalia"/>
+      </w:pPr>
+      <w:bookmarkStart w:id="22" w:name="_Ref199197570"/>
+      <w:r>
+        <w:t xml:space="preserve">Tabella </w:t>
+      </w:r>
+      <w:r>
+        <w:fldChar w:fldCharType="begin"/>
+      </w:r>
+      <w:r>
+        <w:instrText xml:space="preserve"> SEQ Tabella \* ARABIC </w:instrText>
+      </w:r>
+      <w:r>
+        <w:fldChar w:fldCharType="separate"/>
+      </w:r>
+      <w:r>
+        <w:rPr>
+          <w:noProof/>
+        </w:rPr>
+        <w:t>6</w:t>
+      </w:r>
+      <w:r>
+        <w:fldChar w:fldCharType="end"/>
+      </w:r>
+      <w:bookmarkEnd w:id="22"/>
+      <w:r>
+        <w:t>: Mean accuracy della cross validation di ciascuna strategia</w:t>
+      </w:r>
+      <w:r>
+        <w:t xml:space="preserve"> (genere Children)</w:t>
+      </w:r>
+    </w:p>
+    <w:p>
+      <w:r>
+        <w:t xml:space="preserve">Come da specifiche del progetto, </w:t>
+      </w:r>
+      <w:r>
+        <w:t xml:space="preserve">sul test set </w:t>
+      </w:r>
+      <w:r>
+        <w:t xml:space="preserve">è stata testata esclusivamente </w:t>
+      </w:r>
+      <w:r>
+        <w:t>la</w:t>
+      </w:r>
+      <w:r>
+        <w:t xml:space="preserve"> strategia migliore, ovvero </w:t>
+      </w:r>
+      <w:proofErr w:type="spellStart"/>
+      <w:r>
+        <w:rPr>
+          <w:i/>
+          <w:iCs/>
+        </w:rPr>
+        <w:t>mean</w:t>
+      </w:r>
+      <w:r>
+        <w:rPr>
+          <w:i/>
+          <w:iCs/>
+        </w:rPr>
+        <w:t>_</w:t>
+      </w:r>
+      <w:r>
+        <w:rPr>
+          <w:i/>
+          <w:iCs/>
+        </w:rPr>
+        <w:t>noun_adj</w:t>
+      </w:r>
+      <w:proofErr w:type="spellEnd"/>
+      <w:r>
+        <w:t xml:space="preserve">. I risultati </w:t>
+      </w:r>
+      <w:r>
+        <w:t>presentati in</w:t>
+      </w:r>
+      <w:r>
+        <w:t xml:space="preserve"> </w:t>
+      </w:r>
+      <w:r>
+        <w:rPr>
+          <w:i/>
+          <w:iCs/>
+        </w:rPr>
+        <w:fldChar w:fldCharType="begin"/>
+      </w:r>
+      <w:r>
+        <w:rPr>
+          <w:i/>
+          <w:iCs/>
+        </w:rPr>
+        <w:instrText xml:space="preserve"> REF _Ref199257873 \h </w:instrText>
+      </w:r>
+      <w:r>
+        <w:rPr>
+          <w:i/>
+          <w:iCs/>
+        </w:rPr>
+      </w:r>
+      <w:r>
+        <w:rPr>
+          <w:i/>
+          <w:iCs/>
+        </w:rPr>
+        <w:instrText xml:space="preserve"> \* MERGEFORMAT </w:instrText>
+      </w:r>
+      <w:r>
+        <w:rPr>
+          <w:i/>
+          <w:iCs/>
+        </w:rPr>
+        <w:fldChar w:fldCharType="separate"/>
+      </w:r>
+      <w:r>
+        <w:rPr>
+          <w:i/>
+          <w:iCs/>
+        </w:rPr>
+        <w:t xml:space="preserve">Tabella </w:t>
+      </w:r>
+      <w:r>
+        <w:rPr>
+          <w:i/>
+          <w:iCs/>
+          <w:noProof/>
+        </w:rPr>
+        <w:t>7</w:t>
+      </w:r>
+      <w:r>
+        <w:rPr>
+          <w:i/>
+          <w:iCs/>
+        </w:rPr>
+        <w:fldChar w:fldCharType="end"/>
+      </w:r>
+      <w:r>
+        <w:t xml:space="preserve"> </w:t>
+      </w:r>
+      <w:r>
+        <w:t xml:space="preserve">mostrano un </w:t>
+      </w:r>
+      <w:r>
+        <w:t xml:space="preserve">drastico </w:t>
+      </w:r>
+      <w:r>
+        <w:t>calo rispetto alla media osservata durante la cross validation (0.</w:t>
+      </w:r>
+      <w:r>
+        <w:t>705</w:t>
+      </w:r>
+      <w:r>
+        <w:t xml:space="preserve"> </w:t>
+      </w:r>
+      <w:r>
+        <w:sym w:font="Wingdings" w:char="F0E0"/>
+      </w:r>
+      <w:r>
+        <w:t xml:space="preserve"> 0.</w:t>
+      </w:r>
+      <w:r>
+        <w:t>3919</w:t>
+      </w:r>
+      <w:r>
+        <w:t>), l’accuracy è</w:t>
+      </w:r>
+      <w:r>
+        <w:t xml:space="preserve"> addirittura inferior</w:t>
+      </w:r>
+      <w:r>
+        <w:t xml:space="preserve">e </w:t>
+      </w:r>
+      <w:r>
+        <w:t xml:space="preserve">alla baseline del dummy </w:t>
+      </w:r>
+      <w:proofErr w:type="spellStart"/>
+      <w:r>
+        <w:t>classifier</w:t>
+      </w:r>
+      <w:proofErr w:type="spellEnd"/>
+      <w:r>
+        <w:t xml:space="preserve"> (0.5025)</w:t>
+      </w:r>
+      <w:r>
+        <w:t>.</w:t>
+      </w:r>
+      <w:r>
+        <w:t xml:space="preserve"> </w:t>
+      </w:r>
+      <w:r>
+        <w:t>Questo</w:t>
+      </w:r>
+      <w:r>
+        <w:t xml:space="preserve"> può essere attribuito a un fenomeno di overfitting del modello ai dati di training</w:t>
+      </w:r>
+      <w:r>
+        <w:t>: infatti, la</w:t>
+      </w:r>
+      <w:r>
+        <w:t xml:space="preserve"> strategia </w:t>
+      </w:r>
+      <w:r>
+        <w:t>ha</w:t>
+      </w:r>
+      <w:r>
+        <w:t xml:space="preserve"> mostrato una buona stabilità </w:t>
+      </w:r>
+      <w:r>
+        <w:t>nella</w:t>
+      </w:r>
+      <w:r>
+        <w:t xml:space="preserve"> cross-validation, con </w:t>
+      </w:r>
+      <w:proofErr w:type="spellStart"/>
+      <w:r>
+        <w:t>accurac</w:t>
+      </w:r>
+      <w:r>
+        <w:t>ies</w:t>
+      </w:r>
+      <w:proofErr w:type="spellEnd"/>
+      <w:r>
+        <w:t xml:space="preserve"> pari a</w:t>
+      </w:r>
+      <w:r>
+        <w:t xml:space="preserve"> </w:t>
+      </w:r>
+      <w:r>
+        <w:t>0.6</w:t>
+      </w:r>
+      <w:r>
+        <w:t>,</w:t>
+      </w:r>
+      <w:r>
+        <w:t xml:space="preserve"> 0.675</w:t>
+      </w:r>
+      <w:r>
+        <w:t>,</w:t>
+      </w:r>
+      <w:r>
+        <w:t xml:space="preserve"> 0.675</w:t>
+      </w:r>
+      <w:r>
+        <w:t>,</w:t>
+      </w:r>
+      <w:r>
+        <w:t xml:space="preserve"> 0.8</w:t>
+      </w:r>
+      <w:r>
+        <w:t xml:space="preserve"> e</w:t>
+      </w:r>
+      <w:r>
+        <w:t xml:space="preserve"> 0.775</w:t>
+      </w:r>
+      <w:r>
+        <w:t xml:space="preserve">. </w:t>
+      </w:r>
+      <w:r>
+        <w:t> È</w:t>
+      </w:r>
+      <w:r>
+        <w:t xml:space="preserve"> possibile che il classificatore abbia appreso caratteristiche specifiche dei fold di training, risultando poco generalizzabile su dati nuovi e leggermente differenti come quelli del test set.</w:t>
+      </w:r>
+    </w:p>
+    <w:p>
+      <w:r>
+        <w:t xml:space="preserve">La confusion matrix evidenzia una forte tendenza del modello a predire la classe maschile: ben 44 </w:t>
+      </w:r>
+      <w:r>
+        <w:lastRenderedPageBreak/>
+        <w:t>testi di genere femminile su 46 sono stati classificati erroneamente come maschili. Questa asimmetria nelle predizioni suggerisce una bassa capacità del classificatore di distinguere correttamente tra le due classi, a discapito della classe femminile.</w:t>
+      </w:r>
+      <w:r>
+        <w:t xml:space="preserve"> </w:t>
+      </w:r>
+      <w:r>
+        <w:t xml:space="preserve">Una possibile causa aggiuntiva è legata alla natura stessa dei testi appartenenti al genere "Children", spesso brevi, semplici e con vocabolario limitato. Questo potrebbe ridurre l’efficacia degli </w:t>
+      </w:r>
+      <w:proofErr w:type="spellStart"/>
+      <w:r>
+        <w:t>embeddings</w:t>
+      </w:r>
+      <w:proofErr w:type="spellEnd"/>
+      <w:r>
+        <w:t xml:space="preserve"> mediati sui soli sostantivi e aggettivi, compromettendo la qualità della rappresentazione.</w:t>
+      </w:r>
+    </w:p>
+    <w:p/>
+    <w:tbl>
+      <w:tblPr>
+        <w:tblW w:w="4531" w:type="dxa"/>
+        <w:tblBorders>
+          <w:top w:val="single" w:sz="4" w:space="0" w:color="auto"/>
+          <w:left w:val="single" w:sz="4" w:space="0" w:color="auto"/>
+          <w:bottom w:val="single" w:sz="4" w:space="0" w:color="auto"/>
+          <w:right w:val="single" w:sz="4" w:space="0" w:color="auto"/>
+          <w:insideH w:val="single" w:sz="4" w:space="0" w:color="auto"/>
+          <w:insideV w:val="single" w:sz="4" w:space="0" w:color="auto"/>
+        </w:tblBorders>
+        <w:tblCellMar>
+          <w:left w:w="10" w:type="dxa"/>
+          <w:right w:w="10" w:type="dxa"/>
+        </w:tblCellMar>
+        <w:tblLook w:val="04A0" w:firstRow="1" w:lastRow="0" w:firstColumn="1" w:lastColumn="0" w:noHBand="0" w:noVBand="1"/>
+      </w:tblPr>
+      <w:tblGrid>
+        <w:gridCol w:w="507"/>
+        <w:gridCol w:w="1429"/>
+        <w:gridCol w:w="912"/>
+        <w:gridCol w:w="840"/>
+        <w:gridCol w:w="848"/>
+      </w:tblGrid>
+      <w:tr>
+        <w:trPr>
+          <w:trHeight w:val="291"/>
+        </w:trPr>
+        <w:tc>
+          <w:tcPr>
+            <w:tcW w:w="4531" w:type="dxa"/>
+            <w:gridSpan w:val="5"/>
+            <w:shd w:val="clear" w:color="auto" w:fill="auto"/>
+            <w:noWrap/>
+            <w:tcMar>
+              <w:top w:w="0" w:type="dxa"/>
+              <w:left w:w="70" w:type="dxa"/>
+              <w:bottom w:w="0" w:type="dxa"/>
+              <w:right w:w="70" w:type="dxa"/>
+            </w:tcMar>
+            <w:vAlign w:val="center"/>
+          </w:tcPr>
+          <w:p>
+            <w:pPr>
+              <w:jc w:val="center"/>
+              <w:rPr>
+                <w:b/>
+                <w:bCs/>
+              </w:rPr>
+            </w:pPr>
+            <w:r>
+              <w:rPr>
+                <w:b/>
+                <w:bCs/>
+              </w:rPr>
+              <w:t xml:space="preserve">SVM </w:t>
+            </w:r>
+            <w:r>
+              <w:rPr>
+                <w:b/>
+                <w:bCs/>
+              </w:rPr>
+              <w:t xml:space="preserve">word </w:t>
+            </w:r>
+            <w:proofErr w:type="spellStart"/>
+            <w:r>
+              <w:rPr>
+                <w:b/>
+                <w:bCs/>
+              </w:rPr>
+              <w:t>embeddings</w:t>
+            </w:r>
+            <w:proofErr w:type="spellEnd"/>
+          </w:p>
+        </w:tc>
+      </w:tr>
+      <w:tr>
+        <w:trPr>
+          <w:trHeight w:val="291"/>
+        </w:trPr>
+        <w:tc>
+          <w:tcPr>
+            <w:tcW w:w="506" w:type="dxa"/>
+            <w:shd w:val="clear" w:color="auto" w:fill="auto"/>
+            <w:noWrap/>
+            <w:tcMar>
+              <w:top w:w="0" w:type="dxa"/>
+              <w:left w:w="70" w:type="dxa"/>
+              <w:bottom w:w="0" w:type="dxa"/>
+              <w:right w:w="70" w:type="dxa"/>
+            </w:tcMar>
+            <w:vAlign w:val="center"/>
+          </w:tcPr>
+          <w:p>
+            <w:pPr>
+              <w:jc w:val="center"/>
+            </w:pPr>
+          </w:p>
+        </w:tc>
+        <w:tc>
+          <w:tcPr>
+            <w:tcW w:w="1425" w:type="dxa"/>
+            <w:shd w:val="clear" w:color="auto" w:fill="auto"/>
+            <w:noWrap/>
+            <w:tcMar>
+              <w:top w:w="0" w:type="dxa"/>
+              <w:left w:w="70" w:type="dxa"/>
+              <w:bottom w:w="0" w:type="dxa"/>
+              <w:right w:w="70" w:type="dxa"/>
+            </w:tcMar>
+            <w:vAlign w:val="center"/>
+          </w:tcPr>
+          <w:p>
+            <w:pPr>
+              <w:jc w:val="center"/>
+              <w:rPr>
+                <w:i/>
+                <w:iCs/>
+                <w:sz w:val="20"/>
+                <w:szCs w:val="20"/>
+              </w:rPr>
+            </w:pPr>
+            <w:r>
+              <w:rPr>
+                <w:i/>
+                <w:iCs/>
+                <w:sz w:val="20"/>
+                <w:szCs w:val="20"/>
+              </w:rPr>
+              <w:t>strategia</w:t>
+            </w:r>
+          </w:p>
+        </w:tc>
+        <w:tc>
+          <w:tcPr>
+            <w:tcW w:w="912" w:type="dxa"/>
+            <w:shd w:val="clear" w:color="auto" w:fill="auto"/>
+            <w:noWrap/>
+            <w:tcMar>
+              <w:top w:w="0" w:type="dxa"/>
+              <w:left w:w="70" w:type="dxa"/>
+              <w:bottom w:w="0" w:type="dxa"/>
+              <w:right w:w="70" w:type="dxa"/>
+            </w:tcMar>
+            <w:vAlign w:val="center"/>
+          </w:tcPr>
+          <w:p>
+            <w:pPr>
+              <w:jc w:val="center"/>
+              <w:rPr>
+                <w:i/>
+                <w:iCs/>
+                <w:sz w:val="20"/>
+                <w:szCs w:val="20"/>
+              </w:rPr>
+            </w:pPr>
+            <w:r>
+              <w:rPr>
+                <w:i/>
+                <w:iCs/>
+                <w:sz w:val="20"/>
+                <w:szCs w:val="20"/>
+              </w:rPr>
+              <w:t>accuracy</w:t>
+            </w:r>
+          </w:p>
+        </w:tc>
+        <w:tc>
+          <w:tcPr>
+            <w:tcW w:w="840" w:type="dxa"/>
+            <w:shd w:val="clear" w:color="auto" w:fill="auto"/>
+            <w:noWrap/>
+            <w:tcMar>
+              <w:top w:w="0" w:type="dxa"/>
+              <w:left w:w="70" w:type="dxa"/>
+              <w:bottom w:w="0" w:type="dxa"/>
+              <w:right w:w="70" w:type="dxa"/>
+            </w:tcMar>
+            <w:vAlign w:val="center"/>
+          </w:tcPr>
+          <w:p>
+            <w:pPr>
+              <w:jc w:val="center"/>
+              <w:rPr>
+                <w:i/>
+                <w:iCs/>
+                <w:sz w:val="20"/>
+                <w:szCs w:val="20"/>
+              </w:rPr>
+            </w:pPr>
+            <w:r>
+              <w:rPr>
+                <w:i/>
+                <w:iCs/>
+                <w:sz w:val="20"/>
+                <w:szCs w:val="20"/>
+              </w:rPr>
+              <w:t>support</w:t>
+            </w:r>
+          </w:p>
+        </w:tc>
+        <w:tc>
+          <w:tcPr>
+            <w:tcW w:w="848" w:type="dxa"/>
+            <w:shd w:val="clear" w:color="auto" w:fill="auto"/>
+            <w:noWrap/>
+            <w:tcMar>
+              <w:top w:w="0" w:type="dxa"/>
+              <w:left w:w="70" w:type="dxa"/>
+              <w:bottom w:w="0" w:type="dxa"/>
+              <w:right w:w="70" w:type="dxa"/>
+            </w:tcMar>
+            <w:vAlign w:val="center"/>
+          </w:tcPr>
+          <w:p>
+            <w:pPr>
+              <w:jc w:val="center"/>
+              <w:rPr>
+                <w:i/>
+                <w:iCs/>
+                <w:sz w:val="20"/>
+                <w:szCs w:val="20"/>
+              </w:rPr>
+            </w:pPr>
+            <w:r>
+              <w:rPr>
+                <w:i/>
+                <w:iCs/>
+                <w:sz w:val="20"/>
+                <w:szCs w:val="20"/>
+              </w:rPr>
+              <w:t>confusion matrix</w:t>
+            </w:r>
+          </w:p>
+        </w:tc>
+      </w:tr>
+      <w:tr>
+        <w:trPr>
+          <w:trHeight w:val="276"/>
+        </w:trPr>
+        <w:tc>
+          <w:tcPr>
+            <w:tcW w:w="506" w:type="dxa"/>
+            <w:shd w:val="clear" w:color="auto" w:fill="auto"/>
+            <w:noWrap/>
+            <w:tcMar>
+              <w:top w:w="0" w:type="dxa"/>
+              <w:left w:w="70" w:type="dxa"/>
+              <w:bottom w:w="0" w:type="dxa"/>
+              <w:right w:w="70" w:type="dxa"/>
+            </w:tcMar>
+            <w:vAlign w:val="center"/>
+          </w:tcPr>
+          <w:p>
+            <w:pPr>
+              <w:jc w:val="center"/>
+              <w:rPr>
+                <w:b/>
+                <w:bCs/>
+              </w:rPr>
+            </w:pPr>
+            <w:r>
+              <w:rPr>
+                <w:b/>
+                <w:bCs/>
+              </w:rPr>
+              <w:t>CH</w:t>
+            </w:r>
+          </w:p>
+        </w:tc>
+        <w:tc>
+          <w:tcPr>
+            <w:tcW w:w="1425" w:type="dxa"/>
+            <w:shd w:val="clear" w:color="auto" w:fill="auto"/>
+            <w:noWrap/>
+            <w:tcMar>
+              <w:top w:w="0" w:type="dxa"/>
+              <w:left w:w="70" w:type="dxa"/>
+              <w:bottom w:w="0" w:type="dxa"/>
+              <w:right w:w="70" w:type="dxa"/>
+            </w:tcMar>
+            <w:vAlign w:val="center"/>
+          </w:tcPr>
+          <w:p>
+            <w:pPr>
+              <w:jc w:val="center"/>
+              <w:rPr>
+                <w:i/>
+                <w:iCs/>
+                <w:sz w:val="20"/>
+                <w:szCs w:val="20"/>
+              </w:rPr>
+            </w:pPr>
+            <w:proofErr w:type="spellStart"/>
+            <w:r>
+              <w:rPr>
+                <w:i/>
+                <w:iCs/>
+                <w:sz w:val="20"/>
+                <w:szCs w:val="20"/>
+              </w:rPr>
+              <w:t>mean_noun_</w:t>
+            </w:r>
+            <w:r>
+              <w:rPr>
+                <w:i/>
+                <w:iCs/>
+                <w:sz w:val="20"/>
+                <w:szCs w:val="20"/>
+              </w:rPr>
+              <w:t>adj</w:t>
+            </w:r>
+            <w:proofErr w:type="spellEnd"/>
+          </w:p>
+        </w:tc>
+        <w:tc>
+          <w:tcPr>
+            <w:tcW w:w="912" w:type="dxa"/>
+            <w:shd w:val="clear" w:color="auto" w:fill="auto"/>
+            <w:noWrap/>
+            <w:tcMar>
+              <w:top w:w="0" w:type="dxa"/>
+              <w:left w:w="70" w:type="dxa"/>
+              <w:bottom w:w="0" w:type="dxa"/>
+              <w:right w:w="70" w:type="dxa"/>
+            </w:tcMar>
+            <w:vAlign w:val="center"/>
+          </w:tcPr>
+          <w:p>
+            <w:pPr>
+              <w:jc w:val="center"/>
+              <w:rPr>
+                <w:sz w:val="20"/>
+                <w:szCs w:val="20"/>
+              </w:rPr>
+            </w:pPr>
+            <w:r>
+              <w:rPr>
+                <w:sz w:val="20"/>
+                <w:szCs w:val="20"/>
+              </w:rPr>
+              <w:t>0.3919</w:t>
+            </w:r>
+          </w:p>
+        </w:tc>
+        <w:tc>
+          <w:tcPr>
+            <w:tcW w:w="840" w:type="dxa"/>
+            <w:shd w:val="clear" w:color="auto" w:fill="auto"/>
+            <w:noWrap/>
+            <w:tcMar>
+              <w:top w:w="0" w:type="dxa"/>
+              <w:left w:w="70" w:type="dxa"/>
+              <w:bottom w:w="0" w:type="dxa"/>
+              <w:right w:w="70" w:type="dxa"/>
+            </w:tcMar>
+            <w:vAlign w:val="center"/>
+          </w:tcPr>
+          <w:p>
+            <w:pPr>
+              <w:jc w:val="center"/>
+              <w:rPr>
+                <w:sz w:val="20"/>
+                <w:szCs w:val="20"/>
+              </w:rPr>
+            </w:pPr>
+            <w:r>
+              <w:rPr>
+                <w:sz w:val="20"/>
+                <w:szCs w:val="20"/>
+              </w:rPr>
+              <w:t>74</w:t>
+            </w:r>
+          </w:p>
+        </w:tc>
+        <w:tc>
+          <w:tcPr>
+            <w:tcW w:w="848" w:type="dxa"/>
+            <w:shd w:val="clear" w:color="auto" w:fill="auto"/>
+            <w:noWrap/>
+            <w:tcMar>
+              <w:top w:w="0" w:type="dxa"/>
+              <w:left w:w="70" w:type="dxa"/>
+              <w:bottom w:w="0" w:type="dxa"/>
+              <w:right w:w="70" w:type="dxa"/>
+            </w:tcMar>
+            <w:vAlign w:val="center"/>
+          </w:tcPr>
+          <w:p>
+            <w:pPr>
+              <w:jc w:val="center"/>
+              <w:rPr>
+                <w:sz w:val="20"/>
+                <w:szCs w:val="20"/>
+              </w:rPr>
+            </w:pPr>
+            <w:r>
+              <w:rPr>
+                <w:sz w:val="20"/>
+                <w:szCs w:val="20"/>
+              </w:rPr>
+              <w:t>[[2, 44], [1, 27]]</w:t>
+            </w:r>
+          </w:p>
+        </w:tc>
+      </w:tr>
+      <w:tr>
+        <w:trPr>
+          <w:trHeight w:val="288"/>
+        </w:trPr>
+        <w:tc>
+          <w:tcPr>
+            <w:tcW w:w="506" w:type="dxa"/>
+            <w:shd w:val="clear" w:color="auto" w:fill="auto"/>
+            <w:noWrap/>
+            <w:tcMar>
+              <w:top w:w="0" w:type="dxa"/>
+              <w:left w:w="70" w:type="dxa"/>
+              <w:bottom w:w="0" w:type="dxa"/>
+              <w:right w:w="70" w:type="dxa"/>
+            </w:tcMar>
+            <w:vAlign w:val="center"/>
+          </w:tcPr>
+          <w:p>
+            <w:pPr>
+              <w:jc w:val="center"/>
+              <w:rPr>
+                <w:b/>
+                <w:bCs/>
+              </w:rPr>
+            </w:pPr>
+            <w:r>
+              <w:rPr>
+                <w:b/>
+                <w:bCs/>
+              </w:rPr>
+              <w:t>DI</w:t>
+            </w:r>
+          </w:p>
+        </w:tc>
+        <w:tc>
+          <w:tcPr>
+            <w:tcW w:w="1425" w:type="dxa"/>
+            <w:shd w:val="clear" w:color="auto" w:fill="auto"/>
+            <w:noWrap/>
+            <w:tcMar>
+              <w:top w:w="0" w:type="dxa"/>
+              <w:left w:w="70" w:type="dxa"/>
+              <w:bottom w:w="0" w:type="dxa"/>
+              <w:right w:w="70" w:type="dxa"/>
+            </w:tcMar>
+            <w:vAlign w:val="center"/>
+          </w:tcPr>
+          <w:p>
+            <w:pPr>
+              <w:jc w:val="center"/>
+            </w:pPr>
+          </w:p>
+        </w:tc>
+        <w:tc>
+          <w:tcPr>
+            <w:tcW w:w="912" w:type="dxa"/>
+            <w:shd w:val="clear" w:color="auto" w:fill="auto"/>
+            <w:noWrap/>
+            <w:tcMar>
+              <w:top w:w="0" w:type="dxa"/>
+              <w:left w:w="70" w:type="dxa"/>
+              <w:bottom w:w="0" w:type="dxa"/>
+              <w:right w:w="70" w:type="dxa"/>
+            </w:tcMar>
+            <w:vAlign w:val="center"/>
+          </w:tcPr>
+          <w:p>
+            <w:pPr>
+              <w:jc w:val="center"/>
+            </w:pPr>
+          </w:p>
+        </w:tc>
+        <w:tc>
+          <w:tcPr>
+            <w:tcW w:w="840" w:type="dxa"/>
+            <w:shd w:val="clear" w:color="auto" w:fill="auto"/>
+            <w:noWrap/>
+            <w:tcMar>
+              <w:top w:w="0" w:type="dxa"/>
+              <w:left w:w="70" w:type="dxa"/>
+              <w:bottom w:w="0" w:type="dxa"/>
+              <w:right w:w="70" w:type="dxa"/>
+            </w:tcMar>
+            <w:vAlign w:val="center"/>
+          </w:tcPr>
+          <w:p>
+            <w:pPr>
+              <w:jc w:val="center"/>
+            </w:pPr>
+          </w:p>
+        </w:tc>
+        <w:tc>
+          <w:tcPr>
+            <w:tcW w:w="848" w:type="dxa"/>
+            <w:shd w:val="clear" w:color="auto" w:fill="auto"/>
+            <w:noWrap/>
+            <w:tcMar>
+              <w:top w:w="0" w:type="dxa"/>
+              <w:left w:w="70" w:type="dxa"/>
+              <w:bottom w:w="0" w:type="dxa"/>
+              <w:right w:w="70" w:type="dxa"/>
+            </w:tcMar>
+            <w:vAlign w:val="center"/>
+          </w:tcPr>
+          <w:p>
+            <w:pPr>
+              <w:jc w:val="center"/>
+            </w:pPr>
+          </w:p>
+        </w:tc>
+      </w:tr>
+      <w:tr>
+        <w:trPr>
+          <w:trHeight w:val="288"/>
+        </w:trPr>
+        <w:tc>
+          <w:tcPr>
+            <w:tcW w:w="506" w:type="dxa"/>
+            <w:shd w:val="clear" w:color="auto" w:fill="auto"/>
+            <w:noWrap/>
+            <w:tcMar>
+              <w:top w:w="0" w:type="dxa"/>
+              <w:left w:w="70" w:type="dxa"/>
+              <w:bottom w:w="0" w:type="dxa"/>
+              <w:right w:w="70" w:type="dxa"/>
+            </w:tcMar>
+            <w:vAlign w:val="center"/>
+          </w:tcPr>
+          <w:p>
+            <w:pPr>
+              <w:jc w:val="center"/>
+              <w:rPr>
+                <w:b/>
+                <w:bCs/>
+              </w:rPr>
+            </w:pPr>
+            <w:r>
+              <w:rPr>
+                <w:b/>
+                <w:bCs/>
+              </w:rPr>
+              <w:t>JO</w:t>
+            </w:r>
+          </w:p>
+        </w:tc>
+        <w:tc>
+          <w:tcPr>
+            <w:tcW w:w="1425" w:type="dxa"/>
+            <w:shd w:val="clear" w:color="auto" w:fill="auto"/>
+            <w:noWrap/>
+            <w:tcMar>
+              <w:top w:w="0" w:type="dxa"/>
+              <w:left w:w="70" w:type="dxa"/>
+              <w:bottom w:w="0" w:type="dxa"/>
+              <w:right w:w="70" w:type="dxa"/>
+            </w:tcMar>
+            <w:vAlign w:val="center"/>
+          </w:tcPr>
+          <w:p>
+            <w:pPr>
+              <w:jc w:val="center"/>
+            </w:pPr>
+          </w:p>
+        </w:tc>
+        <w:tc>
+          <w:tcPr>
+            <w:tcW w:w="912" w:type="dxa"/>
+            <w:shd w:val="clear" w:color="auto" w:fill="auto"/>
+            <w:noWrap/>
+            <w:tcMar>
+              <w:top w:w="0" w:type="dxa"/>
+              <w:left w:w="70" w:type="dxa"/>
+              <w:bottom w:w="0" w:type="dxa"/>
+              <w:right w:w="70" w:type="dxa"/>
+            </w:tcMar>
+            <w:vAlign w:val="center"/>
+          </w:tcPr>
+          <w:p>
+            <w:pPr>
+              <w:jc w:val="center"/>
+            </w:pPr>
+          </w:p>
+        </w:tc>
+        <w:tc>
+          <w:tcPr>
+            <w:tcW w:w="840" w:type="dxa"/>
+            <w:shd w:val="clear" w:color="auto" w:fill="auto"/>
+            <w:noWrap/>
+            <w:tcMar>
+              <w:top w:w="0" w:type="dxa"/>
+              <w:left w:w="70" w:type="dxa"/>
+              <w:bottom w:w="0" w:type="dxa"/>
+              <w:right w:w="70" w:type="dxa"/>
+            </w:tcMar>
+            <w:vAlign w:val="center"/>
+          </w:tcPr>
+          <w:p>
+            <w:pPr>
+              <w:jc w:val="center"/>
+            </w:pPr>
+          </w:p>
+        </w:tc>
+        <w:tc>
+          <w:tcPr>
+            <w:tcW w:w="848" w:type="dxa"/>
+            <w:shd w:val="clear" w:color="auto" w:fill="auto"/>
+            <w:noWrap/>
+            <w:tcMar>
+              <w:top w:w="0" w:type="dxa"/>
+              <w:left w:w="70" w:type="dxa"/>
+              <w:bottom w:w="0" w:type="dxa"/>
+              <w:right w:w="70" w:type="dxa"/>
+            </w:tcMar>
+            <w:vAlign w:val="center"/>
+          </w:tcPr>
+          <w:p>
+            <w:pPr>
+              <w:jc w:val="center"/>
+            </w:pPr>
+          </w:p>
+        </w:tc>
+      </w:tr>
+      <w:tr>
+        <w:trPr>
+          <w:cantSplit/>
+          <w:trHeight w:val="288"/>
+        </w:trPr>
+        <w:tc>
+          <w:tcPr>
+            <w:tcW w:w="506" w:type="dxa"/>
+            <w:shd w:val="clear" w:color="auto" w:fill="auto"/>
+            <w:noWrap/>
+            <w:tcMar>
+              <w:top w:w="0" w:type="dxa"/>
+              <w:left w:w="70" w:type="dxa"/>
+              <w:bottom w:w="0" w:type="dxa"/>
+              <w:right w:w="70" w:type="dxa"/>
+            </w:tcMar>
+            <w:vAlign w:val="center"/>
+          </w:tcPr>
+          <w:p>
+            <w:pPr>
+              <w:jc w:val="center"/>
+              <w:rPr>
+                <w:b/>
+                <w:bCs/>
+              </w:rPr>
+            </w:pPr>
+            <w:r>
+              <w:rPr>
+                <w:b/>
+                <w:bCs/>
+              </w:rPr>
+              <w:t>TW</w:t>
+            </w:r>
+          </w:p>
+        </w:tc>
+        <w:tc>
+          <w:tcPr>
+            <w:tcW w:w="1425" w:type="dxa"/>
+            <w:shd w:val="clear" w:color="auto" w:fill="auto"/>
+            <w:noWrap/>
+            <w:tcMar>
+              <w:top w:w="0" w:type="dxa"/>
+              <w:left w:w="70" w:type="dxa"/>
+              <w:bottom w:w="0" w:type="dxa"/>
+              <w:right w:w="70" w:type="dxa"/>
+            </w:tcMar>
+            <w:vAlign w:val="center"/>
+          </w:tcPr>
+          <w:p>
+            <w:pPr>
+              <w:jc w:val="center"/>
+            </w:pPr>
+          </w:p>
+        </w:tc>
+        <w:tc>
+          <w:tcPr>
+            <w:tcW w:w="912" w:type="dxa"/>
+            <w:shd w:val="clear" w:color="auto" w:fill="auto"/>
+            <w:noWrap/>
+            <w:tcMar>
+              <w:top w:w="0" w:type="dxa"/>
+              <w:left w:w="70" w:type="dxa"/>
+              <w:bottom w:w="0" w:type="dxa"/>
+              <w:right w:w="70" w:type="dxa"/>
+            </w:tcMar>
+            <w:vAlign w:val="center"/>
+          </w:tcPr>
+          <w:p>
+            <w:pPr>
+              <w:jc w:val="center"/>
+            </w:pPr>
+          </w:p>
+        </w:tc>
+        <w:tc>
+          <w:tcPr>
+            <w:tcW w:w="840" w:type="dxa"/>
+            <w:shd w:val="clear" w:color="auto" w:fill="auto"/>
+            <w:noWrap/>
+            <w:tcMar>
+              <w:top w:w="0" w:type="dxa"/>
+              <w:left w:w="70" w:type="dxa"/>
+              <w:bottom w:w="0" w:type="dxa"/>
+              <w:right w:w="70" w:type="dxa"/>
+            </w:tcMar>
+            <w:vAlign w:val="center"/>
+          </w:tcPr>
+          <w:p>
+            <w:pPr>
+              <w:jc w:val="center"/>
+            </w:pPr>
+          </w:p>
+        </w:tc>
+        <w:tc>
+          <w:tcPr>
+            <w:tcW w:w="848" w:type="dxa"/>
+            <w:shd w:val="clear" w:color="auto" w:fill="auto"/>
+            <w:noWrap/>
+            <w:tcMar>
+              <w:top w:w="0" w:type="dxa"/>
+              <w:left w:w="70" w:type="dxa"/>
+              <w:bottom w:w="0" w:type="dxa"/>
+              <w:right w:w="70" w:type="dxa"/>
+            </w:tcMar>
+            <w:vAlign w:val="center"/>
+          </w:tcPr>
+          <w:p>
+            <w:pPr>
+              <w:keepNext/>
+              <w:jc w:val="center"/>
+            </w:pPr>
+          </w:p>
+        </w:tc>
+      </w:tr>
+    </w:tbl>
+    <w:p>
+      <w:pPr>
+        <w:pStyle w:val="Didascalia"/>
+      </w:pPr>
+      <w:bookmarkStart w:id="23" w:name="_Ref199257873"/>
+      <w:r>
+        <w:t xml:space="preserve">Tabella </w:t>
+      </w:r>
+      <w:r>
+        <w:fldChar w:fldCharType="begin"/>
+      </w:r>
+      <w:r>
+        <w:instrText xml:space="preserve"> SEQ Tabella \* ARABIC </w:instrText>
+      </w:r>
+      <w:r>
+        <w:fldChar w:fldCharType="separate"/>
+      </w:r>
+      <w:r>
+        <w:rPr>
+          <w:noProof/>
+        </w:rPr>
+        <w:t>7</w:t>
+      </w:r>
+      <w:r>
+        <w:fldChar w:fldCharType="end"/>
+      </w:r>
+      <w:bookmarkEnd w:id="23"/>
+      <w:r>
+        <w:t xml:space="preserve">: risultati dell'SVM con word </w:t>
+      </w:r>
+      <w:proofErr w:type="spellStart"/>
+      <w:r>
+        <w:t>embeddings</w:t>
+      </w:r>
+      <w:proofErr w:type="spellEnd"/>
+      <w:r>
+        <w:t xml:space="preserve"> sul test set delle migliori strategie per ciascun genere</w:t>
+      </w:r>
+    </w:p>
+    <w:p/>
+    <w:p/>
+    <w:p/>
+    <w:p>
+      <w:pPr>
+        <w:jc w:val="left"/>
+      </w:pPr>
+      <w:r>
+        <w:br w:type="page"/>
       </w:r>
     </w:p>
     <w:bookmarkEnd w:id="1"/>
@@ -8538,6 +10333,7 @@
         <w:pStyle w:val="Titolo2"/>
       </w:pPr>
       <w:r>
+        <w:lastRenderedPageBreak/>
         <w:t>SVM con n-grammi</w:t>
       </w:r>
     </w:p>
@@ -8645,16 +10441,8 @@
         <w:rPr>
           <w:lang w:val="en-GB"/>
         </w:rPr>
-        <w:t xml:space="preserve">Max sequence length: 128 </w:t>
-      </w:r>
-      <w:proofErr w:type="gramStart"/>
-      <w:r>
-        <w:rPr>
-          <w:lang w:val="en-GB"/>
-        </w:rPr>
-        <w:t>token</w:t>
-      </w:r>
-      <w:proofErr w:type="gramEnd"/>
+        <w:t>Max sequence length: 128 token</w:t>
+      </w:r>
     </w:p>
     <w:p>
       <w:pPr>
@@ -9222,7 +11010,7 @@
                 <w:bCs/>
               </w:rPr>
             </w:pPr>
-            <w:bookmarkStart w:id="22" w:name="_Hlk198481550"/>
+            <w:bookmarkStart w:id="24" w:name="_Hlk198481550"/>
             <w:r>
               <w:rPr>
                 <w:b/>
@@ -9975,9 +11763,9 @@
       <w:pPr>
         <w:pStyle w:val="Didascalia"/>
       </w:pPr>
-      <w:bookmarkStart w:id="23" w:name="_Ref198715750"/>
-      <w:bookmarkStart w:id="24" w:name="_Toc199174716"/>
-      <w:bookmarkEnd w:id="22"/>
+      <w:bookmarkStart w:id="25" w:name="_Ref198715750"/>
+      <w:bookmarkStart w:id="26" w:name="_Toc199174716"/>
+      <w:bookmarkEnd w:id="24"/>
       <w:r>
         <w:t xml:space="preserve">Tabella </w:t>
       </w:r>
@@ -9994,13 +11782,13 @@
         <w:rPr>
           <w:noProof/>
         </w:rPr>
-        <w:t>6</w:t>
+        <w:t>8</w:t>
       </w:r>
       <w:r>
         <w:fldChar w:fldCharType="end"/>
       </w:r>
-      <w:bookmarkStart w:id="25" w:name="_Ref198715038"/>
-      <w:bookmarkEnd w:id="23"/>
+      <w:bookmarkStart w:id="27" w:name="_Ref198715038"/>
+      <w:bookmarkEnd w:id="25"/>
       <w:r>
         <w:t xml:space="preserve">: </w:t>
       </w:r>
@@ -10013,7 +11801,7 @@
       <w:r>
         <w:t xml:space="preserve"> per 5 epoche</w:t>
       </w:r>
-      <w:bookmarkEnd w:id="24"/>
+      <w:bookmarkEnd w:id="26"/>
     </w:p>
     <w:p>
       <w:pPr>
@@ -10096,7 +11884,7 @@
                                   <w:noProof/>
                                 </w:rPr>
                               </w:pPr>
-                              <w:bookmarkStart w:id="26" w:name="_Toc199174725"/>
+                              <w:bookmarkStart w:id="28" w:name="_Toc199174725"/>
                               <w:r>
                                 <w:t xml:space="preserve">Figura </w:t>
                               </w:r>
@@ -10130,7 +11918,7 @@
                               <w:r>
                                 <w:t xml:space="preserve"> in 5 epoche</w:t>
                               </w:r>
-                              <w:bookmarkEnd w:id="26"/>
+                              <w:bookmarkEnd w:id="28"/>
                             </w:p>
                           </w:txbxContent>
                         </wps:txbx>
@@ -10186,7 +11974,7 @@
                             <w:noProof/>
                           </w:rPr>
                         </w:pPr>
-                        <w:bookmarkStart w:id="27" w:name="_Toc199174725"/>
+                        <w:bookmarkStart w:id="29" w:name="_Toc199174725"/>
                         <w:r>
                           <w:t xml:space="preserve">Figura </w:t>
                         </w:r>
@@ -10220,7 +12008,7 @@
                         <w:r>
                           <w:t xml:space="preserve"> in 5 epoche</w:t>
                         </w:r>
-                        <w:bookmarkEnd w:id="27"/>
+                        <w:bookmarkEnd w:id="29"/>
                       </w:p>
                     </w:txbxContent>
                   </v:textbox>
@@ -10232,7 +12020,7 @@
         </mc:AlternateContent>
       </w:r>
     </w:p>
-    <w:bookmarkEnd w:id="25"/>
+    <w:bookmarkEnd w:id="27"/>
     <w:p>
       <w:pPr>
         <w:pStyle w:val="Didascalia"/>
@@ -10361,8 +12149,8 @@
       <w:pPr>
         <w:pStyle w:val="Didascalia"/>
       </w:pPr>
-      <w:bookmarkStart w:id="28" w:name="_Ref198850668"/>
-      <w:bookmarkStart w:id="29" w:name="_Toc199174726"/>
+      <w:bookmarkStart w:id="30" w:name="_Ref198850668"/>
+      <w:bookmarkStart w:id="31" w:name="_Toc199174726"/>
       <w:r>
         <w:t xml:space="preserve">Figura </w:t>
       </w:r>
@@ -10384,14 +12172,14 @@
       <w:r>
         <w:fldChar w:fldCharType="end"/>
       </w:r>
-      <w:bookmarkEnd w:id="28"/>
+      <w:bookmarkEnd w:id="30"/>
       <w:r>
         <w:t xml:space="preserve">: </w:t>
       </w:r>
       <w:r>
         <w:t>Confusion matrix delle performance di BERT sul genere Diary</w:t>
       </w:r>
-      <w:bookmarkEnd w:id="29"/>
+      <w:bookmarkEnd w:id="31"/>
     </w:p>
     <w:p>
       <w:pPr>
@@ -11349,8 +13137,8 @@
       <w:pPr>
         <w:pStyle w:val="Didascalia"/>
       </w:pPr>
-      <w:bookmarkStart w:id="30" w:name="_Ref198715530"/>
-      <w:bookmarkStart w:id="31" w:name="_Toc199174717"/>
+      <w:bookmarkStart w:id="32" w:name="_Ref198715530"/>
+      <w:bookmarkStart w:id="33" w:name="_Toc199174717"/>
       <w:r>
         <w:t xml:space="preserve">Tabella </w:t>
       </w:r>
@@ -11367,12 +13155,12 @@
         <w:rPr>
           <w:noProof/>
         </w:rPr>
-        <w:t>7</w:t>
+        <w:t>9</w:t>
       </w:r>
       <w:r>
         <w:fldChar w:fldCharType="end"/>
       </w:r>
-      <w:bookmarkEnd w:id="30"/>
+      <w:bookmarkEnd w:id="32"/>
       <w:r>
         <w:t xml:space="preserve">: Risultati del fine-tuning di BERT sul genere </w:t>
       </w:r>
@@ -11382,7 +13170,7 @@
       <w:r>
         <w:t xml:space="preserve"> per 5 epoche</w:t>
       </w:r>
-      <w:bookmarkEnd w:id="31"/>
+      <w:bookmarkEnd w:id="33"/>
     </w:p>
     <w:p>
       <w:pPr>
@@ -11479,8 +13267,8 @@
                                 <w:noProof/>
                               </w:rPr>
                             </w:pPr>
-                            <w:bookmarkStart w:id="32" w:name="_Ref198716530"/>
-                            <w:bookmarkStart w:id="33" w:name="_Toc199174727"/>
+                            <w:bookmarkStart w:id="34" w:name="_Ref198716530"/>
+                            <w:bookmarkStart w:id="35" w:name="_Toc199174727"/>
                             <w:r>
                               <w:t xml:space="preserve">Figura </w:t>
                             </w:r>
@@ -11502,7 +13290,7 @@
                             <w:r>
                               <w:fldChar w:fldCharType="end"/>
                             </w:r>
-                            <w:bookmarkEnd w:id="32"/>
+                            <w:bookmarkEnd w:id="34"/>
                             <w:r>
                               <w:t xml:space="preserve">: Curve di loss del training e della validation di BERT sul genere </w:t>
                             </w:r>
@@ -11512,7 +13300,7 @@
                             <w:r>
                               <w:t xml:space="preserve"> nelle 5 epoche</w:t>
                             </w:r>
-                            <w:bookmarkEnd w:id="33"/>
+                            <w:bookmarkEnd w:id="35"/>
                           </w:p>
                         </w:txbxContent>
                       </wps:txbx>
@@ -11540,8 +13328,8 @@
                           <w:noProof/>
                         </w:rPr>
                       </w:pPr>
-                      <w:bookmarkStart w:id="34" w:name="_Ref198716530"/>
-                      <w:bookmarkStart w:id="35" w:name="_Toc199174727"/>
+                      <w:bookmarkStart w:id="36" w:name="_Ref198716530"/>
+                      <w:bookmarkStart w:id="37" w:name="_Toc199174727"/>
                       <w:r>
                         <w:t xml:space="preserve">Figura </w:t>
                       </w:r>
@@ -11563,7 +13351,7 @@
                       <w:r>
                         <w:fldChar w:fldCharType="end"/>
                       </w:r>
-                      <w:bookmarkEnd w:id="34"/>
+                      <w:bookmarkEnd w:id="36"/>
                       <w:r>
                         <w:t xml:space="preserve">: Curve di loss del training e della validation di BERT sul genere </w:t>
                       </w:r>
@@ -11573,7 +13361,7 @@
                       <w:r>
                         <w:t xml:space="preserve"> nelle 5 epoche</w:t>
                       </w:r>
-                      <w:bookmarkEnd w:id="35"/>
+                      <w:bookmarkEnd w:id="37"/>
                     </w:p>
                   </w:txbxContent>
                 </v:textbox>
@@ -11702,8 +13490,8 @@
       <w:pPr>
         <w:pStyle w:val="Didascalia"/>
       </w:pPr>
-      <w:bookmarkStart w:id="36" w:name="_Ref198716646"/>
-      <w:bookmarkStart w:id="37" w:name="_Toc199174728"/>
+      <w:bookmarkStart w:id="38" w:name="_Ref198716646"/>
+      <w:bookmarkStart w:id="39" w:name="_Toc199174728"/>
       <w:r>
         <w:t xml:space="preserve">Figura </w:t>
       </w:r>
@@ -11725,7 +13513,7 @@
       <w:r>
         <w:fldChar w:fldCharType="end"/>
       </w:r>
-      <w:bookmarkEnd w:id="36"/>
+      <w:bookmarkEnd w:id="38"/>
       <w:r>
         <w:t xml:space="preserve">: </w:t>
       </w:r>
@@ -11738,7 +13526,7 @@
       <w:r>
         <w:t>iary</w:t>
       </w:r>
-      <w:bookmarkEnd w:id="37"/>
+      <w:bookmarkEnd w:id="39"/>
     </w:p>
     <w:p>
       <w:pPr>
@@ -11941,7 +13729,7 @@
             <w:vAlign w:val="center"/>
           </w:tcPr>
           <w:p>
-            <w:bookmarkStart w:id="38" w:name="_Hlk198488772"/>
+            <w:bookmarkStart w:id="40" w:name="_Hlk198488772"/>
           </w:p>
         </w:tc>
       </w:tr>
@@ -12716,9 +14504,9 @@
       <w:pPr>
         <w:pStyle w:val="Didascalia"/>
       </w:pPr>
-      <w:bookmarkStart w:id="39" w:name="_Ref198716803"/>
-      <w:bookmarkStart w:id="40" w:name="_Toc199174718"/>
-      <w:bookmarkEnd w:id="38"/>
+      <w:bookmarkStart w:id="41" w:name="_Ref198716803"/>
+      <w:bookmarkStart w:id="42" w:name="_Toc199174718"/>
+      <w:bookmarkEnd w:id="40"/>
       <w:r>
         <w:t xml:space="preserve">Tabella </w:t>
       </w:r>
@@ -12735,12 +14523,12 @@
         <w:rPr>
           <w:noProof/>
         </w:rPr>
-        <w:t>8</w:t>
+        <w:t>10</w:t>
       </w:r>
       <w:r>
         <w:fldChar w:fldCharType="end"/>
       </w:r>
-      <w:bookmarkEnd w:id="39"/>
+      <w:bookmarkEnd w:id="41"/>
       <w:r>
         <w:t xml:space="preserve">: </w:t>
       </w:r>
@@ -12753,7 +14541,7 @@
       <w:r>
         <w:t xml:space="preserve"> per 5 epoche</w:t>
       </w:r>
-      <w:bookmarkEnd w:id="40"/>
+      <w:bookmarkEnd w:id="42"/>
     </w:p>
     <w:p/>
     <w:tbl>
@@ -12829,9 +14617,9 @@
                                       <w:noProof/>
                                     </w:rPr>
                                   </w:pPr>
-                                  <w:bookmarkStart w:id="41" w:name="_Ref198716907"/>
-                                  <w:bookmarkStart w:id="42" w:name="_Ref198716881"/>
-                                  <w:bookmarkStart w:id="43" w:name="_Toc199174729"/>
+                                  <w:bookmarkStart w:id="43" w:name="_Ref198716907"/>
+                                  <w:bookmarkStart w:id="44" w:name="_Ref198716881"/>
+                                  <w:bookmarkStart w:id="45" w:name="_Toc199174729"/>
                                   <w:r>
                                     <w:t xml:space="preserve">Figura </w:t>
                                   </w:r>
@@ -12853,11 +14641,11 @@
                                   <w:r>
                                     <w:fldChar w:fldCharType="end"/>
                                   </w:r>
-                                  <w:bookmarkEnd w:id="41"/>
+                                  <w:bookmarkEnd w:id="43"/>
                                   <w:r>
                                     <w:t xml:space="preserve">: </w:t>
                                   </w:r>
-                                  <w:bookmarkStart w:id="44" w:name="_Ref198716886"/>
+                                  <w:bookmarkStart w:id="46" w:name="_Ref198716886"/>
                                   <w:r>
                                     <w:t xml:space="preserve">Curve di loss di training e validation durante il fine-tuning di BERT sul genere </w:t>
                                   </w:r>
@@ -12873,9 +14661,9 @@
                                   <w:r>
                                     <w:t xml:space="preserve"> in 5 epoche</w:t>
                                   </w:r>
-                                  <w:bookmarkEnd w:id="42"/>
-                                  <w:bookmarkEnd w:id="43"/>
                                   <w:bookmarkEnd w:id="44"/>
+                                  <w:bookmarkEnd w:id="45"/>
+                                  <w:bookmarkEnd w:id="46"/>
                                 </w:p>
                               </w:txbxContent>
                             </wps:txbx>
@@ -12903,9 +14691,9 @@
                                 <w:noProof/>
                               </w:rPr>
                             </w:pPr>
-                            <w:bookmarkStart w:id="45" w:name="_Ref198716907"/>
-                            <w:bookmarkStart w:id="46" w:name="_Ref198716881"/>
-                            <w:bookmarkStart w:id="47" w:name="_Toc199174729"/>
+                            <w:bookmarkStart w:id="47" w:name="_Ref198716907"/>
+                            <w:bookmarkStart w:id="48" w:name="_Ref198716881"/>
+                            <w:bookmarkStart w:id="49" w:name="_Toc199174729"/>
                             <w:r>
                               <w:t xml:space="preserve">Figura </w:t>
                             </w:r>
@@ -12927,11 +14715,11 @@
                             <w:r>
                               <w:fldChar w:fldCharType="end"/>
                             </w:r>
-                            <w:bookmarkEnd w:id="45"/>
+                            <w:bookmarkEnd w:id="47"/>
                             <w:r>
                               <w:t xml:space="preserve">: </w:t>
                             </w:r>
-                            <w:bookmarkStart w:id="48" w:name="_Ref198716886"/>
+                            <w:bookmarkStart w:id="50" w:name="_Ref198716886"/>
                             <w:r>
                               <w:t xml:space="preserve">Curve di loss di training e validation durante il fine-tuning di BERT sul genere </w:t>
                             </w:r>
@@ -12947,9 +14735,9 @@
                             <w:r>
                               <w:t xml:space="preserve"> in 5 epoche</w:t>
                             </w:r>
-                            <w:bookmarkEnd w:id="46"/>
-                            <w:bookmarkEnd w:id="47"/>
                             <w:bookmarkEnd w:id="48"/>
+                            <w:bookmarkEnd w:id="49"/>
+                            <w:bookmarkEnd w:id="50"/>
                           </w:p>
                         </w:txbxContent>
                       </v:textbox>
@@ -13130,9 +14918,9 @@
       <w:pPr>
         <w:pStyle w:val="Didascalia"/>
       </w:pPr>
-      <w:bookmarkStart w:id="49" w:name="_Ref198716977"/>
-      <w:bookmarkStart w:id="50" w:name="_Ref198717113"/>
-      <w:bookmarkStart w:id="51" w:name="_Toc199174730"/>
+      <w:bookmarkStart w:id="51" w:name="_Ref198716977"/>
+      <w:bookmarkStart w:id="52" w:name="_Ref198717113"/>
+      <w:bookmarkStart w:id="53" w:name="_Toc199174730"/>
       <w:r>
         <w:t xml:space="preserve">Figura </w:t>
       </w:r>
@@ -13154,18 +14942,18 @@
       <w:r>
         <w:fldChar w:fldCharType="end"/>
       </w:r>
-      <w:bookmarkEnd w:id="49"/>
+      <w:bookmarkEnd w:id="51"/>
       <w:r>
         <w:t xml:space="preserve">: </w:t>
       </w:r>
       <w:r>
         <w:t>Confusion matrix delle performance di BERT sul genere journal</w:t>
       </w:r>
-      <w:bookmarkEnd w:id="50"/>
+      <w:bookmarkEnd w:id="52"/>
       <w:r>
         <w:t>ism</w:t>
       </w:r>
-      <w:bookmarkEnd w:id="51"/>
+      <w:bookmarkEnd w:id="53"/>
     </w:p>
     <w:p>
       <w:r>
@@ -14084,8 +15872,8 @@
       <w:pPr>
         <w:pStyle w:val="Didascalia"/>
       </w:pPr>
-      <w:bookmarkStart w:id="52" w:name="_Ref198717050"/>
-      <w:bookmarkStart w:id="53" w:name="_Toc199174719"/>
+      <w:bookmarkStart w:id="54" w:name="_Ref198717050"/>
+      <w:bookmarkStart w:id="55" w:name="_Toc199174719"/>
       <w:r>
         <w:rPr>
           <w:noProof/>
@@ -14134,8 +15922,8 @@
                                 <w:noProof/>
                               </w:rPr>
                             </w:pPr>
-                            <w:bookmarkStart w:id="54" w:name="_Ref198717144"/>
-                            <w:bookmarkStart w:id="55" w:name="_Toc199174731"/>
+                            <w:bookmarkStart w:id="56" w:name="_Ref198717144"/>
+                            <w:bookmarkStart w:id="57" w:name="_Toc199174731"/>
                             <w:r>
                               <w:t xml:space="preserve">Figura </w:t>
                             </w:r>
@@ -14157,7 +15945,7 @@
                             <w:r>
                               <w:fldChar w:fldCharType="end"/>
                             </w:r>
-                            <w:bookmarkEnd w:id="54"/>
+                            <w:bookmarkEnd w:id="56"/>
                             <w:r>
                               <w:t xml:space="preserve">: </w:t>
                             </w:r>
@@ -14170,7 +15958,7 @@
                             <w:r>
                               <w:t xml:space="preserve"> in 5 epoche</w:t>
                             </w:r>
-                            <w:bookmarkEnd w:id="55"/>
+                            <w:bookmarkEnd w:id="57"/>
                           </w:p>
                         </w:txbxContent>
                       </wps:txbx>
@@ -14198,8 +15986,8 @@
                           <w:noProof/>
                         </w:rPr>
                       </w:pPr>
-                      <w:bookmarkStart w:id="56" w:name="_Ref198717144"/>
-                      <w:bookmarkStart w:id="57" w:name="_Toc199174731"/>
+                      <w:bookmarkStart w:id="58" w:name="_Ref198717144"/>
+                      <w:bookmarkStart w:id="59" w:name="_Toc199174731"/>
                       <w:r>
                         <w:t xml:space="preserve">Figura </w:t>
                       </w:r>
@@ -14221,7 +16009,7 @@
                       <w:r>
                         <w:fldChar w:fldCharType="end"/>
                       </w:r>
-                      <w:bookmarkEnd w:id="56"/>
+                      <w:bookmarkEnd w:id="58"/>
                       <w:r>
                         <w:t xml:space="preserve">: </w:t>
                       </w:r>
@@ -14234,7 +16022,7 @@
                       <w:r>
                         <w:t xml:space="preserve"> in 5 epoche</w:t>
                       </w:r>
-                      <w:bookmarkEnd w:id="57"/>
+                      <w:bookmarkEnd w:id="59"/>
                     </w:p>
                   </w:txbxContent>
                 </v:textbox>
@@ -14260,19 +16048,19 @@
         <w:rPr>
           <w:noProof/>
         </w:rPr>
-        <w:t>9</w:t>
+        <w:t>11</w:t>
       </w:r>
       <w:r>
         <w:fldChar w:fldCharType="end"/>
       </w:r>
-      <w:bookmarkEnd w:id="52"/>
+      <w:bookmarkEnd w:id="54"/>
       <w:r>
         <w:t xml:space="preserve">: </w:t>
       </w:r>
       <w:r>
         <w:t>Risultati del fine-tuning di BERT sul genere Twitter per 5 epoche</w:t>
       </w:r>
-      <w:bookmarkEnd w:id="53"/>
+      <w:bookmarkEnd w:id="55"/>
     </w:p>
     <w:p>
       <w:pPr>
@@ -15487,9 +17275,9 @@
       <w:pPr>
         <w:pStyle w:val="Didascalia"/>
       </w:pPr>
-      <w:bookmarkStart w:id="58" w:name="_Ref198717222"/>
-      <w:bookmarkStart w:id="59" w:name="_Ref198717217"/>
-      <w:bookmarkStart w:id="60" w:name="_Toc199174720"/>
+      <w:bookmarkStart w:id="60" w:name="_Ref198717222"/>
+      <w:bookmarkStart w:id="61" w:name="_Ref198717217"/>
+      <w:bookmarkStart w:id="62" w:name="_Toc199174720"/>
       <w:r>
         <w:t xml:space="preserve">Tabella </w:t>
       </w:r>
@@ -15506,32 +17294,24 @@
         <w:rPr>
           <w:noProof/>
         </w:rPr>
-        <w:t>10</w:t>
+        <w:t>12</w:t>
       </w:r>
       <w:r>
         <w:fldChar w:fldCharType="end"/>
       </w:r>
-      <w:bookmarkEnd w:id="58"/>
+      <w:bookmarkEnd w:id="60"/>
       <w:r>
         <w:t xml:space="preserve">: </w:t>
       </w:r>
       <w:r>
         <w:t>Metriche di valutazione del modello BERT sui dati di test suddivisi per genere</w:t>
       </w:r>
-      <w:bookmarkEnd w:id="59"/>
-      <w:bookmarkEnd w:id="60"/>
+      <w:bookmarkEnd w:id="61"/>
+      <w:bookmarkEnd w:id="62"/>
     </w:p>
     <w:p>
       <w:r>
-        <w:t xml:space="preserve">Infatti, le performance sul test evidenziano un notevole crollo: accuracy pari al 48% e F1 </w:t>
-      </w:r>
-      <w:proofErr w:type="gramStart"/>
-      <w:r>
-        <w:t>macro pari</w:t>
-      </w:r>
-      <w:proofErr w:type="gramEnd"/>
-      <w:r>
-        <w:t xml:space="preserve"> a 0.44, i valori più bassi tra tutti i generi analizzati. La confusion matrix (</w:t>
+        <w:t>Infatti, le performance sul test evidenziano un notevole crollo: accuracy pari al 48% e F1 macro pari a 0.44, i valori più bassi tra tutti i generi analizzati. La confusion matrix (</w:t>
       </w:r>
       <w:r>
         <w:rPr>
@@ -15711,9 +17491,9 @@
                                 <w:noProof/>
                               </w:rPr>
                             </w:pPr>
-                            <w:bookmarkStart w:id="61" w:name="_Ref198717372"/>
-                            <w:bookmarkStart w:id="62" w:name="_Ref198717368"/>
-                            <w:bookmarkStart w:id="63" w:name="_Toc199174732"/>
+                            <w:bookmarkStart w:id="63" w:name="_Ref198717372"/>
+                            <w:bookmarkStart w:id="64" w:name="_Ref198717368"/>
+                            <w:bookmarkStart w:id="65" w:name="_Toc199174732"/>
                             <w:r>
                               <w:t xml:space="preserve">Figura </w:t>
                             </w:r>
@@ -15735,18 +17515,18 @@
                             <w:r>
                               <w:fldChar w:fldCharType="end"/>
                             </w:r>
-                            <w:bookmarkEnd w:id="61"/>
+                            <w:bookmarkEnd w:id="63"/>
                             <w:r>
                               <w:t xml:space="preserve">: </w:t>
                             </w:r>
                             <w:r>
                               <w:t xml:space="preserve">Confusion matrix delle performance di BERT sul genere </w:t>
                             </w:r>
-                            <w:bookmarkEnd w:id="62"/>
+                            <w:bookmarkEnd w:id="64"/>
                             <w:r>
                               <w:t>Twitter</w:t>
                             </w:r>
-                            <w:bookmarkEnd w:id="63"/>
+                            <w:bookmarkEnd w:id="65"/>
                           </w:p>
                         </w:txbxContent>
                       </wps:txbx>
@@ -15774,9 +17554,9 @@
                           <w:noProof/>
                         </w:rPr>
                       </w:pPr>
-                      <w:bookmarkStart w:id="64" w:name="_Ref198717372"/>
-                      <w:bookmarkStart w:id="65" w:name="_Ref198717368"/>
-                      <w:bookmarkStart w:id="66" w:name="_Toc199174732"/>
+                      <w:bookmarkStart w:id="66" w:name="_Ref198717372"/>
+                      <w:bookmarkStart w:id="67" w:name="_Ref198717368"/>
+                      <w:bookmarkStart w:id="68" w:name="_Toc199174732"/>
                       <w:r>
                         <w:t xml:space="preserve">Figura </w:t>
                       </w:r>
@@ -15798,18 +17578,18 @@
                       <w:r>
                         <w:fldChar w:fldCharType="end"/>
                       </w:r>
-                      <w:bookmarkEnd w:id="64"/>
+                      <w:bookmarkEnd w:id="66"/>
                       <w:r>
                         <w:t xml:space="preserve">: </w:t>
                       </w:r>
                       <w:r>
                         <w:t xml:space="preserve">Confusion matrix delle performance di BERT sul genere </w:t>
                       </w:r>
-                      <w:bookmarkEnd w:id="65"/>
+                      <w:bookmarkEnd w:id="67"/>
                       <w:r>
                         <w:t>Twitter</w:t>
                       </w:r>
-                      <w:bookmarkEnd w:id="66"/>
+                      <w:bookmarkEnd w:id="68"/>
                     </w:p>
                   </w:txbxContent>
                 </v:textbox>
@@ -16945,7 +18725,7 @@
         </w:rPr>
         <w:fldChar w:fldCharType="end"/>
       </w:r>
-      <w:bookmarkStart w:id="67" w:name="_Ref198715118"/>
+      <w:bookmarkStart w:id="69" w:name="_Ref198715118"/>
     </w:p>
     <w:p>
       <w:pPr>
@@ -17726,7 +19506,7 @@
         </w:rPr>
         <w:fldChar w:fldCharType="end"/>
       </w:r>
-      <w:bookmarkEnd w:id="67"/>
+      <w:bookmarkEnd w:id="69"/>
     </w:p>
     <w:sectPr>
       <w:type w:val="continuous"/>
@@ -17785,6 +19565,118 @@
 <file path=word/numbering.xml><?xml version="1.0" encoding="utf-8"?>
 <w:numbering xmlns:wpc="http://schemas.microsoft.com/office/word/2010/wordprocessingCanvas" xmlns:cx="http://schemas.microsoft.com/office/drawing/2014/chartex" xmlns:cx1="http://schemas.microsoft.com/office/drawing/2015/9/8/chartex" xmlns:cx2="http://schemas.microsoft.com/office/drawing/2015/10/21/chartex" xmlns:cx3="http://schemas.microsoft.com/office/drawing/2016/5/9/chartex" xmlns:cx4="http://schemas.microsoft.com/office/drawing/2016/5/10/chartex" xmlns:cx5="http://schemas.microsoft.com/office/drawing/2016/5/11/chartex" xmlns:cx6="http://schemas.microsoft.com/office/drawing/2016/5/12/chartex" xmlns:cx7="http://schemas.microsoft.com/office/drawing/2016/5/13/chartex" xmlns:cx8="http://schemas.microsoft.com/office/drawing/2016/5/14/chartex" xmlns:mc="http://schemas.openxmlformats.org/markup-compatibility/2006" xmlns:aink="http://schemas.microsoft.com/office/drawing/2016/ink" xmlns:am3d="http://schemas.microsoft.com/office/drawing/2017/model3d" xmlns:o="urn:schemas-microsoft-com:office:office" xmlns:oel="http://schemas.microsoft.com/office/2019/extlst" xmlns:r="http://schemas.openxmlformats.org/officeDocument/2006/relationships" xmlns:m="http://schemas.openxmlformats.org/officeDocument/2006/math" xmlns:v="urn:schemas-microsoft-com:vml" xmlns:wp14="http://schemas.microsoft.com/office/word/2010/wordprocessingDrawing" xmlns:wp="http://schemas.openxmlformats.org/drawingml/2006/wordprocessingDrawing" xmlns:w10="urn:schemas-microsoft-com:office:word" xmlns:w="http://schemas.openxmlformats.org/wordprocessingml/2006/main" xmlns:w14="http://schemas.microsoft.com/office/word/2010/wordml" xmlns:w15="http://schemas.microsoft.com/office/word/2012/wordml" xmlns:w16cex="http://schemas.microsoft.com/office/word/2018/wordml/cex" xmlns:w16cid="http://schemas.microsoft.com/office/word/2016/wordml/cid" xmlns:w16="http://schemas.microsoft.com/office/word/2018/wordml" xmlns:w16du="http://schemas.microsoft.com/office/word/2023/wordml/word16du" xmlns:w16sdtdh="http://schemas.microsoft.com/office/word/2020/wordml/sdtdatahash" xmlns:w16sdtfl="http://schemas.microsoft.com/office/word/2024/wordml/sdtformatlock" xmlns:w16se="http://schemas.microsoft.com/office/word/2015/wordml/symex" xmlns:wpg="http://schemas.microsoft.com/office/word/2010/wordprocessingGroup" xmlns:wpi="http://schemas.microsoft.com/office/word/2010/wordprocessingInk" xmlns:wne="http://schemas.microsoft.com/office/word/2006/wordml" xmlns:wps="http://schemas.microsoft.com/office/word/2010/wordprocessingShape" mc:Ignorable="w14 w15 w16se w16cid w16 w16cex w16sdtdh w16sdtfl w16du wp14">
   <w:abstractNum w:abstractNumId="0" w15:restartNumberingAfterBreak="0">
+    <w:nsid w:val="0B0458B0"/>
+    <w:multiLevelType w:val="hybridMultilevel"/>
+    <w:tmpl w:val="F03AA73C"/>
+    <w:lvl w:ilvl="0" w:tplc="9E8E227A">
+      <w:numFmt w:val="bullet"/>
+      <w:lvlText w:val=""/>
+      <w:lvlJc w:val="left"/>
+      <w:pPr>
+        <w:ind w:left="720" w:hanging="360"/>
+      </w:pPr>
+      <w:rPr>
+        <w:rFonts w:ascii="Symbol" w:eastAsia="PMingLiU" w:hAnsi="Symbol" w:cs="Times New Roman" w:hint="default"/>
+      </w:rPr>
+    </w:lvl>
+    <w:lvl w:ilvl="1" w:tplc="04100003" w:tentative="1">
+      <w:start w:val="1"/>
+      <w:numFmt w:val="bullet"/>
+      <w:lvlText w:val="o"/>
+      <w:lvlJc w:val="left"/>
+      <w:pPr>
+        <w:ind w:left="1440" w:hanging="360"/>
+      </w:pPr>
+      <w:rPr>
+        <w:rFonts w:ascii="Courier New" w:hAnsi="Courier New" w:cs="Courier New" w:hint="default"/>
+      </w:rPr>
+    </w:lvl>
+    <w:lvl w:ilvl="2" w:tplc="04100005" w:tentative="1">
+      <w:start w:val="1"/>
+      <w:numFmt w:val="bullet"/>
+      <w:lvlText w:val=""/>
+      <w:lvlJc w:val="left"/>
+      <w:pPr>
+        <w:ind w:left="2160" w:hanging="360"/>
+      </w:pPr>
+      <w:rPr>
+        <w:rFonts w:ascii="Wingdings" w:hAnsi="Wingdings" w:hint="default"/>
+      </w:rPr>
+    </w:lvl>
+    <w:lvl w:ilvl="3" w:tplc="04100001" w:tentative="1">
+      <w:start w:val="1"/>
+      <w:numFmt w:val="bullet"/>
+      <w:lvlText w:val=""/>
+      <w:lvlJc w:val="left"/>
+      <w:pPr>
+        <w:ind w:left="2880" w:hanging="360"/>
+      </w:pPr>
+      <w:rPr>
+        <w:rFonts w:ascii="Symbol" w:hAnsi="Symbol" w:hint="default"/>
+      </w:rPr>
+    </w:lvl>
+    <w:lvl w:ilvl="4" w:tplc="04100003" w:tentative="1">
+      <w:start w:val="1"/>
+      <w:numFmt w:val="bullet"/>
+      <w:lvlText w:val="o"/>
+      <w:lvlJc w:val="left"/>
+      <w:pPr>
+        <w:ind w:left="3600" w:hanging="360"/>
+      </w:pPr>
+      <w:rPr>
+        <w:rFonts w:ascii="Courier New" w:hAnsi="Courier New" w:cs="Courier New" w:hint="default"/>
+      </w:rPr>
+    </w:lvl>
+    <w:lvl w:ilvl="5" w:tplc="04100005" w:tentative="1">
+      <w:start w:val="1"/>
+      <w:numFmt w:val="bullet"/>
+      <w:lvlText w:val=""/>
+      <w:lvlJc w:val="left"/>
+      <w:pPr>
+        <w:ind w:left="4320" w:hanging="360"/>
+      </w:pPr>
+      <w:rPr>
+        <w:rFonts w:ascii="Wingdings" w:hAnsi="Wingdings" w:hint="default"/>
+      </w:rPr>
+    </w:lvl>
+    <w:lvl w:ilvl="6" w:tplc="04100001" w:tentative="1">
+      <w:start w:val="1"/>
+      <w:numFmt w:val="bullet"/>
+      <w:lvlText w:val=""/>
+      <w:lvlJc w:val="left"/>
+      <w:pPr>
+        <w:ind w:left="5040" w:hanging="360"/>
+      </w:pPr>
+      <w:rPr>
+        <w:rFonts w:ascii="Symbol" w:hAnsi="Symbol" w:hint="default"/>
+      </w:rPr>
+    </w:lvl>
+    <w:lvl w:ilvl="7" w:tplc="04100003" w:tentative="1">
+      <w:start w:val="1"/>
+      <w:numFmt w:val="bullet"/>
+      <w:lvlText w:val="o"/>
+      <w:lvlJc w:val="left"/>
+      <w:pPr>
+        <w:ind w:left="5760" w:hanging="360"/>
+      </w:pPr>
+      <w:rPr>
+        <w:rFonts w:ascii="Courier New" w:hAnsi="Courier New" w:cs="Courier New" w:hint="default"/>
+      </w:rPr>
+    </w:lvl>
+    <w:lvl w:ilvl="8" w:tplc="04100005" w:tentative="1">
+      <w:start w:val="1"/>
+      <w:numFmt w:val="bullet"/>
+      <w:lvlText w:val=""/>
+      <w:lvlJc w:val="left"/>
+      <w:pPr>
+        <w:ind w:left="6480" w:hanging="360"/>
+      </w:pPr>
+      <w:rPr>
+        <w:rFonts w:ascii="Wingdings" w:hAnsi="Wingdings" w:hint="default"/>
+      </w:rPr>
+    </w:lvl>
+  </w:abstractNum>
+  <w:abstractNum w:abstractNumId="1" w15:restartNumberingAfterBreak="0">
     <w:nsid w:val="1450082D"/>
     <w:multiLevelType w:val="multilevel"/>
     <w:tmpl w:val="9322F9F8"/>
@@ -17872,7 +19764,7 @@
       </w:pPr>
     </w:lvl>
   </w:abstractNum>
-  <w:abstractNum w:abstractNumId="1" w15:restartNumberingAfterBreak="0">
+  <w:abstractNum w:abstractNumId="2" w15:restartNumberingAfterBreak="0">
     <w:nsid w:val="18AB1B4B"/>
     <w:multiLevelType w:val="multilevel"/>
     <w:tmpl w:val="78C0D468"/>
@@ -17940,7 +19832,7 @@
       <w:lvlJc w:val="left"/>
     </w:lvl>
   </w:abstractNum>
-  <w:abstractNum w:abstractNumId="2" w15:restartNumberingAfterBreak="0">
+  <w:abstractNum w:abstractNumId="3" w15:restartNumberingAfterBreak="0">
     <w:nsid w:val="1941033A"/>
     <w:multiLevelType w:val="multilevel"/>
     <w:tmpl w:val="E5381BC0"/>
@@ -18046,143 +19938,123 @@
       </w:rPr>
     </w:lvl>
   </w:abstractNum>
-  <w:abstractNum w:abstractNumId="3" w15:restartNumberingAfterBreak="0">
+  <w:abstractNum w:abstractNumId="4" w15:restartNumberingAfterBreak="0">
+    <w:nsid w:val="2456299C"/>
+    <w:multiLevelType w:val="hybridMultilevel"/>
+    <w:tmpl w:val="69428CFE"/>
+    <w:lvl w:ilvl="0" w:tplc="A094EE38">
+      <w:numFmt w:val="bullet"/>
+      <w:lvlText w:val=""/>
+      <w:lvlJc w:val="left"/>
+      <w:pPr>
+        <w:ind w:left="1080" w:hanging="360"/>
+      </w:pPr>
+      <w:rPr>
+        <w:rFonts w:ascii="Symbol" w:eastAsia="PMingLiU" w:hAnsi="Symbol" w:cs="Times New Roman" w:hint="default"/>
+      </w:rPr>
+    </w:lvl>
+    <w:lvl w:ilvl="1" w:tplc="04100003">
+      <w:start w:val="1"/>
+      <w:numFmt w:val="bullet"/>
+      <w:lvlText w:val="o"/>
+      <w:lvlJc w:val="left"/>
+      <w:pPr>
+        <w:ind w:left="1800" w:hanging="360"/>
+      </w:pPr>
+      <w:rPr>
+        <w:rFonts w:ascii="Courier New" w:hAnsi="Courier New" w:cs="Courier New" w:hint="default"/>
+      </w:rPr>
+    </w:lvl>
+    <w:lvl w:ilvl="2" w:tplc="04100005" w:tentative="1">
+      <w:start w:val="1"/>
+      <w:numFmt w:val="bullet"/>
+      <w:lvlText w:val=""/>
+      <w:lvlJc w:val="left"/>
+      <w:pPr>
+        <w:ind w:left="2520" w:hanging="360"/>
+      </w:pPr>
+      <w:rPr>
+        <w:rFonts w:ascii="Wingdings" w:hAnsi="Wingdings" w:hint="default"/>
+      </w:rPr>
+    </w:lvl>
+    <w:lvl w:ilvl="3" w:tplc="04100001" w:tentative="1">
+      <w:start w:val="1"/>
+      <w:numFmt w:val="bullet"/>
+      <w:lvlText w:val=""/>
+      <w:lvlJc w:val="left"/>
+      <w:pPr>
+        <w:ind w:left="3240" w:hanging="360"/>
+      </w:pPr>
+      <w:rPr>
+        <w:rFonts w:ascii="Symbol" w:hAnsi="Symbol" w:hint="default"/>
+      </w:rPr>
+    </w:lvl>
+    <w:lvl w:ilvl="4" w:tplc="04100003" w:tentative="1">
+      <w:start w:val="1"/>
+      <w:numFmt w:val="bullet"/>
+      <w:lvlText w:val="o"/>
+      <w:lvlJc w:val="left"/>
+      <w:pPr>
+        <w:ind w:left="3960" w:hanging="360"/>
+      </w:pPr>
+      <w:rPr>
+        <w:rFonts w:ascii="Courier New" w:hAnsi="Courier New" w:cs="Courier New" w:hint="default"/>
+      </w:rPr>
+    </w:lvl>
+    <w:lvl w:ilvl="5" w:tplc="04100005" w:tentative="1">
+      <w:start w:val="1"/>
+      <w:numFmt w:val="bullet"/>
+      <w:lvlText w:val=""/>
+      <w:lvlJc w:val="left"/>
+      <w:pPr>
+        <w:ind w:left="4680" w:hanging="360"/>
+      </w:pPr>
+      <w:rPr>
+        <w:rFonts w:ascii="Wingdings" w:hAnsi="Wingdings" w:hint="default"/>
+      </w:rPr>
+    </w:lvl>
+    <w:lvl w:ilvl="6" w:tplc="04100001" w:tentative="1">
+      <w:start w:val="1"/>
+      <w:numFmt w:val="bullet"/>
+      <w:lvlText w:val=""/>
+      <w:lvlJc w:val="left"/>
+      <w:pPr>
+        <w:ind w:left="5400" w:hanging="360"/>
+      </w:pPr>
+      <w:rPr>
+        <w:rFonts w:ascii="Symbol" w:hAnsi="Symbol" w:hint="default"/>
+      </w:rPr>
+    </w:lvl>
+    <w:lvl w:ilvl="7" w:tplc="04100003" w:tentative="1">
+      <w:start w:val="1"/>
+      <w:numFmt w:val="bullet"/>
+      <w:lvlText w:val="o"/>
+      <w:lvlJc w:val="left"/>
+      <w:pPr>
+        <w:ind w:left="6120" w:hanging="360"/>
+      </w:pPr>
+      <w:rPr>
+        <w:rFonts w:ascii="Courier New" w:hAnsi="Courier New" w:cs="Courier New" w:hint="default"/>
+      </w:rPr>
+    </w:lvl>
+    <w:lvl w:ilvl="8" w:tplc="04100005" w:tentative="1">
+      <w:start w:val="1"/>
+      <w:numFmt w:val="bullet"/>
+      <w:lvlText w:val=""/>
+      <w:lvlJc w:val="left"/>
+      <w:pPr>
+        <w:ind w:left="6840" w:hanging="360"/>
+      </w:pPr>
+      <w:rPr>
+        <w:rFonts w:ascii="Wingdings" w:hAnsi="Wingdings" w:hint="default"/>
+      </w:rPr>
+    </w:lvl>
+  </w:abstractNum>
+  <w:abstractNum w:abstractNumId="5" w15:restartNumberingAfterBreak="0">
     <w:nsid w:val="34FD1723"/>
     <w:multiLevelType w:val="multilevel"/>
     <w:tmpl w:val="A7E802E6"/>
     <w:styleLink w:val="WWOutlineListStyle3"/>
-    <w:lvl w:ilvl="0">
-      <w:start w:val="1"/>
-      <w:numFmt w:val="decimal"/>
-      <w:lvlText w:val="%1"/>
-      <w:lvlJc w:val="left"/>
-      <w:pPr>
-        <w:ind w:left="432" w:hanging="432"/>
-      </w:pPr>
-    </w:lvl>
-    <w:lvl w:ilvl="1">
-      <w:start w:val="1"/>
-      <w:numFmt w:val="decimal"/>
-      <w:lvlText w:val="%1.%2"/>
-      <w:lvlJc w:val="left"/>
-      <w:pPr>
-        <w:ind w:left="576" w:hanging="576"/>
-      </w:pPr>
-    </w:lvl>
-    <w:lvl w:ilvl="2">
-      <w:start w:val="1"/>
-      <w:numFmt w:val="none"/>
-      <w:lvlText w:val=""/>
-      <w:lvlJc w:val="left"/>
-    </w:lvl>
-    <w:lvl w:ilvl="3">
-      <w:start w:val="1"/>
-      <w:numFmt w:val="none"/>
-      <w:lvlText w:val=""/>
-      <w:lvlJc w:val="left"/>
-    </w:lvl>
-    <w:lvl w:ilvl="4">
-      <w:start w:val="1"/>
-      <w:numFmt w:val="none"/>
-      <w:lvlText w:val=""/>
-      <w:lvlJc w:val="left"/>
-    </w:lvl>
-    <w:lvl w:ilvl="5">
-      <w:start w:val="1"/>
-      <w:numFmt w:val="none"/>
-      <w:lvlText w:val=""/>
-      <w:lvlJc w:val="left"/>
-    </w:lvl>
-    <w:lvl w:ilvl="6">
-      <w:start w:val="1"/>
-      <w:numFmt w:val="none"/>
-      <w:lvlText w:val=""/>
-      <w:lvlJc w:val="left"/>
-    </w:lvl>
-    <w:lvl w:ilvl="7">
-      <w:start w:val="1"/>
-      <w:numFmt w:val="none"/>
-      <w:lvlText w:val=""/>
-      <w:lvlJc w:val="left"/>
-    </w:lvl>
-    <w:lvl w:ilvl="8">
-      <w:start w:val="1"/>
-      <w:numFmt w:val="none"/>
-      <w:lvlText w:val=""/>
-      <w:lvlJc w:val="left"/>
-    </w:lvl>
-  </w:abstractNum>
-  <w:abstractNum w:abstractNumId="4" w15:restartNumberingAfterBreak="0">
-    <w:nsid w:val="3B766710"/>
-    <w:multiLevelType w:val="multilevel"/>
-    <w:tmpl w:val="549EC70E"/>
-    <w:styleLink w:val="WWOutlineListStyle"/>
-    <w:lvl w:ilvl="0">
-      <w:start w:val="1"/>
-      <w:numFmt w:val="decimal"/>
-      <w:lvlText w:val="%1"/>
-      <w:lvlJc w:val="left"/>
-      <w:pPr>
-        <w:ind w:left="432" w:hanging="432"/>
-      </w:pPr>
-    </w:lvl>
-    <w:lvl w:ilvl="1">
-      <w:start w:val="1"/>
-      <w:numFmt w:val="decimal"/>
-      <w:lvlText w:val="%1.%2"/>
-      <w:lvlJc w:val="left"/>
-      <w:pPr>
-        <w:ind w:left="576" w:hanging="576"/>
-      </w:pPr>
-    </w:lvl>
-    <w:lvl w:ilvl="2">
-      <w:start w:val="1"/>
-      <w:numFmt w:val="none"/>
-      <w:lvlText w:val=""/>
-      <w:lvlJc w:val="left"/>
-    </w:lvl>
-    <w:lvl w:ilvl="3">
-      <w:start w:val="1"/>
-      <w:numFmt w:val="none"/>
-      <w:lvlText w:val=""/>
-      <w:lvlJc w:val="left"/>
-    </w:lvl>
-    <w:lvl w:ilvl="4">
-      <w:start w:val="1"/>
-      <w:numFmt w:val="none"/>
-      <w:lvlText w:val=""/>
-      <w:lvlJc w:val="left"/>
-    </w:lvl>
-    <w:lvl w:ilvl="5">
-      <w:start w:val="1"/>
-      <w:numFmt w:val="none"/>
-      <w:lvlText w:val=""/>
-      <w:lvlJc w:val="left"/>
-    </w:lvl>
-    <w:lvl w:ilvl="6">
-      <w:start w:val="1"/>
-      <w:numFmt w:val="none"/>
-      <w:lvlText w:val=""/>
-      <w:lvlJc w:val="left"/>
-    </w:lvl>
-    <w:lvl w:ilvl="7">
-      <w:start w:val="1"/>
-      <w:numFmt w:val="none"/>
-      <w:lvlText w:val=""/>
-      <w:lvlJc w:val="left"/>
-    </w:lvl>
-    <w:lvl w:ilvl="8">
-      <w:start w:val="1"/>
-      <w:numFmt w:val="none"/>
-      <w:lvlText w:val=""/>
-      <w:lvlJc w:val="left"/>
-    </w:lvl>
-  </w:abstractNum>
-  <w:abstractNum w:abstractNumId="5" w15:restartNumberingAfterBreak="0">
-    <w:nsid w:val="58CD77D5"/>
-    <w:multiLevelType w:val="multilevel"/>
-    <w:tmpl w:val="FB7C71C6"/>
-    <w:styleLink w:val="WWOutlineListStyle2"/>
     <w:lvl w:ilvl="0">
       <w:start w:val="1"/>
       <w:numFmt w:val="decimal"/>
@@ -18245,114 +20117,76 @@
     </w:lvl>
   </w:abstractNum>
   <w:abstractNum w:abstractNumId="6" w15:restartNumberingAfterBreak="0">
-    <w:nsid w:val="595A0E71"/>
+    <w:nsid w:val="3B766710"/>
     <w:multiLevelType w:val="multilevel"/>
-    <w:tmpl w:val="890C1722"/>
+    <w:tmpl w:val="549EC70E"/>
+    <w:styleLink w:val="WWOutlineListStyle"/>
     <w:lvl w:ilvl="0">
-      <w:numFmt w:val="bullet"/>
-      <w:lvlText w:val=""/>
+      <w:start w:val="1"/>
+      <w:numFmt w:val="decimal"/>
+      <w:lvlText w:val="%1"/>
       <w:lvlJc w:val="left"/>
       <w:pPr>
-        <w:ind w:left="720" w:hanging="360"/>
-      </w:pPr>
-      <w:rPr>
-        <w:rFonts w:ascii="Symbol" w:eastAsia="PMingLiU" w:hAnsi="Symbol" w:cs="Times New Roman"/>
-      </w:rPr>
+        <w:ind w:left="432" w:hanging="432"/>
+      </w:pPr>
     </w:lvl>
     <w:lvl w:ilvl="1">
-      <w:numFmt w:val="bullet"/>
-      <w:lvlText w:val="o"/>
+      <w:start w:val="1"/>
+      <w:numFmt w:val="decimal"/>
+      <w:lvlText w:val="%1.%2"/>
       <w:lvlJc w:val="left"/>
       <w:pPr>
-        <w:ind w:left="1440" w:hanging="360"/>
-      </w:pPr>
-      <w:rPr>
-        <w:rFonts w:ascii="Courier New" w:hAnsi="Courier New" w:cs="Courier New"/>
-      </w:rPr>
+        <w:ind w:left="576" w:hanging="576"/>
+      </w:pPr>
     </w:lvl>
     <w:lvl w:ilvl="2">
-      <w:numFmt w:val="bullet"/>
-      <w:lvlText w:val=""/>
+      <w:start w:val="1"/>
+      <w:numFmt w:val="none"/>
+      <w:lvlText w:val=""/>
       <w:lvlJc w:val="left"/>
-      <w:pPr>
-        <w:ind w:left="2160" w:hanging="360"/>
-      </w:pPr>
-      <w:rPr>
-        <w:rFonts w:ascii="Wingdings" w:hAnsi="Wingdings"/>
-      </w:rPr>
     </w:lvl>
     <w:lvl w:ilvl="3">
-      <w:numFmt w:val="bullet"/>
-      <w:lvlText w:val=""/>
+      <w:start w:val="1"/>
+      <w:numFmt w:val="none"/>
+      <w:lvlText w:val=""/>
       <w:lvlJc w:val="left"/>
-      <w:pPr>
-        <w:ind w:left="2880" w:hanging="360"/>
-      </w:pPr>
-      <w:rPr>
-        <w:rFonts w:ascii="Symbol" w:hAnsi="Symbol"/>
-      </w:rPr>
     </w:lvl>
     <w:lvl w:ilvl="4">
-      <w:numFmt w:val="bullet"/>
-      <w:lvlText w:val="o"/>
+      <w:start w:val="1"/>
+      <w:numFmt w:val="none"/>
+      <w:lvlText w:val=""/>
       <w:lvlJc w:val="left"/>
-      <w:pPr>
-        <w:ind w:left="3600" w:hanging="360"/>
-      </w:pPr>
-      <w:rPr>
-        <w:rFonts w:ascii="Courier New" w:hAnsi="Courier New" w:cs="Courier New"/>
-      </w:rPr>
     </w:lvl>
     <w:lvl w:ilvl="5">
-      <w:numFmt w:val="bullet"/>
-      <w:lvlText w:val=""/>
+      <w:start w:val="1"/>
+      <w:numFmt w:val="none"/>
+      <w:lvlText w:val=""/>
       <w:lvlJc w:val="left"/>
-      <w:pPr>
-        <w:ind w:left="4320" w:hanging="360"/>
-      </w:pPr>
-      <w:rPr>
-        <w:rFonts w:ascii="Wingdings" w:hAnsi="Wingdings"/>
-      </w:rPr>
     </w:lvl>
     <w:lvl w:ilvl="6">
-      <w:numFmt w:val="bullet"/>
-      <w:lvlText w:val=""/>
+      <w:start w:val="1"/>
+      <w:numFmt w:val="none"/>
+      <w:lvlText w:val=""/>
       <w:lvlJc w:val="left"/>
-      <w:pPr>
-        <w:ind w:left="5040" w:hanging="360"/>
-      </w:pPr>
-      <w:rPr>
-        <w:rFonts w:ascii="Symbol" w:hAnsi="Symbol"/>
-      </w:rPr>
     </w:lvl>
     <w:lvl w:ilvl="7">
-      <w:numFmt w:val="bullet"/>
-      <w:lvlText w:val="o"/>
+      <w:start w:val="1"/>
+      <w:numFmt w:val="none"/>
+      <w:lvlText w:val=""/>
       <w:lvlJc w:val="left"/>
-      <w:pPr>
-        <w:ind w:left="5760" w:hanging="360"/>
-      </w:pPr>
-      <w:rPr>
-        <w:rFonts w:ascii="Courier New" w:hAnsi="Courier New" w:cs="Courier New"/>
-      </w:rPr>
     </w:lvl>
     <w:lvl w:ilvl="8">
-      <w:numFmt w:val="bullet"/>
-      <w:lvlText w:val=""/>
+      <w:start w:val="1"/>
+      <w:numFmt w:val="none"/>
+      <w:lvlText w:val=""/>
       <w:lvlJc w:val="left"/>
-      <w:pPr>
-        <w:ind w:left="6480" w:hanging="360"/>
-      </w:pPr>
-      <w:rPr>
-        <w:rFonts w:ascii="Wingdings" w:hAnsi="Wingdings"/>
-      </w:rPr>
     </w:lvl>
   </w:abstractNum>
   <w:abstractNum w:abstractNumId="7" w15:restartNumberingAfterBreak="0">
-    <w:nsid w:val="5C5E5A45"/>
+    <w:nsid w:val="58CD77D5"/>
     <w:multiLevelType w:val="multilevel"/>
-    <w:tmpl w:val="B34CF684"/>
-    <w:styleLink w:val="WWOutlineListStyle1"/>
+    <w:tmpl w:val="FB7C71C6"/>
+    <w:styleLink w:val="WWOutlineListStyle2"/>
     <w:lvl w:ilvl="0">
       <w:start w:val="1"/>
       <w:numFmt w:val="decimal"/>
@@ -18415,6 +20249,411 @@
     </w:lvl>
   </w:abstractNum>
   <w:abstractNum w:abstractNumId="8" w15:restartNumberingAfterBreak="0">
+    <w:nsid w:val="595A0E71"/>
+    <w:multiLevelType w:val="multilevel"/>
+    <w:tmpl w:val="890C1722"/>
+    <w:lvl w:ilvl="0">
+      <w:numFmt w:val="bullet"/>
+      <w:lvlText w:val=""/>
+      <w:lvlJc w:val="left"/>
+      <w:pPr>
+        <w:ind w:left="720" w:hanging="360"/>
+      </w:pPr>
+      <w:rPr>
+        <w:rFonts w:ascii="Symbol" w:eastAsia="PMingLiU" w:hAnsi="Symbol" w:cs="Times New Roman"/>
+      </w:rPr>
+    </w:lvl>
+    <w:lvl w:ilvl="1">
+      <w:numFmt w:val="bullet"/>
+      <w:lvlText w:val="o"/>
+      <w:lvlJc w:val="left"/>
+      <w:pPr>
+        <w:ind w:left="1440" w:hanging="360"/>
+      </w:pPr>
+      <w:rPr>
+        <w:rFonts w:ascii="Courier New" w:hAnsi="Courier New" w:cs="Courier New"/>
+      </w:rPr>
+    </w:lvl>
+    <w:lvl w:ilvl="2">
+      <w:numFmt w:val="bullet"/>
+      <w:lvlText w:val=""/>
+      <w:lvlJc w:val="left"/>
+      <w:pPr>
+        <w:ind w:left="2160" w:hanging="360"/>
+      </w:pPr>
+      <w:rPr>
+        <w:rFonts w:ascii="Wingdings" w:hAnsi="Wingdings"/>
+      </w:rPr>
+    </w:lvl>
+    <w:lvl w:ilvl="3">
+      <w:numFmt w:val="bullet"/>
+      <w:lvlText w:val=""/>
+      <w:lvlJc w:val="left"/>
+      <w:pPr>
+        <w:ind w:left="2880" w:hanging="360"/>
+      </w:pPr>
+      <w:rPr>
+        <w:rFonts w:ascii="Symbol" w:hAnsi="Symbol"/>
+      </w:rPr>
+    </w:lvl>
+    <w:lvl w:ilvl="4">
+      <w:numFmt w:val="bullet"/>
+      <w:lvlText w:val="o"/>
+      <w:lvlJc w:val="left"/>
+      <w:pPr>
+        <w:ind w:left="3600" w:hanging="360"/>
+      </w:pPr>
+      <w:rPr>
+        <w:rFonts w:ascii="Courier New" w:hAnsi="Courier New" w:cs="Courier New"/>
+      </w:rPr>
+    </w:lvl>
+    <w:lvl w:ilvl="5">
+      <w:numFmt w:val="bullet"/>
+      <w:lvlText w:val=""/>
+      <w:lvlJc w:val="left"/>
+      <w:pPr>
+        <w:ind w:left="4320" w:hanging="360"/>
+      </w:pPr>
+      <w:rPr>
+        <w:rFonts w:ascii="Wingdings" w:hAnsi="Wingdings"/>
+      </w:rPr>
+    </w:lvl>
+    <w:lvl w:ilvl="6">
+      <w:numFmt w:val="bullet"/>
+      <w:lvlText w:val=""/>
+      <w:lvlJc w:val="left"/>
+      <w:pPr>
+        <w:ind w:left="5040" w:hanging="360"/>
+      </w:pPr>
+      <w:rPr>
+        <w:rFonts w:ascii="Symbol" w:hAnsi="Symbol"/>
+      </w:rPr>
+    </w:lvl>
+    <w:lvl w:ilvl="7">
+      <w:numFmt w:val="bullet"/>
+      <w:lvlText w:val="o"/>
+      <w:lvlJc w:val="left"/>
+      <w:pPr>
+        <w:ind w:left="5760" w:hanging="360"/>
+      </w:pPr>
+      <w:rPr>
+        <w:rFonts w:ascii="Courier New" w:hAnsi="Courier New" w:cs="Courier New"/>
+      </w:rPr>
+    </w:lvl>
+    <w:lvl w:ilvl="8">
+      <w:numFmt w:val="bullet"/>
+      <w:lvlText w:val=""/>
+      <w:lvlJc w:val="left"/>
+      <w:pPr>
+        <w:ind w:left="6480" w:hanging="360"/>
+      </w:pPr>
+      <w:rPr>
+        <w:rFonts w:ascii="Wingdings" w:hAnsi="Wingdings"/>
+      </w:rPr>
+    </w:lvl>
+  </w:abstractNum>
+  <w:abstractNum w:abstractNumId="9" w15:restartNumberingAfterBreak="0">
+    <w:nsid w:val="5C5E5A45"/>
+    <w:multiLevelType w:val="multilevel"/>
+    <w:tmpl w:val="B34CF684"/>
+    <w:styleLink w:val="WWOutlineListStyle1"/>
+    <w:lvl w:ilvl="0">
+      <w:start w:val="1"/>
+      <w:numFmt w:val="decimal"/>
+      <w:lvlText w:val="%1"/>
+      <w:lvlJc w:val="left"/>
+      <w:pPr>
+        <w:ind w:left="432" w:hanging="432"/>
+      </w:pPr>
+    </w:lvl>
+    <w:lvl w:ilvl="1">
+      <w:start w:val="1"/>
+      <w:numFmt w:val="decimal"/>
+      <w:lvlText w:val="%1.%2"/>
+      <w:lvlJc w:val="left"/>
+      <w:pPr>
+        <w:ind w:left="576" w:hanging="576"/>
+      </w:pPr>
+    </w:lvl>
+    <w:lvl w:ilvl="2">
+      <w:start w:val="1"/>
+      <w:numFmt w:val="none"/>
+      <w:lvlText w:val=""/>
+      <w:lvlJc w:val="left"/>
+    </w:lvl>
+    <w:lvl w:ilvl="3">
+      <w:start w:val="1"/>
+      <w:numFmt w:val="none"/>
+      <w:lvlText w:val=""/>
+      <w:lvlJc w:val="left"/>
+    </w:lvl>
+    <w:lvl w:ilvl="4">
+      <w:start w:val="1"/>
+      <w:numFmt w:val="none"/>
+      <w:lvlText w:val=""/>
+      <w:lvlJc w:val="left"/>
+    </w:lvl>
+    <w:lvl w:ilvl="5">
+      <w:start w:val="1"/>
+      <w:numFmt w:val="none"/>
+      <w:lvlText w:val=""/>
+      <w:lvlJc w:val="left"/>
+    </w:lvl>
+    <w:lvl w:ilvl="6">
+      <w:start w:val="1"/>
+      <w:numFmt w:val="none"/>
+      <w:lvlText w:val=""/>
+      <w:lvlJc w:val="left"/>
+    </w:lvl>
+    <w:lvl w:ilvl="7">
+      <w:start w:val="1"/>
+      <w:numFmt w:val="none"/>
+      <w:lvlText w:val=""/>
+      <w:lvlJc w:val="left"/>
+    </w:lvl>
+    <w:lvl w:ilvl="8">
+      <w:start w:val="1"/>
+      <w:numFmt w:val="none"/>
+      <w:lvlText w:val=""/>
+      <w:lvlJc w:val="left"/>
+    </w:lvl>
+  </w:abstractNum>
+  <w:abstractNum w:abstractNumId="10" w15:restartNumberingAfterBreak="0">
+    <w:nsid w:val="5E680DD5"/>
+    <w:multiLevelType w:val="multilevel"/>
+    <w:tmpl w:val="B71AE014"/>
+    <w:lvl w:ilvl="0">
+      <w:start w:val="1"/>
+      <w:numFmt w:val="bullet"/>
+      <w:lvlText w:val=""/>
+      <w:lvlJc w:val="left"/>
+      <w:pPr>
+        <w:tabs>
+          <w:tab w:val="num" w:pos="720"/>
+        </w:tabs>
+        <w:ind w:left="720" w:hanging="360"/>
+      </w:pPr>
+      <w:rPr>
+        <w:rFonts w:ascii="Symbol" w:hAnsi="Symbol" w:hint="default"/>
+        <w:sz w:val="20"/>
+      </w:rPr>
+    </w:lvl>
+    <w:lvl w:ilvl="1" w:tentative="1">
+      <w:start w:val="1"/>
+      <w:numFmt w:val="bullet"/>
+      <w:lvlText w:val="o"/>
+      <w:lvlJc w:val="left"/>
+      <w:pPr>
+        <w:tabs>
+          <w:tab w:val="num" w:pos="1440"/>
+        </w:tabs>
+        <w:ind w:left="1440" w:hanging="360"/>
+      </w:pPr>
+      <w:rPr>
+        <w:rFonts w:ascii="Courier New" w:hAnsi="Courier New" w:hint="default"/>
+        <w:sz w:val="20"/>
+      </w:rPr>
+    </w:lvl>
+    <w:lvl w:ilvl="2" w:tentative="1">
+      <w:start w:val="1"/>
+      <w:numFmt w:val="bullet"/>
+      <w:lvlText w:val=""/>
+      <w:lvlJc w:val="left"/>
+      <w:pPr>
+        <w:tabs>
+          <w:tab w:val="num" w:pos="2160"/>
+        </w:tabs>
+        <w:ind w:left="2160" w:hanging="360"/>
+      </w:pPr>
+      <w:rPr>
+        <w:rFonts w:ascii="Wingdings" w:hAnsi="Wingdings" w:hint="default"/>
+        <w:sz w:val="20"/>
+      </w:rPr>
+    </w:lvl>
+    <w:lvl w:ilvl="3" w:tentative="1">
+      <w:start w:val="1"/>
+      <w:numFmt w:val="bullet"/>
+      <w:lvlText w:val=""/>
+      <w:lvlJc w:val="left"/>
+      <w:pPr>
+        <w:tabs>
+          <w:tab w:val="num" w:pos="2880"/>
+        </w:tabs>
+        <w:ind w:left="2880" w:hanging="360"/>
+      </w:pPr>
+      <w:rPr>
+        <w:rFonts w:ascii="Wingdings" w:hAnsi="Wingdings" w:hint="default"/>
+        <w:sz w:val="20"/>
+      </w:rPr>
+    </w:lvl>
+    <w:lvl w:ilvl="4" w:tentative="1">
+      <w:start w:val="1"/>
+      <w:numFmt w:val="bullet"/>
+      <w:lvlText w:val=""/>
+      <w:lvlJc w:val="left"/>
+      <w:pPr>
+        <w:tabs>
+          <w:tab w:val="num" w:pos="3600"/>
+        </w:tabs>
+        <w:ind w:left="3600" w:hanging="360"/>
+      </w:pPr>
+      <w:rPr>
+        <w:rFonts w:ascii="Wingdings" w:hAnsi="Wingdings" w:hint="default"/>
+        <w:sz w:val="20"/>
+      </w:rPr>
+    </w:lvl>
+    <w:lvl w:ilvl="5" w:tentative="1">
+      <w:start w:val="1"/>
+      <w:numFmt w:val="bullet"/>
+      <w:lvlText w:val=""/>
+      <w:lvlJc w:val="left"/>
+      <w:pPr>
+        <w:tabs>
+          <w:tab w:val="num" w:pos="4320"/>
+        </w:tabs>
+        <w:ind w:left="4320" w:hanging="360"/>
+      </w:pPr>
+      <w:rPr>
+        <w:rFonts w:ascii="Wingdings" w:hAnsi="Wingdings" w:hint="default"/>
+        <w:sz w:val="20"/>
+      </w:rPr>
+    </w:lvl>
+    <w:lvl w:ilvl="6" w:tentative="1">
+      <w:start w:val="1"/>
+      <w:numFmt w:val="bullet"/>
+      <w:lvlText w:val=""/>
+      <w:lvlJc w:val="left"/>
+      <w:pPr>
+        <w:tabs>
+          <w:tab w:val="num" w:pos="5040"/>
+        </w:tabs>
+        <w:ind w:left="5040" w:hanging="360"/>
+      </w:pPr>
+      <w:rPr>
+        <w:rFonts w:ascii="Wingdings" w:hAnsi="Wingdings" w:hint="default"/>
+        <w:sz w:val="20"/>
+      </w:rPr>
+    </w:lvl>
+    <w:lvl w:ilvl="7" w:tentative="1">
+      <w:start w:val="1"/>
+      <w:numFmt w:val="bullet"/>
+      <w:lvlText w:val=""/>
+      <w:lvlJc w:val="left"/>
+      <w:pPr>
+        <w:tabs>
+          <w:tab w:val="num" w:pos="5760"/>
+        </w:tabs>
+        <w:ind w:left="5760" w:hanging="360"/>
+      </w:pPr>
+      <w:rPr>
+        <w:rFonts w:ascii="Wingdings" w:hAnsi="Wingdings" w:hint="default"/>
+        <w:sz w:val="20"/>
+      </w:rPr>
+    </w:lvl>
+    <w:lvl w:ilvl="8" w:tentative="1">
+      <w:start w:val="1"/>
+      <w:numFmt w:val="bullet"/>
+      <w:lvlText w:val=""/>
+      <w:lvlJc w:val="left"/>
+      <w:pPr>
+        <w:tabs>
+          <w:tab w:val="num" w:pos="6480"/>
+        </w:tabs>
+        <w:ind w:left="6480" w:hanging="360"/>
+      </w:pPr>
+      <w:rPr>
+        <w:rFonts w:ascii="Wingdings" w:hAnsi="Wingdings" w:hint="default"/>
+        <w:sz w:val="20"/>
+      </w:rPr>
+    </w:lvl>
+  </w:abstractNum>
+  <w:abstractNum w:abstractNumId="11" w15:restartNumberingAfterBreak="0">
+    <w:nsid w:val="601310BD"/>
+    <w:multiLevelType w:val="hybridMultilevel"/>
+    <w:tmpl w:val="9F12E316"/>
+    <w:lvl w:ilvl="0" w:tplc="0410000F">
+      <w:start w:val="1"/>
+      <w:numFmt w:val="decimal"/>
+      <w:lvlText w:val="%1."/>
+      <w:lvlJc w:val="left"/>
+      <w:pPr>
+        <w:ind w:left="720" w:hanging="360"/>
+      </w:pPr>
+    </w:lvl>
+    <w:lvl w:ilvl="1" w:tplc="04100019" w:tentative="1">
+      <w:start w:val="1"/>
+      <w:numFmt w:val="lowerLetter"/>
+      <w:lvlText w:val="%2."/>
+      <w:lvlJc w:val="left"/>
+      <w:pPr>
+        <w:ind w:left="1440" w:hanging="360"/>
+      </w:pPr>
+    </w:lvl>
+    <w:lvl w:ilvl="2" w:tplc="0410001B" w:tentative="1">
+      <w:start w:val="1"/>
+      <w:numFmt w:val="lowerRoman"/>
+      <w:lvlText w:val="%3."/>
+      <w:lvlJc w:val="right"/>
+      <w:pPr>
+        <w:ind w:left="2160" w:hanging="180"/>
+      </w:pPr>
+    </w:lvl>
+    <w:lvl w:ilvl="3" w:tplc="0410000F" w:tentative="1">
+      <w:start w:val="1"/>
+      <w:numFmt w:val="decimal"/>
+      <w:lvlText w:val="%4."/>
+      <w:lvlJc w:val="left"/>
+      <w:pPr>
+        <w:ind w:left="2880" w:hanging="360"/>
+      </w:pPr>
+    </w:lvl>
+    <w:lvl w:ilvl="4" w:tplc="04100019" w:tentative="1">
+      <w:start w:val="1"/>
+      <w:numFmt w:val="lowerLetter"/>
+      <w:lvlText w:val="%5."/>
+      <w:lvlJc w:val="left"/>
+      <w:pPr>
+        <w:ind w:left="3600" w:hanging="360"/>
+      </w:pPr>
+    </w:lvl>
+    <w:lvl w:ilvl="5" w:tplc="0410001B" w:tentative="1">
+      <w:start w:val="1"/>
+      <w:numFmt w:val="lowerRoman"/>
+      <w:lvlText w:val="%6."/>
+      <w:lvlJc w:val="right"/>
+      <w:pPr>
+        <w:ind w:left="4320" w:hanging="180"/>
+      </w:pPr>
+    </w:lvl>
+    <w:lvl w:ilvl="6" w:tplc="0410000F" w:tentative="1">
+      <w:start w:val="1"/>
+      <w:numFmt w:val="decimal"/>
+      <w:lvlText w:val="%7."/>
+      <w:lvlJc w:val="left"/>
+      <w:pPr>
+        <w:ind w:left="5040" w:hanging="360"/>
+      </w:pPr>
+    </w:lvl>
+    <w:lvl w:ilvl="7" w:tplc="04100019" w:tentative="1">
+      <w:start w:val="1"/>
+      <w:numFmt w:val="lowerLetter"/>
+      <w:lvlText w:val="%8."/>
+      <w:lvlJc w:val="left"/>
+      <w:pPr>
+        <w:ind w:left="5760" w:hanging="360"/>
+      </w:pPr>
+    </w:lvl>
+    <w:lvl w:ilvl="8" w:tplc="0410001B" w:tentative="1">
+      <w:start w:val="1"/>
+      <w:numFmt w:val="lowerRoman"/>
+      <w:lvlText w:val="%9."/>
+      <w:lvlJc w:val="right"/>
+      <w:pPr>
+        <w:ind w:left="6480" w:hanging="180"/>
+      </w:pPr>
+    </w:lvl>
+  </w:abstractNum>
+  <w:abstractNum w:abstractNumId="12" w15:restartNumberingAfterBreak="0">
     <w:nsid w:val="74177138"/>
     <w:multiLevelType w:val="hybridMultilevel"/>
     <w:tmpl w:val="EFDEC5F8"/>
@@ -18526,7 +20765,7 @@
       </w:rPr>
     </w:lvl>
   </w:abstractNum>
-  <w:abstractNum w:abstractNumId="9" w15:restartNumberingAfterBreak="0">
+  <w:abstractNum w:abstractNumId="13" w15:restartNumberingAfterBreak="0">
     <w:nsid w:val="7DB027BC"/>
     <w:multiLevelType w:val="multilevel"/>
     <w:tmpl w:val="09DA66C6"/>
@@ -18615,40 +20854,52 @@
     </w:lvl>
   </w:abstractNum>
   <w:num w:numId="1" w16cid:durableId="683895829">
+    <w:abstractNumId w:val="2"/>
+  </w:num>
+  <w:num w:numId="2" w16cid:durableId="1376345736">
+    <w:abstractNumId w:val="5"/>
+  </w:num>
+  <w:num w:numId="3" w16cid:durableId="697051100">
+    <w:abstractNumId w:val="7"/>
+  </w:num>
+  <w:num w:numId="4" w16cid:durableId="1990209823">
+    <w:abstractNumId w:val="9"/>
+  </w:num>
+  <w:num w:numId="5" w16cid:durableId="80419521">
+    <w:abstractNumId w:val="6"/>
+  </w:num>
+  <w:num w:numId="6" w16cid:durableId="294334459">
     <w:abstractNumId w:val="1"/>
   </w:num>
-  <w:num w:numId="2" w16cid:durableId="1376345736">
+  <w:num w:numId="7" w16cid:durableId="399329321">
+    <w:abstractNumId w:val="13"/>
+  </w:num>
+  <w:num w:numId="8" w16cid:durableId="187958888">
     <w:abstractNumId w:val="3"/>
   </w:num>
-  <w:num w:numId="3" w16cid:durableId="697051100">
-    <w:abstractNumId w:val="5"/>
-  </w:num>
-  <w:num w:numId="4" w16cid:durableId="1990209823">
-    <w:abstractNumId w:val="7"/>
-  </w:num>
-  <w:num w:numId="5" w16cid:durableId="80419521">
-    <w:abstractNumId w:val="4"/>
-  </w:num>
-  <w:num w:numId="6" w16cid:durableId="294334459">
-    <w:abstractNumId w:val="0"/>
-  </w:num>
-  <w:num w:numId="7" w16cid:durableId="399329321">
-    <w:abstractNumId w:val="9"/>
-  </w:num>
-  <w:num w:numId="8" w16cid:durableId="187958888">
+  <w:num w:numId="9" w16cid:durableId="47920207">
     <w:abstractNumId w:val="2"/>
-  </w:num>
-  <w:num w:numId="9" w16cid:durableId="47920207">
-    <w:abstractNumId w:val="1"/>
     <w:lvlOverride w:ilvl="0">
       <w:startOverride w:val="1"/>
     </w:lvlOverride>
   </w:num>
   <w:num w:numId="10" w16cid:durableId="1913857181">
-    <w:abstractNumId w:val="6"/>
+    <w:abstractNumId w:val="8"/>
   </w:num>
   <w:num w:numId="11" w16cid:durableId="1283809900">
-    <w:abstractNumId w:val="8"/>
+    <w:abstractNumId w:val="12"/>
+  </w:num>
+  <w:num w:numId="12" w16cid:durableId="2069186901">
+    <w:abstractNumId w:val="10"/>
+  </w:num>
+  <w:num w:numId="13" w16cid:durableId="1662390711">
+    <w:abstractNumId w:val="0"/>
+  </w:num>
+  <w:num w:numId="14" w16cid:durableId="505098688">
+    <w:abstractNumId w:val="4"/>
+  </w:num>
+  <w:num w:numId="15" w16cid:durableId="1873034823">
+    <w:abstractNumId w:val="11"/>
   </w:num>
 </w:numbering>
 </file>
@@ -19050,7 +21301,7 @@
   <w:style w:type="paragraph" w:default="1" w:styleId="Normale">
     <w:name w:val="Normal"/>
     <w:qFormat/>
-    <w:rsid w:val="00402792"/>
+    <w:rsid w:val="0017519B"/>
     <w:pPr>
       <w:jc w:val="both"/>
     </w:pPr>
@@ -19112,7 +21363,6 @@
   <w:style w:type="character" w:default="1" w:styleId="Carpredefinitoparagrafo">
     <w:name w:val="Default Paragraph Font"/>
     <w:uiPriority w:val="1"/>
-    <w:semiHidden/>
     <w:unhideWhenUsed/>
   </w:style>
   <w:style w:type="table" w:default="1" w:styleId="Tabellanormale">
@@ -19952,6 +22202,22 @@
       <w:lang w:val="it-IT" w:eastAsia="tr-TR"/>
     </w:rPr>
   </w:style>
+  <w:style w:type="table" w:styleId="Grigliatabella">
+    <w:name w:val="Table Grid"/>
+    <w:basedOn w:val="Tabellanormale"/>
+    <w:uiPriority w:val="39"/>
+    <w:rsid w:val="000972B0"/>
+    <w:tblPr>
+      <w:tblBorders>
+        <w:top w:val="single" w:sz="4" w:space="0" w:color="auto"/>
+        <w:left w:val="single" w:sz="4" w:space="0" w:color="auto"/>
+        <w:bottom w:val="single" w:sz="4" w:space="0" w:color="auto"/>
+        <w:right w:val="single" w:sz="4" w:space="0" w:color="auto"/>
+        <w:insideH w:val="single" w:sz="4" w:space="0" w:color="auto"/>
+        <w:insideV w:val="single" w:sz="4" w:space="0" w:color="auto"/>
+      </w:tblBorders>
+    </w:tblPr>
+  </w:style>
 </w:styles>
 </file>
 

</xml_diff>

<commit_message>
Correzione del notebook CH degli embeddings perché testata 2 volte e pure tutte le strategie
</commit_message>
<xml_diff>
--- a/Relazione WORD.docx
+++ b/Relazione WORD.docx
@@ -101,7 +101,21 @@
         <w:rPr>
           <w:lang w:val="en-GB"/>
         </w:rPr>
-        <w:t xml:space="preserve"> sit </w:t>
+        <w:t xml:space="preserve"> </w:t>
+      </w:r>
+      <w:proofErr w:type="gramStart"/>
+      <w:r>
+        <w:rPr>
+          <w:lang w:val="en-GB"/>
+        </w:rPr>
+        <w:t>sit</w:t>
+      </w:r>
+      <w:proofErr w:type="gramEnd"/>
+      <w:r>
+        <w:rPr>
+          <w:lang w:val="en-GB"/>
+        </w:rPr>
+        <w:t xml:space="preserve"> </w:t>
       </w:r>
       <w:proofErr w:type="spellStart"/>
       <w:r>
@@ -607,93 +621,87 @@
         </w:rPr>
         <w:t xml:space="preserve">. </w:t>
       </w:r>
-      <w:r>
-        <w:rPr>
-          <w:lang w:val="en-GB"/>
-        </w:rPr>
-        <w:t xml:space="preserve">Donec </w:t>
-      </w:r>
       <w:proofErr w:type="spellStart"/>
       <w:r>
         <w:rPr>
-          <w:lang w:val="en-GB"/>
-        </w:rPr>
-        <w:t>eu</w:t>
+          <w:lang w:val="fr-FR"/>
+        </w:rPr>
+        <w:t>Donec</w:t>
       </w:r>
       <w:proofErr w:type="spellEnd"/>
       <w:r>
         <w:rPr>
-          <w:lang w:val="en-GB"/>
+          <w:lang w:val="fr-FR"/>
+        </w:rPr>
+        <w:t xml:space="preserve"> eu </w:t>
+      </w:r>
+      <w:proofErr w:type="spellStart"/>
+      <w:r>
+        <w:rPr>
+          <w:lang w:val="fr-FR"/>
+        </w:rPr>
+        <w:t>neque</w:t>
+      </w:r>
+      <w:proofErr w:type="spellEnd"/>
+      <w:r>
+        <w:rPr>
+          <w:lang w:val="fr-FR"/>
+        </w:rPr>
+        <w:t xml:space="preserve"> magna. </w:t>
+      </w:r>
+      <w:proofErr w:type="spellStart"/>
+      <w:r>
+        <w:rPr>
+          <w:lang w:val="fr-FR"/>
+        </w:rPr>
+        <w:t>Curabitur</w:t>
+      </w:r>
+      <w:proofErr w:type="spellEnd"/>
+      <w:r>
+        <w:rPr>
+          <w:lang w:val="fr-FR"/>
         </w:rPr>
         <w:t xml:space="preserve"> </w:t>
       </w:r>
       <w:proofErr w:type="spellStart"/>
       <w:r>
         <w:rPr>
-          <w:lang w:val="en-GB"/>
-        </w:rPr>
-        <w:t>neque</w:t>
+          <w:lang w:val="fr-FR"/>
+        </w:rPr>
+        <w:t>eget</w:t>
       </w:r>
       <w:proofErr w:type="spellEnd"/>
       <w:r>
         <w:rPr>
-          <w:lang w:val="en-GB"/>
-        </w:rPr>
-        <w:t xml:space="preserve"> magna. </w:t>
+          <w:lang w:val="fr-FR"/>
+        </w:rPr>
+        <w:t xml:space="preserve"> </w:t>
       </w:r>
       <w:proofErr w:type="spellStart"/>
       <w:r>
         <w:rPr>
-          <w:lang w:val="en-GB"/>
-        </w:rPr>
-        <w:t>Curabitur</w:t>
+          <w:lang w:val="fr-FR"/>
+        </w:rPr>
+        <w:t>felis</w:t>
       </w:r>
       <w:proofErr w:type="spellEnd"/>
       <w:r>
         <w:rPr>
-          <w:lang w:val="en-GB"/>
+          <w:lang w:val="fr-FR"/>
         </w:rPr>
         <w:t xml:space="preserve"> </w:t>
       </w:r>
       <w:proofErr w:type="spellStart"/>
       <w:r>
         <w:rPr>
-          <w:lang w:val="en-GB"/>
-        </w:rPr>
-        <w:t>eget</w:t>
+          <w:lang w:val="fr-FR"/>
+        </w:rPr>
+        <w:t>tellus</w:t>
       </w:r>
       <w:proofErr w:type="spellEnd"/>
       <w:r>
         <w:rPr>
-          <w:lang w:val="en-GB"/>
-        </w:rPr>
-        <w:t xml:space="preserve"> </w:t>
-      </w:r>
-      <w:proofErr w:type="spellStart"/>
-      <w:r>
-        <w:rPr>
-          <w:lang w:val="en-GB"/>
-        </w:rPr>
-        <w:t>felis</w:t>
-      </w:r>
-      <w:proofErr w:type="spellEnd"/>
-      <w:r>
-        <w:rPr>
-          <w:lang w:val="en-GB"/>
-        </w:rPr>
-        <w:t xml:space="preserve"> </w:t>
-      </w:r>
-      <w:proofErr w:type="spellStart"/>
-      <w:r>
-        <w:rPr>
-          <w:lang w:val="en-GB"/>
-        </w:rPr>
-        <w:t>tellus</w:t>
-      </w:r>
-      <w:proofErr w:type="spellEnd"/>
-      <w:r>
-        <w:rPr>
-          <w:lang w:val="en-GB"/>
+          <w:lang w:val="fr-FR"/>
         </w:rPr>
         <w:t xml:space="preserve">. </w:t>
       </w:r>
@@ -1166,44 +1174,18 @@
       </w:r>
       <w:proofErr w:type="spellStart"/>
       <w:r>
-        <w:rPr>
-          <w:lang w:val="fr-FR"/>
-        </w:rPr>
         <w:t>Etiam</w:t>
       </w:r>
       <w:proofErr w:type="spellEnd"/>
       <w:r>
-        <w:rPr>
-          <w:lang w:val="fr-FR"/>
-        </w:rPr>
-        <w:t xml:space="preserve"> </w:t>
+        <w:t xml:space="preserve"> vel </w:t>
       </w:r>
       <w:proofErr w:type="spellStart"/>
       <w:r>
-        <w:rPr>
-          <w:lang w:val="fr-FR"/>
-        </w:rPr>
-        <w:t>vel</w:t>
+        <w:t>condimentum</w:t>
       </w:r>
       <w:proofErr w:type="spellEnd"/>
       <w:r>
-        <w:rPr>
-          <w:lang w:val="fr-FR"/>
-        </w:rPr>
-        <w:t xml:space="preserve"> </w:t>
-      </w:r>
-      <w:proofErr w:type="spellStart"/>
-      <w:r>
-        <w:rPr>
-          <w:lang w:val="fr-FR"/>
-        </w:rPr>
-        <w:t>condimentum</w:t>
-      </w:r>
-      <w:proofErr w:type="spellEnd"/>
-      <w:r>
-        <w:rPr>
-          <w:lang w:val="fr-FR"/>
-        </w:rPr>
         <w:t xml:space="preserve"> magna. </w:t>
       </w:r>
       <w:r>
@@ -1404,7 +1386,21 @@
         <w:rPr>
           <w:lang w:val="en-GB"/>
         </w:rPr>
-        <w:t xml:space="preserve"> Start all pages directly under the top margin. See the guidelines later regarding formatting the first page. The manuscript should be printed single-sided and its length should not exceed the maximum page limit described in Section 3. </w:t>
+        <w:t xml:space="preserve"> Start all pages directly under the top margin. See the guidelines later regarding formatting the first page. The manuscript should be printed single-</w:t>
+      </w:r>
+      <w:proofErr w:type="gramStart"/>
+      <w:r>
+        <w:rPr>
+          <w:lang w:val="en-GB"/>
+        </w:rPr>
+        <w:t>sided</w:t>
+      </w:r>
+      <w:proofErr w:type="gramEnd"/>
+      <w:r>
+        <w:rPr>
+          <w:lang w:val="en-GB"/>
+        </w:rPr>
+        <w:t xml:space="preserve"> and its length should not exceed the maximum page limit described in Section 3. </w:t>
       </w:r>
       <w:r>
         <w:rPr>
@@ -1528,11 +1524,33 @@
           <w:lang w:val="en-GB"/>
         </w:rPr>
       </w:pPr>
+      <w:proofErr w:type="gramStart"/>
       <w:r>
         <w:rPr>
           <w:lang w:val="en-GB"/>
         </w:rPr>
-        <w:t>For the production of the electronic manuscript you must use Adobe’s Portable Document Format (PDF).</w:t>
+        <w:t>For the production of</w:t>
+      </w:r>
+      <w:proofErr w:type="gramEnd"/>
+      <w:r>
+        <w:rPr>
+          <w:lang w:val="en-GB"/>
+        </w:rPr>
+        <w:t xml:space="preserve"> the electronic </w:t>
+      </w:r>
+      <w:proofErr w:type="gramStart"/>
+      <w:r>
+        <w:rPr>
+          <w:lang w:val="en-GB"/>
+        </w:rPr>
+        <w:t>manuscript</w:t>
+      </w:r>
+      <w:proofErr w:type="gramEnd"/>
+      <w:r>
+        <w:rPr>
+          <w:lang w:val="en-GB"/>
+        </w:rPr>
+        <w:t xml:space="preserve"> you must use Adobe’s Portable Document Format (PDF).</w:t>
       </w:r>
     </w:p>
     <w:p>
@@ -1582,9 +1600,18 @@
           <w:i/>
           <w:iCs/>
         </w:rPr>
-        <w:t>extract_text_from_doc.ipynb</w:t>
+        <w:t>extract_text_from_</w:t>
+      </w:r>
+      <w:proofErr w:type="gramStart"/>
+      <w:r>
+        <w:rPr>
+          <w:i/>
+          <w:iCs/>
+        </w:rPr>
+        <w:t>doc.ipynb</w:t>
       </w:r>
       <w:proofErr w:type="spellEnd"/>
+      <w:proofErr w:type="gramEnd"/>
       <w:r>
         <w:t>, sono stati estratti i testi contenuti nei file originali in formato .</w:t>
       </w:r>
@@ -1863,9 +1890,18 @@
           <w:i/>
           <w:iCs/>
         </w:rPr>
-        <w:t>test_twitter.gold</w:t>
+        <w:t>test_</w:t>
+      </w:r>
+      <w:proofErr w:type="gramStart"/>
+      <w:r>
+        <w:rPr>
+          <w:i/>
+          <w:iCs/>
+        </w:rPr>
+        <w:t>twitter.gold</w:t>
       </w:r>
       <w:proofErr w:type="spellEnd"/>
+      <w:proofErr w:type="gramEnd"/>
       <w:r>
         <w:t xml:space="preserve">, da cui sono stati estratti gli identificativi testuali dei documenti annotati. Questi identificativi sono stati utilizzati per creare una sottocartella dedicata, </w:t>
       </w:r>
@@ -1909,7 +1945,11 @@
         <w:t xml:space="preserve">/, </w:t>
       </w:r>
       <w:r>
-        <w:t xml:space="preserve">contenente esclusivamente i file </w:t>
+        <w:t xml:space="preserve">contenente esclusivamente i </w:t>
+      </w:r>
+      <w:proofErr w:type="gramStart"/>
+      <w:r>
+        <w:t xml:space="preserve">file </w:t>
       </w:r>
       <w:r>
         <w:rPr>
@@ -1927,6 +1967,7 @@
         <w:t>conllu</w:t>
       </w:r>
       <w:proofErr w:type="spellEnd"/>
+      <w:proofErr w:type="gramEnd"/>
       <w:r>
         <w:rPr>
           <w:i/>
@@ -1961,9 +2002,18 @@
           <w:i/>
           <w:iCs/>
         </w:rPr>
-        <w:t>NLM_InGenre-TW.ipynb</w:t>
+        <w:t>NLM_InGenre-</w:t>
+      </w:r>
+      <w:proofErr w:type="gramStart"/>
+      <w:r>
+        <w:rPr>
+          <w:i/>
+          <w:iCs/>
+        </w:rPr>
+        <w:t>TW.ipynb</w:t>
       </w:r>
       <w:proofErr w:type="spellEnd"/>
+      <w:proofErr w:type="gramEnd"/>
     </w:p>
     <w:p>
       <w:pPr>
@@ -6075,7 +6125,14 @@
         <w:rPr>
           <w:lang w:eastAsia="it-IT"/>
         </w:rPr>
-        <w:t>del fatto che, per Twitter, solo una parte dei documenti del test set aveva un corrispondente nel file</w:t>
+        <w:t xml:space="preserve">del fatto che, per Twitter, solo una parte dei documenti del test set aveva un corrispondente nel </w:t>
+      </w:r>
+      <w:proofErr w:type="gramStart"/>
+      <w:r>
+        <w:rPr>
+          <w:lang w:eastAsia="it-IT"/>
+        </w:rPr>
+        <w:t>file</w:t>
       </w:r>
       <w:r>
         <w:rPr>
@@ -6097,6 +6154,7 @@
         <w:t>gold</w:t>
       </w:r>
       <w:proofErr w:type="spellEnd"/>
+      <w:proofErr w:type="gramEnd"/>
       <w:r>
         <w:rPr>
           <w:lang w:eastAsia="it-IT"/>
@@ -8514,10 +8572,7 @@
     </w:p>
     <w:p>
       <w:r>
-        <w:t xml:space="preserve">In questa </w:t>
-      </w:r>
-      <w:r>
-        <w:t xml:space="preserve">sezione </w:t>
+        <w:t xml:space="preserve">In questa sezione </w:t>
       </w:r>
       <w:r>
         <w:t xml:space="preserve">è stato sviluppato un classificatore SVM </w:t>
@@ -8540,10 +8595,7 @@
         <w:t xml:space="preserve"> </w:t>
       </w:r>
       <w:r>
-        <w:t>dei testi.</w:t>
-      </w:r>
-      <w:r>
-        <w:t xml:space="preserve"> </w:t>
+        <w:t xml:space="preserve">dei testi. </w:t>
       </w:r>
       <w:r>
         <w:t xml:space="preserve">A tal fine sono state testate tutte le combinazioni tra: </w:t>
@@ -8749,13 +8801,23 @@
         </w:rPr>
       </w:pPr>
       <w:proofErr w:type="spellStart"/>
+      <w:proofErr w:type="gramStart"/>
       <w:r>
         <w:rPr>
           <w:i/>
           <w:iCs/>
           <w:lang w:val="fr-FR"/>
         </w:rPr>
-        <w:t>max_verb</w:t>
+        <w:t>max</w:t>
+      </w:r>
+      <w:proofErr w:type="gramEnd"/>
+      <w:r>
+        <w:rPr>
+          <w:i/>
+          <w:iCs/>
+          <w:lang w:val="fr-FR"/>
+        </w:rPr>
+        <w:t>_verb</w:t>
       </w:r>
       <w:proofErr w:type="spellEnd"/>
       <w:r>
@@ -8824,13 +8886,13 @@
           <w:i/>
           <w:iCs/>
         </w:rPr>
-      </w:r>
-      <w:r>
-        <w:rPr>
-          <w:i/>
-          <w:iCs/>
-        </w:rPr>
         <w:instrText xml:space="preserve"> \* MERGEFORMAT </w:instrText>
+      </w:r>
+      <w:r>
+        <w:rPr>
+          <w:i/>
+          <w:iCs/>
+        </w:rPr>
       </w:r>
       <w:r>
         <w:rPr>
@@ -9346,13 +9408,13 @@
           <w:i/>
           <w:iCs/>
         </w:rPr>
-      </w:r>
-      <w:r>
-        <w:rPr>
-          <w:i/>
-          <w:iCs/>
-        </w:rPr>
         <w:instrText xml:space="preserve"> \* MERGEFORMAT </w:instrText>
+      </w:r>
+      <w:r>
+        <w:rPr>
+          <w:i/>
+          <w:iCs/>
+        </w:rPr>
       </w:r>
       <w:r>
         <w:rPr>
@@ -9537,7 +9599,7 @@
     <w:p/>
     <w:tbl>
       <w:tblPr>
-        <w:tblW w:w="4531" w:type="dxa"/>
+        <w:tblW w:w="4536" w:type="dxa"/>
         <w:tblBorders>
           <w:top w:val="single" w:sz="4" w:space="0" w:color="auto"/>
           <w:left w:val="single" w:sz="4" w:space="0" w:color="auto"/>
@@ -9565,7 +9627,7 @@
         </w:trPr>
         <w:tc>
           <w:tcPr>
-            <w:tcW w:w="4531" w:type="dxa"/>
+            <w:tcW w:w="4536" w:type="dxa"/>
             <w:gridSpan w:val="5"/>
             <w:shd w:val="clear" w:color="auto" w:fill="auto"/>
             <w:noWrap/>
@@ -9617,7 +9679,7 @@
         </w:trPr>
         <w:tc>
           <w:tcPr>
-            <w:tcW w:w="506" w:type="dxa"/>
+            <w:tcW w:w="507" w:type="dxa"/>
             <w:shd w:val="clear" w:color="auto" w:fill="auto"/>
             <w:noWrap/>
             <w:tcMar>
@@ -9636,7 +9698,7 @@
         </w:tc>
         <w:tc>
           <w:tcPr>
-            <w:tcW w:w="1425" w:type="dxa"/>
+            <w:tcW w:w="1429" w:type="dxa"/>
             <w:shd w:val="clear" w:color="auto" w:fill="auto"/>
             <w:noWrap/>
             <w:tcMar>
@@ -9777,7 +9839,7 @@
         </w:trPr>
         <w:tc>
           <w:tcPr>
-            <w:tcW w:w="506" w:type="dxa"/>
+            <w:tcW w:w="507" w:type="dxa"/>
             <w:shd w:val="clear" w:color="auto" w:fill="auto"/>
             <w:noWrap/>
             <w:tcMar>
@@ -9807,7 +9869,7 @@
         </w:tc>
         <w:tc>
           <w:tcPr>
-            <w:tcW w:w="1425" w:type="dxa"/>
+            <w:tcW w:w="1429" w:type="dxa"/>
             <w:shd w:val="clear" w:color="auto" w:fill="auto"/>
             <w:noWrap/>
             <w:tcMar>
@@ -9905,6 +9967,7 @@
               <w:rPr>
                 <w:sz w:val="20"/>
                 <w:szCs w:val="20"/>
+                <w:highlight w:val="yellow"/>
               </w:rPr>
               <w:t>74</w:t>
             </w:r>
@@ -9947,7 +10010,7 @@
         </w:trPr>
         <w:tc>
           <w:tcPr>
-            <w:tcW w:w="506" w:type="dxa"/>
+            <w:tcW w:w="507" w:type="dxa"/>
             <w:shd w:val="clear" w:color="auto" w:fill="auto"/>
             <w:noWrap/>
             <w:tcMar>
@@ -9977,7 +10040,7 @@
         </w:tc>
         <w:tc>
           <w:tcPr>
-            <w:tcW w:w="1425" w:type="dxa"/>
+            <w:tcW w:w="1429" w:type="dxa"/>
             <w:shd w:val="clear" w:color="auto" w:fill="auto"/>
             <w:noWrap/>
             <w:tcMar>
@@ -9992,6 +10055,17 @@
             <w:pPr>
               <w:jc w:val="center"/>
             </w:pPr>
+            <w:proofErr w:type="spellStart"/>
+            <w:r>
+              <w:rPr>
+                <w:i/>
+                <w:iCs/>
+                <w:sz w:val="20"/>
+                <w:szCs w:val="20"/>
+              </w:rPr>
+              <w:t>mean_noun_adj</w:t>
+            </w:r>
+            <w:proofErr w:type="spellEnd"/>
           </w:p>
         </w:tc>
         <w:tc>
@@ -10011,6 +10085,9 @@
             <w:pPr>
               <w:jc w:val="center"/>
             </w:pPr>
+            <w:r>
+              <w:t>0.5270</w:t>
+            </w:r>
           </w:p>
         </w:tc>
         <w:tc>
@@ -10030,6 +10107,9 @@
             <w:pPr>
               <w:jc w:val="center"/>
             </w:pPr>
+            <w:r>
+              <w:t>74</w:t>
+            </w:r>
           </w:p>
         </w:tc>
         <w:tc>
@@ -10049,6 +10129,13 @@
             <w:pPr>
               <w:jc w:val="center"/>
             </w:pPr>
+            <w:r>
+              <w:rPr>
+                <w:sz w:val="20"/>
+                <w:szCs w:val="20"/>
+              </w:rPr>
+              <w:t>[[36, 1], [34, 3]]</w:t>
+            </w:r>
           </w:p>
         </w:tc>
       </w:tr>
@@ -10058,7 +10145,7 @@
         </w:trPr>
         <w:tc>
           <w:tcPr>
-            <w:tcW w:w="506" w:type="dxa"/>
+            <w:tcW w:w="507" w:type="dxa"/>
             <w:shd w:val="clear" w:color="auto" w:fill="auto"/>
             <w:noWrap/>
             <w:tcMar>
@@ -10088,7 +10175,7 @@
         </w:tc>
         <w:tc>
           <w:tcPr>
-            <w:tcW w:w="1425" w:type="dxa"/>
+            <w:tcW w:w="1429" w:type="dxa"/>
             <w:shd w:val="clear" w:color="auto" w:fill="auto"/>
             <w:noWrap/>
             <w:tcMar>
@@ -10170,7 +10257,7 @@
         </w:trPr>
         <w:tc>
           <w:tcPr>
-            <w:tcW w:w="506" w:type="dxa"/>
+            <w:tcW w:w="507" w:type="dxa"/>
             <w:shd w:val="clear" w:color="auto" w:fill="auto"/>
             <w:noWrap/>
             <w:tcMar>
@@ -10200,7 +10287,7 @@
         </w:tc>
         <w:tc>
           <w:tcPr>
-            <w:tcW w:w="1425" w:type="dxa"/>
+            <w:tcW w:w="1429" w:type="dxa"/>
             <w:shd w:val="clear" w:color="auto" w:fill="auto"/>
             <w:noWrap/>
             <w:tcMar>
@@ -10441,8 +10528,16 @@
         <w:rPr>
           <w:lang w:val="en-GB"/>
         </w:rPr>
-        <w:t>Max sequence length: 128 token</w:t>
-      </w:r>
+        <w:t xml:space="preserve">Max sequence length: 128 </w:t>
+      </w:r>
+      <w:proofErr w:type="gramStart"/>
+      <w:r>
+        <w:rPr>
+          <w:lang w:val="en-GB"/>
+        </w:rPr>
+        <w:t>token</w:t>
+      </w:r>
+      <w:proofErr w:type="gramEnd"/>
     </w:p>
     <w:p>
       <w:pPr>
@@ -17311,7 +17406,15 @@
     </w:p>
     <w:p>
       <w:r>
-        <w:t>Infatti, le performance sul test evidenziano un notevole crollo: accuracy pari al 48% e F1 macro pari a 0.44, i valori più bassi tra tutti i generi analizzati. La confusion matrix (</w:t>
+        <w:t xml:space="preserve">Infatti, le performance sul test evidenziano un notevole crollo: accuracy pari al 48% e F1 </w:t>
+      </w:r>
+      <w:proofErr w:type="gramStart"/>
+      <w:r>
+        <w:t>macro pari</w:t>
+      </w:r>
+      <w:proofErr w:type="gramEnd"/>
+      <w:r>
+        <w:t xml:space="preserve"> a 0.44, i valori più bassi tra tutti i generi analizzati. La confusion matrix (</w:t>
       </w:r>
       <w:r>
         <w:rPr>
@@ -17694,6 +17797,9 @@
     <w:p>
       <w:pPr>
         <w:pStyle w:val="EACLReferencetext"/>
+        <w:rPr>
+          <w:lang w:val="en-GB"/>
+        </w:rPr>
       </w:pPr>
       <w:r>
         <w:rPr>
@@ -17707,12 +17813,14 @@
           <w:i/>
           <w:iCs/>
           <w:color w:val="EE0000"/>
+          <w:lang w:val="en-GB"/>
         </w:rPr>
         <w:t>Computing Reviews</w:t>
       </w:r>
       <w:r>
         <w:rPr>
           <w:color w:val="EE0000"/>
+          <w:lang w:val="en-GB"/>
         </w:rPr>
         <w:t>, 24(11):503–512.</w:t>
       </w:r>
@@ -17720,10 +17828,14 @@
     <w:p>
       <w:pPr>
         <w:pStyle w:val="EACLReferencetext"/>
+        <w:rPr>
+          <w:lang w:val="en-GB"/>
+        </w:rPr>
       </w:pPr>
       <w:r>
         <w:rPr>
           <w:color w:val="EE0000"/>
+          <w:lang w:val="en-GB"/>
         </w:rPr>
         <w:t xml:space="preserve">Margherita Hack. 2011. </w:t>
       </w:r>
@@ -17733,19 +17845,12 @@
         </w:rPr>
         <w:t xml:space="preserve">Libera scienza in libero Stato. </w:t>
       </w:r>
-      <w:proofErr w:type="spellStart"/>
       <w:r>
         <w:rPr>
           <w:color w:val="EE0000"/>
-        </w:rPr>
-        <w:t>Bur</w:t>
-      </w:r>
-      <w:proofErr w:type="spellEnd"/>
-      <w:r>
-        <w:rPr>
-          <w:color w:val="EE0000"/>
-        </w:rPr>
-        <w:t>.</w:t>
+          <w:lang w:val="en-GB"/>
+        </w:rPr>
+        <w:t>Bur.</w:t>
       </w:r>
     </w:p>
     <w:p>

</xml_diff>

<commit_message>
Ngrams, relazione e notebook children
</commit_message>
<xml_diff>
--- a/Relazione WORD.docx
+++ b/Relazione WORD.docx
@@ -1398,7 +1398,13 @@
         <w:rPr>
           <w:lang w:val="en-GB"/>
         </w:rPr>
-        <w:t xml:space="preserve"> at the top of the first page, and any full-width figures or tables (see the guidelines in Section 2.6). </w:t>
+        <w:t xml:space="preserve"> at the top of the first page, and any full-width figures or tables (see the guidelines in Sec</w:t>
+      </w:r>
+      <w:r>
+        <w:rPr>
+          <w:lang w:val="en-GB"/>
+        </w:rPr>
+        <w:t xml:space="preserve">tion 2.6). </w:t>
       </w:r>
       <w:r>
         <w:rPr>
@@ -1756,7 +1762,11 @@
         <w:t>YouTube</w:t>
       </w:r>
       <w:r>
-        <w:t>). All’interno di ognuna di esse sono stati copiati sia i testi di training che quelli di test relativi al genere corrispondente, già convertiti in formato .</w:t>
+        <w:t xml:space="preserve">). All’interno di ognuna di esse sono stati copiati sia i testi di training che quelli di </w:t>
+      </w:r>
+      <w:r>
+        <w:lastRenderedPageBreak/>
+        <w:t>test relativi al genere corrispondente, già convertiti in formato .</w:t>
       </w:r>
       <w:proofErr w:type="spellStart"/>
       <w:r>
@@ -2175,7 +2185,13 @@
         <w:rPr>
           <w:lang w:eastAsia="it-IT"/>
         </w:rPr>
-        <w:t xml:space="preserve"> baseline dummy oscillano tra 0.4 e 0.475. In alcuni casi, il modello supera la baseline dummy, ma senza garantire una generalizzazione robusta.</w:t>
+        <w:t xml:space="preserve"> baseline dummy oscillano tra 0.4 e 0.475. In alcuni </w:t>
+      </w:r>
+      <w:r>
+        <w:rPr>
+          <w:lang w:eastAsia="it-IT"/>
+        </w:rPr>
+        <w:t>casi, il modello supera la baseline dummy, ma senza garantire una generalizzazione robusta.</w:t>
       </w:r>
     </w:p>
     <w:p>
@@ -3348,7 +3364,14 @@
         <w:rPr>
           <w:lang w:eastAsia="it-IT"/>
         </w:rPr>
-        <w:t xml:space="preserve">Questo indica che, nel processo di apprendimento, il modello si affida soprattutto a come vengono usati i verbi — includendo la modalità, il tempo, la persona e il tipo di costruzione sintattica — per separare i due profili di genere. Si tratta di un risultato coerente con l’ipotesi secondo cui le strategie sintattiche verbali possono variare tra scrittori e scrittrici, anche in modo non consapevole. Tuttavia, l’efficacia di queste feature si dimostra limitata nel caso specifico del genere </w:t>
+        <w:t xml:space="preserve">Questo indica che, nel processo di apprendimento, il modello si affida soprattutto a come vengono usati i verbi — includendo la modalità, il tempo, la persona e il tipo di costruzione sintattica — per separare i due profili di genere. Si tratta di un risultato coerente con l’ipotesi secondo cui le strategie sintattiche verbali possono variare tra scrittori e scrittrici, anche in modo non consapevole. </w:t>
+      </w:r>
+      <w:r>
+        <w:rPr>
+          <w:lang w:eastAsia="it-IT"/>
+        </w:rPr>
+        <w:lastRenderedPageBreak/>
+        <w:t xml:space="preserve">Tuttavia, l’efficacia di queste feature si dimostra limitata nel caso specifico del genere </w:t>
       </w:r>
       <w:r>
         <w:rPr>
@@ -5512,7 +5535,14 @@
         <w:rPr>
           <w:lang w:eastAsia="it-IT"/>
         </w:rPr>
-        <w:t xml:space="preserve">un’accuracy di 0.57 e un F1-score macro di 0.57, con una leggera flessione rispetto alla validazione incrociata. La confusion matrix </w:t>
+        <w:t xml:space="preserve">un’accuracy di 0.57 e un F1-score macro di </w:t>
+      </w:r>
+      <w:r>
+        <w:rPr>
+          <w:lang w:eastAsia="it-IT"/>
+        </w:rPr>
+        <w:lastRenderedPageBreak/>
+        <w:t xml:space="preserve">0.57, con una leggera flessione rispetto alla validazione incrociata. La confusion matrix </w:t>
       </w:r>
       <w:r>
         <w:rPr>
@@ -6093,6 +6123,7 @@
           <w:iCs/>
           <w:lang w:eastAsia="it-IT"/>
         </w:rPr>
+        <w:instrText xml:space="preserve"> \* MERGEFORMAT </w:instrText>
       </w:r>
       <w:r>
         <w:rPr>
@@ -6100,7 +6131,6 @@
           <w:iCs/>
           <w:lang w:eastAsia="it-IT"/>
         </w:rPr>
-        <w:instrText xml:space="preserve"> \* MERGEFORMAT </w:instrText>
       </w:r>
       <w:r>
         <w:rPr>
@@ -6149,7 +6179,13 @@
         <w:rPr>
           <w:lang w:eastAsia="it-IT"/>
         </w:rPr>
-        <w:t>le performance del modello SVM risultano relativamente stabili tra i fold, con accuracy comprese tra 0.611 e 0.649, mentre le baseline dummy oscillano tra 0.474 e 0.497. In ogni fold, il modello supera la baseline, confermando una buona capacità di catturare segnali discriminanti anche in un dominio caratterizzato da testi molto brevi e informali.</w:t>
+        <w:t xml:space="preserve">le performance del modello SVM risultano relativamente stabili tra i fold, con accuracy comprese tra 0.611 e 0.649, mentre le baseline dummy oscillano tra 0.474 e 0.497. In ogni fold, il modello supera la baseline, confermando </w:t>
+      </w:r>
+      <w:r>
+        <w:rPr>
+          <w:lang w:eastAsia="it-IT"/>
+        </w:rPr>
+        <w:t>una buona capacità di catturare segnali discriminanti anche in un dominio caratterizzato da testi molto brevi e informali.</w:t>
       </w:r>
     </w:p>
     <w:p/>
@@ -6815,8 +6851,8 @@
       <w:pPr>
         <w:pStyle w:val="Didascalia"/>
       </w:pPr>
-      <w:bookmarkStart w:id="16" w:name="_Toc199346497"/>
-      <w:bookmarkStart w:id="17" w:name="_Ref199346583"/>
+      <w:bookmarkStart w:id="16" w:name="_Ref199346583"/>
+      <w:bookmarkStart w:id="17" w:name="_Toc199346497"/>
       <w:r>
         <w:t xml:space="preserve">Tabella </w:t>
       </w:r>
@@ -6838,14 +6874,14 @@
       <w:r>
         <w:fldChar w:fldCharType="end"/>
       </w:r>
+      <w:bookmarkEnd w:id="16"/>
+      <w:r>
+        <w:t xml:space="preserve">: </w:t>
+      </w:r>
+      <w:r>
+        <w:t>Accuracy per fold dell'SVM rispetto alla baseline dummy su Twitter (5-fold cross validation)</w:t>
+      </w:r>
       <w:bookmarkEnd w:id="17"/>
-      <w:r>
-        <w:t xml:space="preserve">: </w:t>
-      </w:r>
-      <w:r>
-        <w:t>Accuracy per fold dell'SVM rispetto alla baseline dummy su Twitter (5-fold cross validation)</w:t>
-      </w:r>
-      <w:bookmarkEnd w:id="16"/>
     </w:p>
     <w:p>
       <w:r>
@@ -7141,7 +7177,14 @@
         <w:rPr>
           <w:lang w:eastAsia="it-IT"/>
         </w:rPr>
-        <w:t>Questi risultati indicano che, anche in presenza di testi brevi e molto eterogenei come quelli di Twitter, l’SVM è in grado di sfruttare differenze stilistiche, seppur meno stabili rispetto ad altri generi. Tuttavia, la netta diminuzione delle performance sul test set suggerisce che il modello soffre la variabilità tipica del linguaggio social e fatica a generalizzare su dati meno rappresentativi. L’asimmetria osservata nella confusion matrix sottolinea la difficoltà del classificatore nel riconoscere i testi maschili in questo dominio.</w:t>
+        <w:t xml:space="preserve">Questi risultati indicano che, anche in presenza di testi brevi e molto eterogenei come quelli di Twitter, l’SVM è in grado di sfruttare differenze stilistiche, seppur meno stabili rispetto ad altri generi. Tuttavia, la netta diminuzione delle performance sul test set suggerisce che il modello soffre la variabilità tipica del linguaggio social e fatica a generalizzare su dati meno rappresentativi. L’asimmetria osservata nella confusion matrix sottolinea </w:t>
+      </w:r>
+      <w:r>
+        <w:rPr>
+          <w:lang w:eastAsia="it-IT"/>
+        </w:rPr>
+        <w:lastRenderedPageBreak/>
+        <w:t>la difficoltà del classificatore nel riconoscere i testi maschili in questo dominio.</w:t>
       </w:r>
     </w:p>
     <w:p>
@@ -9291,10 +9334,7 @@
         <w:t xml:space="preserve">, </w:t>
       </w:r>
       <w:r>
-        <w:t>l</w:t>
-      </w:r>
-      <w:r>
-        <w:t xml:space="preserve">’accuracy ottenuta è stata pari a 0.5427, inferiore a quanto osservato in validazione. </w:t>
+        <w:t xml:space="preserve">l’accuracy ottenuta è stata pari a 0.5427, inferiore a quanto osservato in validazione. </w:t>
       </w:r>
       <w:r>
         <w:t>Sebbene leggermente superiore alla baseline, il risultato indica una capacità discriminativa solo modesta.</w:t>
@@ -9327,13 +9367,13 @@
           <w:i/>
           <w:iCs/>
         </w:rPr>
-      </w:r>
-      <w:r>
-        <w:rPr>
-          <w:i/>
-          <w:iCs/>
-        </w:rPr>
         <w:instrText xml:space="preserve"> \* MERGEFORMAT </w:instrText>
+      </w:r>
+      <w:r>
+        <w:rPr>
+          <w:i/>
+          <w:iCs/>
+        </w:rPr>
       </w:r>
       <w:r>
         <w:rPr>
@@ -9378,6 +9418,7 @@
           <w:b/>
           <w:bCs/>
         </w:rPr>
+        <w:lastRenderedPageBreak/>
         <w:t>Diary.</w:t>
       </w:r>
       <w:r>
@@ -9409,13 +9450,13 @@
           <w:i/>
           <w:iCs/>
         </w:rPr>
-      </w:r>
-      <w:r>
-        <w:rPr>
-          <w:i/>
-          <w:iCs/>
-        </w:rPr>
         <w:instrText xml:space="preserve"> \* MERGEFORMAT </w:instrText>
+      </w:r>
+      <w:r>
+        <w:rPr>
+          <w:i/>
+          <w:iCs/>
+        </w:rPr>
       </w:r>
       <w:r>
         <w:rPr>
@@ -9879,12 +9920,6 @@
           <w:i/>
           <w:iCs/>
         </w:rPr>
-      </w:r>
-      <w:r>
-        <w:rPr>
-          <w:i/>
-          <w:iCs/>
-        </w:rPr>
         <w:instrText xml:space="preserve"> \* MERGEFORMAT </w:instrText>
       </w:r>
       <w:r>
@@ -9892,6 +9927,12 @@
           <w:i/>
           <w:iCs/>
         </w:rPr>
+      </w:r>
+      <w:r>
+        <w:rPr>
+          <w:i/>
+          <w:iCs/>
+        </w:rPr>
         <w:fldChar w:fldCharType="separate"/>
       </w:r>
       <w:r>
@@ -9944,13 +9985,13 @@
           <w:i/>
           <w:iCs/>
         </w:rPr>
-      </w:r>
-      <w:r>
-        <w:rPr>
-          <w:i/>
-          <w:iCs/>
-        </w:rPr>
         <w:instrText xml:space="preserve"> \* MERGEFORMAT </w:instrText>
+      </w:r>
+      <w:r>
+        <w:rPr>
+          <w:i/>
+          <w:iCs/>
+        </w:rPr>
       </w:r>
       <w:r>
         <w:rPr>
@@ -10009,20 +10050,13 @@
           <w:i/>
           <w:iCs/>
         </w:rPr>
-        <w:instrText xml:space="preserve"> REF _Ref199346243 \h </w:instrText>
-      </w:r>
-      <w:r>
-        <w:rPr>
-          <w:i/>
-          <w:iCs/>
-        </w:rPr>
-      </w:r>
-      <w:r>
-        <w:rPr>
-          <w:i/>
-          <w:iCs/>
-        </w:rPr>
-        <w:instrText xml:space="preserve"> \* MERGEFORMAT </w:instrText>
+        <w:instrText xml:space="preserve"> REF _Ref199346243 \h  \* MERGEFORMAT </w:instrText>
+      </w:r>
+      <w:r>
+        <w:rPr>
+          <w:i/>
+          <w:iCs/>
+        </w:rPr>
       </w:r>
       <w:r>
         <w:rPr>
@@ -10468,12 +10502,74 @@
         <w:t>max_noun_adj</w:t>
       </w:r>
       <w:r>
-        <w:t>. Come visibile in</w:t>
+        <w:t xml:space="preserve">. Come visibile in </w:t>
+      </w:r>
+      <w:r>
+        <w:rPr>
+          <w:i/>
+          <w:iCs/>
+        </w:rPr>
+        <w:fldChar w:fldCharType="begin"/>
+      </w:r>
+      <w:r>
+        <w:rPr>
+          <w:i/>
+          <w:iCs/>
+        </w:rPr>
+        <w:instrText xml:space="preserve"> REF _Ref199257873 \h </w:instrText>
+      </w:r>
+      <w:r>
+        <w:rPr>
+          <w:i/>
+          <w:iCs/>
+        </w:rPr>
+        <w:instrText xml:space="preserve"> \* MERGEFORMAT </w:instrText>
+      </w:r>
+      <w:r>
+        <w:rPr>
+          <w:i/>
+          <w:iCs/>
+        </w:rPr>
+      </w:r>
+      <w:r>
+        <w:rPr>
+          <w:i/>
+          <w:iCs/>
+        </w:rPr>
+        <w:fldChar w:fldCharType="separate"/>
+      </w:r>
+      <w:r>
+        <w:rPr>
+          <w:i/>
+          <w:iCs/>
+        </w:rPr>
+        <w:t xml:space="preserve">Tabella </w:t>
+      </w:r>
+      <w:r>
+        <w:rPr>
+          <w:i/>
+          <w:iCs/>
+          <w:noProof/>
+        </w:rPr>
+        <w:t>9</w:t>
+      </w:r>
+      <w:r>
+        <w:rPr>
+          <w:i/>
+          <w:iCs/>
+        </w:rPr>
+        <w:fldChar w:fldCharType="end"/>
+      </w:r>
+      <w:r>
+        <w:t>, l’accuracy ottenuta è stata pari a 0.4950, inferiore sia alla media di validazione sia alla baseline del dummy classifier (0.5000). Questo risultato indica che il modello non è stato in grado di apprendere pattern utili per distinguere in modo efficace tra i due generi, restituendo una performance sostanzialmente casuale.</w:t>
       </w:r>
       <w:r>
         <w:t xml:space="preserve"> </w:t>
       </w:r>
       <w:r>
+        <w:t>La confusion matrix (</w:t>
+      </w:r>
+      <w:r>
         <w:rPr>
           <w:i/>
           <w:iCs/>
@@ -10485,85 +10581,13 @@
           <w:i/>
           <w:iCs/>
         </w:rPr>
-        <w:instrText xml:space="preserve"> REF _Ref199257873 \h </w:instrText>
-      </w:r>
-      <w:r>
-        <w:rPr>
-          <w:i/>
-          <w:iCs/>
-        </w:rPr>
-      </w:r>
-      <w:r>
-        <w:rPr>
-          <w:i/>
-          <w:iCs/>
-        </w:rPr>
-        <w:instrText xml:space="preserve"> \* MERGEFORMAT </w:instrText>
-      </w:r>
-      <w:r>
-        <w:rPr>
-          <w:i/>
-          <w:iCs/>
-        </w:rPr>
-        <w:fldChar w:fldCharType="separate"/>
-      </w:r>
-      <w:r>
-        <w:rPr>
-          <w:i/>
-          <w:iCs/>
-        </w:rPr>
-        <w:t xml:space="preserve">Tabella </w:t>
-      </w:r>
-      <w:r>
-        <w:rPr>
-          <w:i/>
-          <w:iCs/>
-          <w:noProof/>
-        </w:rPr>
-        <w:t>9</w:t>
-      </w:r>
-      <w:r>
-        <w:rPr>
-          <w:i/>
-          <w:iCs/>
-        </w:rPr>
-        <w:fldChar w:fldCharType="end"/>
-      </w:r>
-      <w:r>
-        <w:t>, l’accuracy ottenuta è stata pari a 0.4950, inferiore sia alla media di validazione sia alla baseline del dummy classifier (0.5000). Questo risultato indica che il modello non è stato in grado di apprendere pattern utili per distinguere in modo efficace tra i due generi, restituendo una performance sostanzialmente casuale.</w:t>
-      </w:r>
-      <w:r>
-        <w:t xml:space="preserve"> </w:t>
-      </w:r>
-      <w:r>
-        <w:t>La confusion matrix (</w:t>
-      </w:r>
-      <w:r>
-        <w:rPr>
-          <w:i/>
-          <w:iCs/>
-        </w:rPr>
-        <w:fldChar w:fldCharType="begin"/>
-      </w:r>
-      <w:r>
-        <w:rPr>
-          <w:i/>
-          <w:iCs/>
-        </w:rPr>
-        <w:instrText xml:space="preserve"> REF _Ref199257873 \h </w:instrText>
-      </w:r>
-      <w:r>
-        <w:rPr>
-          <w:i/>
-          <w:iCs/>
-        </w:rPr>
-      </w:r>
-      <w:r>
-        <w:rPr>
-          <w:i/>
-          <w:iCs/>
-        </w:rPr>
-        <w:instrText xml:space="preserve"> \* MERGEFORMAT </w:instrText>
+        <w:instrText xml:space="preserve"> REF _Ref199257873 \h  \* MERGEFORMAT </w:instrText>
+      </w:r>
+      <w:r>
+        <w:rPr>
+          <w:i/>
+          <w:iCs/>
+        </w:rPr>
       </w:r>
       <w:r>
         <w:rPr>
@@ -10638,20 +10662,13 @@
           <w:i/>
           <w:iCs/>
         </w:rPr>
-        <w:instrText xml:space="preserve"> REF _Ref199349277 \h </w:instrText>
-      </w:r>
-      <w:r>
-        <w:rPr>
-          <w:i/>
-          <w:iCs/>
-        </w:rPr>
-      </w:r>
-      <w:r>
-        <w:rPr>
-          <w:i/>
-          <w:iCs/>
-        </w:rPr>
-        <w:instrText xml:space="preserve"> \* MERGEFORMAT </w:instrText>
+        <w:instrText xml:space="preserve"> REF _Ref199349277 \h  \* MERGEFORMAT </w:instrText>
+      </w:r>
+      <w:r>
+        <w:rPr>
+          <w:i/>
+          <w:iCs/>
+        </w:rPr>
       </w:r>
       <w:r>
         <w:rPr>
@@ -10693,13 +10710,7 @@
         <w:t>mean_noun_adj</w:t>
       </w:r>
       <w:r>
-        <w:t xml:space="preserve"> </w:t>
-      </w:r>
-      <w:r>
-        <w:t xml:space="preserve">è stata </w:t>
-      </w:r>
-      <w:r>
-        <w:t xml:space="preserve">la più efficace in fase di cross-validation, con una accuracy media di 0.5977. Le performance ottenute nei singoli fold (0.5925, 0.6067, 0.5308, 0.6333, 0.625) risultano piuttosto consistenti, suggerendo una buona capacità del modello di adattarsi alle diverse suddivisioni del training set. La strategia meno efficace è risultata invece </w:t>
+        <w:t xml:space="preserve"> è stata la più efficace in fase di cross-validation, con una accuracy media di 0.5977. Le performance ottenute nei singoli fold (0.5925, 0.6067, 0.5308, 0.6333, 0.625) risultano piuttosto consistenti, suggerendo una buona capacità del modello di adattarsi alle diverse suddivisioni del training set. La strategia meno efficace è risultata invece </w:t>
       </w:r>
       <w:proofErr w:type="spellStart"/>
       <w:r>
@@ -11084,13 +11095,7 @@
     </w:p>
     <w:p>
       <w:r>
-        <w:t xml:space="preserve">Sul </w:t>
-      </w:r>
-      <w:r>
-        <w:t xml:space="preserve">test set </w:t>
-      </w:r>
-      <w:r>
-        <w:t>la strategia</w:t>
+        <w:t>Sul test set la strategia</w:t>
       </w:r>
       <w:r>
         <w:t xml:space="preserve"> </w:t>
@@ -11103,10 +11108,7 @@
         <w:t>mean_noun_adj</w:t>
       </w:r>
       <w:r>
-        <w:t>, c</w:t>
-      </w:r>
-      <w:r>
-        <w:t>ome visibile</w:t>
+        <w:t>, come visibile</w:t>
       </w:r>
       <w:r>
         <w:t xml:space="preserve"> nella </w:t>
@@ -11130,12 +11132,6 @@
           <w:i/>
           <w:iCs/>
         </w:rPr>
-      </w:r>
-      <w:r>
-        <w:rPr>
-          <w:i/>
-          <w:iCs/>
-        </w:rPr>
         <w:instrText xml:space="preserve"> \* MERGEFORMAT </w:instrText>
       </w:r>
       <w:r>
@@ -11143,6 +11139,12 @@
           <w:i/>
           <w:iCs/>
         </w:rPr>
+      </w:r>
+      <w:r>
+        <w:rPr>
+          <w:i/>
+          <w:iCs/>
+        </w:rPr>
         <w:fldChar w:fldCharType="separate"/>
       </w:r>
       <w:r>
@@ -11175,21 +11177,15 @@
         <w:t>,</w:t>
       </w:r>
       <w:r>
+        <w:t xml:space="preserve"> ha ottenuto un’accuracy pari a 0.4605, </w:t>
+      </w:r>
+      <w:r>
+        <w:t>inferiore alla media osservata in validazione, ma leggermente superiore alla baseline del dummy classifier (0.4276). Nonostante il lieve vantaggio rispetto alla baseline, il risultato evidenzia una capacità discriminativa piuttosto limitata.</w:t>
+      </w:r>
+      <w:r>
         <w:t xml:space="preserve"> </w:t>
       </w:r>
       <w:r>
-        <w:t>ha ottenuto un</w:t>
-      </w:r>
-      <w:r>
-        <w:t xml:space="preserve">’accuracy pari a 0.4605, </w:t>
-      </w:r>
-      <w:r>
-        <w:t>inferiore alla media osservata in validazione, ma leggermente superiore alla baseline del dummy classifier (0.4276). Nonostante il lieve vantaggio rispetto alla baseline, il risultato evidenzia una capacità discriminativa piuttosto limitata.</w:t>
-      </w:r>
-      <w:r>
-        <w:t xml:space="preserve"> </w:t>
-      </w:r>
-      <w:r>
         <w:t>La confusion matrix (</w:t>
       </w:r>
       <w:r>
@@ -11211,12 +11207,6 @@
           <w:i/>
           <w:iCs/>
         </w:rPr>
-      </w:r>
-      <w:r>
-        <w:rPr>
-          <w:i/>
-          <w:iCs/>
-        </w:rPr>
         <w:instrText xml:space="preserve"> \* MERGEFORMAT </w:instrText>
       </w:r>
       <w:r>
@@ -11224,6 +11214,12 @@
           <w:i/>
           <w:iCs/>
         </w:rPr>
+      </w:r>
+      <w:r>
+        <w:rPr>
+          <w:i/>
+          <w:iCs/>
+        </w:rPr>
         <w:fldChar w:fldCharType="separate"/>
       </w:r>
       <w:r>
@@ -11249,7 +11245,11 @@
         <w:fldChar w:fldCharType="end"/>
       </w:r>
       <w:r>
-        <w:t xml:space="preserve">) mostra 57 testi maschili e 25 testi femminili classificati erroneamente, per un totale di 82 errori su 152. Il modello mostra una maggiore tendenza a identificare correttamente i testi femminili (recall = 0.615), ma a scapito della precisione per la classe maschile. La natura estremamente breve dei testi su Twitter, unita al numero ridotto di esempi nel test set (molto inferiore rispetto al training), potrebbe aver influito negativamente sulle capacità </w:t>
+        <w:t xml:space="preserve">) mostra 57 </w:t>
+      </w:r>
+      <w:r>
+        <w:lastRenderedPageBreak/>
+        <w:t xml:space="preserve">testi maschili e 25 testi femminili classificati erroneamente, per un totale di 82 errori su 152. Il modello mostra una maggiore tendenza a identificare correttamente i testi femminili (recall = 0.615), ma a scapito della precisione per la classe maschile. La natura estremamente breve dei testi su Twitter, unita al numero ridotto di esempi nel test set (molto inferiore rispetto al training), potrebbe aver influito negativamente sulle capacità </w:t>
       </w:r>
       <w:proofErr w:type="spellStart"/>
       <w:r>
@@ -12362,7 +12362,13 @@
       </w:r>
       <w:bookmarkEnd w:id="31"/>
       <w:r>
-        <w:t xml:space="preserve">: risultati dell'SVM con word </w:t>
+        <w:t xml:space="preserve">: </w:t>
+      </w:r>
+      <w:r>
+        <w:t>R</w:t>
+      </w:r>
+      <w:r>
+        <w:t xml:space="preserve">isultati dell'SVM con word </w:t>
       </w:r>
       <w:proofErr w:type="spellStart"/>
       <w:r>
@@ -12373,24 +12379,1556 @@
         <w:t xml:space="preserve"> sul test set delle migliori strategie per ciascun genere</w:t>
       </w:r>
       <w:bookmarkEnd w:id="32"/>
-    </w:p>
-    <w:p/>
-    <w:p/>
-    <w:p>
-      <w:pPr>
-        <w:jc w:val="left"/>
-      </w:pPr>
-      <w:r>
-        <w:br w:type="page"/>
-      </w:r>
     </w:p>
     <w:bookmarkEnd w:id="1"/>
     <w:p>
       <w:pPr>
         <w:pStyle w:val="Titolo2"/>
+        <w:jc w:val="left"/>
       </w:pPr>
       <w:r>
         <w:t>SVM con n-grammi</w:t>
+      </w:r>
+    </w:p>
+    <w:p>
+      <w:r>
+        <w:t xml:space="preserve">In questa fase del lavoro è stato implementato un </w:t>
+      </w:r>
+      <w:r>
+        <w:t xml:space="preserve">classificatore lineare basato su SVM che prende in input una rappresentazione del testo costruita </w:t>
+      </w:r>
+      <w:r>
+        <w:t>attraverso l’uso di n-grammi</w:t>
+      </w:r>
+      <w:r>
+        <w:t xml:space="preserve">. L’obiettivo è esplorare l’impatto di diverse configurazioni </w:t>
+      </w:r>
+      <w:r>
+        <w:t>di rappresentazione del testo, intese come combinazioni tra tipo di informazione e lunghezza degli n-grammi, nel distinguere il genere dell’autore.</w:t>
+      </w:r>
+      <w:r>
+        <w:t xml:space="preserve"> </w:t>
+      </w:r>
+      <w:r>
+        <w:t>Una volta individuata la rappresentazione migliore in base alla media delle accuracy ottenute in cross-validation, questa è stata testata sul test set ufficiale</w:t>
+      </w:r>
+      <w:r>
+        <w:t>. Anche in questo caso, i</w:t>
+      </w:r>
+      <w:r>
+        <w:t xml:space="preserve"> risultati sono stati confrontati anche con una baseline semplice, rappresentata da un dummy classifier che predice sempre la classe più frequente.</w:t>
+      </w:r>
+    </w:p>
+    <w:p/>
+    <w:p>
+      <w:r>
+        <w:rPr>
+          <w:b/>
+          <w:bCs/>
+        </w:rPr>
+        <w:t>Children.</w:t>
+      </w:r>
+      <w:r>
+        <w:t xml:space="preserve"> </w:t>
+      </w:r>
+      <w:r>
+        <w:t>Come visibile nella</w:t>
+      </w:r>
+      <w:r>
+        <w:t xml:space="preserve"> </w:t>
+      </w:r>
+      <w:r>
+        <w:rPr>
+          <w:i/>
+          <w:iCs/>
+        </w:rPr>
+        <w:fldChar w:fldCharType="begin"/>
+      </w:r>
+      <w:r>
+        <w:rPr>
+          <w:i/>
+          <w:iCs/>
+        </w:rPr>
+        <w:instrText xml:space="preserve"> REF _Ref199433001 \h </w:instrText>
+      </w:r>
+      <w:r>
+        <w:rPr>
+          <w:i/>
+          <w:iCs/>
+        </w:rPr>
+      </w:r>
+      <w:r>
+        <w:rPr>
+          <w:i/>
+          <w:iCs/>
+        </w:rPr>
+        <w:instrText xml:space="preserve"> \* MERGEFORMAT </w:instrText>
+      </w:r>
+      <w:r>
+        <w:rPr>
+          <w:i/>
+          <w:iCs/>
+        </w:rPr>
+        <w:fldChar w:fldCharType="separate"/>
+      </w:r>
+      <w:r>
+        <w:rPr>
+          <w:i/>
+          <w:iCs/>
+        </w:rPr>
+        <w:t xml:space="preserve">Tabella </w:t>
+      </w:r>
+      <w:r>
+        <w:rPr>
+          <w:i/>
+          <w:iCs/>
+          <w:noProof/>
+        </w:rPr>
+        <w:t>11</w:t>
+      </w:r>
+      <w:r>
+        <w:rPr>
+          <w:i/>
+          <w:iCs/>
+        </w:rPr>
+        <w:fldChar w:fldCharType="end"/>
+      </w:r>
+      <w:r>
+        <w:t xml:space="preserve">, la strategia </w:t>
+      </w:r>
+      <w:r>
+        <w:t>che usa</w:t>
+      </w:r>
+      <w:r>
+        <w:rPr>
+          <w:i/>
+          <w:iCs/>
+        </w:rPr>
+        <w:t xml:space="preserve"> trigrammi di POS </w:t>
+      </w:r>
+      <w:r>
+        <w:t xml:space="preserve">si è distinta come la più efficace in fase di cross-validation, con una accuracy media di 0.580. Le performance nei singoli fold (0.425, 0.550, 0.575, 0.600, 0.750) risultano però piuttosto variabili, suggerendo una certa instabilità del sistema, potenzialmente legata a una scarsa coerenza nei pattern grammaticali associati al genere in questo dominio. La strategia meno efficace è risultata l’uso </w:t>
+      </w:r>
+      <w:r>
+        <w:rPr>
+          <w:i/>
+          <w:iCs/>
+        </w:rPr>
+        <w:t xml:space="preserve">di </w:t>
+      </w:r>
+      <w:proofErr w:type="spellStart"/>
+      <w:r>
+        <w:rPr>
+          <w:i/>
+          <w:iCs/>
+        </w:rPr>
+        <w:t>bigrammi</w:t>
+      </w:r>
+      <w:proofErr w:type="spellEnd"/>
+      <w:r>
+        <w:rPr>
+          <w:i/>
+          <w:iCs/>
+        </w:rPr>
+        <w:t xml:space="preserve"> </w:t>
+      </w:r>
+      <w:r>
+        <w:rPr>
+          <w:i/>
+          <w:iCs/>
+        </w:rPr>
+        <w:t>di</w:t>
+      </w:r>
+      <w:r>
+        <w:rPr>
+          <w:i/>
+          <w:iCs/>
+        </w:rPr>
+        <w:t xml:space="preserve"> caratteri</w:t>
+      </w:r>
+      <w:r>
+        <w:t xml:space="preserve">, con una </w:t>
+      </w:r>
+      <w:r>
+        <w:t xml:space="preserve">accuracy </w:t>
+      </w:r>
+      <w:r>
+        <w:t>media di 0.480.</w:t>
+      </w:r>
+    </w:p>
+    <w:p/>
+    <w:tbl>
+      <w:tblPr>
+        <w:tblStyle w:val="Grigliatabella"/>
+        <w:tblW w:w="4390" w:type="dxa"/>
+        <w:jc w:val="center"/>
+        <w:tblLook w:val="04A0" w:firstRow="1" w:lastRow="0" w:firstColumn="1" w:lastColumn="0" w:noHBand="0" w:noVBand="1"/>
+      </w:tblPr>
+      <w:tblGrid>
+        <w:gridCol w:w="1388"/>
+        <w:gridCol w:w="1388"/>
+        <w:gridCol w:w="1614"/>
+      </w:tblGrid>
+      <w:tr>
+        <w:trPr>
+          <w:jc w:val="center"/>
+        </w:trPr>
+        <w:tc>
+          <w:tcPr>
+            <w:tcW w:w="4390" w:type="dxa"/>
+            <w:gridSpan w:val="3"/>
+          </w:tcPr>
+          <w:p>
+            <w:pPr>
+              <w:jc w:val="center"/>
+              <w:rPr>
+                <w:b/>
+                <w:bCs/>
+              </w:rPr>
+            </w:pPr>
+            <w:r>
+              <w:rPr>
+                <w:b/>
+                <w:bCs/>
+              </w:rPr>
+              <w:t xml:space="preserve">SVM </w:t>
+            </w:r>
+            <w:proofErr w:type="spellStart"/>
+            <w:r>
+              <w:rPr>
+                <w:b/>
+                <w:bCs/>
+              </w:rPr>
+              <w:t>ngrams</w:t>
+            </w:r>
+            <w:proofErr w:type="spellEnd"/>
+            <w:r>
+              <w:rPr>
+                <w:b/>
+                <w:bCs/>
+              </w:rPr>
+              <w:t xml:space="preserve"> Children</w:t>
+            </w:r>
+          </w:p>
+        </w:tc>
+      </w:tr>
+      <w:tr>
+        <w:trPr>
+          <w:jc w:val="center"/>
+        </w:trPr>
+        <w:tc>
+          <w:tcPr>
+            <w:tcW w:w="1388" w:type="dxa"/>
+          </w:tcPr>
+          <w:p>
+            <w:pPr>
+              <w:jc w:val="center"/>
+              <w:rPr>
+                <w:i/>
+                <w:iCs/>
+              </w:rPr>
+            </w:pPr>
+            <w:r>
+              <w:rPr>
+                <w:i/>
+                <w:iCs/>
+              </w:rPr>
+              <w:t>tipo</w:t>
+            </w:r>
+          </w:p>
+        </w:tc>
+        <w:tc>
+          <w:tcPr>
+            <w:tcW w:w="1388" w:type="dxa"/>
+          </w:tcPr>
+          <w:p>
+            <w:pPr>
+              <w:jc w:val="center"/>
+              <w:rPr>
+                <w:i/>
+                <w:iCs/>
+              </w:rPr>
+            </w:pPr>
+            <w:r>
+              <w:rPr>
+                <w:i/>
+                <w:iCs/>
+              </w:rPr>
+              <w:t>n</w:t>
+            </w:r>
+          </w:p>
+        </w:tc>
+        <w:tc>
+          <w:tcPr>
+            <w:tcW w:w="1614" w:type="dxa"/>
+          </w:tcPr>
+          <w:p>
+            <w:pPr>
+              <w:jc w:val="center"/>
+              <w:rPr>
+                <w:i/>
+                <w:iCs/>
+              </w:rPr>
+            </w:pPr>
+            <w:proofErr w:type="spellStart"/>
+            <w:r>
+              <w:rPr>
+                <w:i/>
+                <w:iCs/>
+              </w:rPr>
+              <w:t>mean</w:t>
+            </w:r>
+            <w:proofErr w:type="spellEnd"/>
+            <w:r>
+              <w:rPr>
+                <w:i/>
+                <w:iCs/>
+              </w:rPr>
+              <w:t xml:space="preserve"> accuracy</w:t>
+            </w:r>
+          </w:p>
+        </w:tc>
+      </w:tr>
+      <w:tr>
+        <w:trPr>
+          <w:jc w:val="center"/>
+        </w:trPr>
+        <w:tc>
+          <w:tcPr>
+            <w:tcW w:w="1388" w:type="dxa"/>
+          </w:tcPr>
+          <w:p>
+            <w:pPr>
+              <w:jc w:val="center"/>
+            </w:pPr>
+            <w:r>
+              <w:t>POS</w:t>
+            </w:r>
+          </w:p>
+        </w:tc>
+        <w:tc>
+          <w:tcPr>
+            <w:tcW w:w="1388" w:type="dxa"/>
+          </w:tcPr>
+          <w:p>
+            <w:pPr>
+              <w:jc w:val="center"/>
+            </w:pPr>
+            <w:r>
+              <w:t>3</w:t>
+            </w:r>
+          </w:p>
+        </w:tc>
+        <w:tc>
+          <w:tcPr>
+            <w:tcW w:w="1614" w:type="dxa"/>
+          </w:tcPr>
+          <w:p>
+            <w:pPr>
+              <w:jc w:val="center"/>
+            </w:pPr>
+            <w:r>
+              <w:t>0.58</w:t>
+            </w:r>
+          </w:p>
+        </w:tc>
+      </w:tr>
+      <w:tr>
+        <w:trPr>
+          <w:jc w:val="center"/>
+        </w:trPr>
+        <w:tc>
+          <w:tcPr>
+            <w:tcW w:w="1388" w:type="dxa"/>
+          </w:tcPr>
+          <w:p>
+            <w:pPr>
+              <w:jc w:val="center"/>
+            </w:pPr>
+            <w:r>
+              <w:t>POS</w:t>
+            </w:r>
+          </w:p>
+        </w:tc>
+        <w:tc>
+          <w:tcPr>
+            <w:tcW w:w="1388" w:type="dxa"/>
+          </w:tcPr>
+          <w:p>
+            <w:pPr>
+              <w:jc w:val="center"/>
+            </w:pPr>
+            <w:r>
+              <w:t>1</w:t>
+            </w:r>
+          </w:p>
+        </w:tc>
+        <w:tc>
+          <w:tcPr>
+            <w:tcW w:w="1614" w:type="dxa"/>
+          </w:tcPr>
+          <w:p>
+            <w:pPr>
+              <w:jc w:val="center"/>
+            </w:pPr>
+            <w:r>
+              <w:t>0.57</w:t>
+            </w:r>
+          </w:p>
+        </w:tc>
+      </w:tr>
+      <w:tr>
+        <w:trPr>
+          <w:jc w:val="center"/>
+        </w:trPr>
+        <w:tc>
+          <w:tcPr>
+            <w:tcW w:w="1388" w:type="dxa"/>
+          </w:tcPr>
+          <w:p>
+            <w:pPr>
+              <w:jc w:val="center"/>
+            </w:pPr>
+            <w:r>
+              <w:t>lemma</w:t>
+            </w:r>
+          </w:p>
+        </w:tc>
+        <w:tc>
+          <w:tcPr>
+            <w:tcW w:w="1388" w:type="dxa"/>
+          </w:tcPr>
+          <w:p>
+            <w:pPr>
+              <w:jc w:val="center"/>
+            </w:pPr>
+            <w:r>
+              <w:t>2</w:t>
+            </w:r>
+          </w:p>
+        </w:tc>
+        <w:tc>
+          <w:tcPr>
+            <w:tcW w:w="1614" w:type="dxa"/>
+          </w:tcPr>
+          <w:p>
+            <w:pPr>
+              <w:jc w:val="center"/>
+            </w:pPr>
+            <w:r>
+              <w:t>0.57</w:t>
+            </w:r>
+          </w:p>
+        </w:tc>
+      </w:tr>
+      <w:tr>
+        <w:trPr>
+          <w:jc w:val="center"/>
+        </w:trPr>
+        <w:tc>
+          <w:tcPr>
+            <w:tcW w:w="1388" w:type="dxa"/>
+          </w:tcPr>
+          <w:p>
+            <w:pPr>
+              <w:jc w:val="center"/>
+            </w:pPr>
+            <w:r>
+              <w:t>POS</w:t>
+            </w:r>
+          </w:p>
+        </w:tc>
+        <w:tc>
+          <w:tcPr>
+            <w:tcW w:w="1388" w:type="dxa"/>
+          </w:tcPr>
+          <w:p>
+            <w:pPr>
+              <w:jc w:val="center"/>
+            </w:pPr>
+            <w:r>
+              <w:t>3</w:t>
+            </w:r>
+          </w:p>
+        </w:tc>
+        <w:tc>
+          <w:tcPr>
+            <w:tcW w:w="1614" w:type="dxa"/>
+          </w:tcPr>
+          <w:p>
+            <w:pPr>
+              <w:jc w:val="center"/>
+            </w:pPr>
+            <w:r>
+              <w:t>0.54</w:t>
+            </w:r>
+          </w:p>
+        </w:tc>
+      </w:tr>
+      <w:tr>
+        <w:trPr>
+          <w:jc w:val="center"/>
+        </w:trPr>
+        <w:tc>
+          <w:tcPr>
+            <w:tcW w:w="1388" w:type="dxa"/>
+          </w:tcPr>
+          <w:p>
+            <w:pPr>
+              <w:jc w:val="center"/>
+            </w:pPr>
+            <w:proofErr w:type="spellStart"/>
+            <w:r>
+              <w:t>char</w:t>
+            </w:r>
+            <w:proofErr w:type="spellEnd"/>
+          </w:p>
+        </w:tc>
+        <w:tc>
+          <w:tcPr>
+            <w:tcW w:w="1388" w:type="dxa"/>
+          </w:tcPr>
+          <w:p>
+            <w:pPr>
+              <w:jc w:val="center"/>
+            </w:pPr>
+            <w:r>
+              <w:t>3</w:t>
+            </w:r>
+          </w:p>
+        </w:tc>
+        <w:tc>
+          <w:tcPr>
+            <w:tcW w:w="1614" w:type="dxa"/>
+          </w:tcPr>
+          <w:p>
+            <w:pPr>
+              <w:jc w:val="center"/>
+            </w:pPr>
+            <w:r>
+              <w:t>0.55</w:t>
+            </w:r>
+          </w:p>
+        </w:tc>
+      </w:tr>
+      <w:tr>
+        <w:trPr>
+          <w:jc w:val="center"/>
+        </w:trPr>
+        <w:tc>
+          <w:tcPr>
+            <w:tcW w:w="1388" w:type="dxa"/>
+          </w:tcPr>
+          <w:p>
+            <w:pPr>
+              <w:jc w:val="center"/>
+            </w:pPr>
+            <w:r>
+              <w:t>word</w:t>
+            </w:r>
+          </w:p>
+        </w:tc>
+        <w:tc>
+          <w:tcPr>
+            <w:tcW w:w="1388" w:type="dxa"/>
+          </w:tcPr>
+          <w:p>
+            <w:pPr>
+              <w:jc w:val="center"/>
+            </w:pPr>
+            <w:r>
+              <w:t>1</w:t>
+            </w:r>
+          </w:p>
+        </w:tc>
+        <w:tc>
+          <w:tcPr>
+            <w:tcW w:w="1614" w:type="dxa"/>
+          </w:tcPr>
+          <w:p>
+            <w:pPr>
+              <w:jc w:val="center"/>
+            </w:pPr>
+            <w:r>
+              <w:t>0.51</w:t>
+            </w:r>
+          </w:p>
+        </w:tc>
+      </w:tr>
+      <w:tr>
+        <w:trPr>
+          <w:jc w:val="center"/>
+        </w:trPr>
+        <w:tc>
+          <w:tcPr>
+            <w:tcW w:w="1388" w:type="dxa"/>
+          </w:tcPr>
+          <w:p>
+            <w:pPr>
+              <w:jc w:val="center"/>
+            </w:pPr>
+            <w:r>
+              <w:t>word</w:t>
+            </w:r>
+          </w:p>
+        </w:tc>
+        <w:tc>
+          <w:tcPr>
+            <w:tcW w:w="1388" w:type="dxa"/>
+          </w:tcPr>
+          <w:p>
+            <w:pPr>
+              <w:jc w:val="center"/>
+            </w:pPr>
+            <w:r>
+              <w:t>3</w:t>
+            </w:r>
+          </w:p>
+        </w:tc>
+        <w:tc>
+          <w:tcPr>
+            <w:tcW w:w="1614" w:type="dxa"/>
+          </w:tcPr>
+          <w:p>
+            <w:pPr>
+              <w:jc w:val="center"/>
+            </w:pPr>
+            <w:r>
+              <w:t>0.51</w:t>
+            </w:r>
+          </w:p>
+        </w:tc>
+      </w:tr>
+      <w:tr>
+        <w:trPr>
+          <w:jc w:val="center"/>
+        </w:trPr>
+        <w:tc>
+          <w:tcPr>
+            <w:tcW w:w="1388" w:type="dxa"/>
+          </w:tcPr>
+          <w:p>
+            <w:pPr>
+              <w:jc w:val="center"/>
+            </w:pPr>
+            <w:r>
+              <w:t>lemma</w:t>
+            </w:r>
+          </w:p>
+        </w:tc>
+        <w:tc>
+          <w:tcPr>
+            <w:tcW w:w="1388" w:type="dxa"/>
+          </w:tcPr>
+          <w:p>
+            <w:pPr>
+              <w:jc w:val="center"/>
+            </w:pPr>
+            <w:r>
+              <w:t>1</w:t>
+            </w:r>
+          </w:p>
+        </w:tc>
+        <w:tc>
+          <w:tcPr>
+            <w:tcW w:w="1614" w:type="dxa"/>
+          </w:tcPr>
+          <w:p>
+            <w:pPr>
+              <w:keepNext/>
+              <w:jc w:val="center"/>
+            </w:pPr>
+            <w:r>
+              <w:t>0.51</w:t>
+            </w:r>
+          </w:p>
+        </w:tc>
+      </w:tr>
+    </w:tbl>
+    <w:p>
+      <w:pPr>
+        <w:pStyle w:val="Didascalia"/>
+      </w:pPr>
+      <w:bookmarkStart w:id="33" w:name="_Ref199433001"/>
+      <w:r>
+        <w:t xml:space="preserve">Tabella </w:t>
+      </w:r>
+      <w:r>
+        <w:fldChar w:fldCharType="begin"/>
+      </w:r>
+      <w:r>
+        <w:instrText xml:space="preserve"> SEQ Tabella \* ARABIC </w:instrText>
+      </w:r>
+      <w:r>
+        <w:fldChar w:fldCharType="separate"/>
+      </w:r>
+      <w:r>
+        <w:rPr>
+          <w:noProof/>
+        </w:rPr>
+        <w:t>11</w:t>
+      </w:r>
+      <w:r>
+        <w:fldChar w:fldCharType="end"/>
+      </w:r>
+      <w:bookmarkEnd w:id="33"/>
+      <w:r>
+        <w:t xml:space="preserve">: </w:t>
+      </w:r>
+      <w:r>
+        <w:t xml:space="preserve"> Accuracy media della 5-fold cross-validation per ciascuna configurazione di n-grammi (genere Children)</w:t>
+      </w:r>
+    </w:p>
+    <w:p>
+      <w:r>
+        <w:lastRenderedPageBreak/>
+        <w:t>Come da specifiche del progetto, sul test set è stata testata esclusivamente la strategia migliore. Come visibile in</w:t>
+      </w:r>
+      <w:r>
+        <w:t xml:space="preserve"> </w:t>
+      </w:r>
+      <w:bookmarkStart w:id="34" w:name="_Hlk199435691"/>
+      <w:r>
+        <w:rPr>
+          <w:i/>
+          <w:iCs/>
+        </w:rPr>
+        <w:fldChar w:fldCharType="begin"/>
+      </w:r>
+      <w:r>
+        <w:rPr>
+          <w:i/>
+          <w:iCs/>
+        </w:rPr>
+        <w:instrText xml:space="preserve"> REF _Ref199435626 \h </w:instrText>
+      </w:r>
+      <w:r>
+        <w:rPr>
+          <w:i/>
+          <w:iCs/>
+        </w:rPr>
+      </w:r>
+      <w:r>
+        <w:rPr>
+          <w:i/>
+          <w:iCs/>
+        </w:rPr>
+        <w:instrText xml:space="preserve"> \* MERGEFORMAT </w:instrText>
+      </w:r>
+      <w:r>
+        <w:rPr>
+          <w:i/>
+          <w:iCs/>
+        </w:rPr>
+        <w:fldChar w:fldCharType="separate"/>
+      </w:r>
+      <w:r>
+        <w:rPr>
+          <w:i/>
+          <w:iCs/>
+        </w:rPr>
+        <w:t xml:space="preserve">Tabella </w:t>
+      </w:r>
+      <w:r>
+        <w:rPr>
+          <w:i/>
+          <w:iCs/>
+          <w:noProof/>
+        </w:rPr>
+        <w:t>12</w:t>
+      </w:r>
+      <w:r>
+        <w:rPr>
+          <w:i/>
+          <w:iCs/>
+        </w:rPr>
+        <w:fldChar w:fldCharType="end"/>
+      </w:r>
+      <w:bookmarkEnd w:id="34"/>
+      <w:r>
+        <w:t>, l’accuracy ottenuta è stata pari a 0.480, inferiore a quanto osservato in validazione e anche leggermente al di sotto della baseline del dummy classifier (0.50</w:t>
+      </w:r>
+      <w:r>
+        <w:t>25</w:t>
+      </w:r>
+      <w:r>
+        <w:t>). Questo risultato indica che il modello non è riuscito a generalizzare adeguatamente, nonostante le performance incoraggianti su parte del training set.</w:t>
+      </w:r>
+      <w:r>
+        <w:t xml:space="preserve"> </w:t>
+      </w:r>
+      <w:r>
+        <w:t>La confusion matrix (</w:t>
+      </w:r>
+      <w:r>
+        <w:rPr>
+          <w:i/>
+          <w:iCs/>
+        </w:rPr>
+        <w:fldChar w:fldCharType="begin"/>
+      </w:r>
+      <w:r>
+        <w:rPr>
+          <w:i/>
+          <w:iCs/>
+        </w:rPr>
+        <w:instrText xml:space="preserve"> REF _Ref199435626 \h </w:instrText>
+      </w:r>
+      <w:r>
+        <w:rPr>
+          <w:i/>
+          <w:iCs/>
+        </w:rPr>
+      </w:r>
+      <w:r>
+        <w:rPr>
+          <w:i/>
+          <w:iCs/>
+        </w:rPr>
+        <w:instrText xml:space="preserve"> \* MERGEFORMAT </w:instrText>
+      </w:r>
+      <w:r>
+        <w:rPr>
+          <w:i/>
+          <w:iCs/>
+        </w:rPr>
+        <w:fldChar w:fldCharType="separate"/>
+      </w:r>
+      <w:r>
+        <w:rPr>
+          <w:i/>
+          <w:iCs/>
+        </w:rPr>
+        <w:t>Tabella 12</w:t>
+      </w:r>
+      <w:r>
+        <w:fldChar w:fldCharType="end"/>
+      </w:r>
+      <w:r>
+        <w:t>) mostra una distribuzione quasi simmetrica degli errori: 52 testi F e 52 testi M sono stati classificati erroneamente, a fronte di 48 e 47 correttamente predetti, rispettivamente. Questo equilibrio</w:t>
+      </w:r>
+      <w:r>
+        <w:t xml:space="preserve"> </w:t>
+      </w:r>
+      <w:r>
+        <w:t xml:space="preserve">segnala una classificazione in gran parte aleatoria, con una capacità discriminativa minima. Le difficoltà del modello possono essere attribuite alla natura lessicalmente semplice dei testi del genere </w:t>
+      </w:r>
+      <w:r>
+        <w:rPr>
+          <w:i/>
+          <w:iCs/>
+        </w:rPr>
+        <w:t>Children</w:t>
+      </w:r>
+      <w:r>
+        <w:t xml:space="preserve"> e alla bassa densità informativa delle sequenze di </w:t>
+      </w:r>
+      <w:proofErr w:type="spellStart"/>
+      <w:r>
+        <w:t>PoS</w:t>
+      </w:r>
+      <w:proofErr w:type="spellEnd"/>
+      <w:r>
+        <w:t>, che risultano poco indicative rispetto al genere dell’autore.</w:t>
+      </w:r>
+    </w:p>
+    <w:p/>
+    <w:p>
+      <w:r>
+        <w:rPr>
+          <w:b/>
+          <w:bCs/>
+        </w:rPr>
+        <w:t xml:space="preserve">Diary. </w:t>
+      </w:r>
+    </w:p>
+    <w:p/>
+    <w:tbl>
+      <w:tblPr>
+        <w:tblStyle w:val="Grigliatabella"/>
+        <w:tblW w:w="0" w:type="auto"/>
+        <w:tblLook w:val="04A0" w:firstRow="1" w:lastRow="0" w:firstColumn="1" w:lastColumn="0" w:noHBand="0" w:noVBand="1"/>
+      </w:tblPr>
+      <w:tblGrid>
+        <w:gridCol w:w="647"/>
+        <w:gridCol w:w="571"/>
+        <w:gridCol w:w="328"/>
+        <w:gridCol w:w="650"/>
+        <w:gridCol w:w="793"/>
+        <w:gridCol w:w="672"/>
+        <w:gridCol w:w="694"/>
+      </w:tblGrid>
+      <w:tr>
+        <w:trPr>
+          <w:trHeight w:val="293"/>
+        </w:trPr>
+        <w:tc>
+          <w:tcPr>
+            <w:tcW w:w="6320" w:type="dxa"/>
+            <w:gridSpan w:val="7"/>
+            <w:vAlign w:val="center"/>
+            <w:hideMark/>
+          </w:tcPr>
+          <w:p>
+            <w:pPr>
+              <w:jc w:val="center"/>
+              <w:rPr>
+                <w:b/>
+                <w:bCs/>
+              </w:rPr>
+            </w:pPr>
+            <w:r>
+              <w:rPr>
+                <w:b/>
+                <w:bCs/>
+              </w:rPr>
+              <w:t>SVM ProfilingUD</w:t>
+            </w:r>
+          </w:p>
+        </w:tc>
+      </w:tr>
+      <w:tr>
+        <w:trPr>
+          <w:trHeight w:val="533"/>
+        </w:trPr>
+        <w:tc>
+          <w:tcPr>
+            <w:tcW w:w="1020" w:type="dxa"/>
+            <w:vAlign w:val="center"/>
+            <w:hideMark/>
+          </w:tcPr>
+          <w:p>
+            <w:pPr>
+              <w:jc w:val="center"/>
+              <w:rPr>
+                <w:b/>
+                <w:bCs/>
+              </w:rPr>
+            </w:pPr>
+          </w:p>
+        </w:tc>
+        <w:tc>
+          <w:tcPr>
+            <w:tcW w:w="540" w:type="dxa"/>
+            <w:vAlign w:val="center"/>
+            <w:hideMark/>
+          </w:tcPr>
+          <w:p>
+            <w:pPr>
+              <w:jc w:val="center"/>
+              <w:rPr>
+                <w:i/>
+                <w:iCs/>
+              </w:rPr>
+            </w:pPr>
+            <w:r>
+              <w:rPr>
+                <w:i/>
+                <w:iCs/>
+              </w:rPr>
+              <w:t>tipo</w:t>
+            </w:r>
+          </w:p>
+        </w:tc>
+        <w:tc>
+          <w:tcPr>
+            <w:tcW w:w="340" w:type="dxa"/>
+            <w:vAlign w:val="center"/>
+            <w:hideMark/>
+          </w:tcPr>
+          <w:p>
+            <w:pPr>
+              <w:jc w:val="center"/>
+              <w:rPr>
+                <w:i/>
+                <w:iCs/>
+              </w:rPr>
+            </w:pPr>
+            <w:r>
+              <w:rPr>
+                <w:i/>
+                <w:iCs/>
+              </w:rPr>
+              <w:t>n</w:t>
+            </w:r>
+          </w:p>
+        </w:tc>
+        <w:tc>
+          <w:tcPr>
+            <w:tcW w:w="900" w:type="dxa"/>
+            <w:vAlign w:val="center"/>
+            <w:hideMark/>
+          </w:tcPr>
+          <w:p>
+            <w:pPr>
+              <w:jc w:val="center"/>
+              <w:rPr>
+                <w:i/>
+                <w:iCs/>
+              </w:rPr>
+            </w:pPr>
+            <w:r>
+              <w:rPr>
+                <w:i/>
+                <w:iCs/>
+              </w:rPr>
+              <w:t>accuracy</w:t>
+            </w:r>
+          </w:p>
+        </w:tc>
+        <w:tc>
+          <w:tcPr>
+            <w:tcW w:w="1380" w:type="dxa"/>
+            <w:vAlign w:val="center"/>
+            <w:hideMark/>
+          </w:tcPr>
+          <w:p>
+            <w:pPr>
+              <w:jc w:val="center"/>
+              <w:rPr>
+                <w:i/>
+                <w:iCs/>
+              </w:rPr>
+            </w:pPr>
+            <w:r>
+              <w:rPr>
+                <w:i/>
+                <w:iCs/>
+              </w:rPr>
+              <w:t>F1-score (macro avg)</w:t>
+            </w:r>
+          </w:p>
+        </w:tc>
+        <w:tc>
+          <w:tcPr>
+            <w:tcW w:w="1120" w:type="dxa"/>
+            <w:vAlign w:val="center"/>
+            <w:hideMark/>
+          </w:tcPr>
+          <w:p>
+            <w:pPr>
+              <w:jc w:val="center"/>
+              <w:rPr>
+                <w:i/>
+                <w:iCs/>
+              </w:rPr>
+            </w:pPr>
+            <w:r>
+              <w:rPr>
+                <w:i/>
+                <w:iCs/>
+              </w:rPr>
+              <w:t>support</w:t>
+            </w:r>
+          </w:p>
+        </w:tc>
+        <w:tc>
+          <w:tcPr>
+            <w:tcW w:w="1020" w:type="dxa"/>
+            <w:vAlign w:val="center"/>
+            <w:hideMark/>
+          </w:tcPr>
+          <w:p>
+            <w:pPr>
+              <w:jc w:val="center"/>
+              <w:rPr>
+                <w:i/>
+                <w:iCs/>
+              </w:rPr>
+            </w:pPr>
+            <w:r>
+              <w:rPr>
+                <w:i/>
+                <w:iCs/>
+              </w:rPr>
+              <w:t>confusion matrix</w:t>
+            </w:r>
+          </w:p>
+        </w:tc>
+      </w:tr>
+      <w:tr>
+        <w:trPr>
+          <w:trHeight w:val="795"/>
+        </w:trPr>
+        <w:tc>
+          <w:tcPr>
+            <w:tcW w:w="1020" w:type="dxa"/>
+            <w:vAlign w:val="center"/>
+            <w:hideMark/>
+          </w:tcPr>
+          <w:p>
+            <w:pPr>
+              <w:jc w:val="center"/>
+              <w:rPr>
+                <w:b/>
+                <w:bCs/>
+              </w:rPr>
+            </w:pPr>
+            <w:r>
+              <w:rPr>
+                <w:b/>
+                <w:bCs/>
+              </w:rPr>
+              <w:t>CH</w:t>
+            </w:r>
+          </w:p>
+        </w:tc>
+        <w:tc>
+          <w:tcPr>
+            <w:tcW w:w="540" w:type="dxa"/>
+            <w:vAlign w:val="center"/>
+            <w:hideMark/>
+          </w:tcPr>
+          <w:p>
+            <w:pPr>
+              <w:jc w:val="center"/>
+            </w:pPr>
+            <w:proofErr w:type="spellStart"/>
+            <w:r>
+              <w:t>P</w:t>
+            </w:r>
+            <w:r>
+              <w:t>o</w:t>
+            </w:r>
+            <w:r>
+              <w:t>S</w:t>
+            </w:r>
+            <w:proofErr w:type="spellEnd"/>
+          </w:p>
+        </w:tc>
+        <w:tc>
+          <w:tcPr>
+            <w:tcW w:w="340" w:type="dxa"/>
+            <w:vAlign w:val="center"/>
+            <w:hideMark/>
+          </w:tcPr>
+          <w:p>
+            <w:pPr>
+              <w:jc w:val="center"/>
+            </w:pPr>
+            <w:r>
+              <w:t>3</w:t>
+            </w:r>
+          </w:p>
+        </w:tc>
+        <w:tc>
+          <w:tcPr>
+            <w:tcW w:w="900" w:type="dxa"/>
+            <w:vAlign w:val="center"/>
+            <w:hideMark/>
+          </w:tcPr>
+          <w:p>
+            <w:pPr>
+              <w:jc w:val="center"/>
+            </w:pPr>
+            <w:r>
+              <w:t>0.48</w:t>
+            </w:r>
+          </w:p>
+        </w:tc>
+        <w:tc>
+          <w:tcPr>
+            <w:tcW w:w="1380" w:type="dxa"/>
+            <w:vAlign w:val="center"/>
+            <w:hideMark/>
+          </w:tcPr>
+          <w:p>
+            <w:pPr>
+              <w:jc w:val="center"/>
+            </w:pPr>
+            <w:r>
+              <w:t>0.48</w:t>
+            </w:r>
+          </w:p>
+        </w:tc>
+        <w:tc>
+          <w:tcPr>
+            <w:tcW w:w="1120" w:type="dxa"/>
+            <w:vAlign w:val="center"/>
+            <w:hideMark/>
+          </w:tcPr>
+          <w:p>
+            <w:pPr>
+              <w:jc w:val="center"/>
+            </w:pPr>
+            <w:r>
+              <w:t>199</w:t>
+            </w:r>
+          </w:p>
+        </w:tc>
+        <w:tc>
+          <w:tcPr>
+            <w:tcW w:w="1020" w:type="dxa"/>
+            <w:vAlign w:val="center"/>
+            <w:hideMark/>
+          </w:tcPr>
+          <w:p>
+            <w:pPr>
+              <w:jc w:val="center"/>
+            </w:pPr>
+            <w:r>
+              <w:t>[[48, 52], [52, 47]]</w:t>
+            </w:r>
+          </w:p>
+        </w:tc>
+      </w:tr>
+      <w:tr>
+        <w:trPr>
+          <w:trHeight w:val="293"/>
+        </w:trPr>
+        <w:tc>
+          <w:tcPr>
+            <w:tcW w:w="1020" w:type="dxa"/>
+            <w:vAlign w:val="center"/>
+            <w:hideMark/>
+          </w:tcPr>
+          <w:p>
+            <w:pPr>
+              <w:jc w:val="center"/>
+              <w:rPr>
+                <w:b/>
+                <w:bCs/>
+              </w:rPr>
+            </w:pPr>
+            <w:r>
+              <w:rPr>
+                <w:b/>
+                <w:bCs/>
+              </w:rPr>
+              <w:t>DI</w:t>
+            </w:r>
+          </w:p>
+        </w:tc>
+        <w:tc>
+          <w:tcPr>
+            <w:tcW w:w="540" w:type="dxa"/>
+            <w:vAlign w:val="center"/>
+            <w:hideMark/>
+          </w:tcPr>
+          <w:p>
+            <w:pPr>
+              <w:jc w:val="center"/>
+              <w:rPr>
+                <w:b/>
+                <w:bCs/>
+              </w:rPr>
+            </w:pPr>
+          </w:p>
+        </w:tc>
+        <w:tc>
+          <w:tcPr>
+            <w:tcW w:w="340" w:type="dxa"/>
+            <w:vAlign w:val="center"/>
+            <w:hideMark/>
+          </w:tcPr>
+          <w:p>
+            <w:pPr>
+              <w:jc w:val="center"/>
+            </w:pPr>
+          </w:p>
+        </w:tc>
+        <w:tc>
+          <w:tcPr>
+            <w:tcW w:w="900" w:type="dxa"/>
+            <w:vAlign w:val="center"/>
+            <w:hideMark/>
+          </w:tcPr>
+          <w:p>
+            <w:pPr>
+              <w:jc w:val="center"/>
+            </w:pPr>
+          </w:p>
+        </w:tc>
+        <w:tc>
+          <w:tcPr>
+            <w:tcW w:w="1380" w:type="dxa"/>
+            <w:vAlign w:val="center"/>
+            <w:hideMark/>
+          </w:tcPr>
+          <w:p>
+            <w:pPr>
+              <w:jc w:val="center"/>
+            </w:pPr>
+          </w:p>
+        </w:tc>
+        <w:tc>
+          <w:tcPr>
+            <w:tcW w:w="1120" w:type="dxa"/>
+            <w:vAlign w:val="center"/>
+            <w:hideMark/>
+          </w:tcPr>
+          <w:p>
+            <w:pPr>
+              <w:jc w:val="center"/>
+            </w:pPr>
+          </w:p>
+        </w:tc>
+        <w:tc>
+          <w:tcPr>
+            <w:tcW w:w="1020" w:type="dxa"/>
+            <w:vAlign w:val="center"/>
+            <w:hideMark/>
+          </w:tcPr>
+          <w:p>
+            <w:pPr>
+              <w:jc w:val="center"/>
+            </w:pPr>
+          </w:p>
+        </w:tc>
+      </w:tr>
+      <w:tr>
+        <w:trPr>
+          <w:trHeight w:val="293"/>
+        </w:trPr>
+        <w:tc>
+          <w:tcPr>
+            <w:tcW w:w="1020" w:type="dxa"/>
+            <w:vAlign w:val="center"/>
+            <w:hideMark/>
+          </w:tcPr>
+          <w:p>
+            <w:pPr>
+              <w:jc w:val="center"/>
+              <w:rPr>
+                <w:b/>
+                <w:bCs/>
+              </w:rPr>
+            </w:pPr>
+            <w:r>
+              <w:rPr>
+                <w:b/>
+                <w:bCs/>
+              </w:rPr>
+              <w:t>JO</w:t>
+            </w:r>
+          </w:p>
+        </w:tc>
+        <w:tc>
+          <w:tcPr>
+            <w:tcW w:w="540" w:type="dxa"/>
+            <w:vAlign w:val="center"/>
+            <w:hideMark/>
+          </w:tcPr>
+          <w:p>
+            <w:pPr>
+              <w:jc w:val="center"/>
+              <w:rPr>
+                <w:b/>
+                <w:bCs/>
+              </w:rPr>
+            </w:pPr>
+          </w:p>
+        </w:tc>
+        <w:tc>
+          <w:tcPr>
+            <w:tcW w:w="340" w:type="dxa"/>
+            <w:vAlign w:val="center"/>
+            <w:hideMark/>
+          </w:tcPr>
+          <w:p>
+            <w:pPr>
+              <w:jc w:val="center"/>
+            </w:pPr>
+          </w:p>
+        </w:tc>
+        <w:tc>
+          <w:tcPr>
+            <w:tcW w:w="900" w:type="dxa"/>
+            <w:vAlign w:val="center"/>
+            <w:hideMark/>
+          </w:tcPr>
+          <w:p>
+            <w:pPr>
+              <w:jc w:val="center"/>
+            </w:pPr>
+          </w:p>
+        </w:tc>
+        <w:tc>
+          <w:tcPr>
+            <w:tcW w:w="1380" w:type="dxa"/>
+            <w:vAlign w:val="center"/>
+            <w:hideMark/>
+          </w:tcPr>
+          <w:p>
+            <w:pPr>
+              <w:jc w:val="center"/>
+            </w:pPr>
+          </w:p>
+        </w:tc>
+        <w:tc>
+          <w:tcPr>
+            <w:tcW w:w="1120" w:type="dxa"/>
+            <w:vAlign w:val="center"/>
+            <w:hideMark/>
+          </w:tcPr>
+          <w:p>
+            <w:pPr>
+              <w:jc w:val="center"/>
+            </w:pPr>
+          </w:p>
+        </w:tc>
+        <w:tc>
+          <w:tcPr>
+            <w:tcW w:w="1020" w:type="dxa"/>
+            <w:vAlign w:val="center"/>
+            <w:hideMark/>
+          </w:tcPr>
+          <w:p>
+            <w:pPr>
+              <w:jc w:val="center"/>
+            </w:pPr>
+          </w:p>
+        </w:tc>
+      </w:tr>
+      <w:tr>
+        <w:trPr>
+          <w:trHeight w:val="293"/>
+        </w:trPr>
+        <w:tc>
+          <w:tcPr>
+            <w:tcW w:w="1020" w:type="dxa"/>
+            <w:vAlign w:val="center"/>
+            <w:hideMark/>
+          </w:tcPr>
+          <w:p>
+            <w:pPr>
+              <w:jc w:val="center"/>
+              <w:rPr>
+                <w:b/>
+                <w:bCs/>
+              </w:rPr>
+            </w:pPr>
+            <w:r>
+              <w:rPr>
+                <w:b/>
+                <w:bCs/>
+              </w:rPr>
+              <w:t>TW</w:t>
+            </w:r>
+          </w:p>
+        </w:tc>
+        <w:tc>
+          <w:tcPr>
+            <w:tcW w:w="540" w:type="dxa"/>
+            <w:vAlign w:val="center"/>
+            <w:hideMark/>
+          </w:tcPr>
+          <w:p>
+            <w:pPr>
+              <w:jc w:val="center"/>
+              <w:rPr>
+                <w:b/>
+                <w:bCs/>
+              </w:rPr>
+            </w:pPr>
+          </w:p>
+        </w:tc>
+        <w:tc>
+          <w:tcPr>
+            <w:tcW w:w="340" w:type="dxa"/>
+            <w:vAlign w:val="center"/>
+            <w:hideMark/>
+          </w:tcPr>
+          <w:p>
+            <w:pPr>
+              <w:jc w:val="center"/>
+            </w:pPr>
+          </w:p>
+        </w:tc>
+        <w:tc>
+          <w:tcPr>
+            <w:tcW w:w="900" w:type="dxa"/>
+            <w:vAlign w:val="center"/>
+            <w:hideMark/>
+          </w:tcPr>
+          <w:p>
+            <w:pPr>
+              <w:jc w:val="center"/>
+            </w:pPr>
+          </w:p>
+        </w:tc>
+        <w:tc>
+          <w:tcPr>
+            <w:tcW w:w="1380" w:type="dxa"/>
+            <w:vAlign w:val="center"/>
+            <w:hideMark/>
+          </w:tcPr>
+          <w:p>
+            <w:pPr>
+              <w:jc w:val="center"/>
+            </w:pPr>
+          </w:p>
+        </w:tc>
+        <w:tc>
+          <w:tcPr>
+            <w:tcW w:w="1120" w:type="dxa"/>
+            <w:vAlign w:val="center"/>
+            <w:hideMark/>
+          </w:tcPr>
+          <w:p>
+            <w:pPr>
+              <w:jc w:val="center"/>
+            </w:pPr>
+          </w:p>
+        </w:tc>
+        <w:tc>
+          <w:tcPr>
+            <w:tcW w:w="1020" w:type="dxa"/>
+            <w:vAlign w:val="center"/>
+            <w:hideMark/>
+          </w:tcPr>
+          <w:p>
+            <w:pPr>
+              <w:keepNext/>
+              <w:jc w:val="center"/>
+            </w:pPr>
+          </w:p>
+        </w:tc>
+      </w:tr>
+    </w:tbl>
+    <w:p>
+      <w:pPr>
+        <w:pStyle w:val="Didascalia"/>
+      </w:pPr>
+      <w:bookmarkStart w:id="35" w:name="_Ref199435626"/>
+      <w:r>
+        <w:t xml:space="preserve">Tabella </w:t>
+      </w:r>
+      <w:r>
+        <w:fldChar w:fldCharType="begin"/>
+      </w:r>
+      <w:r>
+        <w:instrText xml:space="preserve"> SEQ Tabella \* ARABIC </w:instrText>
+      </w:r>
+      <w:r>
+        <w:fldChar w:fldCharType="separate"/>
+      </w:r>
+      <w:r>
+        <w:rPr>
+          <w:noProof/>
+        </w:rPr>
+        <w:t>12</w:t>
+      </w:r>
+      <w:r>
+        <w:fldChar w:fldCharType="end"/>
+      </w:r>
+      <w:bookmarkEnd w:id="35"/>
+      <w:r>
+        <w:t>: R</w:t>
+      </w:r>
+      <w:r>
+        <w:t xml:space="preserve">isultati dell'SVM con </w:t>
+      </w:r>
+      <w:r>
+        <w:t>n-</w:t>
+      </w:r>
+      <w:proofErr w:type="spellStart"/>
+      <w:r>
+        <w:t>grams</w:t>
+      </w:r>
+      <w:proofErr w:type="spellEnd"/>
+      <w:r>
+        <w:t xml:space="preserve"> sul test set delle migliori strategie per ciascun genere</w:t>
       </w:r>
     </w:p>
     <w:p>
@@ -12411,6 +13949,7 @@
         <w:pStyle w:val="Titolo2"/>
       </w:pPr>
       <w:r>
+        <w:lastRenderedPageBreak/>
         <w:t>NLM: BERT italiano</w:t>
       </w:r>
     </w:p>
@@ -12596,11 +14135,6 @@
       </w:pPr>
     </w:p>
     <w:p>
-      <w:pPr>
-        <w:rPr>
-          <w:i/>
-        </w:rPr>
-      </w:pPr>
       <w:r>
         <w:rPr>
           <w:b/>
@@ -12658,534 +14192,6 @@
       </w:r>
       <w:r>
         <w:t xml:space="preserve"> </w:t>
-      </w:r>
-      <w:r>
-        <w:rPr>
-          <w:i/>
-        </w:rPr>
-        <w:fldChar w:fldCharType="begin"/>
-      </w:r>
-      <w:r>
-        <w:rPr>
-          <w:i/>
-        </w:rPr>
-        <w:instrText xml:space="preserve"> REF _Ref198715118 \h  \* MERGEFORMAT </w:instrText>
-      </w:r>
-      <w:r>
-        <w:rPr>
-          <w:i/>
-        </w:rPr>
-      </w:r>
-      <w:r>
-        <w:rPr>
-          <w:i/>
-        </w:rPr>
-        <w:fldChar w:fldCharType="separate"/>
-      </w:r>
-    </w:p>
-    <w:p>
-      <w:pPr>
-        <w:rPr>
-          <w:i/>
-        </w:rPr>
-      </w:pPr>
-    </w:p>
-    <w:p>
-      <w:pPr>
-        <w:rPr>
-          <w:rFonts w:asciiTheme="minorHAnsi" w:eastAsiaTheme="minorEastAsia" w:hAnsiTheme="minorHAnsi" w:cstheme="minorBidi"/>
-          <w:noProof/>
-          <w:kern w:val="2"/>
-          <w:sz w:val="24"/>
-          <w:szCs w:val="24"/>
-          <w:lang w:eastAsia="it-IT"/>
-          <w14:ligatures w14:val="standardContextual"/>
-        </w:rPr>
-      </w:pPr>
-      <w:r>
-        <w:rPr>
-          <w:i/>
-          <w:iCs/>
-        </w:rPr>
-        <w:t>Tabella</w:t>
-      </w:r>
-      <w:r>
-        <w:rPr>
-          <w:rStyle w:val="Collegamentoipertestuale"/>
-          <w:noProof/>
-        </w:rPr>
-        <w:t xml:space="preserve"> 1: Accuracy per fold dell’SVM rispetto alla baseline dummy su Children (5-fold cross validation)</w:t>
-      </w:r>
-      <w:r>
-        <w:rPr>
-          <w:noProof/>
-          <w:webHidden/>
-        </w:rPr>
-        <w:tab/>
-        <w:t>2</w:t>
-      </w:r>
-    </w:p>
-    <w:p>
-      <w:pPr>
-        <w:pStyle w:val="Indicedellefigure"/>
-        <w:tabs>
-          <w:tab w:val="right" w:leader="dot" w:pos="4355"/>
-        </w:tabs>
-        <w:rPr>
-          <w:rFonts w:asciiTheme="minorHAnsi" w:eastAsiaTheme="minorEastAsia" w:hAnsiTheme="minorHAnsi" w:cstheme="minorBidi"/>
-          <w:noProof/>
-          <w:kern w:val="2"/>
-          <w:sz w:val="24"/>
-          <w:szCs w:val="24"/>
-          <w:lang w:eastAsia="it-IT"/>
-          <w14:ligatures w14:val="standardContextual"/>
-        </w:rPr>
-      </w:pPr>
-      <w:r>
-        <w:rPr>
-          <w:rStyle w:val="Collegamentoipertestuale"/>
-          <w:noProof/>
-        </w:rPr>
-        <w:t>Tabella 2: Accuracy per fold dell’SVM rispetto alla baseline dummy su Diary (5-fold cross validation)</w:t>
-      </w:r>
-      <w:r>
-        <w:rPr>
-          <w:noProof/>
-          <w:webHidden/>
-        </w:rPr>
-        <w:tab/>
-        <w:t>3</w:t>
-      </w:r>
-    </w:p>
-    <w:p>
-      <w:pPr>
-        <w:pStyle w:val="Indicedellefigure"/>
-        <w:tabs>
-          <w:tab w:val="right" w:leader="dot" w:pos="4355"/>
-        </w:tabs>
-        <w:rPr>
-          <w:rFonts w:asciiTheme="minorHAnsi" w:eastAsiaTheme="minorEastAsia" w:hAnsiTheme="minorHAnsi" w:cstheme="minorBidi"/>
-          <w:noProof/>
-          <w:kern w:val="2"/>
-          <w:sz w:val="24"/>
-          <w:szCs w:val="24"/>
-          <w:lang w:eastAsia="it-IT"/>
-          <w14:ligatures w14:val="standardContextual"/>
-        </w:rPr>
-      </w:pPr>
-      <w:r>
-        <w:rPr>
-          <w:rStyle w:val="Collegamentoipertestuale"/>
-          <w:noProof/>
-        </w:rPr>
-        <w:t>Tabella 3: Accuracy per fold dell’SVM rispetto alla baseline dummy su Journalism (5-fold cross validation)</w:t>
-      </w:r>
-      <w:r>
-        <w:rPr>
-          <w:noProof/>
-          <w:webHidden/>
-        </w:rPr>
-        <w:tab/>
-        <w:t>3</w:t>
-      </w:r>
-    </w:p>
-    <w:p>
-      <w:pPr>
-        <w:pStyle w:val="Indicedellefigure"/>
-        <w:tabs>
-          <w:tab w:val="right" w:leader="dot" w:pos="4355"/>
-        </w:tabs>
-        <w:rPr>
-          <w:rFonts w:asciiTheme="minorHAnsi" w:eastAsiaTheme="minorEastAsia" w:hAnsiTheme="minorHAnsi" w:cstheme="minorBidi"/>
-          <w:noProof/>
-          <w:kern w:val="2"/>
-          <w:sz w:val="24"/>
-          <w:szCs w:val="24"/>
-          <w:lang w:eastAsia="it-IT"/>
-          <w14:ligatures w14:val="standardContextual"/>
-        </w:rPr>
-      </w:pPr>
-      <w:r>
-        <w:rPr>
-          <w:rStyle w:val="Collegamentoipertestuale"/>
-          <w:noProof/>
-        </w:rPr>
-        <w:t>Tabella 4: Accuracy per fold dell'SVM rispetto alla baseline dummy su Twitter (5-fold cross validation)</w:t>
-      </w:r>
-      <w:r>
-        <w:rPr>
-          <w:noProof/>
-          <w:webHidden/>
-        </w:rPr>
-        <w:tab/>
-        <w:t>4</w:t>
-      </w:r>
-    </w:p>
-    <w:p>
-      <w:pPr>
-        <w:pStyle w:val="Indicedellefigure"/>
-        <w:tabs>
-          <w:tab w:val="right" w:leader="dot" w:pos="4355"/>
-        </w:tabs>
-        <w:rPr>
-          <w:rFonts w:asciiTheme="minorHAnsi" w:eastAsiaTheme="minorEastAsia" w:hAnsiTheme="minorHAnsi" w:cstheme="minorBidi"/>
-          <w:noProof/>
-          <w:kern w:val="2"/>
-          <w:sz w:val="24"/>
-          <w:szCs w:val="24"/>
-          <w:lang w:eastAsia="it-IT"/>
-          <w14:ligatures w14:val="standardContextual"/>
-        </w:rPr>
-      </w:pPr>
-      <w:r>
-        <w:rPr>
-          <w:rStyle w:val="Collegamentoipertestuale"/>
-          <w:noProof/>
-        </w:rPr>
-        <w:t>Tabella 5: Report finale sul test set di SVM ProfilingUD</w:t>
-      </w:r>
-      <w:r>
-        <w:rPr>
-          <w:noProof/>
-          <w:webHidden/>
-        </w:rPr>
-        <w:tab/>
-        <w:t>5</w:t>
-      </w:r>
-    </w:p>
-    <w:p>
-      <w:pPr>
-        <w:pStyle w:val="Indicedellefigure"/>
-        <w:tabs>
-          <w:tab w:val="right" w:leader="dot" w:pos="4355"/>
-        </w:tabs>
-        <w:rPr>
-          <w:rFonts w:asciiTheme="minorHAnsi" w:eastAsiaTheme="minorEastAsia" w:hAnsiTheme="minorHAnsi" w:cstheme="minorBidi"/>
-          <w:noProof/>
-          <w:kern w:val="2"/>
-          <w:sz w:val="24"/>
-          <w:szCs w:val="24"/>
-          <w:lang w:eastAsia="it-IT"/>
-          <w14:ligatures w14:val="standardContextual"/>
-        </w:rPr>
-      </w:pPr>
-      <w:r>
-        <w:rPr>
-          <w:rStyle w:val="Collegamentoipertestuale"/>
-          <w:noProof/>
-        </w:rPr>
-        <w:t>Tabella 6: Mean accuracy della cross validation di ciascuna strategia (genere Children)</w:t>
-      </w:r>
-      <w:r>
-        <w:rPr>
-          <w:noProof/>
-          <w:webHidden/>
-        </w:rPr>
-        <w:tab/>
-        <w:t>5</w:t>
-      </w:r>
-    </w:p>
-    <w:p>
-      <w:pPr>
-        <w:pStyle w:val="Indicedellefigure"/>
-        <w:tabs>
-          <w:tab w:val="right" w:leader="dot" w:pos="4355"/>
-        </w:tabs>
-        <w:rPr>
-          <w:rFonts w:asciiTheme="minorHAnsi" w:eastAsiaTheme="minorEastAsia" w:hAnsiTheme="minorHAnsi" w:cstheme="minorBidi"/>
-          <w:noProof/>
-          <w:kern w:val="2"/>
-          <w:sz w:val="24"/>
-          <w:szCs w:val="24"/>
-          <w:lang w:eastAsia="it-IT"/>
-          <w14:ligatures w14:val="standardContextual"/>
-        </w:rPr>
-      </w:pPr>
-      <w:r>
-        <w:rPr>
-          <w:rStyle w:val="Collegamentoipertestuale"/>
-          <w:noProof/>
-        </w:rPr>
-        <w:t>Tabella 7: Mean accuracy della cross validation di ciascuna strategia (genere Diary)</w:t>
-      </w:r>
-      <w:r>
-        <w:rPr>
-          <w:noProof/>
-          <w:webHidden/>
-        </w:rPr>
-        <w:tab/>
-        <w:t>6</w:t>
-      </w:r>
-    </w:p>
-    <w:p>
-      <w:pPr>
-        <w:pStyle w:val="Indicedellefigure"/>
-        <w:tabs>
-          <w:tab w:val="right" w:leader="dot" w:pos="4355"/>
-        </w:tabs>
-        <w:rPr>
-          <w:rFonts w:asciiTheme="minorHAnsi" w:eastAsiaTheme="minorEastAsia" w:hAnsiTheme="minorHAnsi" w:cstheme="minorBidi"/>
-          <w:noProof/>
-          <w:kern w:val="2"/>
-          <w:sz w:val="24"/>
-          <w:szCs w:val="24"/>
-          <w:lang w:eastAsia="it-IT"/>
-          <w14:ligatures w14:val="standardContextual"/>
-        </w:rPr>
-      </w:pPr>
-      <w:r>
-        <w:rPr>
-          <w:rStyle w:val="Collegamentoipertestuale"/>
-          <w:noProof/>
-        </w:rPr>
-        <w:t>Tabella 8: Mean accuracy della cross validation di ciascuna strategia (genere Journalism)</w:t>
-      </w:r>
-      <w:r>
-        <w:rPr>
-          <w:noProof/>
-          <w:webHidden/>
-        </w:rPr>
-        <w:tab/>
-        <w:t>6</w:t>
-      </w:r>
-    </w:p>
-    <w:p>
-      <w:pPr>
-        <w:pStyle w:val="Indicedellefigure"/>
-        <w:tabs>
-          <w:tab w:val="right" w:leader="dot" w:pos="4355"/>
-        </w:tabs>
-        <w:rPr>
-          <w:rFonts w:asciiTheme="minorHAnsi" w:eastAsiaTheme="minorEastAsia" w:hAnsiTheme="minorHAnsi" w:cstheme="minorBidi"/>
-          <w:noProof/>
-          <w:kern w:val="2"/>
-          <w:sz w:val="24"/>
-          <w:szCs w:val="24"/>
-          <w:lang w:eastAsia="it-IT"/>
-          <w14:ligatures w14:val="standardContextual"/>
-        </w:rPr>
-      </w:pPr>
-      <w:r>
-        <w:rPr>
-          <w:rStyle w:val="Collegamentoipertestuale"/>
-          <w:noProof/>
-        </w:rPr>
-        <w:t>Tabella 9: risultati dell'SVM con word embeddings sul test set delle migliori strategie</w:t>
-      </w:r>
-      <w:r>
-        <w:t xml:space="preserve"> per</w:t>
-      </w:r>
-      <w:r>
-        <w:rPr>
-          <w:rFonts w:asciiTheme="minorHAnsi" w:eastAsiaTheme="minorEastAsia" w:hAnsiTheme="minorHAnsi" w:cstheme="minorBidi"/>
-          <w:kern w:val="2"/>
-          <w:sz w:val="24"/>
-          <w:szCs w:val="24"/>
-          <w:lang w:eastAsia="it-IT"/>
-          <w14:ligatures w14:val="standardContextual"/>
-        </w:rPr>
-        <w:t xml:space="preserve"> </w:t>
-      </w:r>
-      <w:r>
-        <w:rPr>
-          <w:rStyle w:val="Collegamentoipertestuale"/>
-          <w:noProof/>
-        </w:rPr>
-        <w:t>ciascun genere</w:t>
-      </w:r>
-      <w:r>
-        <w:rPr>
-          <w:noProof/>
-          <w:webHidden/>
-        </w:rPr>
-        <w:tab/>
-        <w:t>6</w:t>
-      </w:r>
-    </w:p>
-    <w:p>
-      <w:pPr>
-        <w:pStyle w:val="Indicedellefigure"/>
-        <w:tabs>
-          <w:tab w:val="right" w:leader="dot" w:pos="4355"/>
-        </w:tabs>
-        <w:rPr>
-          <w:rStyle w:val="Collegamentoipertestuale"/>
-        </w:rPr>
-      </w:pPr>
-      <w:r>
-        <w:rPr>
-          <w:rStyle w:val="Collegamentoipertestuale"/>
-          <w:noProof/>
-        </w:rPr>
-        <w:t>Tabella 10: Risultati del fine-tuning di BERT sul genere Children per 5 epoche</w:t>
-      </w:r>
-      <w:r>
-        <w:rPr>
-          <w:rStyle w:val="Collegamentoipertestuale"/>
-          <w:webHidden/>
-        </w:rPr>
-        <w:tab/>
-        <w:t>8</w:t>
-      </w:r>
-    </w:p>
-    <w:p>
-      <w:pPr>
-        <w:pStyle w:val="Indicedellefigure"/>
-        <w:tabs>
-          <w:tab w:val="right" w:leader="dot" w:pos="4355"/>
-        </w:tabs>
-        <w:rPr>
-          <w:rFonts w:asciiTheme="minorHAnsi" w:eastAsiaTheme="minorEastAsia" w:hAnsiTheme="minorHAnsi" w:cstheme="minorBidi"/>
-          <w:noProof/>
-          <w:kern w:val="2"/>
-          <w:sz w:val="24"/>
-          <w:szCs w:val="24"/>
-          <w:lang w:eastAsia="it-IT"/>
-          <w14:ligatures w14:val="standardContextual"/>
-        </w:rPr>
-      </w:pPr>
-      <w:r>
-        <w:rPr>
-          <w:rStyle w:val="Collegamentoipertestuale"/>
-          <w:noProof/>
-        </w:rPr>
-        <w:t>Tabella</w:t>
-      </w:r>
-      <w:r>
-        <w:t xml:space="preserve"> 10</w:t>
-      </w:r>
-      <w:r>
-        <w:rPr>
-          <w:rFonts w:asciiTheme="minorHAnsi" w:eastAsiaTheme="minorEastAsia" w:hAnsiTheme="minorHAnsi" w:cstheme="minorBidi"/>
-          <w:kern w:val="2"/>
-          <w:sz w:val="24"/>
-          <w:szCs w:val="24"/>
-          <w:lang w:eastAsia="it-IT"/>
-          <w14:ligatures w14:val="standardContextual"/>
-        </w:rPr>
-        <w:t>:</w:t>
-      </w:r>
-      <w:r>
-        <w:rPr>
-          <w:rStyle w:val="Collegamentoipertestuale"/>
-          <w:noProof/>
-        </w:rPr>
-        <w:t xml:space="preserve"> Risultati del fine-tuning di BERT sul genere Diary per 5 epoche</w:t>
-      </w:r>
-      <w:r>
-        <w:rPr>
-          <w:noProof/>
-          <w:webHidden/>
-        </w:rPr>
-        <w:tab/>
-        <w:t>9</w:t>
-      </w:r>
-    </w:p>
-    <w:p>
-      <w:pPr>
-        <w:pStyle w:val="Indicedellefigure"/>
-        <w:tabs>
-          <w:tab w:val="right" w:leader="dot" w:pos="4355"/>
-        </w:tabs>
-        <w:rPr>
-          <w:rFonts w:asciiTheme="minorHAnsi" w:eastAsiaTheme="minorEastAsia" w:hAnsiTheme="minorHAnsi" w:cstheme="minorBidi"/>
-          <w:noProof/>
-          <w:kern w:val="2"/>
-          <w:sz w:val="24"/>
-          <w:szCs w:val="24"/>
-          <w:lang w:eastAsia="it-IT"/>
-          <w14:ligatures w14:val="standardContextual"/>
-        </w:rPr>
-      </w:pPr>
-      <w:r>
-        <w:rPr>
-          <w:rStyle w:val="Collegamentoipertestuale"/>
-          <w:noProof/>
-        </w:rPr>
-        <w:t>Tabella 11: Risultati del fine-tuning di BERT sul genere journalism per 5 epoche</w:t>
-      </w:r>
-      <w:r>
-        <w:rPr>
-          <w:noProof/>
-          <w:webHidden/>
-        </w:rPr>
-        <w:tab/>
-        <w:t>10</w:t>
-      </w:r>
-    </w:p>
-    <w:p>
-      <w:pPr>
-        <w:pStyle w:val="Indicedellefigure"/>
-        <w:tabs>
-          <w:tab w:val="right" w:leader="dot" w:pos="4355"/>
-        </w:tabs>
-        <w:rPr>
-          <w:rFonts w:asciiTheme="minorHAnsi" w:eastAsiaTheme="minorEastAsia" w:hAnsiTheme="minorHAnsi" w:cstheme="minorBidi"/>
-          <w:noProof/>
-          <w:kern w:val="2"/>
-          <w:sz w:val="24"/>
-          <w:szCs w:val="24"/>
-          <w:lang w:eastAsia="it-IT"/>
-          <w14:ligatures w14:val="standardContextual"/>
-        </w:rPr>
-      </w:pPr>
-      <w:r>
-        <w:rPr>
-          <w:rStyle w:val="Collegamentoipertestuale"/>
-          <w:noProof/>
-        </w:rPr>
-        <w:t>Tabella 12: Risultati del fine-tuning di BERT sul genere Twitter per 5 epoche</w:t>
-      </w:r>
-      <w:r>
-        <w:rPr>
-          <w:noProof/>
-          <w:webHidden/>
-        </w:rPr>
-        <w:tab/>
-        <w:t>11</w:t>
-      </w:r>
-    </w:p>
-    <w:p>
-      <w:pPr>
-        <w:pStyle w:val="Indicedellefigure"/>
-        <w:tabs>
-          <w:tab w:val="right" w:leader="dot" w:pos="4355"/>
-        </w:tabs>
-        <w:rPr>
-          <w:rFonts w:asciiTheme="minorHAnsi" w:eastAsiaTheme="minorEastAsia" w:hAnsiTheme="minorHAnsi" w:cstheme="minorBidi"/>
-          <w:noProof/>
-          <w:kern w:val="2"/>
-          <w:sz w:val="24"/>
-          <w:szCs w:val="24"/>
-          <w:lang w:eastAsia="it-IT"/>
-          <w14:ligatures w14:val="standardContextual"/>
-        </w:rPr>
-      </w:pPr>
-      <w:r>
-        <w:rPr>
-          <w:rStyle w:val="Collegamentoipertestuale"/>
-          <w:noProof/>
-        </w:rPr>
-        <w:t>Tabella 13: Metriche di valutazione del modello BERT sui dati di test suddivisi per genere</w:t>
-      </w:r>
-      <w:r>
-        <w:rPr>
-          <w:noProof/>
-          <w:webHidden/>
-        </w:rPr>
-        <w:tab/>
-        <w:t>11</w:t>
-      </w:r>
-    </w:p>
-    <w:p>
-      <w:r>
-        <w:rPr>
-          <w:i/>
-        </w:rPr>
-        <w:fldChar w:fldCharType="end"/>
-      </w:r>
-      <w:r>
-        <w:t>.</w:t>
       </w:r>
     </w:p>
     <w:p/>
@@ -13237,7 +14243,7 @@
                 <w:bCs/>
               </w:rPr>
             </w:pPr>
-            <w:bookmarkStart w:id="33" w:name="_Hlk198481550"/>
+            <w:bookmarkStart w:id="36" w:name="_Hlk198481550"/>
             <w:r>
               <w:rPr>
                 <w:b/>
@@ -13990,9 +14996,9 @@
       <w:pPr>
         <w:pStyle w:val="Didascalia"/>
       </w:pPr>
-      <w:bookmarkStart w:id="34" w:name="_Ref198715750"/>
-      <w:bookmarkStart w:id="35" w:name="_Toc199346503"/>
-      <w:bookmarkEnd w:id="33"/>
+      <w:bookmarkStart w:id="37" w:name="_Ref198715750"/>
+      <w:bookmarkStart w:id="38" w:name="_Toc199346503"/>
+      <w:bookmarkEnd w:id="36"/>
       <w:r>
         <w:t xml:space="preserve">Tabella </w:t>
       </w:r>
@@ -14009,13 +15015,13 @@
         <w:rPr>
           <w:noProof/>
         </w:rPr>
-        <w:t>11</w:t>
+        <w:t>13</w:t>
       </w:r>
       <w:r>
         <w:fldChar w:fldCharType="end"/>
       </w:r>
-      <w:bookmarkStart w:id="36" w:name="_Ref198715038"/>
-      <w:bookmarkEnd w:id="34"/>
+      <w:bookmarkStart w:id="39" w:name="_Ref198715038"/>
+      <w:bookmarkEnd w:id="37"/>
       <w:r>
         <w:t xml:space="preserve">: </w:t>
       </w:r>
@@ -14028,7 +15034,7 @@
       <w:r>
         <w:t xml:space="preserve"> per 5 epoche</w:t>
       </w:r>
-      <w:bookmarkEnd w:id="35"/>
+      <w:bookmarkEnd w:id="38"/>
     </w:p>
     <w:p>
       <w:pPr>
@@ -14111,7 +15117,7 @@
                                   <w:noProof/>
                                 </w:rPr>
                               </w:pPr>
-                              <w:bookmarkStart w:id="37" w:name="_Toc199346512"/>
+                              <w:bookmarkStart w:id="40" w:name="_Toc199346512"/>
                               <w:r>
                                 <w:t xml:space="preserve">Figura </w:t>
                               </w:r>
@@ -14145,7 +15151,7 @@
                               <w:r>
                                 <w:t xml:space="preserve"> in 5 epoche</w:t>
                               </w:r>
-                              <w:bookmarkEnd w:id="37"/>
+                              <w:bookmarkEnd w:id="40"/>
                             </w:p>
                           </w:txbxContent>
                         </wps:txbx>
@@ -14201,7 +15207,7 @@
                             <w:noProof/>
                           </w:rPr>
                         </w:pPr>
-                        <w:bookmarkStart w:id="38" w:name="_Toc199346512"/>
+                        <w:bookmarkStart w:id="41" w:name="_Toc199346512"/>
                         <w:r>
                           <w:t xml:space="preserve">Figura </w:t>
                         </w:r>
@@ -14235,7 +15241,7 @@
                         <w:r>
                           <w:t xml:space="preserve"> in 5 epoche</w:t>
                         </w:r>
-                        <w:bookmarkEnd w:id="38"/>
+                        <w:bookmarkEnd w:id="41"/>
                       </w:p>
                     </w:txbxContent>
                   </v:textbox>
@@ -14247,7 +15253,7 @@
         </mc:AlternateContent>
       </w:r>
     </w:p>
-    <w:bookmarkEnd w:id="36"/>
+    <w:bookmarkEnd w:id="39"/>
     <w:p>
       <w:pPr>
         <w:pStyle w:val="Didascalia"/>
@@ -14325,6 +15331,7 @@
         <w:rPr>
           <w:noProof/>
         </w:rPr>
+        <w:lastRenderedPageBreak/>
         <w:t xml:space="preserve"> </w:t>
       </w:r>
       <w:r>
@@ -14376,8 +15383,8 @@
       <w:pPr>
         <w:pStyle w:val="Didascalia"/>
       </w:pPr>
-      <w:bookmarkStart w:id="39" w:name="_Ref198850668"/>
-      <w:bookmarkStart w:id="40" w:name="_Toc199346513"/>
+      <w:bookmarkStart w:id="42" w:name="_Ref198850668"/>
+      <w:bookmarkStart w:id="43" w:name="_Toc199346513"/>
       <w:r>
         <w:t xml:space="preserve">Figura </w:t>
       </w:r>
@@ -14399,14 +15406,14 @@
       <w:r>
         <w:fldChar w:fldCharType="end"/>
       </w:r>
-      <w:bookmarkEnd w:id="39"/>
+      <w:bookmarkEnd w:id="42"/>
       <w:r>
         <w:t xml:space="preserve">: </w:t>
       </w:r>
       <w:r>
         <w:t>Confusion matrix delle performance di BERT sul genere Diary</w:t>
       </w:r>
-      <w:bookmarkEnd w:id="40"/>
+      <w:bookmarkEnd w:id="43"/>
     </w:p>
     <w:p>
       <w:pPr>
@@ -15364,8 +16371,8 @@
       <w:pPr>
         <w:pStyle w:val="Didascalia"/>
       </w:pPr>
-      <w:bookmarkStart w:id="41" w:name="_Ref198715530"/>
-      <w:bookmarkStart w:id="42" w:name="_Toc199346504"/>
+      <w:bookmarkStart w:id="44" w:name="_Ref198715530"/>
+      <w:bookmarkStart w:id="45" w:name="_Toc199346504"/>
       <w:r>
         <w:t xml:space="preserve">Tabella </w:t>
       </w:r>
@@ -15382,12 +16389,12 @@
         <w:rPr>
           <w:noProof/>
         </w:rPr>
-        <w:t>12</w:t>
+        <w:t>14</w:t>
       </w:r>
       <w:r>
         <w:fldChar w:fldCharType="end"/>
       </w:r>
-      <w:bookmarkEnd w:id="41"/>
+      <w:bookmarkEnd w:id="44"/>
       <w:r>
         <w:t xml:space="preserve">: Risultati del fine-tuning di BERT sul genere </w:t>
       </w:r>
@@ -15397,7 +16404,7 @@
       <w:r>
         <w:t xml:space="preserve"> per 5 epoche</w:t>
       </w:r>
-      <w:bookmarkEnd w:id="42"/>
+      <w:bookmarkEnd w:id="45"/>
     </w:p>
     <w:p>
       <w:pPr>
@@ -15494,8 +16501,8 @@
                                 <w:noProof/>
                               </w:rPr>
                             </w:pPr>
-                            <w:bookmarkStart w:id="43" w:name="_Ref198716530"/>
-                            <w:bookmarkStart w:id="44" w:name="_Toc199346514"/>
+                            <w:bookmarkStart w:id="46" w:name="_Ref198716530"/>
+                            <w:bookmarkStart w:id="47" w:name="_Toc199346514"/>
                             <w:r>
                               <w:t xml:space="preserve">Figura </w:t>
                             </w:r>
@@ -15517,7 +16524,7 @@
                             <w:r>
                               <w:fldChar w:fldCharType="end"/>
                             </w:r>
-                            <w:bookmarkEnd w:id="43"/>
+                            <w:bookmarkEnd w:id="46"/>
                             <w:r>
                               <w:t xml:space="preserve">: Curve di loss del training e della validation di BERT sul genere </w:t>
                             </w:r>
@@ -15527,7 +16534,7 @@
                             <w:r>
                               <w:t xml:space="preserve"> nelle 5 epoche</w:t>
                             </w:r>
-                            <w:bookmarkEnd w:id="44"/>
+                            <w:bookmarkEnd w:id="47"/>
                           </w:p>
                         </w:txbxContent>
                       </wps:txbx>
@@ -15555,8 +16562,8 @@
                           <w:noProof/>
                         </w:rPr>
                       </w:pPr>
-                      <w:bookmarkStart w:id="45" w:name="_Ref198716530"/>
-                      <w:bookmarkStart w:id="46" w:name="_Toc199346514"/>
+                      <w:bookmarkStart w:id="48" w:name="_Ref198716530"/>
+                      <w:bookmarkStart w:id="49" w:name="_Toc199346514"/>
                       <w:r>
                         <w:t xml:space="preserve">Figura </w:t>
                       </w:r>
@@ -15578,7 +16585,7 @@
                       <w:r>
                         <w:fldChar w:fldCharType="end"/>
                       </w:r>
-                      <w:bookmarkEnd w:id="45"/>
+                      <w:bookmarkEnd w:id="48"/>
                       <w:r>
                         <w:t xml:space="preserve">: Curve di loss del training e della validation di BERT sul genere </w:t>
                       </w:r>
@@ -15588,7 +16595,7 @@
                       <w:r>
                         <w:t xml:space="preserve"> nelle 5 epoche</w:t>
                       </w:r>
-                      <w:bookmarkEnd w:id="46"/>
+                      <w:bookmarkEnd w:id="49"/>
                     </w:p>
                   </w:txbxContent>
                 </v:textbox>
@@ -15671,6 +16678,7 @@
         <w:rPr>
           <w:noProof/>
         </w:rPr>
+        <w:lastRenderedPageBreak/>
         <w:drawing>
           <wp:inline distT="0" distB="0" distL="0" distR="0" wp14:anchorId="34ED8FAF" wp14:editId="34ED8FB0">
             <wp:extent cx="2651129" cy="2273939"/>
@@ -15716,8 +16724,8 @@
       <w:pPr>
         <w:pStyle w:val="Didascalia"/>
       </w:pPr>
-      <w:bookmarkStart w:id="47" w:name="_Ref198716646"/>
-      <w:bookmarkStart w:id="48" w:name="_Toc199346515"/>
+      <w:bookmarkStart w:id="50" w:name="_Ref198716646"/>
+      <w:bookmarkStart w:id="51" w:name="_Toc199346515"/>
       <w:r>
         <w:t xml:space="preserve">Figura </w:t>
       </w:r>
@@ -15739,7 +16747,7 @@
       <w:r>
         <w:fldChar w:fldCharType="end"/>
       </w:r>
-      <w:bookmarkEnd w:id="47"/>
+      <w:bookmarkEnd w:id="50"/>
       <w:r>
         <w:t xml:space="preserve">: </w:t>
       </w:r>
@@ -15752,7 +16760,7 @@
       <w:r>
         <w:t>iary</w:t>
       </w:r>
-      <w:bookmarkEnd w:id="48"/>
+      <w:bookmarkEnd w:id="51"/>
     </w:p>
     <w:p>
       <w:pPr>
@@ -15955,7 +16963,7 @@
             <w:vAlign w:val="center"/>
           </w:tcPr>
           <w:p>
-            <w:bookmarkStart w:id="49" w:name="_Hlk198488772"/>
+            <w:bookmarkStart w:id="52" w:name="_Hlk198488772"/>
           </w:p>
         </w:tc>
       </w:tr>
@@ -16730,9 +17738,9 @@
       <w:pPr>
         <w:pStyle w:val="Didascalia"/>
       </w:pPr>
-      <w:bookmarkStart w:id="50" w:name="_Ref198716803"/>
-      <w:bookmarkStart w:id="51" w:name="_Toc199346505"/>
-      <w:bookmarkEnd w:id="49"/>
+      <w:bookmarkStart w:id="53" w:name="_Ref198716803"/>
+      <w:bookmarkStart w:id="54" w:name="_Toc199346505"/>
+      <w:bookmarkEnd w:id="52"/>
       <w:r>
         <w:t xml:space="preserve">Tabella </w:t>
       </w:r>
@@ -16749,12 +17757,12 @@
         <w:rPr>
           <w:noProof/>
         </w:rPr>
-        <w:t>13</w:t>
+        <w:t>15</w:t>
       </w:r>
       <w:r>
         <w:fldChar w:fldCharType="end"/>
       </w:r>
-      <w:bookmarkEnd w:id="50"/>
+      <w:bookmarkEnd w:id="53"/>
       <w:r>
         <w:t xml:space="preserve">: </w:t>
       </w:r>
@@ -16767,7 +17775,7 @@
       <w:r>
         <w:t xml:space="preserve"> per 5 epoche</w:t>
       </w:r>
-      <w:bookmarkEnd w:id="51"/>
+      <w:bookmarkEnd w:id="54"/>
     </w:p>
     <w:p/>
     <w:tbl>
@@ -16843,9 +17851,9 @@
                                       <w:noProof/>
                                     </w:rPr>
                                   </w:pPr>
-                                  <w:bookmarkStart w:id="52" w:name="_Ref198716907"/>
-                                  <w:bookmarkStart w:id="53" w:name="_Ref198716881"/>
-                                  <w:bookmarkStart w:id="54" w:name="_Toc199346516"/>
+                                  <w:bookmarkStart w:id="55" w:name="_Ref198716907"/>
+                                  <w:bookmarkStart w:id="56" w:name="_Ref198716881"/>
+                                  <w:bookmarkStart w:id="57" w:name="_Toc199346516"/>
                                   <w:r>
                                     <w:t xml:space="preserve">Figura </w:t>
                                   </w:r>
@@ -16867,11 +17875,11 @@
                                   <w:r>
                                     <w:fldChar w:fldCharType="end"/>
                                   </w:r>
-                                  <w:bookmarkEnd w:id="52"/>
+                                  <w:bookmarkEnd w:id="55"/>
                                   <w:r>
                                     <w:t xml:space="preserve">: </w:t>
                                   </w:r>
-                                  <w:bookmarkStart w:id="55" w:name="_Ref198716886"/>
+                                  <w:bookmarkStart w:id="58" w:name="_Ref198716886"/>
                                   <w:r>
                                     <w:t xml:space="preserve">Curve di loss di training e validation durante il fine-tuning di BERT sul genere </w:t>
                                   </w:r>
@@ -16887,9 +17895,9 @@
                                   <w:r>
                                     <w:t xml:space="preserve"> in 5 epoche</w:t>
                                   </w:r>
-                                  <w:bookmarkEnd w:id="53"/>
-                                  <w:bookmarkEnd w:id="55"/>
-                                  <w:bookmarkEnd w:id="54"/>
+                                  <w:bookmarkEnd w:id="56"/>
+                                  <w:bookmarkEnd w:id="57"/>
+                                  <w:bookmarkEnd w:id="58"/>
                                 </w:p>
                               </w:txbxContent>
                             </wps:txbx>
@@ -16917,9 +17925,9 @@
                                 <w:noProof/>
                               </w:rPr>
                             </w:pPr>
-                            <w:bookmarkStart w:id="56" w:name="_Ref198716907"/>
-                            <w:bookmarkStart w:id="57" w:name="_Ref198716881"/>
-                            <w:bookmarkStart w:id="58" w:name="_Toc199346516"/>
+                            <w:bookmarkStart w:id="59" w:name="_Ref198716907"/>
+                            <w:bookmarkStart w:id="60" w:name="_Ref198716881"/>
+                            <w:bookmarkStart w:id="61" w:name="_Toc199346516"/>
                             <w:r>
                               <w:t xml:space="preserve">Figura </w:t>
                             </w:r>
@@ -16941,11 +17949,11 @@
                             <w:r>
                               <w:fldChar w:fldCharType="end"/>
                             </w:r>
-                            <w:bookmarkEnd w:id="56"/>
+                            <w:bookmarkEnd w:id="59"/>
                             <w:r>
                               <w:t xml:space="preserve">: </w:t>
                             </w:r>
-                            <w:bookmarkStart w:id="59" w:name="_Ref198716886"/>
+                            <w:bookmarkStart w:id="62" w:name="_Ref198716886"/>
                             <w:r>
                               <w:t xml:space="preserve">Curve di loss di training e validation durante il fine-tuning di BERT sul genere </w:t>
                             </w:r>
@@ -16961,9 +17969,9 @@
                             <w:r>
                               <w:t xml:space="preserve"> in 5 epoche</w:t>
                             </w:r>
-                            <w:bookmarkEnd w:id="57"/>
-                            <w:bookmarkEnd w:id="59"/>
-                            <w:bookmarkEnd w:id="58"/>
+                            <w:bookmarkEnd w:id="60"/>
+                            <w:bookmarkEnd w:id="61"/>
+                            <w:bookmarkEnd w:id="62"/>
                           </w:p>
                         </w:txbxContent>
                       </v:textbox>
@@ -17144,9 +18152,9 @@
       <w:pPr>
         <w:pStyle w:val="Didascalia"/>
       </w:pPr>
-      <w:bookmarkStart w:id="60" w:name="_Ref198716977"/>
-      <w:bookmarkStart w:id="61" w:name="_Ref198717113"/>
-      <w:bookmarkStart w:id="62" w:name="_Toc199346517"/>
+      <w:bookmarkStart w:id="63" w:name="_Ref198716977"/>
+      <w:bookmarkStart w:id="64" w:name="_Ref198717113"/>
+      <w:bookmarkStart w:id="65" w:name="_Toc199346517"/>
       <w:r>
         <w:t xml:space="preserve">Figura </w:t>
       </w:r>
@@ -17168,21 +18176,22 @@
       <w:r>
         <w:fldChar w:fldCharType="end"/>
       </w:r>
-      <w:bookmarkEnd w:id="60"/>
+      <w:bookmarkEnd w:id="63"/>
       <w:r>
         <w:t xml:space="preserve">: </w:t>
       </w:r>
       <w:r>
         <w:t>Confusion matrix delle performance di BERT sul genere journal</w:t>
       </w:r>
-      <w:bookmarkEnd w:id="61"/>
+      <w:bookmarkEnd w:id="64"/>
       <w:r>
         <w:t>ism</w:t>
       </w:r>
-      <w:bookmarkEnd w:id="62"/>
+      <w:bookmarkEnd w:id="65"/>
     </w:p>
     <w:p>
       <w:r>
+        <w:lastRenderedPageBreak/>
         <w:t>Questa simmetria nell’errore suggerisce che BERT, nel dominio journalism, non riesce a identificare pattern linguistici sufficientemente forti per distinguere il genere dell’autore. Possibili motivazioni includono la maggiore neutralità stilistica tipica dei testi giornalistici, o una minore marcatura linguistica di genere in questo tipo di scrittura.</w:t>
       </w:r>
     </w:p>
@@ -18097,8 +19106,8 @@
       <w:pPr>
         <w:pStyle w:val="Didascalia"/>
       </w:pPr>
-      <w:bookmarkStart w:id="63" w:name="_Ref198717050"/>
-      <w:bookmarkStart w:id="64" w:name="_Toc199346506"/>
+      <w:bookmarkStart w:id="66" w:name="_Ref198717050"/>
+      <w:bookmarkStart w:id="67" w:name="_Toc199346506"/>
       <w:r>
         <w:rPr>
           <w:noProof/>
@@ -18147,8 +19156,8 @@
                                 <w:noProof/>
                               </w:rPr>
                             </w:pPr>
-                            <w:bookmarkStart w:id="65" w:name="_Ref198717144"/>
-                            <w:bookmarkStart w:id="66" w:name="_Toc199346518"/>
+                            <w:bookmarkStart w:id="68" w:name="_Ref198717144"/>
+                            <w:bookmarkStart w:id="69" w:name="_Toc199346518"/>
                             <w:r>
                               <w:t xml:space="preserve">Figura </w:t>
                             </w:r>
@@ -18170,7 +19179,7 @@
                             <w:r>
                               <w:fldChar w:fldCharType="end"/>
                             </w:r>
-                            <w:bookmarkEnd w:id="65"/>
+                            <w:bookmarkEnd w:id="68"/>
                             <w:r>
                               <w:t xml:space="preserve">: </w:t>
                             </w:r>
@@ -18183,7 +19192,7 @@
                             <w:r>
                               <w:t xml:space="preserve"> in 5 epoche</w:t>
                             </w:r>
-                            <w:bookmarkEnd w:id="66"/>
+                            <w:bookmarkEnd w:id="69"/>
                           </w:p>
                         </w:txbxContent>
                       </wps:txbx>
@@ -18211,8 +19220,8 @@
                           <w:noProof/>
                         </w:rPr>
                       </w:pPr>
-                      <w:bookmarkStart w:id="67" w:name="_Ref198717144"/>
-                      <w:bookmarkStart w:id="68" w:name="_Toc199346518"/>
+                      <w:bookmarkStart w:id="70" w:name="_Ref198717144"/>
+                      <w:bookmarkStart w:id="71" w:name="_Toc199346518"/>
                       <w:r>
                         <w:t xml:space="preserve">Figura </w:t>
                       </w:r>
@@ -18234,7 +19243,7 @@
                       <w:r>
                         <w:fldChar w:fldCharType="end"/>
                       </w:r>
-                      <w:bookmarkEnd w:id="67"/>
+                      <w:bookmarkEnd w:id="70"/>
                       <w:r>
                         <w:t xml:space="preserve">: </w:t>
                       </w:r>
@@ -18247,7 +19256,7 @@
                       <w:r>
                         <w:t xml:space="preserve"> in 5 epoche</w:t>
                       </w:r>
-                      <w:bookmarkEnd w:id="68"/>
+                      <w:bookmarkEnd w:id="71"/>
                     </w:p>
                   </w:txbxContent>
                 </v:textbox>
@@ -18273,19 +19282,19 @@
         <w:rPr>
           <w:noProof/>
         </w:rPr>
-        <w:t>14</w:t>
+        <w:t>16</w:t>
       </w:r>
       <w:r>
         <w:fldChar w:fldCharType="end"/>
       </w:r>
-      <w:bookmarkEnd w:id="63"/>
+      <w:bookmarkEnd w:id="66"/>
       <w:r>
         <w:t xml:space="preserve">: </w:t>
       </w:r>
       <w:r>
         <w:t>Risultati del fine-tuning di BERT sul genere Twitter per 5 epoche</w:t>
       </w:r>
-      <w:bookmarkEnd w:id="64"/>
+      <w:bookmarkEnd w:id="67"/>
     </w:p>
     <w:p>
       <w:pPr>
@@ -18347,7 +19356,10 @@
     </w:p>
     <w:p>
       <w:r>
-        <w:t>Nonostante ciò, i valori di F1-score durante la validazione rimangono relativamente stabili tra 0.74 e 0.75 dalla seconda alla quinta epoca. Questo apparente paradosso è spiegabile con l’iniziale presenza di segnali utili appresi dal training, che si mantengono validi in fase di validazione interna, ma che non si traducono in una reale generalizzazione sul test set ufficiale</w:t>
+        <w:t>Nonostante ciò, i valori di F1-score durante la validazione rimangono relativamente stabili tra 0.74 e 0.75 dalla seconda alla quinta epoca. Questo ap</w:t>
+      </w:r>
+      <w:r>
+        <w:t>parente paradosso è spiegabile con l’iniziale presenza di segnali utili appresi dal training, che si mantengono validi in fase di validazione interna, ma che non si traducono in una reale generalizzazione sul test set ufficiale</w:t>
       </w:r>
       <w:r>
         <w:t xml:space="preserve"> (</w:t>
@@ -19497,9 +20509,9 @@
       <w:pPr>
         <w:pStyle w:val="Didascalia"/>
       </w:pPr>
-      <w:bookmarkStart w:id="69" w:name="_Ref198717222"/>
-      <w:bookmarkStart w:id="70" w:name="_Ref198717217"/>
-      <w:bookmarkStart w:id="71" w:name="_Toc199346507"/>
+      <w:bookmarkStart w:id="72" w:name="_Ref198717222"/>
+      <w:bookmarkStart w:id="73" w:name="_Ref198717217"/>
+      <w:bookmarkStart w:id="74" w:name="_Toc199346507"/>
       <w:r>
         <w:t xml:space="preserve">Tabella </w:t>
       </w:r>
@@ -19516,20 +20528,20 @@
         <w:rPr>
           <w:noProof/>
         </w:rPr>
-        <w:t>15</w:t>
+        <w:t>17</w:t>
       </w:r>
       <w:r>
         <w:fldChar w:fldCharType="end"/>
       </w:r>
-      <w:bookmarkEnd w:id="69"/>
+      <w:bookmarkEnd w:id="72"/>
       <w:r>
         <w:t xml:space="preserve">: </w:t>
       </w:r>
       <w:r>
         <w:t>Metriche di valutazione del modello BERT sui dati di test suddivisi per genere</w:t>
       </w:r>
-      <w:bookmarkEnd w:id="70"/>
-      <w:bookmarkEnd w:id="71"/>
+      <w:bookmarkEnd w:id="73"/>
+      <w:bookmarkEnd w:id="74"/>
     </w:p>
     <w:p>
       <w:r>
@@ -19721,9 +20733,9 @@
                                 <w:noProof/>
                               </w:rPr>
                             </w:pPr>
-                            <w:bookmarkStart w:id="72" w:name="_Ref198717372"/>
-                            <w:bookmarkStart w:id="73" w:name="_Ref198717368"/>
-                            <w:bookmarkStart w:id="74" w:name="_Toc199346519"/>
+                            <w:bookmarkStart w:id="75" w:name="_Ref198717372"/>
+                            <w:bookmarkStart w:id="76" w:name="_Ref198717368"/>
+                            <w:bookmarkStart w:id="77" w:name="_Toc199346519"/>
                             <w:r>
                               <w:t xml:space="preserve">Figura </w:t>
                             </w:r>
@@ -19745,18 +20757,18 @@
                             <w:r>
                               <w:fldChar w:fldCharType="end"/>
                             </w:r>
-                            <w:bookmarkEnd w:id="72"/>
+                            <w:bookmarkEnd w:id="75"/>
                             <w:r>
                               <w:t xml:space="preserve">: </w:t>
                             </w:r>
                             <w:r>
                               <w:t xml:space="preserve">Confusion matrix delle performance di BERT sul genere </w:t>
                             </w:r>
-                            <w:bookmarkEnd w:id="73"/>
+                            <w:bookmarkEnd w:id="76"/>
                             <w:r>
                               <w:t>Twitter</w:t>
                             </w:r>
-                            <w:bookmarkEnd w:id="74"/>
+                            <w:bookmarkEnd w:id="77"/>
                           </w:p>
                         </w:txbxContent>
                       </wps:txbx>
@@ -19784,9 +20796,9 @@
                           <w:noProof/>
                         </w:rPr>
                       </w:pPr>
-                      <w:bookmarkStart w:id="75" w:name="_Ref198717372"/>
-                      <w:bookmarkStart w:id="76" w:name="_Ref198717368"/>
-                      <w:bookmarkStart w:id="77" w:name="_Toc199346519"/>
+                      <w:bookmarkStart w:id="78" w:name="_Ref198717372"/>
+                      <w:bookmarkStart w:id="79" w:name="_Ref198717368"/>
+                      <w:bookmarkStart w:id="80" w:name="_Toc199346519"/>
                       <w:r>
                         <w:t xml:space="preserve">Figura </w:t>
                       </w:r>
@@ -19808,18 +20820,18 @@
                       <w:r>
                         <w:fldChar w:fldCharType="end"/>
                       </w:r>
-                      <w:bookmarkEnd w:id="75"/>
+                      <w:bookmarkEnd w:id="78"/>
                       <w:r>
                         <w:t xml:space="preserve">: </w:t>
                       </w:r>
                       <w:r>
                         <w:t xml:space="preserve">Confusion matrix delle performance di BERT sul genere </w:t>
                       </w:r>
-                      <w:bookmarkEnd w:id="76"/>
+                      <w:bookmarkEnd w:id="79"/>
                       <w:r>
                         <w:t>Twitter</w:t>
                       </w:r>
-                      <w:bookmarkEnd w:id="77"/>
+                      <w:bookmarkEnd w:id="80"/>
                     </w:p>
                   </w:txbxContent>
                 </v:textbox>
@@ -19836,6 +20848,7 @@
           <w:b/>
           <w:bCs/>
         </w:rPr>
+        <w:lastRenderedPageBreak/>
         <w:t xml:space="preserve">Valutazione complessiva di BERT. </w:t>
       </w:r>
       <w:r>
@@ -20054,6 +21067,7 @@
         <w:rPr>
           <w:lang w:val="en-GB"/>
         </w:rPr>
+        <w:lastRenderedPageBreak/>
         <w:fldChar w:fldCharType="begin"/>
       </w:r>
       <w:r>
@@ -20953,7 +21967,7 @@
         </w:rPr>
         <w:fldChar w:fldCharType="end"/>
       </w:r>
-      <w:bookmarkStart w:id="78" w:name="_Ref198715118"/>
+      <w:bookmarkStart w:id="81" w:name="_Ref198715118"/>
     </w:p>
     <w:p>
       <w:pPr>
@@ -22030,7 +23044,7 @@
         </w:rPr>
         <w:fldChar w:fldCharType="end"/>
       </w:r>
-      <w:bookmarkEnd w:id="78"/>
+      <w:bookmarkEnd w:id="81"/>
     </w:p>
     <w:sectPr>
       <w:type w:val="continuous"/>
@@ -23424,6 +24438,9 @@
   </w:num>
   <w:num w:numId="15" w16cid:durableId="1873034823">
     <w:abstractNumId w:val="11"/>
+  </w:num>
+  <w:num w:numId="16" w16cid:durableId="1365399435">
+    <w:abstractNumId w:val="2"/>
   </w:num>
 </w:numbering>
 </file>

</xml_diff>